<commit_message>
Updated q 2 -6 doc
</commit_message>
<xml_diff>
--- a/T2A1_workbook.docx
+++ b/T2A1_workbook.docx
@@ -4,11 +4,495 @@
   <w:body>
     <w:p>
       <w:pPr>
-        <w:rPr>
-          <w:rFonts w:ascii="Arial" w:hAnsi="Arial" w:cs="Arial"/>
-        </w:rPr>
-      </w:pPr>
-      <w:r>
+        <w:pBdr>
+          <w:bottom w:val="single" w:sz="6" w:space="4" w:color="EAECEF"/>
+        </w:pBdr>
+        <w:shd w:val="clear" w:color="auto" w:fill="FFFFFF"/>
+        <w:spacing w:before="360" w:after="240"/>
+        <w:outlineLvl w:val="1"/>
+        <w:rPr>
+          <w:rFonts w:ascii="Helvetica" w:hAnsi="Helvetica"/>
+          <w:b/>
+          <w:bCs/>
+          <w:color w:val="24292E"/>
+          <w:sz w:val="36"/>
+          <w:szCs w:val="36"/>
+        </w:rPr>
+      </w:pPr>
+      <w:r>
+        <w:rPr>
+          <w:rFonts w:ascii="Helvetica" w:hAnsi="Helvetica"/>
+          <w:b/>
+          <w:bCs/>
+          <w:color w:val="24292E"/>
+          <w:sz w:val="36"/>
+          <w:szCs w:val="36"/>
+        </w:rPr>
+        <w:t>Introduction</w:t>
+      </w:r>
+    </w:p>
+    <w:p>
+      <w:pPr>
+        <w:shd w:val="clear" w:color="auto" w:fill="FFFFFF"/>
+        <w:spacing w:after="240"/>
+        <w:rPr>
+          <w:rFonts w:ascii="Helvetica" w:hAnsi="Helvetica"/>
+          <w:color w:val="24292E"/>
+        </w:rPr>
+      </w:pPr>
+      <w:r>
+        <w:rPr>
+          <w:rFonts w:ascii="Helvetica" w:hAnsi="Helvetica"/>
+          <w:color w:val="24292E"/>
+        </w:rPr>
+        <w:t>As a developer (</w:t>
+      </w:r>
+      <w:r>
+        <w:rPr>
+          <w:rFonts w:ascii="Helvetica" w:hAnsi="Helvetica"/>
+          <w:i/>
+          <w:iCs/>
+          <w:color w:val="24292E"/>
+        </w:rPr>
+        <w:t>dev</w:t>
+      </w:r>
+      <w:r>
+        <w:rPr>
+          <w:rFonts w:ascii="Helvetica" w:hAnsi="Helvetica"/>
+          <w:color w:val="24292E"/>
+        </w:rPr>
+        <w:t>) you are sometimes required to prove your knowledge to prospective clients and employers.</w:t>
+      </w:r>
+    </w:p>
+    <w:p>
+      <w:pPr>
+        <w:shd w:val="clear" w:color="auto" w:fill="FFFFFF"/>
+        <w:spacing w:after="240"/>
+        <w:rPr>
+          <w:rFonts w:ascii="Helvetica" w:hAnsi="Helvetica"/>
+          <w:color w:val="24292E"/>
+        </w:rPr>
+      </w:pPr>
+      <w:r>
+        <w:rPr>
+          <w:rFonts w:ascii="Helvetica" w:hAnsi="Helvetica"/>
+          <w:color w:val="24292E"/>
+        </w:rPr>
+        <w:t xml:space="preserve">A </w:t>
+      </w:r>
+      <w:proofErr w:type="gramStart"/>
+      <w:r>
+        <w:rPr>
+          <w:rFonts w:ascii="Helvetica" w:hAnsi="Helvetica"/>
+          <w:color w:val="24292E"/>
+        </w:rPr>
+        <w:t>common way clients</w:t>
+      </w:r>
+      <w:proofErr w:type="gramEnd"/>
+      <w:r>
+        <w:rPr>
+          <w:rFonts w:ascii="Helvetica" w:hAnsi="Helvetica"/>
+          <w:color w:val="24292E"/>
+        </w:rPr>
+        <w:t xml:space="preserve"> assess this for a specific project is to release a </w:t>
+      </w:r>
+      <w:r>
+        <w:rPr>
+          <w:rFonts w:ascii="Helvetica" w:hAnsi="Helvetica"/>
+          <w:i/>
+          <w:iCs/>
+          <w:color w:val="24292E"/>
+        </w:rPr>
+        <w:t>Request for Quotation</w:t>
+      </w:r>
+      <w:r>
+        <w:rPr>
+          <w:rFonts w:ascii="Helvetica" w:hAnsi="Helvetica"/>
+          <w:color w:val="24292E"/>
+        </w:rPr>
+        <w:t> (</w:t>
+      </w:r>
+      <w:proofErr w:type="spellStart"/>
+      <w:r>
+        <w:rPr>
+          <w:rFonts w:ascii="Helvetica" w:hAnsi="Helvetica"/>
+          <w:b/>
+          <w:bCs/>
+          <w:color w:val="24292E"/>
+        </w:rPr>
+        <w:t>RfQ</w:t>
+      </w:r>
+      <w:proofErr w:type="spellEnd"/>
+      <w:r>
+        <w:rPr>
+          <w:rFonts w:ascii="Helvetica" w:hAnsi="Helvetica"/>
+          <w:color w:val="24292E"/>
+        </w:rPr>
+        <w:t xml:space="preserve">). A </w:t>
+      </w:r>
+      <w:proofErr w:type="spellStart"/>
+      <w:r>
+        <w:rPr>
+          <w:rFonts w:ascii="Helvetica" w:hAnsi="Helvetica"/>
+          <w:color w:val="24292E"/>
+        </w:rPr>
+        <w:t>RfQ</w:t>
+      </w:r>
+      <w:proofErr w:type="spellEnd"/>
+      <w:r>
+        <w:rPr>
+          <w:rFonts w:ascii="Helvetica" w:hAnsi="Helvetica"/>
+          <w:color w:val="24292E"/>
+        </w:rPr>
+        <w:t xml:space="preserve"> can take many forms, but in general it is a questionnaire covering technical and commercial topics. This </w:t>
+      </w:r>
+      <w:r>
+        <w:rPr>
+          <w:rFonts w:ascii="Helvetica" w:hAnsi="Helvetica"/>
+          <w:b/>
+          <w:bCs/>
+          <w:color w:val="24292E"/>
+        </w:rPr>
+        <w:t>Workbook</w:t>
+      </w:r>
+      <w:r>
+        <w:rPr>
+          <w:rFonts w:ascii="Helvetica" w:hAnsi="Helvetica"/>
+          <w:color w:val="24292E"/>
+        </w:rPr>
+        <w:t xml:space="preserve"> emulates the technical section of a </w:t>
+      </w:r>
+      <w:proofErr w:type="spellStart"/>
+      <w:r>
+        <w:rPr>
+          <w:rFonts w:ascii="Helvetica" w:hAnsi="Helvetica"/>
+          <w:color w:val="24292E"/>
+        </w:rPr>
+        <w:t>RfQ</w:t>
+      </w:r>
+      <w:proofErr w:type="spellEnd"/>
+      <w:r>
+        <w:rPr>
+          <w:rFonts w:ascii="Helvetica" w:hAnsi="Helvetica"/>
+          <w:color w:val="24292E"/>
+        </w:rPr>
+        <w:t>.</w:t>
+      </w:r>
+    </w:p>
+    <w:p>
+      <w:pPr>
+        <w:pBdr>
+          <w:bottom w:val="single" w:sz="6" w:space="4" w:color="EAECEF"/>
+        </w:pBdr>
+        <w:shd w:val="clear" w:color="auto" w:fill="FFFFFF"/>
+        <w:spacing w:before="360" w:after="240"/>
+        <w:outlineLvl w:val="1"/>
+        <w:rPr>
+          <w:rFonts w:ascii="Helvetica" w:hAnsi="Helvetica"/>
+          <w:b/>
+          <w:bCs/>
+          <w:color w:val="24292E"/>
+          <w:sz w:val="36"/>
+          <w:szCs w:val="36"/>
+        </w:rPr>
+      </w:pPr>
+      <w:r>
+        <w:rPr>
+          <w:rFonts w:ascii="Helvetica" w:hAnsi="Helvetica"/>
+          <w:b/>
+          <w:bCs/>
+          <w:color w:val="24292E"/>
+          <w:sz w:val="36"/>
+          <w:szCs w:val="36"/>
+        </w:rPr>
+        <w:t>Brief</w:t>
+      </w:r>
+    </w:p>
+    <w:p>
+      <w:pPr>
+        <w:shd w:val="clear" w:color="auto" w:fill="FFFFFF"/>
+        <w:spacing w:after="240"/>
+        <w:rPr>
+          <w:rFonts w:ascii="Helvetica" w:hAnsi="Helvetica"/>
+          <w:color w:val="24292E"/>
+        </w:rPr>
+      </w:pPr>
+      <w:r>
+        <w:rPr>
+          <w:rFonts w:ascii="Helvetica" w:hAnsi="Helvetica"/>
+          <w:color w:val="24292E"/>
+        </w:rPr>
+        <w:t>The </w:t>
+      </w:r>
+      <w:r>
+        <w:rPr>
+          <w:rFonts w:ascii="Helvetica" w:hAnsi="Helvetica"/>
+          <w:i/>
+          <w:iCs/>
+          <w:color w:val="24292E"/>
+        </w:rPr>
+        <w:t>ACME</w:t>
+      </w:r>
+      <w:r>
+        <w:rPr>
+          <w:rFonts w:ascii="Helvetica" w:hAnsi="Helvetica"/>
+          <w:color w:val="24292E"/>
+        </w:rPr>
+        <w:t> Corporation is interested in building a </w:t>
+      </w:r>
+      <w:r>
+        <w:rPr>
+          <w:rFonts w:ascii="Helvetica" w:hAnsi="Helvetica"/>
+          <w:i/>
+          <w:iCs/>
+          <w:color w:val="24292E"/>
+        </w:rPr>
+        <w:t>marketplace</w:t>
+      </w:r>
+      <w:r>
+        <w:rPr>
+          <w:rFonts w:ascii="Helvetica" w:hAnsi="Helvetica"/>
+          <w:color w:val="24292E"/>
+        </w:rPr>
+        <w:t> web application (</w:t>
+      </w:r>
+      <w:r>
+        <w:rPr>
+          <w:rFonts w:ascii="Helvetica" w:hAnsi="Helvetica"/>
+          <w:i/>
+          <w:iCs/>
+          <w:color w:val="24292E"/>
+        </w:rPr>
+        <w:t>app</w:t>
+      </w:r>
+      <w:r>
+        <w:rPr>
+          <w:rFonts w:ascii="Helvetica" w:hAnsi="Helvetica"/>
+          <w:color w:val="24292E"/>
+        </w:rPr>
+        <w:t>) using </w:t>
+      </w:r>
+      <w:r>
+        <w:rPr>
+          <w:rFonts w:ascii="Helvetica" w:hAnsi="Helvetica"/>
+          <w:i/>
+          <w:iCs/>
+          <w:color w:val="24292E"/>
+        </w:rPr>
+        <w:t>Rails</w:t>
+      </w:r>
+      <w:r>
+        <w:rPr>
+          <w:rFonts w:ascii="Helvetica" w:hAnsi="Helvetica"/>
+          <w:color w:val="24292E"/>
+        </w:rPr>
+        <w:t xml:space="preserve"> for one of </w:t>
+      </w:r>
+      <w:proofErr w:type="spellStart"/>
+      <w:proofErr w:type="gramStart"/>
+      <w:r>
+        <w:rPr>
+          <w:rFonts w:ascii="Helvetica" w:hAnsi="Helvetica"/>
+          <w:color w:val="24292E"/>
+        </w:rPr>
+        <w:t>it’s</w:t>
+      </w:r>
+      <w:proofErr w:type="spellEnd"/>
+      <w:proofErr w:type="gramEnd"/>
+      <w:r>
+        <w:rPr>
+          <w:rFonts w:ascii="Helvetica" w:hAnsi="Helvetica"/>
+          <w:color w:val="24292E"/>
+        </w:rPr>
+        <w:t xml:space="preserve"> product lines. To help it choose the vendor who will undertake the project they have released a </w:t>
+      </w:r>
+      <w:proofErr w:type="spellStart"/>
+      <w:r>
+        <w:rPr>
+          <w:rFonts w:ascii="Helvetica" w:hAnsi="Helvetica"/>
+          <w:b/>
+          <w:bCs/>
+          <w:color w:val="24292E"/>
+        </w:rPr>
+        <w:t>RfQ</w:t>
+      </w:r>
+      <w:proofErr w:type="spellEnd"/>
+      <w:r>
+        <w:rPr>
+          <w:rFonts w:ascii="Helvetica" w:hAnsi="Helvetica"/>
+          <w:color w:val="24292E"/>
+        </w:rPr>
+        <w:t>. As an aspiring junior </w:t>
+      </w:r>
+      <w:r>
+        <w:rPr>
+          <w:rFonts w:ascii="Helvetica" w:hAnsi="Helvetica"/>
+          <w:i/>
+          <w:iCs/>
+          <w:color w:val="24292E"/>
+        </w:rPr>
+        <w:t>dev</w:t>
+      </w:r>
+      <w:r>
+        <w:rPr>
+          <w:rFonts w:ascii="Helvetica" w:hAnsi="Helvetica"/>
+          <w:color w:val="24292E"/>
+        </w:rPr>
+        <w:t xml:space="preserve"> at an up and coming Sydney software </w:t>
+      </w:r>
+      <w:proofErr w:type="spellStart"/>
+      <w:r>
+        <w:rPr>
+          <w:rFonts w:ascii="Helvetica" w:hAnsi="Helvetica"/>
+          <w:color w:val="24292E"/>
+        </w:rPr>
+        <w:t>startup</w:t>
+      </w:r>
+      <w:proofErr w:type="spellEnd"/>
+      <w:r>
+        <w:rPr>
+          <w:rFonts w:ascii="Helvetica" w:hAnsi="Helvetica"/>
+          <w:color w:val="24292E"/>
+        </w:rPr>
+        <w:t xml:space="preserve"> (</w:t>
+      </w:r>
+      <w:proofErr w:type="spellStart"/>
+      <w:r>
+        <w:rPr>
+          <w:rFonts w:ascii="Helvetica" w:hAnsi="Helvetica"/>
+          <w:i/>
+          <w:iCs/>
+          <w:color w:val="24292E"/>
+        </w:rPr>
+        <w:t>CAx</w:t>
+      </w:r>
+      <w:proofErr w:type="spellEnd"/>
+      <w:r>
+        <w:rPr>
+          <w:rFonts w:ascii="Helvetica" w:hAnsi="Helvetica"/>
+          <w:i/>
+          <w:iCs/>
+          <w:color w:val="24292E"/>
+        </w:rPr>
+        <w:t>-Dev</w:t>
+      </w:r>
+      <w:r>
+        <w:rPr>
+          <w:rFonts w:ascii="Helvetica" w:hAnsi="Helvetica"/>
+          <w:color w:val="24292E"/>
+        </w:rPr>
+        <w:t xml:space="preserve">) your manager has assigned you to assist with preparation of the </w:t>
+      </w:r>
+      <w:proofErr w:type="spellStart"/>
+      <w:r>
+        <w:rPr>
+          <w:rFonts w:ascii="Helvetica" w:hAnsi="Helvetica"/>
+          <w:color w:val="24292E"/>
+        </w:rPr>
+        <w:t>RfQ</w:t>
+      </w:r>
+      <w:proofErr w:type="spellEnd"/>
+      <w:r>
+        <w:rPr>
+          <w:rFonts w:ascii="Helvetica" w:hAnsi="Helvetica"/>
+          <w:color w:val="24292E"/>
+        </w:rPr>
+        <w:t xml:space="preserve"> response.</w:t>
+      </w:r>
+    </w:p>
+    <w:p>
+      <w:pPr>
+        <w:shd w:val="clear" w:color="auto" w:fill="FFFFFF"/>
+        <w:spacing w:after="240"/>
+        <w:rPr>
+          <w:rFonts w:ascii="Helvetica" w:hAnsi="Helvetica"/>
+          <w:color w:val="24292E"/>
+        </w:rPr>
+      </w:pPr>
+      <w:r>
+        <w:rPr>
+          <w:rFonts w:ascii="Helvetica" w:hAnsi="Helvetica"/>
+          <w:color w:val="24292E"/>
+        </w:rPr>
+        <w:t>You are assigned (required) to complete all the questions from the </w:t>
+      </w:r>
+      <w:r>
+        <w:rPr>
+          <w:rFonts w:ascii="Helvetica" w:hAnsi="Helvetica"/>
+          <w:i/>
+          <w:iCs/>
+          <w:color w:val="24292E"/>
+        </w:rPr>
+        <w:t>technical</w:t>
+      </w:r>
+      <w:r>
+        <w:rPr>
+          <w:rFonts w:ascii="Helvetica" w:hAnsi="Helvetica"/>
+          <w:color w:val="24292E"/>
+        </w:rPr>
+        <w:t xml:space="preserve"> section of the </w:t>
+      </w:r>
+      <w:proofErr w:type="spellStart"/>
+      <w:r>
+        <w:rPr>
+          <w:rFonts w:ascii="Helvetica" w:hAnsi="Helvetica"/>
+          <w:color w:val="24292E"/>
+        </w:rPr>
+        <w:t>RfQ</w:t>
+      </w:r>
+      <w:proofErr w:type="spellEnd"/>
+      <w:r>
+        <w:rPr>
+          <w:rFonts w:ascii="Helvetica" w:hAnsi="Helvetica"/>
+          <w:color w:val="24292E"/>
+        </w:rPr>
+        <w:t xml:space="preserve"> - which are presented below.</w:t>
+      </w:r>
+    </w:p>
+    <w:p>
+      <w:pPr>
+        <w:shd w:val="clear" w:color="auto" w:fill="FFFFFF"/>
+        <w:rPr>
+          <w:rFonts w:ascii="Helvetica" w:hAnsi="Helvetica"/>
+          <w:color w:val="6A737D"/>
+        </w:rPr>
+      </w:pPr>
+      <w:r>
+        <w:rPr>
+          <w:rFonts w:ascii="Helvetica" w:hAnsi="Helvetica"/>
+          <w:color w:val="6A737D"/>
+        </w:rPr>
+        <w:t xml:space="preserve">Being </w:t>
+      </w:r>
+      <w:proofErr w:type="gramStart"/>
+      <w:r>
+        <w:rPr>
+          <w:rFonts w:ascii="Helvetica" w:hAnsi="Helvetica"/>
+          <w:color w:val="6A737D"/>
+        </w:rPr>
+        <w:t>a highly valued junior </w:t>
+      </w:r>
+      <w:r>
+        <w:rPr>
+          <w:rFonts w:ascii="Helvetica" w:hAnsi="Helvetica"/>
+          <w:i/>
+          <w:iCs/>
+          <w:color w:val="6A737D"/>
+        </w:rPr>
+        <w:t>dev</w:t>
+      </w:r>
+      <w:proofErr w:type="gramEnd"/>
+      <w:r>
+        <w:rPr>
+          <w:rFonts w:ascii="Helvetica" w:hAnsi="Helvetica"/>
+          <w:color w:val="6A737D"/>
+        </w:rPr>
+        <w:t> you are expected to continue working on your other ongoing projects and schedule time for this project accordingly.</w:t>
+      </w:r>
+    </w:p>
+    <w:p/>
+    <w:p>
+      <w:pPr>
         <w:rPr>
           <w:rFonts w:ascii="Arial" w:hAnsi="Arial" w:cs="Arial"/>
           <w:i/>
@@ -16,18 +500,21 @@
           <w:color w:val="6A737D"/>
           <w:shd w:val="clear" w:color="auto" w:fill="FFFFFF"/>
         </w:rPr>
-        <w:t>ACME</w:t>
-      </w:r>
-      <w:r>
-        <w:rPr>
-          <w:rFonts w:ascii="Arial" w:hAnsi="Arial" w:cs="Arial"/>
+      </w:pPr>
+    </w:p>
+    <w:p>
+      <w:pPr>
+        <w:rPr>
+          <w:rFonts w:ascii="Arial" w:hAnsi="Arial" w:cs="Arial"/>
+          <w:i/>
+          <w:iCs/>
           <w:color w:val="6A737D"/>
           <w:shd w:val="clear" w:color="auto" w:fill="FFFFFF"/>
         </w:rPr>
-        <w:t> Corporation is looking for </w:t>
-      </w:r>
-      <w:proofErr w:type="spellStart"/>
-      <w:r>
+      </w:pPr>
+    </w:p>
+    <w:p>
+      <w:pPr>
         <w:rPr>
           <w:rFonts w:ascii="Arial" w:hAnsi="Arial" w:cs="Arial"/>
           <w:i/>
@@ -35,18 +522,21 @@
           <w:color w:val="6A737D"/>
           <w:shd w:val="clear" w:color="auto" w:fill="FFFFFF"/>
         </w:rPr>
-        <w:t>devs</w:t>
-      </w:r>
-      <w:proofErr w:type="spellEnd"/>
-      <w:r>
-        <w:rPr>
-          <w:rFonts w:ascii="Arial" w:hAnsi="Arial" w:cs="Arial"/>
+      </w:pPr>
+    </w:p>
+    <w:p>
+      <w:pPr>
+        <w:rPr>
+          <w:rFonts w:ascii="Arial" w:hAnsi="Arial" w:cs="Arial"/>
+          <w:i/>
+          <w:iCs/>
           <w:color w:val="6A737D"/>
           <w:shd w:val="clear" w:color="auto" w:fill="FFFFFF"/>
         </w:rPr>
-        <w:t> with an understanding of </w:t>
-      </w:r>
-      <w:r>
+      </w:pPr>
+    </w:p>
+    <w:p>
+      <w:pPr>
         <w:rPr>
           <w:rFonts w:ascii="Arial" w:hAnsi="Arial" w:cs="Arial"/>
           <w:i/>
@@ -54,32 +544,96 @@
           <w:color w:val="6A737D"/>
           <w:shd w:val="clear" w:color="auto" w:fill="FFFFFF"/>
         </w:rPr>
-        <w:t>Rails</w:t>
-      </w:r>
-      <w:r>
-        <w:rPr>
-          <w:rFonts w:ascii="Arial" w:hAnsi="Arial" w:cs="Arial"/>
+      </w:pPr>
+    </w:p>
+    <w:p>
+      <w:pPr>
+        <w:rPr>
+          <w:rFonts w:ascii="Arial" w:hAnsi="Arial" w:cs="Arial"/>
+        </w:rPr>
+      </w:pPr>
+      <w:r>
+        <w:rPr>
+          <w:rFonts w:ascii="Arial" w:hAnsi="Arial" w:cs="Arial"/>
+          <w:i/>
+          <w:iCs/>
           <w:color w:val="6A737D"/>
           <w:shd w:val="clear" w:color="auto" w:fill="FFFFFF"/>
         </w:rPr>
-        <w:t xml:space="preserve">. The following set of questions relate to this </w:t>
-      </w:r>
-      <w:proofErr w:type="spellStart"/>
-      <w:r>
-        <w:rPr>
-          <w:rFonts w:ascii="Arial" w:hAnsi="Arial" w:cs="Arial"/>
+        <w:t xml:space="preserve"> </w:t>
+      </w:r>
+      <w:r>
+        <w:rPr>
+          <w:rFonts w:ascii="Arial" w:hAnsi="Arial" w:cs="Arial"/>
+          <w:i/>
+          <w:iCs/>
           <w:color w:val="6A737D"/>
           <w:shd w:val="clear" w:color="auto" w:fill="FFFFFF"/>
         </w:rPr>
-        <w:t>RfQ</w:t>
-      </w:r>
-      <w:proofErr w:type="spellEnd"/>
+        <w:t>ACME</w:t>
+      </w:r>
       <w:r>
         <w:rPr>
           <w:rFonts w:ascii="Arial" w:hAnsi="Arial" w:cs="Arial"/>
           <w:color w:val="6A737D"/>
           <w:shd w:val="clear" w:color="auto" w:fill="FFFFFF"/>
         </w:rPr>
+        <w:t> Corporation is looking for </w:t>
+      </w:r>
+      <w:proofErr w:type="spellStart"/>
+      <w:r>
+        <w:rPr>
+          <w:rFonts w:ascii="Arial" w:hAnsi="Arial" w:cs="Arial"/>
+          <w:i/>
+          <w:iCs/>
+          <w:color w:val="6A737D"/>
+          <w:shd w:val="clear" w:color="auto" w:fill="FFFFFF"/>
+        </w:rPr>
+        <w:t>devs</w:t>
+      </w:r>
+      <w:proofErr w:type="spellEnd"/>
+      <w:r>
+        <w:rPr>
+          <w:rFonts w:ascii="Arial" w:hAnsi="Arial" w:cs="Arial"/>
+          <w:color w:val="6A737D"/>
+          <w:shd w:val="clear" w:color="auto" w:fill="FFFFFF"/>
+        </w:rPr>
+        <w:t> with an understanding of </w:t>
+      </w:r>
+      <w:r>
+        <w:rPr>
+          <w:rFonts w:ascii="Arial" w:hAnsi="Arial" w:cs="Arial"/>
+          <w:i/>
+          <w:iCs/>
+          <w:color w:val="6A737D"/>
+          <w:shd w:val="clear" w:color="auto" w:fill="FFFFFF"/>
+        </w:rPr>
+        <w:t>Rails</w:t>
+      </w:r>
+      <w:r>
+        <w:rPr>
+          <w:rFonts w:ascii="Arial" w:hAnsi="Arial" w:cs="Arial"/>
+          <w:color w:val="6A737D"/>
+          <w:shd w:val="clear" w:color="auto" w:fill="FFFFFF"/>
+        </w:rPr>
+        <w:t xml:space="preserve">. The following set of questions relate to this </w:t>
+      </w:r>
+      <w:proofErr w:type="spellStart"/>
+      <w:r>
+        <w:rPr>
+          <w:rFonts w:ascii="Arial" w:hAnsi="Arial" w:cs="Arial"/>
+          <w:color w:val="6A737D"/>
+          <w:shd w:val="clear" w:color="auto" w:fill="FFFFFF"/>
+        </w:rPr>
+        <w:t>RfQ</w:t>
+      </w:r>
+      <w:proofErr w:type="spellEnd"/>
+      <w:r>
+        <w:rPr>
+          <w:rFonts w:ascii="Arial" w:hAnsi="Arial" w:cs="Arial"/>
+          <w:color w:val="6A737D"/>
+          <w:shd w:val="clear" w:color="auto" w:fill="FFFFFF"/>
+        </w:rPr>
         <w:t>-requirement</w:t>
       </w:r>
     </w:p>
@@ -111,6 +665,7 @@
         <w:rPr>
           <w:rFonts w:ascii="Arial" w:hAnsi="Arial" w:cs="Arial"/>
           <w:color w:val="000000" w:themeColor="text1"/>
+          <w:highlight w:val="yellow"/>
           <w:lang w:val="en-US"/>
         </w:rPr>
         <w:t xml:space="preserve">Q1 </w:t>
@@ -121,6 +676,7 @@
           <w:b/>
           <w:bCs/>
           <w:color w:val="000000" w:themeColor="text1"/>
+          <w:highlight w:val="yellow"/>
         </w:rPr>
         <w:t>Describe</w:t>
       </w:r>
@@ -128,6 +684,7 @@
         <w:rPr>
           <w:rFonts w:ascii="Arial" w:hAnsi="Arial" w:cs="Arial"/>
           <w:color w:val="000000" w:themeColor="text1"/>
+          <w:highlight w:val="yellow"/>
         </w:rPr>
         <w:t> the architecture of a typical </w:t>
       </w:r>
@@ -137,6 +694,7 @@
           <w:i/>
           <w:iCs/>
           <w:color w:val="000000" w:themeColor="text1"/>
+          <w:highlight w:val="yellow"/>
         </w:rPr>
         <w:t>Rails</w:t>
       </w:r>
@@ -144,6 +702,7 @@
         <w:rPr>
           <w:rFonts w:ascii="Arial" w:hAnsi="Arial" w:cs="Arial"/>
           <w:color w:val="000000" w:themeColor="text1"/>
+          <w:highlight w:val="yellow"/>
         </w:rPr>
         <w:t> application</w:t>
       </w:r>
@@ -157,6 +716,11 @@
       </w:pPr>
     </w:p>
     <w:p>
+      <w:pPr>
+        <w:rPr>
+          <w:rFonts w:ascii="Arial" w:hAnsi="Arial" w:cs="Arial"/>
+        </w:rPr>
+      </w:pPr>
       <w:r>
         <w:rPr>
           <w:rFonts w:ascii="Arial" w:hAnsi="Arial" w:cs="Arial"/>
@@ -167,6 +731,7 @@
       <w:hyperlink r:id="rId5" w:history="1">
         <w:r>
           <w:rPr>
+            <w:rFonts w:ascii="Arial" w:hAnsi="Arial" w:cs="Arial"/>
             <w:color w:val="0000FF"/>
             <w:u w:val="single"/>
           </w:rPr>
@@ -445,6 +1010,7 @@
         <w:rPr>
           <w:rFonts w:ascii="Arial" w:hAnsi="Arial" w:cs="Arial"/>
           <w:color w:val="000000" w:themeColor="text1"/>
+          <w:highlight w:val="yellow"/>
           <w:lang w:val="en-US"/>
         </w:rPr>
         <w:t xml:space="preserve">Q2 </w:t>
@@ -455,6 +1021,7 @@
           <w:b/>
           <w:bCs/>
           <w:color w:val="000000" w:themeColor="text1"/>
+          <w:highlight w:val="yellow"/>
         </w:rPr>
         <w:t>Identify</w:t>
       </w:r>
@@ -462,6 +1029,7 @@
         <w:rPr>
           <w:rFonts w:ascii="Arial" w:hAnsi="Arial" w:cs="Arial"/>
           <w:color w:val="000000" w:themeColor="text1"/>
+          <w:highlight w:val="yellow"/>
         </w:rPr>
         <w:t> a database commonly used in web applications (including </w:t>
       </w:r>
@@ -471,6 +1039,7 @@
           <w:i/>
           <w:iCs/>
           <w:color w:val="000000" w:themeColor="text1"/>
+          <w:highlight w:val="yellow"/>
         </w:rPr>
         <w:t>Rails</w:t>
       </w:r>
@@ -478,6 +1047,7 @@
         <w:rPr>
           <w:rFonts w:ascii="Arial" w:hAnsi="Arial" w:cs="Arial"/>
           <w:color w:val="000000" w:themeColor="text1"/>
+          <w:highlight w:val="yellow"/>
         </w:rPr>
         <w:t>) and discuss the pros and cons of this database</w:t>
       </w:r>
@@ -568,13 +1138,7 @@
         <w:rPr>
           <w:rFonts w:ascii="Arial" w:hAnsi="Arial" w:cs="Arial"/>
         </w:rPr>
-        <w:t>REF</w:t>
-      </w:r>
-      <w:r>
-        <w:rPr>
-          <w:rFonts w:ascii="Arial" w:hAnsi="Arial" w:cs="Arial"/>
-        </w:rPr>
-        <w:t xml:space="preserve"> </w:t>
+        <w:t xml:space="preserve">REF </w:t>
       </w:r>
       <w:hyperlink r:id="rId9" w:history="1">
         <w:r>
@@ -609,10 +1173,13 @@
         </w:r>
       </w:hyperlink>
     </w:p>
-    <w:p/>
-    <w:p/>
-    <w:p/>
-    <w:p/>
+    <w:p>
+      <w:pPr>
+        <w:rPr>
+          <w:rFonts w:ascii="Arial" w:hAnsi="Arial" w:cs="Arial"/>
+        </w:rPr>
+      </w:pPr>
+    </w:p>
     <w:p>
       <w:pPr>
         <w:rPr>
@@ -665,13 +1232,7 @@
         <w:rPr>
           <w:rFonts w:ascii="Arial" w:hAnsi="Arial" w:cs="Arial"/>
         </w:rPr>
-        <w:t>the PostgreSQL Global Development Group</w:t>
-      </w:r>
-      <w:r>
-        <w:rPr>
-          <w:rFonts w:ascii="Arial" w:hAnsi="Arial" w:cs="Arial"/>
-        </w:rPr>
-        <w:t>, which is a group of dedicated developers.</w:t>
+        <w:t>the PostgreSQL Global Development Group, which is a group of dedicated developers.</w:t>
       </w:r>
     </w:p>
     <w:p>
@@ -876,7 +1437,15 @@
           <w:rFonts w:ascii="Arial" w:hAnsi="Arial" w:cs="Arial"/>
           <w:lang w:val="en-US"/>
         </w:rPr>
-        <w:t>amount of</w:t>
+        <w:t xml:space="preserve">amount </w:t>
+      </w:r>
+      <w:r>
+        <w:rPr>
+          <w:rFonts w:ascii="Arial" w:hAnsi="Arial" w:cs="Arial"/>
+          <w:lang w:val="en-US"/>
+        </w:rPr>
+        <w:lastRenderedPageBreak/>
+        <w:t>of</w:t>
       </w:r>
       <w:r>
         <w:rPr>
@@ -950,13 +1519,7 @@
         <w:rPr>
           <w:rFonts w:ascii="Arial" w:hAnsi="Arial" w:cs="Arial"/>
         </w:rPr>
-        <w:t xml:space="preserve">i.e. Atomicity, Consistency, Isolation, Durability. This is a set of properties that guarantee </w:t>
-      </w:r>
-      <w:r>
-        <w:rPr>
-          <w:rFonts w:ascii="Arial" w:hAnsi="Arial" w:cs="Arial"/>
-        </w:rPr>
-        <w:t xml:space="preserve">validity and reliable processing even in the event of failure. An ACID compliant database management system protects the data despite any failures. </w:t>
+        <w:t xml:space="preserve">i.e. Atomicity, Consistency, Isolation, Durability. This is a set of properties that guarantee validity and reliable processing even in the event of failure. An ACID compliant database management system protects the data despite any failures. </w:t>
       </w:r>
     </w:p>
     <w:p>
@@ -981,37 +1544,7 @@
         <w:rPr>
           <w:rFonts w:ascii="Arial" w:hAnsi="Arial" w:cs="Arial"/>
         </w:rPr>
-        <w:t xml:space="preserve">PostgreSQL </w:t>
-      </w:r>
-      <w:r>
-        <w:rPr>
-          <w:rFonts w:ascii="Arial" w:hAnsi="Arial" w:cs="Arial"/>
-        </w:rPr>
-        <w:t>conforms to</w:t>
-      </w:r>
-      <w:r>
-        <w:rPr>
-          <w:rFonts w:ascii="Arial" w:hAnsi="Arial" w:cs="Arial"/>
-        </w:rPr>
-        <w:t xml:space="preserve"> 160 out of the 179 features required for full core SQL:201</w:t>
-      </w:r>
-      <w:r>
-        <w:rPr>
-          <w:rFonts w:ascii="Arial" w:hAnsi="Arial" w:cs="Arial"/>
-        </w:rPr>
-        <w:t>6</w:t>
-      </w:r>
-      <w:r>
-        <w:rPr>
-          <w:rFonts w:ascii="Arial" w:hAnsi="Arial" w:cs="Arial"/>
-        </w:rPr>
-        <w:t xml:space="preserve"> </w:t>
-      </w:r>
-      <w:r>
-        <w:rPr>
-          <w:rFonts w:ascii="Arial" w:hAnsi="Arial" w:cs="Arial"/>
-        </w:rPr>
-        <w:t>standards, which is more than any other DBMS.</w:t>
+        <w:t>PostgreSQL conforms to 160 out of the 179 features required for full core SQL:2016 standards, which is more than any other DBMS.</w:t>
       </w:r>
     </w:p>
     <w:p>
@@ -1060,13 +1593,7 @@
         <w:rPr>
           <w:rFonts w:ascii="Arial" w:hAnsi="Arial" w:cs="Arial"/>
         </w:rPr>
-        <w:t xml:space="preserve"> for geographic data storage</w:t>
-      </w:r>
-      <w:r>
-        <w:rPr>
-          <w:rFonts w:ascii="Arial" w:hAnsi="Arial" w:cs="Arial"/>
-        </w:rPr>
-        <w:t xml:space="preserve">. </w:t>
+        <w:t xml:space="preserve"> for geographic data storage. </w:t>
       </w:r>
       <w:r>
         <w:rPr>
@@ -1097,13 +1624,7 @@
         <w:rPr>
           <w:rFonts w:ascii="Arial" w:hAnsi="Arial" w:cs="Arial"/>
         </w:rPr>
-        <w:t xml:space="preserve">supports geographic objects </w:t>
-      </w:r>
-      <w:r>
-        <w:rPr>
-          <w:rFonts w:ascii="Arial" w:hAnsi="Arial" w:cs="Arial"/>
-        </w:rPr>
-        <w:t>allowing for location queries in SQL.</w:t>
+        <w:t>supports geographic objects allowing for location queries in SQL.</w:t>
       </w:r>
     </w:p>
     <w:p>
@@ -1307,7 +1828,8 @@
       <w:r>
         <w:rPr>
           <w:rFonts w:ascii="Arial" w:hAnsi="Arial" w:cs="Arial"/>
-          <w:color w:val="FF0000"/>
+          <w:color w:val="000000" w:themeColor="text1"/>
+          <w:highlight w:val="yellow"/>
           <w:lang w:val="en-US"/>
         </w:rPr>
         <w:t xml:space="preserve">Q3 </w:t>
@@ -1317,14 +1839,16 @@
           <w:rFonts w:ascii="Arial" w:hAnsi="Arial" w:cs="Arial"/>
           <w:b/>
           <w:bCs/>
-          <w:color w:val="FF0000"/>
+          <w:color w:val="000000" w:themeColor="text1"/>
+          <w:highlight w:val="yellow"/>
         </w:rPr>
         <w:t>Discuss</w:t>
       </w:r>
       <w:r>
         <w:rPr>
           <w:rFonts w:ascii="Arial" w:hAnsi="Arial" w:cs="Arial"/>
-          <w:color w:val="FF0000"/>
+          <w:color w:val="000000" w:themeColor="text1"/>
+          <w:highlight w:val="yellow"/>
         </w:rPr>
         <w:t> the implementation of </w:t>
       </w:r>
@@ -1333,14 +1857,16 @@
           <w:rFonts w:ascii="Arial" w:hAnsi="Arial" w:cs="Arial"/>
           <w:i/>
           <w:iCs/>
-          <w:color w:val="FF0000"/>
+          <w:color w:val="000000" w:themeColor="text1"/>
+          <w:highlight w:val="yellow"/>
         </w:rPr>
         <w:t>Agile</w:t>
       </w:r>
       <w:r>
         <w:rPr>
           <w:rFonts w:ascii="Arial" w:hAnsi="Arial" w:cs="Arial"/>
-          <w:color w:val="FF0000"/>
+          <w:color w:val="000000" w:themeColor="text1"/>
+          <w:highlight w:val="yellow"/>
         </w:rPr>
         <w:t> project management methodology</w:t>
       </w:r>
@@ -1349,22 +1875,1051 @@
       <w:pPr>
         <w:rPr>
           <w:rFonts w:ascii="Arial" w:hAnsi="Arial" w:cs="Arial"/>
-          <w:color w:val="FF0000"/>
-          <w:lang w:val="en-US"/>
-        </w:rPr>
-      </w:pPr>
-    </w:p>
-    <w:p>
-      <w:pPr>
-        <w:rPr>
-          <w:rFonts w:ascii="Arial" w:hAnsi="Arial" w:cs="Arial"/>
-          <w:color w:val="FF0000"/>
-        </w:rPr>
-      </w:pPr>
-      <w:r>
-        <w:rPr>
-          <w:rFonts w:ascii="Arial" w:hAnsi="Arial" w:cs="Arial"/>
-          <w:color w:val="FF0000"/>
+          <w:color w:val="000000" w:themeColor="text1"/>
+        </w:rPr>
+      </w:pPr>
+      <w:r>
+        <w:rPr>
+          <w:rFonts w:ascii="Arial" w:hAnsi="Arial" w:cs="Arial"/>
+          <w:color w:val="000000" w:themeColor="text1"/>
+        </w:rPr>
+        <w:br/>
+        <w:t xml:space="preserve">REF </w:t>
+      </w:r>
+      <w:hyperlink r:id="rId11" w:history="1">
+        <w:r>
+          <w:rPr>
+            <w:rStyle w:val="Hyperlink"/>
+            <w:rFonts w:ascii="Arial" w:hAnsi="Arial" w:cs="Arial"/>
+          </w:rPr>
+          <w:t>https://www.atlassian.com/agile</w:t>
+        </w:r>
+      </w:hyperlink>
+      <w:r>
+        <w:rPr>
+          <w:rFonts w:ascii="Arial" w:hAnsi="Arial" w:cs="Arial"/>
+          <w:color w:val="000000" w:themeColor="text1"/>
+        </w:rPr>
+        <w:t xml:space="preserve"> </w:t>
+      </w:r>
+      <w:r>
+        <w:rPr>
+          <w:rFonts w:ascii="Arial" w:hAnsi="Arial" w:cs="Arial"/>
+          <w:color w:val="000000" w:themeColor="text1"/>
+        </w:rPr>
+        <w:br/>
+        <w:t xml:space="preserve">REF </w:t>
+      </w:r>
+      <w:hyperlink r:id="rId12" w:anchor="Overview" w:history="1">
+        <w:r>
+          <w:rPr>
+            <w:rStyle w:val="Hyperlink"/>
+            <w:rFonts w:ascii="Arial" w:hAnsi="Arial" w:cs="Arial"/>
+          </w:rPr>
+          <w:t>https://en.wikipedia.org/wiki/Agile_software_development#Overview</w:t>
+        </w:r>
+      </w:hyperlink>
+      <w:r>
+        <w:rPr>
+          <w:rFonts w:ascii="Arial" w:hAnsi="Arial" w:cs="Arial"/>
+          <w:color w:val="000000" w:themeColor="text1"/>
+        </w:rPr>
+        <w:t xml:space="preserve"> </w:t>
+      </w:r>
+    </w:p>
+    <w:p>
+      <w:pPr>
+        <w:rPr>
+          <w:rFonts w:ascii="Arial" w:hAnsi="Arial" w:cs="Arial"/>
+          <w:color w:val="000000" w:themeColor="text1"/>
+        </w:rPr>
+      </w:pPr>
+      <w:r>
+        <w:rPr>
+          <w:rFonts w:ascii="Arial" w:hAnsi="Arial" w:cs="Arial"/>
+          <w:color w:val="000000" w:themeColor="text1"/>
+        </w:rPr>
+        <w:t xml:space="preserve">REF </w:t>
+      </w:r>
+      <w:hyperlink r:id="rId13" w:history="1">
+        <w:r>
+          <w:rPr>
+            <w:rStyle w:val="Hyperlink"/>
+            <w:rFonts w:ascii="Arial" w:hAnsi="Arial" w:cs="Arial"/>
+          </w:rPr>
+          <w:t>https://monday.com/blog/project-management/introduction-to-agile/?marketing_source=adwordssearch&amp;marketing_campaign=au-s-dsa-e-desk-monday&amp;aw_keyword=&amp;aw_match_type=b&amp;gclid=EAIaIQobChMI7rXa_-WP6gIVlX4rCh0-6QZFEAAYASAAEgKK_vD_BwE</w:t>
+        </w:r>
+      </w:hyperlink>
+      <w:r>
+        <w:rPr>
+          <w:rFonts w:ascii="Arial" w:hAnsi="Arial" w:cs="Arial"/>
+          <w:color w:val="000000" w:themeColor="text1"/>
+        </w:rPr>
+        <w:t xml:space="preserve"> </w:t>
+      </w:r>
+    </w:p>
+    <w:p>
+      <w:pPr>
+        <w:rPr>
+          <w:rFonts w:ascii="Arial" w:hAnsi="Arial" w:cs="Arial"/>
+          <w:color w:val="000000" w:themeColor="text1"/>
+        </w:rPr>
+      </w:pPr>
+      <w:r>
+        <w:rPr>
+          <w:rFonts w:ascii="Arial" w:hAnsi="Arial" w:cs="Arial"/>
+          <w:color w:val="000000" w:themeColor="text1"/>
+        </w:rPr>
+        <w:t xml:space="preserve">REF </w:t>
+      </w:r>
+      <w:hyperlink r:id="rId14" w:history="1">
+        <w:r>
+          <w:rPr>
+            <w:rStyle w:val="Hyperlink"/>
+            <w:rFonts w:ascii="Arial" w:hAnsi="Arial" w:cs="Arial"/>
+          </w:rPr>
+          <w:t>https://www.guru99.com/agile-scrum-extreme-testing.html#3</w:t>
+        </w:r>
+      </w:hyperlink>
+      <w:r>
+        <w:rPr>
+          <w:rFonts w:ascii="Arial" w:hAnsi="Arial" w:cs="Arial"/>
+          <w:color w:val="000000" w:themeColor="text1"/>
+        </w:rPr>
+        <w:t xml:space="preserve"> </w:t>
+      </w:r>
+    </w:p>
+    <w:p>
+      <w:pPr>
+        <w:rPr>
+          <w:rFonts w:ascii="Arial" w:hAnsi="Arial" w:cs="Arial"/>
+          <w:color w:val="000000" w:themeColor="text1"/>
+        </w:rPr>
+      </w:pPr>
+      <w:r>
+        <w:rPr>
+          <w:rFonts w:ascii="Arial" w:hAnsi="Arial" w:cs="Arial"/>
+          <w:color w:val="000000" w:themeColor="text1"/>
+        </w:rPr>
+        <w:t xml:space="preserve">REF </w:t>
+      </w:r>
+      <w:hyperlink r:id="rId15" w:history="1">
+        <w:r>
+          <w:rPr>
+            <w:rStyle w:val="Hyperlink"/>
+            <w:rFonts w:ascii="Arial" w:hAnsi="Arial" w:cs="Arial"/>
+          </w:rPr>
+          <w:t>https://www.atlassian.com/agile/scrum</w:t>
+        </w:r>
+      </w:hyperlink>
+      <w:r>
+        <w:rPr>
+          <w:rFonts w:ascii="Arial" w:hAnsi="Arial" w:cs="Arial"/>
+          <w:color w:val="000000" w:themeColor="text1"/>
+        </w:rPr>
+        <w:t xml:space="preserve"> </w:t>
+      </w:r>
+    </w:p>
+    <w:p>
+      <w:pPr>
+        <w:rPr>
+          <w:rFonts w:ascii="Arial" w:hAnsi="Arial" w:cs="Arial"/>
+          <w:color w:val="000000" w:themeColor="text1"/>
+        </w:rPr>
+      </w:pPr>
+      <w:r>
+        <w:rPr>
+          <w:rFonts w:ascii="Arial" w:hAnsi="Arial" w:cs="Arial"/>
+          <w:color w:val="000000" w:themeColor="text1"/>
+        </w:rPr>
+        <w:t xml:space="preserve">REF </w:t>
+      </w:r>
+      <w:hyperlink r:id="rId16" w:history="1">
+        <w:r>
+          <w:rPr>
+            <w:rStyle w:val="Hyperlink"/>
+            <w:rFonts w:ascii="Arial" w:hAnsi="Arial" w:cs="Arial"/>
+          </w:rPr>
+          <w:t>https://www.atlassian.com/agile/scrum/roles</w:t>
+        </w:r>
+      </w:hyperlink>
+      <w:r>
+        <w:rPr>
+          <w:rFonts w:ascii="Arial" w:hAnsi="Arial" w:cs="Arial"/>
+          <w:color w:val="000000" w:themeColor="text1"/>
+        </w:rPr>
+        <w:t xml:space="preserve"> </w:t>
+      </w:r>
+    </w:p>
+    <w:p>
+      <w:pPr>
+        <w:rPr>
+          <w:rFonts w:ascii="Arial" w:hAnsi="Arial" w:cs="Arial"/>
+          <w:color w:val="000000" w:themeColor="text1"/>
+        </w:rPr>
+      </w:pPr>
+      <w:r>
+        <w:rPr>
+          <w:rFonts w:ascii="Arial" w:hAnsi="Arial" w:cs="Arial"/>
+          <w:color w:val="000000" w:themeColor="text1"/>
+        </w:rPr>
+        <w:t xml:space="preserve">REF </w:t>
+      </w:r>
+      <w:hyperlink r:id="rId17" w:history="1">
+        <w:r>
+          <w:rPr>
+            <w:rStyle w:val="Hyperlink"/>
+            <w:rFonts w:ascii="Arial" w:hAnsi="Arial" w:cs="Arial"/>
+          </w:rPr>
+          <w:t>https://en.wikipedia.org/wiki/Scrum_(software_development)</w:t>
+        </w:r>
+      </w:hyperlink>
+      <w:r>
+        <w:rPr>
+          <w:rFonts w:ascii="Arial" w:hAnsi="Arial" w:cs="Arial"/>
+          <w:color w:val="000000" w:themeColor="text1"/>
+        </w:rPr>
+        <w:t xml:space="preserve"> </w:t>
+      </w:r>
+    </w:p>
+    <w:p>
+      <w:pPr>
+        <w:rPr>
+          <w:rFonts w:ascii="Arial" w:hAnsi="Arial" w:cs="Arial"/>
+        </w:rPr>
+      </w:pPr>
+      <w:r>
+        <w:rPr>
+          <w:rFonts w:ascii="Arial" w:hAnsi="Arial" w:cs="Arial"/>
+          <w:color w:val="000000" w:themeColor="text1"/>
+        </w:rPr>
+        <w:t xml:space="preserve">REF </w:t>
+      </w:r>
+      <w:hyperlink r:id="rId18" w:history="1">
+        <w:r>
+          <w:rPr>
+            <w:rStyle w:val="Hyperlink"/>
+            <w:rFonts w:ascii="Arial" w:hAnsi="Arial" w:cs="Arial"/>
+          </w:rPr>
+          <w:t>http://agilemanifesto.org/</w:t>
+        </w:r>
+      </w:hyperlink>
+    </w:p>
+    <w:p>
+      <w:pPr>
+        <w:rPr>
+          <w:rFonts w:ascii="Arial" w:hAnsi="Arial" w:cs="Arial"/>
+          <w:color w:val="000000" w:themeColor="text1"/>
+        </w:rPr>
+      </w:pPr>
+    </w:p>
+    <w:p>
+      <w:pPr>
+        <w:rPr>
+          <w:rFonts w:ascii="Arial" w:hAnsi="Arial" w:cs="Arial"/>
+          <w:color w:val="FF0000"/>
+        </w:rPr>
+      </w:pPr>
+    </w:p>
+    <w:p>
+      <w:pPr>
+        <w:rPr>
+          <w:rFonts w:ascii="Arial" w:hAnsi="Arial" w:cs="Arial"/>
+          <w:color w:val="FF0000"/>
+        </w:rPr>
+      </w:pPr>
+    </w:p>
+    <w:p>
+      <w:pPr>
+        <w:rPr>
+          <w:rFonts w:ascii="Arial" w:hAnsi="Arial" w:cs="Arial"/>
+          <w:b/>
+          <w:bCs/>
+          <w:lang w:val="en-US"/>
+        </w:rPr>
+      </w:pPr>
+      <w:r>
+        <w:rPr>
+          <w:rFonts w:ascii="Arial" w:hAnsi="Arial" w:cs="Arial"/>
+          <w:b/>
+          <w:bCs/>
+          <w:lang w:val="en-US"/>
+        </w:rPr>
+        <w:t>Agile Manifesto</w:t>
+      </w:r>
+    </w:p>
+    <w:p>
+      <w:pPr>
+        <w:rPr>
+          <w:rFonts w:ascii="Arial" w:hAnsi="Arial" w:cs="Arial"/>
+          <w:color w:val="FF0000"/>
+        </w:rPr>
+      </w:pPr>
+    </w:p>
+    <w:p>
+      <w:pPr>
+        <w:rPr>
+          <w:rFonts w:ascii="Arial" w:hAnsi="Arial" w:cs="Arial"/>
+          <w:i/>
+          <w:iCs/>
+          <w:color w:val="000000" w:themeColor="text1"/>
+        </w:rPr>
+      </w:pPr>
+      <w:r>
+        <w:rPr>
+          <w:rFonts w:ascii="Arial" w:hAnsi="Arial" w:cs="Arial"/>
+          <w:i/>
+          <w:iCs/>
+          <w:color w:val="000000" w:themeColor="text1"/>
+        </w:rPr>
+        <w:t>‘</w:t>
+      </w:r>
+      <w:r>
+        <w:rPr>
+          <w:rFonts w:ascii="Arial" w:hAnsi="Arial" w:cs="Arial"/>
+          <w:i/>
+          <w:iCs/>
+          <w:color w:val="000000" w:themeColor="text1"/>
+        </w:rPr>
+        <w:t>Individuals and interactions over processes and tools</w:t>
+      </w:r>
+      <w:r>
+        <w:rPr>
+          <w:rFonts w:ascii="Arial" w:hAnsi="Arial" w:cs="Arial"/>
+          <w:i/>
+          <w:iCs/>
+          <w:color w:val="000000" w:themeColor="text1"/>
+        </w:rPr>
+        <w:br/>
+        <w:t>Working software over comprehensive documentation</w:t>
+      </w:r>
+      <w:r>
+        <w:rPr>
+          <w:rFonts w:ascii="Arial" w:hAnsi="Arial" w:cs="Arial"/>
+          <w:i/>
+          <w:iCs/>
+          <w:color w:val="000000" w:themeColor="text1"/>
+        </w:rPr>
+        <w:br/>
+        <w:t>Customer collaboration over contract negotiation</w:t>
+      </w:r>
+      <w:r>
+        <w:rPr>
+          <w:rFonts w:ascii="Arial" w:hAnsi="Arial" w:cs="Arial"/>
+          <w:i/>
+          <w:iCs/>
+          <w:color w:val="000000" w:themeColor="text1"/>
+        </w:rPr>
+        <w:br/>
+        <w:t>Responding to change over following a plan</w:t>
+      </w:r>
+    </w:p>
+    <w:p>
+      <w:pPr>
+        <w:rPr>
+          <w:rFonts w:ascii="Arial" w:hAnsi="Arial" w:cs="Arial"/>
+          <w:i/>
+          <w:iCs/>
+          <w:color w:val="000000" w:themeColor="text1"/>
+        </w:rPr>
+      </w:pPr>
+    </w:p>
+    <w:p>
+      <w:pPr>
+        <w:rPr>
+          <w:rFonts w:ascii="Arial" w:hAnsi="Arial" w:cs="Arial"/>
+          <w:i/>
+          <w:iCs/>
+          <w:color w:val="000000" w:themeColor="text1"/>
+        </w:rPr>
+      </w:pPr>
+      <w:r>
+        <w:rPr>
+          <w:rFonts w:ascii="Arial" w:hAnsi="Arial" w:cs="Arial"/>
+          <w:i/>
+          <w:iCs/>
+          <w:color w:val="000000" w:themeColor="text1"/>
+        </w:rPr>
+        <w:t>That is, while there is value in the items on</w:t>
+      </w:r>
+      <w:r>
+        <w:rPr>
+          <w:rFonts w:ascii="Arial" w:hAnsi="Arial" w:cs="Arial"/>
+          <w:i/>
+          <w:iCs/>
+          <w:color w:val="000000" w:themeColor="text1"/>
+        </w:rPr>
+        <w:br/>
+        <w:t>the right, we value the items on the left more.</w:t>
+      </w:r>
+      <w:r>
+        <w:rPr>
+          <w:rFonts w:ascii="Arial" w:hAnsi="Arial" w:cs="Arial"/>
+          <w:i/>
+          <w:iCs/>
+          <w:color w:val="000000" w:themeColor="text1"/>
+        </w:rPr>
+        <w:t>’</w:t>
+      </w:r>
+    </w:p>
+    <w:p>
+      <w:pPr>
+        <w:rPr>
+          <w:rFonts w:ascii="Arial" w:hAnsi="Arial" w:cs="Arial"/>
+          <w:b/>
+          <w:bCs/>
+          <w:lang w:val="en-US"/>
+        </w:rPr>
+      </w:pPr>
+    </w:p>
+    <w:p>
+      <w:pPr>
+        <w:rPr>
+          <w:rFonts w:ascii="Arial" w:hAnsi="Arial" w:cs="Arial"/>
+          <w:b/>
+          <w:bCs/>
+          <w:lang w:val="en-US"/>
+        </w:rPr>
+      </w:pPr>
+    </w:p>
+    <w:p>
+      <w:pPr>
+        <w:rPr>
+          <w:rFonts w:ascii="Arial" w:hAnsi="Arial" w:cs="Arial"/>
+          <w:b/>
+          <w:bCs/>
+          <w:lang w:val="en-US"/>
+        </w:rPr>
+      </w:pPr>
+      <w:r>
+        <w:rPr>
+          <w:rFonts w:ascii="Arial" w:hAnsi="Arial" w:cs="Arial"/>
+          <w:b/>
+          <w:bCs/>
+          <w:lang w:val="en-US"/>
+        </w:rPr>
+        <w:t>What is Agile Methodology?</w:t>
+      </w:r>
+    </w:p>
+    <w:p>
+      <w:pPr>
+        <w:rPr>
+          <w:rFonts w:ascii="Arial" w:hAnsi="Arial" w:cs="Arial"/>
+          <w:lang w:val="en-US"/>
+        </w:rPr>
+      </w:pPr>
+    </w:p>
+    <w:p>
+      <w:pPr>
+        <w:rPr>
+          <w:rFonts w:ascii="Arial" w:hAnsi="Arial" w:cs="Arial"/>
+          <w:lang w:val="en-US"/>
+        </w:rPr>
+      </w:pPr>
+      <w:r>
+        <w:rPr>
+          <w:rFonts w:ascii="Arial" w:hAnsi="Arial" w:cs="Arial"/>
+          <w:lang w:val="en-US"/>
+        </w:rPr>
+        <w:t xml:space="preserve">Described as an iterative approach, Agile project management methodology is the breaking down of larger projects into smaller more manageable increments. These iterations, also called sprints, are consistent time intervals whereby at the end of each something of value is produced for the project. </w:t>
+      </w:r>
+      <w:r>
+        <w:rPr>
+          <w:rFonts w:ascii="Arial" w:hAnsi="Arial" w:cs="Arial"/>
+          <w:lang w:val="en-US"/>
+        </w:rPr>
+        <w:t xml:space="preserve">Then whatever is produced is presented forth to stakeholders or users for direct feedback. This means development and testing are parallel. </w:t>
+      </w:r>
+    </w:p>
+    <w:p>
+      <w:pPr>
+        <w:rPr>
+          <w:rFonts w:ascii="Arial" w:hAnsi="Arial" w:cs="Arial"/>
+          <w:lang w:val="en-US"/>
+        </w:rPr>
+      </w:pPr>
+    </w:p>
+    <w:p>
+      <w:pPr>
+        <w:rPr>
+          <w:rFonts w:ascii="Arial" w:hAnsi="Arial" w:cs="Arial"/>
+          <w:lang w:val="en-US"/>
+        </w:rPr>
+      </w:pPr>
+      <w:r>
+        <w:rPr>
+          <w:rFonts w:ascii="Arial" w:hAnsi="Arial" w:cs="Arial"/>
+          <w:lang w:val="en-US"/>
+        </w:rPr>
+        <w:t xml:space="preserve">An example of the most popular Agile framework is Scrum. </w:t>
+      </w:r>
+      <w:r>
+        <w:rPr>
+          <w:rFonts w:ascii="Arial" w:hAnsi="Arial" w:cs="Arial"/>
+          <w:lang w:val="en-US"/>
+        </w:rPr>
+        <w:t>Described below is a summary of this framework and how it operates.</w:t>
+      </w:r>
+    </w:p>
+    <w:p>
+      <w:pPr>
+        <w:rPr>
+          <w:rFonts w:ascii="Arial" w:hAnsi="Arial" w:cs="Arial"/>
+          <w:b/>
+          <w:bCs/>
+          <w:lang w:val="en-US"/>
+        </w:rPr>
+      </w:pPr>
+    </w:p>
+    <w:p>
+      <w:pPr>
+        <w:rPr>
+          <w:rFonts w:ascii="Arial" w:hAnsi="Arial" w:cs="Arial"/>
+          <w:b/>
+          <w:bCs/>
+          <w:lang w:val="en-US"/>
+        </w:rPr>
+      </w:pPr>
+      <w:r>
+        <w:rPr>
+          <w:rFonts w:ascii="Arial" w:hAnsi="Arial" w:cs="Arial"/>
+          <w:b/>
+          <w:bCs/>
+          <w:lang w:val="en-US"/>
+        </w:rPr>
+        <w:t>Scrum</w:t>
+      </w:r>
+    </w:p>
+    <w:p>
+      <w:pPr>
+        <w:rPr>
+          <w:rFonts w:ascii="Arial" w:hAnsi="Arial" w:cs="Arial"/>
+          <w:b/>
+          <w:bCs/>
+          <w:lang w:val="en-US"/>
+        </w:rPr>
+      </w:pPr>
+    </w:p>
+    <w:p>
+      <w:pPr>
+        <w:rPr>
+          <w:rFonts w:ascii="Arial" w:hAnsi="Arial" w:cs="Arial"/>
+          <w:lang w:val="en-US"/>
+        </w:rPr>
+      </w:pPr>
+      <w:r>
+        <w:rPr>
+          <w:rFonts w:ascii="Arial" w:hAnsi="Arial" w:cs="Arial"/>
+          <w:lang w:val="en-US"/>
+        </w:rPr>
+        <w:t>A scrum is described as a</w:t>
+      </w:r>
+      <w:r>
+        <w:rPr>
+          <w:rFonts w:ascii="Arial" w:hAnsi="Arial" w:cs="Arial"/>
+          <w:lang w:val="en-US"/>
+        </w:rPr>
+        <w:t>n</w:t>
+      </w:r>
+      <w:r>
+        <w:rPr>
+          <w:rFonts w:ascii="Arial" w:hAnsi="Arial" w:cs="Arial"/>
+          <w:lang w:val="en-US"/>
+        </w:rPr>
+        <w:t xml:space="preserve"> </w:t>
+      </w:r>
+      <w:r>
+        <w:rPr>
+          <w:rFonts w:ascii="Arial" w:hAnsi="Arial" w:cs="Arial"/>
+          <w:lang w:val="en-US"/>
+        </w:rPr>
+        <w:t xml:space="preserve">iterative </w:t>
+      </w:r>
+      <w:r>
+        <w:rPr>
+          <w:rFonts w:ascii="Arial" w:hAnsi="Arial" w:cs="Arial"/>
+          <w:lang w:val="en-US"/>
+        </w:rPr>
+        <w:t>framework whereby teams can work together in product development. Usually applied in software development, but it has been used in other team avenues.</w:t>
+      </w:r>
+      <w:r>
+        <w:rPr>
+          <w:rFonts w:ascii="Arial" w:hAnsi="Arial" w:cs="Arial"/>
+          <w:lang w:val="en-US"/>
+        </w:rPr>
+        <w:t xml:space="preserve"> A Scrum fundamental is the Empirical Process, which highlights that a task cannot be fully understood immediately, rather beginning the work and learning throughout the process is more beneficial. </w:t>
+      </w:r>
+      <w:r>
+        <w:rPr>
+          <w:rFonts w:ascii="Arial" w:hAnsi="Arial" w:cs="Arial"/>
+          <w:lang w:val="en-US"/>
+        </w:rPr>
+        <w:t>The members that create the basic Scrum team are the Product Owner, the Development Team and the Scrum Master.</w:t>
+      </w:r>
+      <w:r>
+        <w:rPr>
+          <w:rFonts w:ascii="Arial" w:hAnsi="Arial" w:cs="Arial"/>
+          <w:lang w:val="en-US"/>
+        </w:rPr>
+        <w:t xml:space="preserve"> </w:t>
+      </w:r>
+    </w:p>
+    <w:p>
+      <w:pPr>
+        <w:rPr>
+          <w:rFonts w:ascii="Arial" w:hAnsi="Arial" w:cs="Arial"/>
+          <w:lang w:val="en-US"/>
+        </w:rPr>
+      </w:pPr>
+    </w:p>
+    <w:p>
+      <w:pPr>
+        <w:rPr>
+          <w:rFonts w:ascii="Arial" w:hAnsi="Arial" w:cs="Arial"/>
+          <w:b/>
+          <w:bCs/>
+          <w:i/>
+          <w:iCs/>
+          <w:lang w:val="en-US"/>
+        </w:rPr>
+      </w:pPr>
+      <w:r>
+        <w:rPr>
+          <w:rFonts w:ascii="Arial" w:hAnsi="Arial" w:cs="Arial"/>
+          <w:b/>
+          <w:bCs/>
+          <w:i/>
+          <w:iCs/>
+          <w:lang w:val="en-US"/>
+        </w:rPr>
+        <w:t>Product Owner</w:t>
+      </w:r>
+    </w:p>
+    <w:p>
+      <w:pPr>
+        <w:rPr>
+          <w:rFonts w:ascii="Arial" w:hAnsi="Arial" w:cs="Arial"/>
+          <w:lang w:val="en-US"/>
+        </w:rPr>
+      </w:pPr>
+      <w:r>
+        <w:rPr>
+          <w:rFonts w:ascii="Arial" w:hAnsi="Arial" w:cs="Arial"/>
+          <w:lang w:val="en-US"/>
+        </w:rPr>
+        <w:t xml:space="preserve">The role of the Product Owner is to represent the business and other stakeholders and is in a sense the be ‘voice of the customer’. This involves having a clear understanding of the customer and create the vision of what the team is delivering to the customer.  The product owner takes responsibility for the prioritization of the work and adds them to the Product Backlog and keeping management of it. This role involves excellent communication skills and also negotiation and collaboration skills. </w:t>
+      </w:r>
+      <w:r>
+        <w:rPr>
+          <w:rFonts w:ascii="Arial" w:hAnsi="Arial" w:cs="Arial"/>
+          <w:lang w:val="en-US"/>
+        </w:rPr>
+        <w:t xml:space="preserve">It focuses on the business side of product development whereby they control the risks and achieve maximum value of the project. </w:t>
+      </w:r>
+    </w:p>
+    <w:p>
+      <w:pPr>
+        <w:rPr>
+          <w:rFonts w:ascii="Arial" w:hAnsi="Arial" w:cs="Arial"/>
+          <w:lang w:val="en-US"/>
+        </w:rPr>
+      </w:pPr>
+    </w:p>
+    <w:p>
+      <w:pPr>
+        <w:rPr>
+          <w:rFonts w:ascii="Arial" w:hAnsi="Arial" w:cs="Arial"/>
+          <w:b/>
+          <w:bCs/>
+          <w:i/>
+          <w:iCs/>
+          <w:lang w:val="en-US"/>
+        </w:rPr>
+      </w:pPr>
+      <w:r>
+        <w:rPr>
+          <w:rFonts w:ascii="Arial" w:hAnsi="Arial" w:cs="Arial"/>
+          <w:b/>
+          <w:bCs/>
+          <w:i/>
+          <w:iCs/>
+          <w:lang w:val="en-US"/>
+        </w:rPr>
+        <w:t>The Development Team</w:t>
+      </w:r>
+    </w:p>
+    <w:p>
+      <w:pPr>
+        <w:rPr>
+          <w:rFonts w:ascii="Arial" w:hAnsi="Arial" w:cs="Arial"/>
+          <w:lang w:val="en-US"/>
+        </w:rPr>
+      </w:pPr>
+      <w:r>
+        <w:rPr>
+          <w:rFonts w:ascii="Arial" w:hAnsi="Arial" w:cs="Arial"/>
+          <w:lang w:val="en-US"/>
+        </w:rPr>
+        <w:t xml:space="preserve">The development team are the works who carry out the tasks in the sprints. This team does not solely consist of just engineers but can include all sorts of people that play a part in the development process such as designers and writers. This team needs to be able to be self-organizing and self-manage the workload to </w:t>
+      </w:r>
+      <w:r>
+        <w:rPr>
+          <w:rFonts w:ascii="Arial" w:hAnsi="Arial" w:cs="Arial"/>
+          <w:lang w:val="en-US"/>
+        </w:rPr>
+        <w:t>deliver</w:t>
+      </w:r>
+      <w:r>
+        <w:rPr>
+          <w:rFonts w:ascii="Arial" w:hAnsi="Arial" w:cs="Arial"/>
+          <w:lang w:val="en-US"/>
+        </w:rPr>
+        <w:t xml:space="preserve"> the </w:t>
+      </w:r>
+      <w:r>
+        <w:rPr>
+          <w:rFonts w:ascii="Arial" w:hAnsi="Arial" w:cs="Arial"/>
+          <w:lang w:val="en-US"/>
+        </w:rPr>
+        <w:t xml:space="preserve">work in the </w:t>
+      </w:r>
+      <w:r>
+        <w:rPr>
+          <w:rFonts w:ascii="Arial" w:hAnsi="Arial" w:cs="Arial"/>
+          <w:lang w:val="en-US"/>
+        </w:rPr>
+        <w:t xml:space="preserve">sprint. To ensure the team is on track they meet during a sprint at a daily </w:t>
+      </w:r>
+      <w:r>
+        <w:rPr>
+          <w:rFonts w:ascii="Arial" w:hAnsi="Arial" w:cs="Arial"/>
+          <w:lang w:val="en-US"/>
+        </w:rPr>
+        <w:lastRenderedPageBreak/>
+        <w:t xml:space="preserve">scrum or standup. This meeting provides an opportunity for members to </w:t>
+      </w:r>
+      <w:r>
+        <w:rPr>
+          <w:rFonts w:ascii="Arial" w:hAnsi="Arial" w:cs="Arial"/>
+          <w:lang w:val="en-US"/>
+        </w:rPr>
+        <w:t>convey</w:t>
+      </w:r>
+      <w:r>
+        <w:rPr>
+          <w:rFonts w:ascii="Arial" w:hAnsi="Arial" w:cs="Arial"/>
+          <w:lang w:val="en-US"/>
+        </w:rPr>
+        <w:t xml:space="preserve"> any obstacles</w:t>
+      </w:r>
+      <w:r>
+        <w:rPr>
+          <w:rFonts w:ascii="Arial" w:hAnsi="Arial" w:cs="Arial"/>
+          <w:lang w:val="en-US"/>
+        </w:rPr>
+        <w:t xml:space="preserve"> or blockers they might need help with whilst also highlighting any successes. </w:t>
+      </w:r>
+    </w:p>
+    <w:p>
+      <w:pPr>
+        <w:rPr>
+          <w:rFonts w:ascii="Arial" w:hAnsi="Arial" w:cs="Arial"/>
+          <w:lang w:val="en-US"/>
+        </w:rPr>
+      </w:pPr>
+    </w:p>
+    <w:p>
+      <w:pPr>
+        <w:rPr>
+          <w:rFonts w:ascii="Arial" w:hAnsi="Arial" w:cs="Arial"/>
+          <w:b/>
+          <w:bCs/>
+          <w:i/>
+          <w:iCs/>
+          <w:lang w:val="en-US"/>
+        </w:rPr>
+      </w:pPr>
+      <w:r>
+        <w:rPr>
+          <w:rFonts w:ascii="Arial" w:hAnsi="Arial" w:cs="Arial"/>
+          <w:b/>
+          <w:bCs/>
+          <w:i/>
+          <w:iCs/>
+          <w:lang w:val="en-US"/>
+        </w:rPr>
+        <w:t xml:space="preserve">The </w:t>
+      </w:r>
+      <w:r>
+        <w:rPr>
+          <w:rFonts w:ascii="Arial" w:hAnsi="Arial" w:cs="Arial"/>
+          <w:b/>
+          <w:bCs/>
+          <w:i/>
+          <w:iCs/>
+          <w:lang w:val="en-US"/>
+        </w:rPr>
+        <w:t>Scrum Master</w:t>
+      </w:r>
+    </w:p>
+    <w:p>
+      <w:pPr>
+        <w:rPr>
+          <w:rFonts w:ascii="Arial" w:hAnsi="Arial" w:cs="Arial"/>
+          <w:lang w:val="en-US"/>
+        </w:rPr>
+      </w:pPr>
+      <w:r>
+        <w:rPr>
+          <w:rFonts w:ascii="Arial" w:hAnsi="Arial" w:cs="Arial"/>
+          <w:lang w:val="en-US"/>
+        </w:rPr>
+        <w:t xml:space="preserve">The role of the Scrum Master is a facilitator of the team. Ensure the scrum framework is followed, and also can also be described as a servant-leader. They help or serve the product owner by helping maintain the backlog which ensures the work is properly communicated and understood. They help the development team by assisting with the self-organization in the team, </w:t>
+      </w:r>
+      <w:r>
+        <w:rPr>
+          <w:rFonts w:ascii="Arial" w:hAnsi="Arial" w:cs="Arial"/>
+          <w:lang w:val="en-US"/>
+        </w:rPr>
+        <w:t xml:space="preserve">assist with the determination of a “done” increment, help remove or avoid blockers and also overall coaching. </w:t>
+      </w:r>
+    </w:p>
+    <w:p>
+      <w:pPr>
+        <w:rPr>
+          <w:rFonts w:ascii="Arial" w:hAnsi="Arial" w:cs="Arial"/>
+          <w:lang w:val="en-US"/>
+        </w:rPr>
+      </w:pPr>
+    </w:p>
+    <w:p>
+      <w:pPr>
+        <w:rPr>
+          <w:rFonts w:ascii="Arial" w:hAnsi="Arial" w:cs="Arial"/>
+          <w:b/>
+          <w:bCs/>
+          <w:i/>
+          <w:iCs/>
+          <w:lang w:val="en-US"/>
+        </w:rPr>
+      </w:pPr>
+      <w:r>
+        <w:rPr>
+          <w:rFonts w:ascii="Arial" w:hAnsi="Arial" w:cs="Arial"/>
+          <w:b/>
+          <w:bCs/>
+          <w:i/>
+          <w:iCs/>
+          <w:lang w:val="en-US"/>
+        </w:rPr>
+        <w:t>Overview of Workflow</w:t>
+      </w:r>
+    </w:p>
+    <w:p>
+      <w:pPr>
+        <w:rPr>
+          <w:rFonts w:ascii="Arial" w:hAnsi="Arial" w:cs="Arial"/>
+          <w:b/>
+          <w:bCs/>
+          <w:i/>
+          <w:iCs/>
+          <w:lang w:val="en-US"/>
+        </w:rPr>
+      </w:pPr>
+    </w:p>
+    <w:p>
+      <w:pPr>
+        <w:pStyle w:val="ListParagraph"/>
+        <w:numPr>
+          <w:ilvl w:val="0"/>
+          <w:numId w:val="4"/>
+        </w:numPr>
+        <w:rPr>
+          <w:rFonts w:ascii="Arial" w:hAnsi="Arial" w:cs="Arial"/>
+          <w:lang w:val="en-US"/>
+        </w:rPr>
+      </w:pPr>
+      <w:r>
+        <w:rPr>
+          <w:rFonts w:ascii="Arial" w:hAnsi="Arial" w:cs="Arial"/>
+          <w:b/>
+          <w:bCs/>
+          <w:lang w:val="en-US"/>
+        </w:rPr>
+        <w:t>Sprint</w:t>
+      </w:r>
+      <w:r>
+        <w:rPr>
+          <w:rFonts w:ascii="Arial" w:hAnsi="Arial" w:cs="Arial"/>
+          <w:lang w:val="en-US"/>
+        </w:rPr>
+        <w:t xml:space="preserve">- An iteration of a scrum is a sprint, the length is agreed and decided in advance </w:t>
+      </w:r>
+    </w:p>
+    <w:p>
+      <w:pPr>
+        <w:pStyle w:val="ListParagraph"/>
+        <w:numPr>
+          <w:ilvl w:val="0"/>
+          <w:numId w:val="4"/>
+        </w:numPr>
+        <w:rPr>
+          <w:rFonts w:ascii="Arial" w:hAnsi="Arial" w:cs="Arial"/>
+          <w:lang w:val="en-US"/>
+        </w:rPr>
+      </w:pPr>
+      <w:r>
+        <w:rPr>
+          <w:rFonts w:ascii="Arial" w:hAnsi="Arial" w:cs="Arial"/>
+          <w:b/>
+          <w:bCs/>
+          <w:lang w:val="en-US"/>
+        </w:rPr>
+        <w:t>Spring Planning-</w:t>
+      </w:r>
+      <w:r>
+        <w:rPr>
+          <w:rFonts w:ascii="Arial" w:hAnsi="Arial" w:cs="Arial"/>
+          <w:lang w:val="en-US"/>
+        </w:rPr>
+        <w:t xml:space="preserve"> This is held at the beginning of a sprint to examine the scope of work intended for the sprint, select the corresponding product backlog items to put into a prepared sprint backlog and agree on the sprint goal.</w:t>
+      </w:r>
+    </w:p>
+    <w:p>
+      <w:pPr>
+        <w:pStyle w:val="ListParagraph"/>
+        <w:numPr>
+          <w:ilvl w:val="0"/>
+          <w:numId w:val="4"/>
+        </w:numPr>
+        <w:rPr>
+          <w:rFonts w:ascii="Arial" w:hAnsi="Arial" w:cs="Arial"/>
+          <w:lang w:val="en-US"/>
+        </w:rPr>
+      </w:pPr>
+      <w:r>
+        <w:rPr>
+          <w:rFonts w:ascii="Arial" w:hAnsi="Arial" w:cs="Arial"/>
+          <w:b/>
+          <w:bCs/>
+          <w:lang w:val="en-US"/>
+        </w:rPr>
+        <w:t>Daily Scrum</w:t>
+      </w:r>
+      <w:r>
+        <w:rPr>
+          <w:rFonts w:ascii="Arial" w:hAnsi="Arial" w:cs="Arial"/>
+          <w:lang w:val="en-US"/>
+        </w:rPr>
+        <w:t>- This meeting checks the daily work and allows the team to check for any blockers.</w:t>
+      </w:r>
+    </w:p>
+    <w:p>
+      <w:pPr>
+        <w:pStyle w:val="ListParagraph"/>
+        <w:numPr>
+          <w:ilvl w:val="0"/>
+          <w:numId w:val="4"/>
+        </w:numPr>
+        <w:rPr>
+          <w:rFonts w:ascii="Arial" w:hAnsi="Arial" w:cs="Arial"/>
+          <w:lang w:val="en-US"/>
+        </w:rPr>
+      </w:pPr>
+      <w:r>
+        <w:rPr>
+          <w:rFonts w:ascii="Arial" w:hAnsi="Arial" w:cs="Arial"/>
+          <w:b/>
+          <w:bCs/>
+          <w:lang w:val="en-US"/>
+        </w:rPr>
+        <w:t>Sprint Review</w:t>
+      </w:r>
+      <w:r>
+        <w:rPr>
+          <w:rFonts w:ascii="Arial" w:hAnsi="Arial" w:cs="Arial"/>
+          <w:lang w:val="en-US"/>
+        </w:rPr>
+        <w:t xml:space="preserve">- Held at the end of the spring, this reviews all complete and incomplete </w:t>
+      </w:r>
+      <w:r>
+        <w:rPr>
+          <w:rFonts w:ascii="Arial" w:hAnsi="Arial" w:cs="Arial"/>
+          <w:lang w:val="en-US"/>
+        </w:rPr>
+        <w:t xml:space="preserve">work and presents the completed work to the stakeholders. </w:t>
+      </w:r>
+    </w:p>
+    <w:p>
+      <w:pPr>
+        <w:pStyle w:val="ListParagraph"/>
+        <w:numPr>
+          <w:ilvl w:val="0"/>
+          <w:numId w:val="4"/>
+        </w:numPr>
+        <w:rPr>
+          <w:rFonts w:ascii="Arial" w:hAnsi="Arial" w:cs="Arial"/>
+          <w:lang w:val="en-US"/>
+        </w:rPr>
+      </w:pPr>
+      <w:r>
+        <w:rPr>
+          <w:rFonts w:ascii="Arial" w:hAnsi="Arial" w:cs="Arial"/>
+          <w:b/>
+          <w:bCs/>
+          <w:lang w:val="en-US"/>
+        </w:rPr>
+        <w:t>Sprint Retrospective</w:t>
+      </w:r>
+      <w:r>
+        <w:rPr>
+          <w:rFonts w:ascii="Arial" w:hAnsi="Arial" w:cs="Arial"/>
+          <w:lang w:val="en-US"/>
+        </w:rPr>
+        <w:t>- This is for past sprint reflection and allows to identify any needed process improvements.</w:t>
+      </w:r>
+    </w:p>
+    <w:p>
+      <w:pPr>
+        <w:rPr>
+          <w:rFonts w:ascii="Arial" w:hAnsi="Arial" w:cs="Arial"/>
+          <w:b/>
+          <w:bCs/>
+          <w:lang w:val="en-US"/>
+        </w:rPr>
+      </w:pPr>
+    </w:p>
+    <w:p>
+      <w:pPr>
+        <w:rPr>
+          <w:rFonts w:ascii="Arial" w:hAnsi="Arial" w:cs="Arial"/>
+          <w:b/>
+          <w:bCs/>
+          <w:color w:val="FF0000"/>
+        </w:rPr>
+      </w:pPr>
+    </w:p>
+    <w:p>
+      <w:pPr>
+        <w:rPr>
+          <w:rFonts w:ascii="Arial" w:hAnsi="Arial" w:cs="Arial"/>
+          <w:color w:val="FF0000"/>
+          <w:lang w:val="en-US"/>
+        </w:rPr>
+      </w:pPr>
+    </w:p>
+    <w:p>
+      <w:pPr>
+        <w:rPr>
+          <w:rFonts w:ascii="Arial" w:hAnsi="Arial" w:cs="Arial"/>
+          <w:color w:val="000000" w:themeColor="text1"/>
+        </w:rPr>
+      </w:pPr>
+      <w:r>
+        <w:rPr>
+          <w:rFonts w:ascii="Arial" w:hAnsi="Arial" w:cs="Arial"/>
+          <w:color w:val="000000" w:themeColor="text1"/>
+          <w:highlight w:val="yellow"/>
           <w:lang w:val="en-US"/>
         </w:rPr>
         <w:t xml:space="preserve">Q4 </w:t>
@@ -1372,7 +2927,8 @@
       <w:r>
         <w:rPr>
           <w:rFonts w:ascii="Arial" w:hAnsi="Arial" w:cs="Arial"/>
-          <w:color w:val="FF0000"/>
+          <w:color w:val="000000" w:themeColor="text1"/>
+          <w:highlight w:val="yellow"/>
         </w:rPr>
         <w:t>Provide an </w:t>
       </w:r>
@@ -1381,14 +2937,16 @@
           <w:rFonts w:ascii="Arial" w:hAnsi="Arial" w:cs="Arial"/>
           <w:b/>
           <w:bCs/>
-          <w:color w:val="FF0000"/>
+          <w:color w:val="000000" w:themeColor="text1"/>
+          <w:highlight w:val="yellow"/>
         </w:rPr>
         <w:t>overview</w:t>
       </w:r>
       <w:r>
         <w:rPr>
           <w:rFonts w:ascii="Arial" w:hAnsi="Arial" w:cs="Arial"/>
-          <w:color w:val="FF0000"/>
+          <w:color w:val="000000" w:themeColor="text1"/>
+          <w:highlight w:val="yellow"/>
         </w:rPr>
         <w:t> and </w:t>
       </w:r>
@@ -1397,14 +2955,699 @@
           <w:rFonts w:ascii="Arial" w:hAnsi="Arial" w:cs="Arial"/>
           <w:b/>
           <w:bCs/>
-          <w:color w:val="FF0000"/>
+          <w:color w:val="000000" w:themeColor="text1"/>
+          <w:highlight w:val="yellow"/>
         </w:rPr>
         <w:t>description</w:t>
       </w:r>
       <w:r>
         <w:rPr>
           <w:rFonts w:ascii="Arial" w:hAnsi="Arial" w:cs="Arial"/>
-          <w:color w:val="FF0000"/>
+          <w:color w:val="000000" w:themeColor="text1"/>
+          <w:highlight w:val="yellow"/>
+        </w:rPr>
+        <w:t> of a standard source control workflow</w:t>
+      </w:r>
+    </w:p>
+    <w:p>
+      <w:pPr>
+        <w:rPr>
+          <w:rFonts w:ascii="Arial" w:hAnsi="Arial" w:cs="Arial"/>
+          <w:color w:val="000000" w:themeColor="text1"/>
+        </w:rPr>
+      </w:pPr>
+    </w:p>
+    <w:p>
+      <w:pPr>
+        <w:rPr>
+          <w:rFonts w:ascii="Arial" w:hAnsi="Arial" w:cs="Arial"/>
+        </w:rPr>
+      </w:pPr>
+      <w:r>
+        <w:rPr>
+          <w:rFonts w:ascii="Arial" w:hAnsi="Arial" w:cs="Arial"/>
+          <w:b/>
+          <w:bCs/>
+          <w:color w:val="000000" w:themeColor="text1"/>
+        </w:rPr>
+        <w:t xml:space="preserve">REF </w:t>
+      </w:r>
+      <w:hyperlink r:id="rId19" w:history="1">
+        <w:r>
+          <w:rPr>
+            <w:rFonts w:ascii="Arial" w:hAnsi="Arial" w:cs="Arial"/>
+            <w:color w:val="0000FF"/>
+            <w:u w:val="single"/>
+          </w:rPr>
+          <w:t>https://en.wikipedia.org/wiki/Version_control</w:t>
+        </w:r>
+      </w:hyperlink>
+    </w:p>
+    <w:p>
+      <w:pPr>
+        <w:rPr>
+          <w:rFonts w:ascii="Arial" w:hAnsi="Arial" w:cs="Arial"/>
+          <w:b/>
+          <w:bCs/>
+          <w:color w:val="000000" w:themeColor="text1"/>
+        </w:rPr>
+      </w:pPr>
+    </w:p>
+    <w:p>
+      <w:pPr>
+        <w:rPr>
+          <w:rFonts w:ascii="Arial" w:hAnsi="Arial" w:cs="Arial"/>
+        </w:rPr>
+      </w:pPr>
+      <w:r>
+        <w:rPr>
+          <w:rFonts w:ascii="Arial" w:hAnsi="Arial" w:cs="Arial"/>
+          <w:b/>
+          <w:bCs/>
+          <w:color w:val="000000" w:themeColor="text1"/>
+        </w:rPr>
+        <w:t xml:space="preserve">REF </w:t>
+      </w:r>
+      <w:hyperlink r:id="rId20" w:history="1">
+        <w:r>
+          <w:rPr>
+            <w:rStyle w:val="Hyperlink"/>
+            <w:rFonts w:ascii="Arial" w:hAnsi="Arial" w:cs="Arial"/>
+          </w:rPr>
+          <w:t>https://www.atlassian.com/git/tutorials/what-is-version-control</w:t>
+        </w:r>
+      </w:hyperlink>
+    </w:p>
+    <w:p>
+      <w:pPr>
+        <w:rPr>
+          <w:rFonts w:ascii="Arial" w:hAnsi="Arial" w:cs="Arial"/>
+        </w:rPr>
+      </w:pPr>
+    </w:p>
+    <w:p>
+      <w:pPr>
+        <w:rPr>
+          <w:rFonts w:ascii="Arial" w:hAnsi="Arial" w:cs="Arial"/>
+        </w:rPr>
+      </w:pPr>
+      <w:r>
+        <w:rPr>
+          <w:rFonts w:ascii="Arial" w:hAnsi="Arial" w:cs="Arial"/>
+          <w:b/>
+          <w:bCs/>
+        </w:rPr>
+        <w:t>REF</w:t>
+      </w:r>
+      <w:r>
+        <w:rPr>
+          <w:rFonts w:ascii="Arial" w:hAnsi="Arial" w:cs="Arial"/>
+        </w:rPr>
+        <w:t xml:space="preserve"> </w:t>
+      </w:r>
+      <w:hyperlink r:id="rId21" w:history="1">
+        <w:r>
+          <w:rPr>
+            <w:rStyle w:val="Hyperlink"/>
+            <w:rFonts w:ascii="Arial" w:hAnsi="Arial" w:cs="Arial"/>
+          </w:rPr>
+          <w:t>https://www.atlassian.com/git/tutorials/comparing-workflows/feature-branch-workflow</w:t>
+        </w:r>
+      </w:hyperlink>
+    </w:p>
+    <w:p>
+      <w:pPr>
+        <w:rPr>
+          <w:rFonts w:ascii="Arial" w:hAnsi="Arial" w:cs="Arial"/>
+          <w:b/>
+          <w:bCs/>
+          <w:color w:val="000000" w:themeColor="text1"/>
+        </w:rPr>
+      </w:pPr>
+    </w:p>
+    <w:p>
+      <w:pPr>
+        <w:rPr>
+          <w:rFonts w:ascii="Arial" w:hAnsi="Arial" w:cs="Arial"/>
+          <w:b/>
+          <w:bCs/>
+          <w:color w:val="000000" w:themeColor="text1"/>
+        </w:rPr>
+      </w:pPr>
+    </w:p>
+    <w:p>
+      <w:pPr>
+        <w:rPr>
+          <w:rFonts w:ascii="Arial" w:hAnsi="Arial" w:cs="Arial"/>
+          <w:b/>
+          <w:bCs/>
+          <w:color w:val="000000" w:themeColor="text1"/>
+        </w:rPr>
+      </w:pPr>
+      <w:r>
+        <w:rPr>
+          <w:rFonts w:ascii="Arial" w:hAnsi="Arial" w:cs="Arial"/>
+          <w:b/>
+          <w:bCs/>
+          <w:color w:val="000000" w:themeColor="text1"/>
+        </w:rPr>
+        <w:t xml:space="preserve">Version </w:t>
+      </w:r>
+      <w:r>
+        <w:rPr>
+          <w:rFonts w:ascii="Arial" w:hAnsi="Arial" w:cs="Arial"/>
+          <w:b/>
+          <w:bCs/>
+          <w:color w:val="000000" w:themeColor="text1"/>
+        </w:rPr>
+        <w:t>Control</w:t>
+      </w:r>
+    </w:p>
+    <w:p>
+      <w:pPr>
+        <w:rPr>
+          <w:rFonts w:ascii="Arial" w:hAnsi="Arial" w:cs="Arial"/>
+          <w:b/>
+          <w:bCs/>
+          <w:color w:val="000000" w:themeColor="text1"/>
+        </w:rPr>
+      </w:pPr>
+    </w:p>
+    <w:p>
+      <w:pPr>
+        <w:rPr>
+          <w:rFonts w:ascii="Arial" w:hAnsi="Arial" w:cs="Arial"/>
+          <w:color w:val="000000" w:themeColor="text1"/>
+        </w:rPr>
+      </w:pPr>
+      <w:r>
+        <w:rPr>
+          <w:rFonts w:ascii="Arial" w:hAnsi="Arial" w:cs="Arial"/>
+          <w:color w:val="000000" w:themeColor="text1"/>
+        </w:rPr>
+        <w:t xml:space="preserve">Version control is a system that help the management </w:t>
+      </w:r>
+      <w:r>
+        <w:rPr>
+          <w:rFonts w:ascii="Arial" w:hAnsi="Arial" w:cs="Arial"/>
+          <w:color w:val="000000" w:themeColor="text1"/>
+        </w:rPr>
+        <w:t xml:space="preserve">files and any changes made. It keeps a track of any modifications made and allows to revert back to any previous versions in the event of mistakes. </w:t>
+      </w:r>
+      <w:r>
+        <w:rPr>
+          <w:rFonts w:ascii="Arial" w:hAnsi="Arial" w:cs="Arial"/>
+          <w:color w:val="000000" w:themeColor="text1"/>
+        </w:rPr>
+        <w:t>An excellent example of this is Git</w:t>
+      </w:r>
+    </w:p>
+    <w:p>
+      <w:pPr>
+        <w:rPr>
+          <w:rFonts w:ascii="Arial" w:hAnsi="Arial" w:cs="Arial"/>
+          <w:color w:val="000000" w:themeColor="text1"/>
+        </w:rPr>
+      </w:pPr>
+    </w:p>
+    <w:p>
+      <w:pPr>
+        <w:rPr>
+          <w:rFonts w:ascii="Arial" w:hAnsi="Arial" w:cs="Arial"/>
+          <w:b/>
+          <w:bCs/>
+          <w:color w:val="000000" w:themeColor="text1"/>
+        </w:rPr>
+      </w:pPr>
+      <w:r>
+        <w:rPr>
+          <w:rFonts w:ascii="Arial" w:hAnsi="Arial" w:cs="Arial"/>
+          <w:b/>
+          <w:bCs/>
+          <w:color w:val="000000" w:themeColor="text1"/>
+        </w:rPr>
+        <w:t>Git</w:t>
+      </w:r>
+    </w:p>
+    <w:p>
+      <w:pPr>
+        <w:rPr>
+          <w:rFonts w:ascii="Arial" w:hAnsi="Arial" w:cs="Arial"/>
+          <w:color w:val="000000" w:themeColor="text1"/>
+        </w:rPr>
+      </w:pPr>
+    </w:p>
+    <w:p>
+      <w:pPr>
+        <w:rPr>
+          <w:rFonts w:ascii="Arial" w:hAnsi="Arial" w:cs="Arial"/>
+          <w:color w:val="000000" w:themeColor="text1"/>
+        </w:rPr>
+      </w:pPr>
+      <w:r>
+        <w:rPr>
+          <w:rFonts w:ascii="Arial" w:hAnsi="Arial" w:cs="Arial"/>
+          <w:color w:val="000000" w:themeColor="text1"/>
+        </w:rPr>
+        <w:t>Git is a free and open source version control system, it is designed for source code management, however it does have the ability to management other sets of files.</w:t>
+      </w:r>
+    </w:p>
+    <w:p>
+      <w:pPr>
+        <w:rPr>
+          <w:rFonts w:ascii="Arial" w:hAnsi="Arial" w:cs="Arial"/>
+          <w:b/>
+          <w:bCs/>
+          <w:color w:val="FF0000"/>
+        </w:rPr>
+      </w:pPr>
+    </w:p>
+    <w:p>
+      <w:pPr>
+        <w:rPr>
+          <w:rFonts w:ascii="Arial" w:hAnsi="Arial" w:cs="Arial"/>
+          <w:b/>
+          <w:bCs/>
+          <w:color w:val="000000" w:themeColor="text1"/>
+        </w:rPr>
+      </w:pPr>
+      <w:r>
+        <w:rPr>
+          <w:rFonts w:ascii="Arial" w:hAnsi="Arial" w:cs="Arial"/>
+          <w:b/>
+          <w:bCs/>
+          <w:color w:val="000000" w:themeColor="text1"/>
+        </w:rPr>
+        <w:lastRenderedPageBreak/>
+        <w:t>Git</w:t>
+      </w:r>
+      <w:r>
+        <w:rPr>
+          <w:rFonts w:ascii="Arial" w:hAnsi="Arial" w:cs="Arial"/>
+          <w:b/>
+          <w:bCs/>
+          <w:color w:val="000000" w:themeColor="text1"/>
+        </w:rPr>
+        <w:t xml:space="preserve"> </w:t>
+      </w:r>
+      <w:r>
+        <w:rPr>
+          <w:rFonts w:ascii="Arial" w:hAnsi="Arial" w:cs="Arial"/>
+          <w:b/>
+          <w:bCs/>
+          <w:color w:val="000000" w:themeColor="text1"/>
+        </w:rPr>
+        <w:t xml:space="preserve">Feature Branch </w:t>
+      </w:r>
+      <w:r>
+        <w:rPr>
+          <w:rFonts w:ascii="Arial" w:hAnsi="Arial" w:cs="Arial"/>
+          <w:b/>
+          <w:bCs/>
+          <w:color w:val="000000" w:themeColor="text1"/>
+        </w:rPr>
+        <w:t>Workflow</w:t>
+      </w:r>
+    </w:p>
+    <w:p>
+      <w:pPr>
+        <w:rPr>
+          <w:rFonts w:ascii="Arial" w:hAnsi="Arial" w:cs="Arial"/>
+          <w:b/>
+          <w:bCs/>
+          <w:color w:val="000000" w:themeColor="text1"/>
+        </w:rPr>
+      </w:pPr>
+    </w:p>
+    <w:p>
+      <w:pPr>
+        <w:rPr>
+          <w:rFonts w:ascii="Arial" w:hAnsi="Arial" w:cs="Arial"/>
+          <w:color w:val="000000" w:themeColor="text1"/>
+        </w:rPr>
+      </w:pPr>
+      <w:r>
+        <w:rPr>
+          <w:rFonts w:ascii="Arial" w:hAnsi="Arial" w:cs="Arial"/>
+          <w:color w:val="000000" w:themeColor="text1"/>
+        </w:rPr>
+        <w:t xml:space="preserve">The principle of this workflow is that also feature development takes place on dedicated feature branches instead of solely on the master branch. This system enables developers to work on different features without the core codebase being touched. This idea of encapsulating features in dedicated branches permits pull requests, which are a way to alert others of changes to a branch. This is helpful for team collaboration on each feature branch. </w:t>
+      </w:r>
+    </w:p>
+    <w:p>
+      <w:pPr>
+        <w:rPr>
+          <w:rFonts w:ascii="Arial" w:hAnsi="Arial" w:cs="Arial"/>
+          <w:color w:val="000000" w:themeColor="text1"/>
+        </w:rPr>
+      </w:pPr>
+    </w:p>
+    <w:p>
+      <w:pPr>
+        <w:rPr>
+          <w:rFonts w:ascii="Arial" w:hAnsi="Arial" w:cs="Arial"/>
+          <w:b/>
+          <w:bCs/>
+          <w:i/>
+          <w:iCs/>
+          <w:color w:val="000000" w:themeColor="text1"/>
+        </w:rPr>
+      </w:pPr>
+      <w:r>
+        <w:rPr>
+          <w:rFonts w:ascii="Arial" w:hAnsi="Arial" w:cs="Arial"/>
+          <w:b/>
+          <w:bCs/>
+          <w:i/>
+          <w:iCs/>
+          <w:color w:val="000000" w:themeColor="text1"/>
+        </w:rPr>
+        <w:t xml:space="preserve">Overview of this workflow: </w:t>
+      </w:r>
+    </w:p>
+    <w:p>
+      <w:pPr>
+        <w:pStyle w:val="ListParagraph"/>
+        <w:numPr>
+          <w:ilvl w:val="0"/>
+          <w:numId w:val="7"/>
+        </w:numPr>
+        <w:rPr>
+          <w:rFonts w:ascii="Arial" w:hAnsi="Arial" w:cs="Arial"/>
+          <w:color w:val="000000" w:themeColor="text1"/>
+        </w:rPr>
+      </w:pPr>
+      <w:r>
+        <w:rPr>
+          <w:rFonts w:ascii="Arial" w:hAnsi="Arial" w:cs="Arial"/>
+          <w:color w:val="000000" w:themeColor="text1"/>
+        </w:rPr>
+        <w:t>A central repository houses the Master.</w:t>
+      </w:r>
+    </w:p>
+    <w:p>
+      <w:pPr>
+        <w:pStyle w:val="ListParagraph"/>
+        <w:numPr>
+          <w:ilvl w:val="0"/>
+          <w:numId w:val="7"/>
+        </w:numPr>
+        <w:rPr>
+          <w:rFonts w:ascii="Arial" w:hAnsi="Arial" w:cs="Arial"/>
+          <w:color w:val="000000" w:themeColor="text1"/>
+        </w:rPr>
+      </w:pPr>
+      <w:r>
+        <w:rPr>
+          <w:rFonts w:ascii="Arial" w:hAnsi="Arial" w:cs="Arial"/>
+          <w:color w:val="000000" w:themeColor="text1"/>
+        </w:rPr>
+        <w:t>When a new feature is started, a new branch is created for this feature.</w:t>
+      </w:r>
+    </w:p>
+    <w:p>
+      <w:pPr>
+        <w:pStyle w:val="ListParagraph"/>
+        <w:numPr>
+          <w:ilvl w:val="0"/>
+          <w:numId w:val="7"/>
+        </w:numPr>
+        <w:rPr>
+          <w:rFonts w:ascii="Arial" w:hAnsi="Arial" w:cs="Arial"/>
+          <w:color w:val="000000" w:themeColor="text1"/>
+        </w:rPr>
+      </w:pPr>
+      <w:r>
+        <w:rPr>
+          <w:rFonts w:ascii="Arial" w:hAnsi="Arial" w:cs="Arial"/>
+          <w:color w:val="000000" w:themeColor="text1"/>
+        </w:rPr>
+        <w:t>Each branch should have a clear descriptive name with a clear purpose.</w:t>
+      </w:r>
+    </w:p>
+    <w:p>
+      <w:pPr>
+        <w:pStyle w:val="ListParagraph"/>
+        <w:numPr>
+          <w:ilvl w:val="0"/>
+          <w:numId w:val="7"/>
+        </w:numPr>
+        <w:rPr>
+          <w:rFonts w:ascii="Arial" w:hAnsi="Arial" w:cs="Arial"/>
+          <w:color w:val="000000" w:themeColor="text1"/>
+        </w:rPr>
+      </w:pPr>
+      <w:r>
+        <w:rPr>
+          <w:rFonts w:ascii="Arial" w:hAnsi="Arial" w:cs="Arial"/>
+          <w:color w:val="000000" w:themeColor="text1"/>
+        </w:rPr>
+        <w:t>Each feature branch should also be pushed to the central repository, this means the code can be shared without it interfering with the Master.</w:t>
+      </w:r>
+    </w:p>
+    <w:p>
+      <w:pPr>
+        <w:rPr>
+          <w:rFonts w:ascii="Arial" w:hAnsi="Arial" w:cs="Arial"/>
+          <w:color w:val="FF0000"/>
+        </w:rPr>
+      </w:pPr>
+    </w:p>
+    <w:p>
+      <w:pPr>
+        <w:rPr>
+          <w:rFonts w:ascii="Arial" w:hAnsi="Arial" w:cs="Arial"/>
+          <w:b/>
+          <w:bCs/>
+          <w:i/>
+          <w:iCs/>
+          <w:color w:val="000000" w:themeColor="text1"/>
+        </w:rPr>
+      </w:pPr>
+      <w:r>
+        <w:rPr>
+          <w:rFonts w:ascii="Arial" w:hAnsi="Arial" w:cs="Arial"/>
+          <w:b/>
+          <w:bCs/>
+          <w:i/>
+          <w:iCs/>
+          <w:color w:val="000000" w:themeColor="text1"/>
+        </w:rPr>
+        <w:t>Example Process:</w:t>
+      </w:r>
+    </w:p>
+    <w:p>
+      <w:pPr>
+        <w:pStyle w:val="ListParagraph"/>
+        <w:numPr>
+          <w:ilvl w:val="0"/>
+          <w:numId w:val="8"/>
+        </w:numPr>
+        <w:rPr>
+          <w:rFonts w:ascii="Arial" w:hAnsi="Arial" w:cs="Arial"/>
+          <w:color w:val="000000" w:themeColor="text1"/>
+        </w:rPr>
+      </w:pPr>
+      <w:r>
+        <w:rPr>
+          <w:rFonts w:ascii="Arial" w:hAnsi="Arial" w:cs="Arial"/>
+          <w:color w:val="000000" w:themeColor="text1"/>
+        </w:rPr>
+        <w:t>Begin on the Master Branch.</w:t>
+      </w:r>
+    </w:p>
+    <w:p>
+      <w:pPr>
+        <w:pStyle w:val="ListParagraph"/>
+        <w:numPr>
+          <w:ilvl w:val="0"/>
+          <w:numId w:val="8"/>
+        </w:numPr>
+        <w:rPr>
+          <w:rFonts w:ascii="Arial" w:hAnsi="Arial" w:cs="Arial"/>
+          <w:color w:val="000000" w:themeColor="text1"/>
+        </w:rPr>
+      </w:pPr>
+      <w:r>
+        <w:rPr>
+          <w:rFonts w:ascii="Arial" w:hAnsi="Arial" w:cs="Arial"/>
+          <w:color w:val="000000" w:themeColor="text1"/>
+        </w:rPr>
+        <w:t>Create a new branch for the new feature.</w:t>
+      </w:r>
+    </w:p>
+    <w:p>
+      <w:pPr>
+        <w:pStyle w:val="ListParagraph"/>
+        <w:numPr>
+          <w:ilvl w:val="0"/>
+          <w:numId w:val="8"/>
+        </w:numPr>
+        <w:rPr>
+          <w:rFonts w:ascii="Arial" w:hAnsi="Arial" w:cs="Arial"/>
+          <w:color w:val="000000" w:themeColor="text1"/>
+        </w:rPr>
+      </w:pPr>
+      <w:r>
+        <w:rPr>
+          <w:rFonts w:ascii="Arial" w:hAnsi="Arial" w:cs="Arial"/>
+          <w:color w:val="000000" w:themeColor="text1"/>
+        </w:rPr>
+        <w:t>Checkout to that branch so you are on it locally.</w:t>
+      </w:r>
+    </w:p>
+    <w:p>
+      <w:pPr>
+        <w:pStyle w:val="ListParagraph"/>
+        <w:numPr>
+          <w:ilvl w:val="0"/>
+          <w:numId w:val="8"/>
+        </w:numPr>
+        <w:rPr>
+          <w:rFonts w:ascii="Arial" w:hAnsi="Arial" w:cs="Arial"/>
+          <w:color w:val="000000" w:themeColor="text1"/>
+        </w:rPr>
+      </w:pPr>
+      <w:r>
+        <w:rPr>
+          <w:rFonts w:ascii="Arial" w:hAnsi="Arial" w:cs="Arial"/>
+          <w:color w:val="000000" w:themeColor="text1"/>
+        </w:rPr>
+        <w:t>Create, edit, stage and commit and changes.</w:t>
+      </w:r>
+    </w:p>
+    <w:p>
+      <w:pPr>
+        <w:pStyle w:val="ListParagraph"/>
+        <w:numPr>
+          <w:ilvl w:val="0"/>
+          <w:numId w:val="8"/>
+        </w:numPr>
+        <w:rPr>
+          <w:rFonts w:ascii="Arial" w:hAnsi="Arial" w:cs="Arial"/>
+          <w:color w:val="000000" w:themeColor="text1"/>
+        </w:rPr>
+      </w:pPr>
+      <w:r>
+        <w:rPr>
+          <w:rFonts w:ascii="Arial" w:hAnsi="Arial" w:cs="Arial"/>
+          <w:color w:val="000000" w:themeColor="text1"/>
+        </w:rPr>
+        <w:t>Push your local changes of the branch to the remote central repository.</w:t>
+      </w:r>
+    </w:p>
+    <w:p>
+      <w:pPr>
+        <w:pStyle w:val="ListParagraph"/>
+        <w:numPr>
+          <w:ilvl w:val="0"/>
+          <w:numId w:val="8"/>
+        </w:numPr>
+        <w:rPr>
+          <w:rFonts w:ascii="Arial" w:hAnsi="Arial" w:cs="Arial"/>
+          <w:color w:val="000000" w:themeColor="text1"/>
+        </w:rPr>
+      </w:pPr>
+      <w:r>
+        <w:rPr>
+          <w:rFonts w:ascii="Arial" w:hAnsi="Arial" w:cs="Arial"/>
+          <w:color w:val="000000" w:themeColor="text1"/>
+        </w:rPr>
+        <w:t>Members of the team can now review your pull request of any changes of this new branch and check the work.</w:t>
+      </w:r>
+    </w:p>
+    <w:p>
+      <w:pPr>
+        <w:pStyle w:val="ListParagraph"/>
+        <w:numPr>
+          <w:ilvl w:val="0"/>
+          <w:numId w:val="8"/>
+        </w:numPr>
+        <w:rPr>
+          <w:rFonts w:ascii="Arial" w:hAnsi="Arial" w:cs="Arial"/>
+          <w:color w:val="000000" w:themeColor="text1"/>
+        </w:rPr>
+      </w:pPr>
+      <w:r>
+        <w:rPr>
+          <w:rFonts w:ascii="Arial" w:hAnsi="Arial" w:cs="Arial"/>
+          <w:color w:val="000000" w:themeColor="text1"/>
+        </w:rPr>
+        <w:t>Finally merge the completed feature into the Master.</w:t>
+      </w:r>
+    </w:p>
+    <w:p>
+      <w:pPr>
+        <w:rPr>
+          <w:rFonts w:ascii="Arial" w:hAnsi="Arial" w:cs="Arial"/>
+          <w:color w:val="FF0000"/>
+        </w:rPr>
+      </w:pPr>
+    </w:p>
+    <w:p>
+      <w:pPr>
+        <w:rPr>
+          <w:rFonts w:ascii="Arial" w:hAnsi="Arial" w:cs="Arial"/>
+          <w:color w:val="FF0000"/>
+        </w:rPr>
+      </w:pPr>
+    </w:p>
+    <w:p>
+      <w:pPr>
+        <w:rPr>
+          <w:rFonts w:ascii="Arial" w:hAnsi="Arial" w:cs="Arial"/>
+          <w:color w:val="FF0000"/>
+        </w:rPr>
+      </w:pPr>
+    </w:p>
+    <w:p>
+      <w:pPr>
+        <w:rPr>
+          <w:rFonts w:ascii="Arial" w:hAnsi="Arial" w:cs="Arial"/>
+          <w:color w:val="000000" w:themeColor="text1"/>
+        </w:rPr>
+      </w:pPr>
+      <w:r>
+        <w:rPr>
+          <w:rFonts w:ascii="Arial" w:hAnsi="Arial" w:cs="Arial"/>
+          <w:color w:val="000000" w:themeColor="text1"/>
+          <w:highlight w:val="yellow"/>
+        </w:rPr>
+        <w:t>Q5 Provide an </w:t>
+      </w:r>
+      <w:r>
+        <w:rPr>
+          <w:rFonts w:ascii="Arial" w:hAnsi="Arial" w:cs="Arial"/>
+          <w:b/>
+          <w:bCs/>
+          <w:color w:val="000000" w:themeColor="text1"/>
+          <w:highlight w:val="yellow"/>
+        </w:rPr>
+        <w:t>overview</w:t>
+      </w:r>
+      <w:r>
+        <w:rPr>
+          <w:rFonts w:ascii="Arial" w:hAnsi="Arial" w:cs="Arial"/>
+          <w:color w:val="000000" w:themeColor="text1"/>
+          <w:highlight w:val="yellow"/>
+        </w:rPr>
+        <w:t> and </w:t>
+      </w:r>
+      <w:r>
+        <w:rPr>
+          <w:rFonts w:ascii="Arial" w:hAnsi="Arial" w:cs="Arial"/>
+          <w:b/>
+          <w:bCs/>
+          <w:color w:val="000000" w:themeColor="text1"/>
+          <w:highlight w:val="yellow"/>
+        </w:rPr>
+        <w:t>description</w:t>
+      </w:r>
+      <w:r>
+        <w:rPr>
+          <w:rFonts w:ascii="Arial" w:hAnsi="Arial" w:cs="Arial"/>
+          <w:color w:val="000000" w:themeColor="text1"/>
+          <w:highlight w:val="yellow"/>
         </w:rPr>
         <w:t> of a standard software testing process (e.g. manual testing)</w:t>
       </w:r>
@@ -1413,70 +3656,336 @@
       <w:pPr>
         <w:rPr>
           <w:rFonts w:ascii="Arial" w:hAnsi="Arial" w:cs="Arial"/>
-          <w:color w:val="FF0000"/>
-        </w:rPr>
-      </w:pPr>
-    </w:p>
-    <w:p>
-      <w:pPr>
-        <w:rPr>
-          <w:rFonts w:ascii="Arial" w:hAnsi="Arial" w:cs="Arial"/>
-          <w:color w:val="FF0000"/>
-        </w:rPr>
-      </w:pPr>
-      <w:r>
-        <w:rPr>
-          <w:rFonts w:ascii="Arial" w:hAnsi="Arial" w:cs="Arial"/>
-          <w:color w:val="FF0000"/>
-        </w:rPr>
-        <w:t>Q5 Provide an </w:t>
-      </w:r>
-      <w:r>
-        <w:rPr>
-          <w:rFonts w:ascii="Arial" w:hAnsi="Arial" w:cs="Arial"/>
-          <w:b/>
-          <w:bCs/>
-          <w:color w:val="FF0000"/>
-        </w:rPr>
-        <w:t>overview</w:t>
-      </w:r>
-      <w:r>
-        <w:rPr>
-          <w:rFonts w:ascii="Arial" w:hAnsi="Arial" w:cs="Arial"/>
-          <w:color w:val="FF0000"/>
-        </w:rPr>
-        <w:t> and </w:t>
-      </w:r>
-      <w:r>
-        <w:rPr>
-          <w:rFonts w:ascii="Arial" w:hAnsi="Arial" w:cs="Arial"/>
-          <w:b/>
-          <w:bCs/>
-          <w:color w:val="FF0000"/>
-        </w:rPr>
-        <w:t>description</w:t>
-      </w:r>
-      <w:r>
-        <w:rPr>
-          <w:rFonts w:ascii="Arial" w:hAnsi="Arial" w:cs="Arial"/>
-          <w:color w:val="FF0000"/>
-        </w:rPr>
-        <w:t> of a standard software testing process (e.g. manual testing)</w:t>
-      </w:r>
-    </w:p>
-    <w:p>
-      <w:pPr>
-        <w:rPr>
-          <w:rFonts w:ascii="Arial" w:hAnsi="Arial" w:cs="Arial"/>
-        </w:rPr>
-      </w:pPr>
-    </w:p>
-    <w:p>
-      <w:pPr>
-        <w:rPr>
-          <w:rFonts w:ascii="Arial" w:hAnsi="Arial" w:cs="Arial"/>
-        </w:rPr>
-      </w:pPr>
+          <w:color w:val="000000" w:themeColor="text1"/>
+        </w:rPr>
+      </w:pPr>
+    </w:p>
+    <w:p>
+      <w:pPr>
+        <w:rPr>
+          <w:rFonts w:ascii="Arial" w:hAnsi="Arial" w:cs="Arial"/>
+        </w:rPr>
+      </w:pPr>
+      <w:r>
+        <w:rPr>
+          <w:rFonts w:ascii="Arial" w:hAnsi="Arial" w:cs="Arial"/>
+          <w:b/>
+          <w:bCs/>
+          <w:color w:val="000000" w:themeColor="text1"/>
+        </w:rPr>
+        <w:t>REF</w:t>
+      </w:r>
+      <w:r>
+        <w:rPr>
+          <w:rFonts w:ascii="Arial" w:hAnsi="Arial" w:cs="Arial"/>
+          <w:b/>
+          <w:bCs/>
+          <w:color w:val="000000" w:themeColor="text1"/>
+        </w:rPr>
+        <w:t xml:space="preserve"> </w:t>
+      </w:r>
+      <w:hyperlink r:id="rId22" w:anchor="1" w:history="1">
+        <w:r>
+          <w:rPr>
+            <w:rStyle w:val="Hyperlink"/>
+            <w:rFonts w:ascii="Arial" w:hAnsi="Arial" w:cs="Arial"/>
+          </w:rPr>
+          <w:t>https://www.guru99.com/automation-testing.html#1</w:t>
+        </w:r>
+      </w:hyperlink>
+    </w:p>
+    <w:p>
+      <w:pPr>
+        <w:rPr>
+          <w:rFonts w:ascii="Arial" w:hAnsi="Arial" w:cs="Arial"/>
+          <w:b/>
+          <w:bCs/>
+          <w:color w:val="000000" w:themeColor="text1"/>
+        </w:rPr>
+      </w:pPr>
+    </w:p>
+    <w:p>
+      <w:pPr>
+        <w:rPr>
+          <w:rFonts w:ascii="Arial" w:hAnsi="Arial" w:cs="Arial"/>
+        </w:rPr>
+      </w:pPr>
+      <w:r>
+        <w:rPr>
+          <w:rFonts w:ascii="Arial" w:hAnsi="Arial" w:cs="Arial"/>
+          <w:b/>
+          <w:bCs/>
+          <w:color w:val="000000" w:themeColor="text1"/>
+        </w:rPr>
+        <w:t>REF</w:t>
+      </w:r>
+      <w:r>
+        <w:rPr>
+          <w:rFonts w:ascii="Arial" w:hAnsi="Arial" w:cs="Arial"/>
+          <w:b/>
+          <w:bCs/>
+          <w:color w:val="000000" w:themeColor="text1"/>
+        </w:rPr>
+        <w:t xml:space="preserve"> </w:t>
+      </w:r>
+      <w:hyperlink r:id="rId23" w:history="1">
+        <w:r>
+          <w:rPr>
+            <w:rStyle w:val="Hyperlink"/>
+            <w:rFonts w:ascii="Arial" w:hAnsi="Arial" w:cs="Arial"/>
+          </w:rPr>
+          <w:t>https://browsee.io/blog/automation-testing-explained/</w:t>
+        </w:r>
+      </w:hyperlink>
+    </w:p>
+    <w:p>
+      <w:pPr>
+        <w:rPr>
+          <w:rFonts w:ascii="Arial" w:hAnsi="Arial" w:cs="Arial"/>
+          <w:b/>
+          <w:bCs/>
+          <w:color w:val="000000" w:themeColor="text1"/>
+        </w:rPr>
+      </w:pPr>
+    </w:p>
+    <w:p>
+      <w:pPr>
+        <w:rPr>
+          <w:rFonts w:ascii="Arial" w:hAnsi="Arial" w:cs="Arial"/>
+        </w:rPr>
+      </w:pPr>
+    </w:p>
+    <w:p>
+      <w:pPr>
+        <w:rPr>
+          <w:rFonts w:ascii="Arial" w:hAnsi="Arial" w:cs="Arial"/>
+          <w:b/>
+          <w:bCs/>
+        </w:rPr>
+      </w:pPr>
+      <w:r>
+        <w:rPr>
+          <w:rFonts w:ascii="Arial" w:hAnsi="Arial" w:cs="Arial"/>
+          <w:b/>
+          <w:bCs/>
+        </w:rPr>
+        <w:t>Automat</w:t>
+      </w:r>
+      <w:r>
+        <w:rPr>
+          <w:rFonts w:ascii="Arial" w:hAnsi="Arial" w:cs="Arial"/>
+          <w:b/>
+          <w:bCs/>
+        </w:rPr>
+        <w:t>ic</w:t>
+      </w:r>
+      <w:r>
+        <w:rPr>
+          <w:rFonts w:ascii="Arial" w:hAnsi="Arial" w:cs="Arial"/>
+          <w:b/>
+          <w:bCs/>
+        </w:rPr>
+        <w:t xml:space="preserve"> Testing</w:t>
+      </w:r>
+    </w:p>
+    <w:p>
+      <w:pPr>
+        <w:rPr>
+          <w:rFonts w:ascii="Arial" w:hAnsi="Arial" w:cs="Arial"/>
+        </w:rPr>
+      </w:pPr>
+    </w:p>
+    <w:p>
+      <w:pPr>
+        <w:rPr>
+          <w:rFonts w:ascii="Arial" w:hAnsi="Arial" w:cs="Arial"/>
+        </w:rPr>
+      </w:pPr>
+      <w:r>
+        <w:rPr>
+          <w:rFonts w:ascii="Arial" w:hAnsi="Arial" w:cs="Arial"/>
+        </w:rPr>
+        <w:t xml:space="preserve">Automatic testing </w:t>
+      </w:r>
+      <w:r>
+        <w:rPr>
+          <w:rFonts w:ascii="Arial" w:hAnsi="Arial" w:cs="Arial"/>
+        </w:rPr>
+        <w:t>is a testing process whereby a</w:t>
+      </w:r>
+      <w:r>
+        <w:rPr>
+          <w:rFonts w:ascii="Arial" w:hAnsi="Arial" w:cs="Arial"/>
+        </w:rPr>
+        <w:t>n</w:t>
+      </w:r>
+      <w:r>
+        <w:rPr>
+          <w:rFonts w:ascii="Arial" w:hAnsi="Arial" w:cs="Arial"/>
+        </w:rPr>
+        <w:t xml:space="preserve"> </w:t>
+      </w:r>
+      <w:r>
+        <w:rPr>
+          <w:rFonts w:ascii="Arial" w:hAnsi="Arial" w:cs="Arial"/>
+        </w:rPr>
+        <w:t xml:space="preserve">automatic </w:t>
+      </w:r>
+      <w:r>
+        <w:rPr>
+          <w:rFonts w:ascii="Arial" w:hAnsi="Arial" w:cs="Arial"/>
+        </w:rPr>
+        <w:t xml:space="preserve">comparison is done of the actual outcome versus the expected outcome. This way of testing is effective for repetitive, difficult and/or time-consuming test cases. </w:t>
+      </w:r>
+      <w:r>
+        <w:rPr>
+          <w:rFonts w:ascii="Arial" w:hAnsi="Arial" w:cs="Arial"/>
+        </w:rPr>
+        <w:t xml:space="preserve">Automated testing tool is proficient to replay the pre-programmed test cases and compare the outcomes and generate reports. Some examples of testing tools are </w:t>
+      </w:r>
+      <w:proofErr w:type="spellStart"/>
+      <w:r>
+        <w:rPr>
+          <w:rFonts w:ascii="Arial" w:hAnsi="Arial" w:cs="Arial"/>
+        </w:rPr>
+        <w:t>TestComplete</w:t>
+      </w:r>
+      <w:proofErr w:type="spellEnd"/>
+      <w:r>
+        <w:rPr>
+          <w:rFonts w:ascii="Arial" w:hAnsi="Arial" w:cs="Arial"/>
+        </w:rPr>
+        <w:t xml:space="preserve"> and </w:t>
+      </w:r>
+      <w:proofErr w:type="spellStart"/>
+      <w:r>
+        <w:rPr>
+          <w:rFonts w:ascii="Arial" w:hAnsi="Arial" w:cs="Arial"/>
+        </w:rPr>
+        <w:t>SilkTest</w:t>
+      </w:r>
+      <w:proofErr w:type="spellEnd"/>
+      <w:r>
+        <w:rPr>
+          <w:rFonts w:ascii="Arial" w:hAnsi="Arial" w:cs="Arial"/>
+        </w:rPr>
+        <w:t xml:space="preserve">. Some of the essential benefits of automated testing are that is can save time and money for the developer and company, it can significantly increase the coverage of the tests and it can increase test reusability and sharing. </w:t>
+      </w:r>
+    </w:p>
+    <w:p>
+      <w:pPr>
+        <w:rPr>
+          <w:rFonts w:ascii="Arial" w:hAnsi="Arial" w:cs="Arial"/>
+        </w:rPr>
+      </w:pPr>
+    </w:p>
+    <w:p>
+      <w:pPr>
+        <w:rPr>
+          <w:rFonts w:ascii="Arial" w:hAnsi="Arial" w:cs="Arial"/>
+          <w:b/>
+          <w:bCs/>
+        </w:rPr>
+      </w:pPr>
+      <w:r>
+        <w:rPr>
+          <w:rFonts w:ascii="Arial" w:hAnsi="Arial" w:cs="Arial"/>
+          <w:b/>
+          <w:bCs/>
+        </w:rPr>
+        <w:t>Process</w:t>
+      </w:r>
+    </w:p>
+    <w:p>
+      <w:pPr>
+        <w:pStyle w:val="ListParagraph"/>
+        <w:numPr>
+          <w:ilvl w:val="0"/>
+          <w:numId w:val="9"/>
+        </w:numPr>
+        <w:rPr>
+          <w:rFonts w:ascii="Arial" w:hAnsi="Arial" w:cs="Arial"/>
+        </w:rPr>
+      </w:pPr>
+      <w:r>
+        <w:rPr>
+          <w:rFonts w:ascii="Arial" w:hAnsi="Arial" w:cs="Arial"/>
+        </w:rPr>
+        <w:t>Define Scope of Automation</w:t>
+      </w:r>
+    </w:p>
+    <w:p>
+      <w:pPr>
+        <w:pStyle w:val="ListParagraph"/>
+        <w:numPr>
+          <w:ilvl w:val="0"/>
+          <w:numId w:val="9"/>
+        </w:numPr>
+        <w:rPr>
+          <w:rFonts w:ascii="Arial" w:hAnsi="Arial" w:cs="Arial"/>
+        </w:rPr>
+      </w:pPr>
+      <w:r>
+        <w:rPr>
+          <w:rFonts w:ascii="Arial" w:hAnsi="Arial" w:cs="Arial"/>
+        </w:rPr>
+        <w:lastRenderedPageBreak/>
+        <w:t>Test Tool Selection</w:t>
+      </w:r>
+    </w:p>
+    <w:p>
+      <w:pPr>
+        <w:pStyle w:val="ListParagraph"/>
+        <w:numPr>
+          <w:ilvl w:val="0"/>
+          <w:numId w:val="9"/>
+        </w:numPr>
+        <w:rPr>
+          <w:rFonts w:ascii="Arial" w:hAnsi="Arial" w:cs="Arial"/>
+        </w:rPr>
+      </w:pPr>
+      <w:r>
+        <w:rPr>
+          <w:rFonts w:ascii="Arial" w:hAnsi="Arial" w:cs="Arial"/>
+        </w:rPr>
+        <w:t>Planning, Design and Development</w:t>
+      </w:r>
+    </w:p>
+    <w:p>
+      <w:pPr>
+        <w:pStyle w:val="ListParagraph"/>
+        <w:numPr>
+          <w:ilvl w:val="0"/>
+          <w:numId w:val="9"/>
+        </w:numPr>
+        <w:rPr>
+          <w:rFonts w:ascii="Arial" w:hAnsi="Arial" w:cs="Arial"/>
+        </w:rPr>
+      </w:pPr>
+      <w:r>
+        <w:rPr>
+          <w:rFonts w:ascii="Arial" w:hAnsi="Arial" w:cs="Arial"/>
+        </w:rPr>
+        <w:t>Test Execution</w:t>
+      </w:r>
+    </w:p>
+    <w:p>
+      <w:pPr>
+        <w:pStyle w:val="ListParagraph"/>
+        <w:numPr>
+          <w:ilvl w:val="0"/>
+          <w:numId w:val="9"/>
+        </w:numPr>
+        <w:rPr>
+          <w:rFonts w:ascii="Arial" w:hAnsi="Arial" w:cs="Arial"/>
+        </w:rPr>
+      </w:pPr>
+      <w:r>
+        <w:rPr>
+          <w:rFonts w:ascii="Arial" w:hAnsi="Arial" w:cs="Arial"/>
+        </w:rPr>
+        <w:t xml:space="preserve">Maintenance </w:t>
+      </w:r>
     </w:p>
     <w:p>
       <w:pPr>
@@ -1567,6 +4076,8 @@
       <w:pPr>
         <w:rPr>
           <w:rFonts w:ascii="Arial" w:hAnsi="Arial" w:cs="Arial"/>
+          <w:b/>
+          <w:bCs/>
           <w:color w:val="FF0000"/>
         </w:rPr>
       </w:pPr>
@@ -1624,15 +4135,493 @@
       <w:pPr>
         <w:rPr>
           <w:rFonts w:ascii="Arial" w:hAnsi="Arial" w:cs="Arial"/>
-          <w:color w:val="FF0000"/>
-          <w:lang w:val="en-US"/>
-        </w:rPr>
-      </w:pPr>
-    </w:p>
-    <w:p>
-      <w:pPr>
-        <w:rPr>
-          <w:rFonts w:ascii="Arial" w:hAnsi="Arial" w:cs="Arial"/>
+          <w:b/>
+          <w:bCs/>
+          <w:color w:val="FF0000"/>
+        </w:rPr>
+      </w:pPr>
+    </w:p>
+    <w:p>
+      <w:pPr>
+        <w:rPr>
+          <w:rFonts w:ascii="Arial" w:hAnsi="Arial" w:cs="Arial"/>
+          <w:b/>
+          <w:bCs/>
+          <w:color w:val="000000" w:themeColor="text1"/>
+        </w:rPr>
+      </w:pPr>
+      <w:r>
+        <w:rPr>
+          <w:rFonts w:ascii="Arial" w:hAnsi="Arial" w:cs="Arial"/>
+          <w:b/>
+          <w:bCs/>
+          <w:color w:val="000000" w:themeColor="text1"/>
+        </w:rPr>
+        <w:t>REF</w:t>
+      </w:r>
+      <w:r>
+        <w:rPr>
+          <w:rFonts w:ascii="Arial" w:hAnsi="Arial" w:cs="Arial"/>
+          <w:b/>
+          <w:bCs/>
+          <w:color w:val="000000" w:themeColor="text1"/>
+        </w:rPr>
+        <w:t xml:space="preserve"> </w:t>
+      </w:r>
+      <w:r>
+        <w:rPr>
+          <w:rFonts w:ascii="Arial" w:hAnsi="Arial" w:cs="Arial"/>
+          <w:b/>
+          <w:bCs/>
+          <w:color w:val="000000" w:themeColor="text1"/>
+        </w:rPr>
+        <w:br/>
+      </w:r>
+      <w:proofErr w:type="spellStart"/>
+      <w:r>
+        <w:rPr>
+          <w:rFonts w:ascii="Arial" w:hAnsi="Arial" w:cs="Arial"/>
+          <w:b/>
+          <w:bCs/>
+          <w:color w:val="000000" w:themeColor="text1"/>
+        </w:rPr>
+        <w:t>REF</w:t>
+      </w:r>
+      <w:proofErr w:type="spellEnd"/>
+      <w:r>
+        <w:rPr>
+          <w:rFonts w:ascii="Arial" w:hAnsi="Arial" w:cs="Arial"/>
+          <w:b/>
+          <w:bCs/>
+          <w:color w:val="000000" w:themeColor="text1"/>
+        </w:rPr>
+        <w:br/>
+      </w:r>
+      <w:proofErr w:type="spellStart"/>
+      <w:r>
+        <w:rPr>
+          <w:rFonts w:ascii="Arial" w:hAnsi="Arial" w:cs="Arial"/>
+          <w:b/>
+          <w:bCs/>
+          <w:color w:val="000000" w:themeColor="text1"/>
+        </w:rPr>
+        <w:t>REF</w:t>
+      </w:r>
+      <w:proofErr w:type="spellEnd"/>
+      <w:r>
+        <w:rPr>
+          <w:rFonts w:ascii="Arial" w:hAnsi="Arial" w:cs="Arial"/>
+          <w:b/>
+          <w:bCs/>
+          <w:color w:val="000000" w:themeColor="text1"/>
+        </w:rPr>
+        <w:br/>
+      </w:r>
+    </w:p>
+    <w:p>
+      <w:pPr>
+        <w:rPr>
+          <w:rFonts w:ascii="Arial" w:hAnsi="Arial" w:cs="Arial"/>
+          <w:b/>
+          <w:bCs/>
+          <w:color w:val="FF0000"/>
+        </w:rPr>
+      </w:pPr>
+    </w:p>
+    <w:p>
+      <w:pPr>
+        <w:rPr>
+          <w:rFonts w:ascii="Arial" w:hAnsi="Arial" w:cs="Arial"/>
+          <w:b/>
+          <w:bCs/>
+          <w:color w:val="000000" w:themeColor="text1"/>
+        </w:rPr>
+      </w:pPr>
+      <w:r>
+        <w:rPr>
+          <w:rFonts w:ascii="Arial" w:hAnsi="Arial" w:cs="Arial"/>
+          <w:b/>
+          <w:bCs/>
+          <w:color w:val="000000" w:themeColor="text1"/>
+        </w:rPr>
+        <w:t>Information Systems Security (INFOSEC)</w:t>
+      </w:r>
+    </w:p>
+    <w:p>
+      <w:pPr>
+        <w:rPr>
+          <w:rFonts w:ascii="Arial" w:hAnsi="Arial" w:cs="Arial"/>
+          <w:b/>
+          <w:bCs/>
+          <w:color w:val="000000" w:themeColor="text1"/>
+        </w:rPr>
+      </w:pPr>
+    </w:p>
+    <w:p>
+      <w:pPr>
+        <w:rPr>
+          <w:rFonts w:ascii="Arial" w:hAnsi="Arial" w:cs="Arial"/>
+          <w:color w:val="000000" w:themeColor="text1"/>
+        </w:rPr>
+      </w:pPr>
+      <w:r>
+        <w:rPr>
+          <w:rFonts w:ascii="Arial" w:hAnsi="Arial" w:cs="Arial"/>
+          <w:color w:val="000000" w:themeColor="text1"/>
+        </w:rPr>
+        <w:t xml:space="preserve">INFOSEC is exclusively the processes related to data security </w:t>
+      </w:r>
+    </w:p>
+    <w:p>
+      <w:pPr>
+        <w:rPr>
+          <w:rFonts w:ascii="Arial" w:hAnsi="Arial" w:cs="Arial"/>
+          <w:b/>
+          <w:bCs/>
+          <w:color w:val="000000" w:themeColor="text1"/>
+        </w:rPr>
+      </w:pPr>
+    </w:p>
+    <w:p>
+      <w:pPr>
+        <w:rPr>
+          <w:rFonts w:ascii="Arial" w:hAnsi="Arial" w:cs="Arial"/>
+          <w:b/>
+          <w:bCs/>
+          <w:color w:val="000000" w:themeColor="text1"/>
+        </w:rPr>
+      </w:pPr>
+      <w:r>
+        <w:rPr>
+          <w:rFonts w:ascii="Arial" w:hAnsi="Arial" w:cs="Arial"/>
+          <w:b/>
+          <w:bCs/>
+          <w:color w:val="000000" w:themeColor="text1"/>
+        </w:rPr>
+        <w:t>Requirements</w:t>
+      </w:r>
+    </w:p>
+    <w:p>
+      <w:pPr>
+        <w:rPr>
+          <w:rFonts w:ascii="Arial" w:hAnsi="Arial" w:cs="Arial"/>
+          <w:b/>
+          <w:bCs/>
+          <w:color w:val="000000" w:themeColor="text1"/>
+        </w:rPr>
+      </w:pPr>
+    </w:p>
+    <w:p>
+      <w:pPr>
+        <w:rPr>
+          <w:rFonts w:ascii="Arial" w:hAnsi="Arial" w:cs="Arial"/>
+          <w:b/>
+          <w:bCs/>
+          <w:color w:val="000000" w:themeColor="text1"/>
+        </w:rPr>
+      </w:pPr>
+      <w:r>
+        <w:rPr>
+          <w:rFonts w:ascii="Arial" w:hAnsi="Arial" w:cs="Arial"/>
+          <w:b/>
+          <w:bCs/>
+          <w:color w:val="000000" w:themeColor="text1"/>
+        </w:rPr>
+        <w:t xml:space="preserve">Requirements for a Marketplace Project </w:t>
+      </w:r>
+    </w:p>
+    <w:p>
+      <w:pPr>
+        <w:rPr>
+          <w:rFonts w:ascii="Arial" w:hAnsi="Arial" w:cs="Arial"/>
+          <w:b/>
+          <w:bCs/>
+          <w:color w:val="000000" w:themeColor="text1"/>
+        </w:rPr>
+      </w:pPr>
+      <w:r>
+        <w:rPr>
+          <w:rFonts w:ascii="Arial" w:hAnsi="Arial" w:cs="Arial"/>
+          <w:b/>
+          <w:bCs/>
+          <w:color w:val="000000" w:themeColor="text1"/>
+        </w:rPr>
+        <w:t>(</w:t>
+      </w:r>
+      <w:proofErr w:type="spellStart"/>
+      <w:r>
+        <w:rPr>
+          <w:rFonts w:ascii="Arial" w:hAnsi="Arial" w:cs="Arial"/>
+          <w:b/>
+          <w:bCs/>
+          <w:color w:val="000000" w:themeColor="text1"/>
+        </w:rPr>
+        <w:t>eg.</w:t>
+      </w:r>
+      <w:proofErr w:type="spellEnd"/>
+      <w:r>
+        <w:rPr>
+          <w:rFonts w:ascii="Arial" w:hAnsi="Arial" w:cs="Arial"/>
+          <w:b/>
+          <w:bCs/>
+          <w:color w:val="000000" w:themeColor="text1"/>
+        </w:rPr>
+        <w:t xml:space="preserve"> User authentication and protection and sensitive information) </w:t>
+      </w:r>
+    </w:p>
+    <w:p>
+      <w:pPr>
+        <w:rPr>
+          <w:rFonts w:ascii="Arial" w:hAnsi="Arial" w:cs="Arial"/>
+          <w:b/>
+          <w:bCs/>
+          <w:color w:val="000000" w:themeColor="text1"/>
+        </w:rPr>
+      </w:pPr>
+    </w:p>
+    <w:p>
+      <w:pPr>
+        <w:rPr>
+          <w:rFonts w:ascii="Arial" w:hAnsi="Arial" w:cs="Arial"/>
+          <w:color w:val="222222"/>
+          <w:sz w:val="23"/>
+          <w:szCs w:val="23"/>
+          <w:shd w:val="clear" w:color="auto" w:fill="FFFFFF"/>
+        </w:rPr>
+      </w:pPr>
+      <w:r>
+        <w:rPr>
+          <w:rFonts w:ascii="Arial" w:hAnsi="Arial" w:cs="Arial"/>
+          <w:color w:val="222222"/>
+          <w:sz w:val="23"/>
+          <w:szCs w:val="23"/>
+          <w:shd w:val="clear" w:color="auto" w:fill="FFFFFF"/>
+        </w:rPr>
+        <w:t>unauthorized access, use, disclosure, disruption, modification, inspection, recording or destruction of information</w:t>
+      </w:r>
+    </w:p>
+    <w:p>
+      <w:pPr>
+        <w:rPr>
+          <w:rFonts w:ascii="Arial" w:hAnsi="Arial" w:cs="Arial"/>
+          <w:color w:val="000000" w:themeColor="text1"/>
+        </w:rPr>
+      </w:pPr>
+      <w:r>
+        <w:rPr>
+          <w:rFonts w:ascii="Arial" w:hAnsi="Arial" w:cs="Arial"/>
+          <w:color w:val="000000" w:themeColor="text1"/>
+        </w:rPr>
+        <w:t>defending against DDoS</w:t>
+      </w:r>
+    </w:p>
+    <w:p>
+      <w:pPr>
+        <w:rPr>
+          <w:rFonts w:ascii="Arial" w:hAnsi="Arial" w:cs="Arial"/>
+          <w:color w:val="000000" w:themeColor="text1"/>
+        </w:rPr>
+      </w:pPr>
+      <w:r>
+        <w:rPr>
+          <w:rFonts w:ascii="Arial" w:hAnsi="Arial" w:cs="Arial"/>
+          <w:color w:val="000000" w:themeColor="text1"/>
+        </w:rPr>
+        <w:t>protecting user X's data from user Y</w:t>
+      </w:r>
+    </w:p>
+    <w:p>
+      <w:pPr>
+        <w:rPr>
+          <w:rFonts w:ascii="Arial" w:hAnsi="Arial" w:cs="Arial"/>
+          <w:color w:val="222222"/>
+          <w:sz w:val="23"/>
+          <w:szCs w:val="23"/>
+          <w:shd w:val="clear" w:color="auto" w:fill="FFFFFF"/>
+        </w:rPr>
+      </w:pPr>
+      <w:r>
+        <w:rPr>
+          <w:rFonts w:ascii="Arial" w:hAnsi="Arial" w:cs="Arial"/>
+          <w:color w:val="222222"/>
+          <w:sz w:val="23"/>
+          <w:szCs w:val="23"/>
+          <w:shd w:val="clear" w:color="auto" w:fill="FFFFFF"/>
+        </w:rPr>
+        <w:t>sign in to access the whole websit</w:t>
+      </w:r>
+      <w:r>
+        <w:rPr>
+          <w:rFonts w:ascii="Arial" w:hAnsi="Arial" w:cs="Arial"/>
+          <w:color w:val="222222"/>
+          <w:sz w:val="23"/>
+          <w:szCs w:val="23"/>
+          <w:shd w:val="clear" w:color="auto" w:fill="FFFFFF"/>
+        </w:rPr>
+        <w:t>e?</w:t>
+      </w:r>
+    </w:p>
+    <w:p>
+      <w:r>
+        <w:rPr>
+          <w:rFonts w:ascii="Arial" w:hAnsi="Arial" w:cs="Arial"/>
+          <w:color w:val="222222"/>
+          <w:sz w:val="23"/>
+          <w:szCs w:val="23"/>
+          <w:shd w:val="clear" w:color="auto" w:fill="FFFFFF"/>
+        </w:rPr>
+        <w:t xml:space="preserve">Only sign in for </w:t>
+      </w:r>
+      <w:proofErr w:type="gramStart"/>
+      <w:r>
+        <w:rPr>
+          <w:rFonts w:ascii="Arial" w:hAnsi="Arial" w:cs="Arial"/>
+          <w:color w:val="222222"/>
+          <w:sz w:val="23"/>
+          <w:szCs w:val="23"/>
+          <w:shd w:val="clear" w:color="auto" w:fill="FFFFFF"/>
+        </w:rPr>
+        <w:t>transactions?</w:t>
+      </w:r>
+      <w:proofErr w:type="gramEnd"/>
+    </w:p>
+    <w:p>
+      <w:pPr>
+        <w:rPr>
+          <w:rFonts w:ascii="Arial" w:hAnsi="Arial" w:cs="Arial"/>
+          <w:b/>
+          <w:bCs/>
+          <w:color w:val="000000" w:themeColor="text1"/>
+        </w:rPr>
+      </w:pPr>
+    </w:p>
+    <w:p>
+      <w:pPr>
+        <w:rPr>
+          <w:rFonts w:ascii="Arial" w:hAnsi="Arial" w:cs="Arial"/>
+          <w:b/>
+          <w:bCs/>
+          <w:color w:val="000000" w:themeColor="text1"/>
+        </w:rPr>
+      </w:pPr>
+    </w:p>
+    <w:p>
+      <w:pPr>
+        <w:rPr>
+          <w:rFonts w:ascii="Arial" w:hAnsi="Arial" w:cs="Arial"/>
+          <w:b/>
+          <w:bCs/>
+          <w:color w:val="000000" w:themeColor="text1"/>
+        </w:rPr>
+      </w:pPr>
+      <w:r>
+        <w:rPr>
+          <w:rFonts w:ascii="Arial" w:hAnsi="Arial" w:cs="Arial"/>
+          <w:b/>
+          <w:bCs/>
+          <w:color w:val="000000" w:themeColor="text1"/>
+        </w:rPr>
+        <w:t>Alternative Options for information security</w:t>
+      </w:r>
+    </w:p>
+    <w:p>
+      <w:pPr>
+        <w:rPr>
+          <w:rFonts w:ascii="Arial" w:hAnsi="Arial" w:cs="Arial"/>
+          <w:b/>
+          <w:bCs/>
+          <w:color w:val="000000" w:themeColor="text1"/>
+        </w:rPr>
+      </w:pPr>
+      <w:r>
+        <w:rPr>
+          <w:rFonts w:ascii="Arial" w:hAnsi="Arial" w:cs="Arial"/>
+          <w:b/>
+          <w:bCs/>
+          <w:color w:val="000000" w:themeColor="text1"/>
+        </w:rPr>
+        <w:t>(benefits and trade-offs)</w:t>
+      </w:r>
+    </w:p>
+    <w:p>
+      <w:pPr>
+        <w:rPr>
+          <w:rFonts w:ascii="Arial" w:hAnsi="Arial" w:cs="Arial"/>
+          <w:b/>
+          <w:bCs/>
+          <w:color w:val="000000" w:themeColor="text1"/>
+        </w:rPr>
+      </w:pPr>
+    </w:p>
+    <w:p>
+      <w:pPr>
+        <w:rPr>
+          <w:rFonts w:ascii="Arial" w:hAnsi="Arial" w:cs="Arial"/>
+          <w:b/>
+          <w:bCs/>
+          <w:color w:val="000000" w:themeColor="text1"/>
+        </w:rPr>
+      </w:pPr>
+      <w:r>
+        <w:rPr>
+          <w:rFonts w:ascii="Arial" w:hAnsi="Arial" w:cs="Arial"/>
+          <w:b/>
+          <w:bCs/>
+          <w:color w:val="000000" w:themeColor="text1"/>
+        </w:rPr>
+        <w:t xml:space="preserve">Summary of Best Security Option </w:t>
+      </w:r>
+    </w:p>
+    <w:p>
+      <w:pPr>
+        <w:rPr>
+          <w:rFonts w:ascii="Arial" w:hAnsi="Arial" w:cs="Arial"/>
+          <w:b/>
+          <w:bCs/>
+          <w:color w:val="000000" w:themeColor="text1"/>
+        </w:rPr>
+      </w:pPr>
+    </w:p>
+    <w:p>
+      <w:pPr>
+        <w:rPr>
+          <w:rFonts w:ascii="Arial" w:hAnsi="Arial" w:cs="Arial"/>
+          <w:color w:val="000000" w:themeColor="text1"/>
+        </w:rPr>
+      </w:pPr>
+    </w:p>
+    <w:p>
+      <w:pPr>
+        <w:rPr>
+          <w:rFonts w:ascii="Arial" w:hAnsi="Arial" w:cs="Arial"/>
+          <w:color w:val="000000" w:themeColor="text1"/>
+        </w:rPr>
+      </w:pPr>
+      <w:r>
+        <w:rPr>
+          <w:rFonts w:ascii="Arial" w:hAnsi="Arial" w:cs="Arial"/>
+          <w:b/>
+          <w:bCs/>
+          <w:color w:val="000000" w:themeColor="text1"/>
+        </w:rPr>
+        <w:t xml:space="preserve"> </w:t>
+      </w:r>
+    </w:p>
+    <w:p>
+      <w:pPr>
+        <w:rPr>
+          <w:rFonts w:ascii="Arial" w:hAnsi="Arial" w:cs="Arial"/>
+          <w:color w:val="FF0000"/>
+          <w:lang w:val="en-US"/>
+        </w:rPr>
+      </w:pPr>
+    </w:p>
+    <w:p>
+      <w:pPr>
+        <w:rPr>
+          <w:rFonts w:ascii="Arial" w:hAnsi="Arial" w:cs="Arial"/>
+          <w:b/>
+          <w:bCs/>
           <w:color w:val="FF0000"/>
         </w:rPr>
       </w:pPr>
@@ -1668,6 +4657,279 @@
           <w:color w:val="FF0000"/>
         </w:rPr>
         <w:t>project</w:t>
+      </w:r>
+    </w:p>
+    <w:p>
+      <w:pPr>
+        <w:rPr>
+          <w:rFonts w:ascii="Arial" w:hAnsi="Arial" w:cs="Arial"/>
+          <w:b/>
+          <w:bCs/>
+          <w:color w:val="FF0000"/>
+        </w:rPr>
+      </w:pPr>
+    </w:p>
+    <w:p>
+      <w:pPr>
+        <w:rPr>
+          <w:rFonts w:ascii="Arial" w:hAnsi="Arial" w:cs="Arial"/>
+          <w:b/>
+          <w:bCs/>
+          <w:color w:val="000000" w:themeColor="text1"/>
+        </w:rPr>
+      </w:pPr>
+      <w:r>
+        <w:rPr>
+          <w:rFonts w:ascii="Arial" w:hAnsi="Arial" w:cs="Arial"/>
+          <w:b/>
+          <w:bCs/>
+          <w:color w:val="000000" w:themeColor="text1"/>
+        </w:rPr>
+        <w:t xml:space="preserve">Methods </w:t>
+      </w:r>
+      <w:r>
+        <w:rPr>
+          <w:rFonts w:ascii="Arial" w:hAnsi="Arial" w:cs="Arial"/>
+          <w:b/>
+          <w:bCs/>
+          <w:color w:val="000000" w:themeColor="text1"/>
+        </w:rPr>
+        <w:t>of Data Protection</w:t>
+      </w:r>
+    </w:p>
+    <w:p>
+      <w:pPr>
+        <w:rPr>
+          <w:rFonts w:ascii="Arial" w:hAnsi="Arial" w:cs="Arial"/>
+          <w:b/>
+          <w:bCs/>
+          <w:color w:val="000000" w:themeColor="text1"/>
+        </w:rPr>
+      </w:pPr>
+    </w:p>
+    <w:p>
+      <w:pPr>
+        <w:rPr>
+          <w:rFonts w:ascii="Arial" w:hAnsi="Arial" w:cs="Arial"/>
+          <w:b/>
+          <w:bCs/>
+          <w:color w:val="000000" w:themeColor="text1"/>
+        </w:rPr>
+      </w:pPr>
+    </w:p>
+    <w:p>
+      <w:pPr>
+        <w:rPr>
+          <w:rFonts w:ascii="Arial" w:hAnsi="Arial" w:cs="Arial"/>
+          <w:b/>
+          <w:bCs/>
+          <w:color w:val="000000" w:themeColor="text1"/>
+        </w:rPr>
+      </w:pPr>
+    </w:p>
+    <w:p>
+      <w:pPr>
+        <w:rPr>
+          <w:rFonts w:ascii="Arial" w:hAnsi="Arial" w:cs="Arial"/>
+          <w:b/>
+          <w:bCs/>
+          <w:color w:val="000000" w:themeColor="text1"/>
+        </w:rPr>
+      </w:pPr>
+      <w:r>
+        <w:rPr>
+          <w:rFonts w:ascii="Arial" w:hAnsi="Arial" w:cs="Arial"/>
+          <w:b/>
+          <w:bCs/>
+          <w:color w:val="000000" w:themeColor="text1"/>
+        </w:rPr>
+        <w:lastRenderedPageBreak/>
+        <w:t>Design for Implementing basic user login authentication for this project</w:t>
+      </w:r>
+    </w:p>
+    <w:p>
+      <w:pPr>
+        <w:rPr>
+          <w:rFonts w:ascii="Arial" w:hAnsi="Arial" w:cs="Arial"/>
+          <w:b/>
+          <w:bCs/>
+          <w:color w:val="000000" w:themeColor="text1"/>
+        </w:rPr>
+      </w:pPr>
+    </w:p>
+    <w:p>
+      <w:pPr>
+        <w:rPr>
+          <w:rFonts w:ascii="Arial" w:hAnsi="Arial" w:cs="Arial"/>
+          <w:b/>
+          <w:bCs/>
+          <w:color w:val="000000" w:themeColor="text1"/>
+        </w:rPr>
+      </w:pPr>
+    </w:p>
+    <w:p>
+      <w:pPr>
+        <w:rPr>
+          <w:rFonts w:ascii="Arial" w:hAnsi="Arial" w:cs="Arial"/>
+          <w:b/>
+          <w:bCs/>
+          <w:color w:val="000000" w:themeColor="text1"/>
+        </w:rPr>
+      </w:pPr>
+    </w:p>
+    <w:p>
+      <w:pPr>
+        <w:rPr>
+          <w:rFonts w:ascii="Arial" w:hAnsi="Arial" w:cs="Arial"/>
+          <w:b/>
+          <w:bCs/>
+          <w:color w:val="000000" w:themeColor="text1"/>
+        </w:rPr>
+      </w:pPr>
+      <w:r>
+        <w:rPr>
+          <w:rFonts w:ascii="Arial" w:hAnsi="Arial" w:cs="Arial"/>
+          <w:b/>
+          <w:bCs/>
+          <w:color w:val="000000" w:themeColor="text1"/>
+        </w:rPr>
+        <w:t>Alternative Options for protecting information and data</w:t>
+      </w:r>
+    </w:p>
+    <w:p>
+      <w:pPr>
+        <w:rPr>
+          <w:rFonts w:ascii="Arial" w:hAnsi="Arial" w:cs="Arial"/>
+          <w:b/>
+          <w:bCs/>
+          <w:color w:val="000000" w:themeColor="text1"/>
+        </w:rPr>
+      </w:pPr>
+      <w:r>
+        <w:rPr>
+          <w:rFonts w:ascii="Arial" w:hAnsi="Arial" w:cs="Arial"/>
+          <w:b/>
+          <w:bCs/>
+          <w:color w:val="000000" w:themeColor="text1"/>
+        </w:rPr>
+        <w:t>(benefits and trade-offs)</w:t>
+      </w:r>
+    </w:p>
+    <w:p>
+      <w:pPr>
+        <w:rPr>
+          <w:rFonts w:ascii="Arial" w:hAnsi="Arial" w:cs="Arial"/>
+          <w:b/>
+          <w:bCs/>
+          <w:color w:val="000000" w:themeColor="text1"/>
+        </w:rPr>
+      </w:pPr>
+    </w:p>
+    <w:p>
+      <w:pPr>
+        <w:rPr>
+          <w:rFonts w:ascii="Arial" w:hAnsi="Arial" w:cs="Arial"/>
+          <w:b/>
+          <w:bCs/>
+          <w:color w:val="000000" w:themeColor="text1"/>
+        </w:rPr>
+      </w:pPr>
+    </w:p>
+    <w:p>
+      <w:pPr>
+        <w:rPr>
+          <w:rFonts w:ascii="Arial" w:hAnsi="Arial" w:cs="Arial"/>
+          <w:b/>
+          <w:bCs/>
+          <w:color w:val="000000" w:themeColor="text1"/>
+        </w:rPr>
+      </w:pPr>
+    </w:p>
+    <w:p>
+      <w:pPr>
+        <w:rPr>
+          <w:rFonts w:ascii="Arial" w:hAnsi="Arial" w:cs="Arial"/>
+          <w:b/>
+          <w:bCs/>
+          <w:color w:val="000000" w:themeColor="text1"/>
+        </w:rPr>
+      </w:pPr>
+      <w:r>
+        <w:rPr>
+          <w:rFonts w:ascii="Arial" w:hAnsi="Arial" w:cs="Arial"/>
+          <w:b/>
+          <w:bCs/>
+          <w:color w:val="000000" w:themeColor="text1"/>
+        </w:rPr>
+        <w:t>Specific Methods for a Marketplace Project</w:t>
+      </w:r>
+    </w:p>
+    <w:p>
+      <w:pPr>
+        <w:rPr>
+          <w:rFonts w:ascii="Arial" w:hAnsi="Arial" w:cs="Arial"/>
+          <w:b/>
+          <w:bCs/>
+          <w:color w:val="000000" w:themeColor="text1"/>
+        </w:rPr>
+      </w:pPr>
+    </w:p>
+    <w:p>
+      <w:pPr>
+        <w:rPr>
+          <w:rFonts w:ascii="Arial" w:hAnsi="Arial" w:cs="Arial"/>
+          <w:b/>
+          <w:bCs/>
+          <w:i/>
+          <w:iCs/>
+          <w:color w:val="000000" w:themeColor="text1"/>
+        </w:rPr>
+      </w:pPr>
+      <w:r>
+        <w:rPr>
+          <w:rFonts w:ascii="Arial" w:hAnsi="Arial" w:cs="Arial"/>
+          <w:b/>
+          <w:bCs/>
+          <w:i/>
+          <w:iCs/>
+          <w:color w:val="000000" w:themeColor="text1"/>
+        </w:rPr>
+        <w:t xml:space="preserve">What Methods </w:t>
+      </w:r>
+    </w:p>
+    <w:p>
+      <w:pPr>
+        <w:rPr>
+          <w:rFonts w:ascii="Arial" w:hAnsi="Arial" w:cs="Arial"/>
+          <w:b/>
+          <w:bCs/>
+          <w:i/>
+          <w:iCs/>
+          <w:color w:val="000000" w:themeColor="text1"/>
+        </w:rPr>
+      </w:pPr>
+    </w:p>
+    <w:p>
+      <w:pPr>
+        <w:rPr>
+          <w:rFonts w:ascii="Arial" w:hAnsi="Arial" w:cs="Arial"/>
+          <w:b/>
+          <w:bCs/>
+          <w:i/>
+          <w:iCs/>
+          <w:color w:val="000000" w:themeColor="text1"/>
+        </w:rPr>
+      </w:pPr>
+      <w:r>
+        <w:rPr>
+          <w:rFonts w:ascii="Arial" w:hAnsi="Arial" w:cs="Arial"/>
+          <w:b/>
+          <w:bCs/>
+          <w:i/>
+          <w:iCs/>
+          <w:color w:val="000000" w:themeColor="text1"/>
+        </w:rPr>
+        <w:t>Why Chosen</w:t>
       </w:r>
     </w:p>
     <w:p>
@@ -1941,7 +5203,6 @@
           <w:color w:val="6A737D"/>
           <w:shd w:val="clear" w:color="auto" w:fill="FFFFFF"/>
         </w:rPr>
-        <w:lastRenderedPageBreak/>
         <w:t xml:space="preserve">The efficiency of an app (i.e. site) and the algorithms used are of the utmost importance. The next set of questions relate to this </w:t>
       </w:r>
       <w:proofErr w:type="spellStart"/>
@@ -2496,6 +5757,118 @@
 <file path=word/numbering.xml><?xml version="1.0" encoding="utf-8"?>
 <w:numbering xmlns:wpc="http://schemas.microsoft.com/office/word/2010/wordprocessingCanvas" xmlns:cx="http://schemas.microsoft.com/office/drawing/2014/chartex" xmlns:cx1="http://schemas.microsoft.com/office/drawing/2015/9/8/chartex" xmlns:cx2="http://schemas.microsoft.com/office/drawing/2015/10/21/chartex" xmlns:cx3="http://schemas.microsoft.com/office/drawing/2016/5/9/chartex" xmlns:cx4="http://schemas.microsoft.com/office/drawing/2016/5/10/chartex" xmlns:cx5="http://schemas.microsoft.com/office/drawing/2016/5/11/chartex" xmlns:cx6="http://schemas.microsoft.com/office/drawing/2016/5/12/chartex" xmlns:cx7="http://schemas.microsoft.com/office/drawing/2016/5/13/chartex" xmlns:cx8="http://schemas.microsoft.com/office/drawing/2016/5/14/chartex" xmlns:mc="http://schemas.openxmlformats.org/markup-compatibility/2006" xmlns:aink="http://schemas.microsoft.com/office/drawing/2016/ink" xmlns:am3d="http://schemas.microsoft.com/office/drawing/2017/model3d" xmlns:o="urn:schemas-microsoft-com:office:office" xmlns:r="http://schemas.openxmlformats.org/officeDocument/2006/relationships" xmlns:m="http://schemas.openxmlformats.org/officeDocument/2006/math" xmlns:v="urn:schemas-microsoft-com:vml" xmlns:wp14="http://schemas.microsoft.com/office/word/2010/wordprocessingDrawing" xmlns:wp="http://schemas.openxmlformats.org/drawingml/2006/wordprocessingDrawing" xmlns:w10="urn:schemas-microsoft-com:office:word" xmlns:w="http://schemas.openxmlformats.org/wordprocessingml/2006/main" xmlns:w14="http://schemas.microsoft.com/office/word/2010/wordml" xmlns:w15="http://schemas.microsoft.com/office/word/2012/wordml" xmlns:w16cex="http://schemas.microsoft.com/office/word/2018/wordml/cex" xmlns:w16cid="http://schemas.microsoft.com/office/word/2016/wordml/cid" xmlns:w16="http://schemas.microsoft.com/office/word/2018/wordml" xmlns:w16se="http://schemas.microsoft.com/office/word/2015/wordml/symex" xmlns:wpg="http://schemas.microsoft.com/office/word/2010/wordprocessingGroup" xmlns:wpi="http://schemas.microsoft.com/office/word/2010/wordprocessingInk" xmlns:wne="http://schemas.microsoft.com/office/word/2006/wordml" xmlns:wps="http://schemas.microsoft.com/office/word/2010/wordprocessingShape" mc:Ignorable="w14 w15 w16se w16cid w16 w16cex wp14">
   <w:abstractNum w:abstractNumId="0" w15:restartNumberingAfterBreak="0">
+    <w:nsid w:val="03CA15FD"/>
+    <w:multiLevelType w:val="hybridMultilevel"/>
+    <w:tmpl w:val="244853E6"/>
+    <w:lvl w:ilvl="0" w:tplc="4AD433A8">
+      <w:numFmt w:val="bullet"/>
+      <w:lvlText w:val="-"/>
+      <w:lvlJc w:val="left"/>
+      <w:pPr>
+        <w:ind w:left="720" w:hanging="360"/>
+      </w:pPr>
+      <w:rPr>
+        <w:rFonts w:ascii="Arial" w:eastAsia="Times New Roman" w:hAnsi="Arial" w:cs="Arial" w:hint="default"/>
+      </w:rPr>
+    </w:lvl>
+    <w:lvl w:ilvl="1" w:tplc="08090003" w:tentative="1">
+      <w:start w:val="1"/>
+      <w:numFmt w:val="bullet"/>
+      <w:lvlText w:val="o"/>
+      <w:lvlJc w:val="left"/>
+      <w:pPr>
+        <w:ind w:left="1440" w:hanging="360"/>
+      </w:pPr>
+      <w:rPr>
+        <w:rFonts w:ascii="Courier New" w:hAnsi="Courier New" w:cs="Courier New" w:hint="default"/>
+      </w:rPr>
+    </w:lvl>
+    <w:lvl w:ilvl="2" w:tplc="08090005" w:tentative="1">
+      <w:start w:val="1"/>
+      <w:numFmt w:val="bullet"/>
+      <w:lvlText w:val=""/>
+      <w:lvlJc w:val="left"/>
+      <w:pPr>
+        <w:ind w:left="2160" w:hanging="360"/>
+      </w:pPr>
+      <w:rPr>
+        <w:rFonts w:ascii="Wingdings" w:hAnsi="Wingdings" w:hint="default"/>
+      </w:rPr>
+    </w:lvl>
+    <w:lvl w:ilvl="3" w:tplc="08090001" w:tentative="1">
+      <w:start w:val="1"/>
+      <w:numFmt w:val="bullet"/>
+      <w:lvlText w:val=""/>
+      <w:lvlJc w:val="left"/>
+      <w:pPr>
+        <w:ind w:left="2880" w:hanging="360"/>
+      </w:pPr>
+      <w:rPr>
+        <w:rFonts w:ascii="Symbol" w:hAnsi="Symbol" w:hint="default"/>
+      </w:rPr>
+    </w:lvl>
+    <w:lvl w:ilvl="4" w:tplc="08090003" w:tentative="1">
+      <w:start w:val="1"/>
+      <w:numFmt w:val="bullet"/>
+      <w:lvlText w:val="o"/>
+      <w:lvlJc w:val="left"/>
+      <w:pPr>
+        <w:ind w:left="3600" w:hanging="360"/>
+      </w:pPr>
+      <w:rPr>
+        <w:rFonts w:ascii="Courier New" w:hAnsi="Courier New" w:cs="Courier New" w:hint="default"/>
+      </w:rPr>
+    </w:lvl>
+    <w:lvl w:ilvl="5" w:tplc="08090005" w:tentative="1">
+      <w:start w:val="1"/>
+      <w:numFmt w:val="bullet"/>
+      <w:lvlText w:val=""/>
+      <w:lvlJc w:val="left"/>
+      <w:pPr>
+        <w:ind w:left="4320" w:hanging="360"/>
+      </w:pPr>
+      <w:rPr>
+        <w:rFonts w:ascii="Wingdings" w:hAnsi="Wingdings" w:hint="default"/>
+      </w:rPr>
+    </w:lvl>
+    <w:lvl w:ilvl="6" w:tplc="08090001" w:tentative="1">
+      <w:start w:val="1"/>
+      <w:numFmt w:val="bullet"/>
+      <w:lvlText w:val=""/>
+      <w:lvlJc w:val="left"/>
+      <w:pPr>
+        <w:ind w:left="5040" w:hanging="360"/>
+      </w:pPr>
+      <w:rPr>
+        <w:rFonts w:ascii="Symbol" w:hAnsi="Symbol" w:hint="default"/>
+      </w:rPr>
+    </w:lvl>
+    <w:lvl w:ilvl="7" w:tplc="08090003" w:tentative="1">
+      <w:start w:val="1"/>
+      <w:numFmt w:val="bullet"/>
+      <w:lvlText w:val="o"/>
+      <w:lvlJc w:val="left"/>
+      <w:pPr>
+        <w:ind w:left="5760" w:hanging="360"/>
+      </w:pPr>
+      <w:rPr>
+        <w:rFonts w:ascii="Courier New" w:hAnsi="Courier New" w:cs="Courier New" w:hint="default"/>
+      </w:rPr>
+    </w:lvl>
+    <w:lvl w:ilvl="8" w:tplc="08090005" w:tentative="1">
+      <w:start w:val="1"/>
+      <w:numFmt w:val="bullet"/>
+      <w:lvlText w:val=""/>
+      <w:lvlJc w:val="left"/>
+      <w:pPr>
+        <w:ind w:left="6480" w:hanging="360"/>
+      </w:pPr>
+      <w:rPr>
+        <w:rFonts w:ascii="Wingdings" w:hAnsi="Wingdings" w:hint="default"/>
+      </w:rPr>
+    </w:lvl>
+  </w:abstractNum>
+  <w:abstractNum w:abstractNumId="1" w15:restartNumberingAfterBreak="0">
     <w:nsid w:val="07D35FE0"/>
     <w:multiLevelType w:val="hybridMultilevel"/>
     <w:tmpl w:val="AE1CE5BA"/>
@@ -2608,7 +5981,346 @@
       </w:rPr>
     </w:lvl>
   </w:abstractNum>
-  <w:abstractNum w:abstractNumId="1" w15:restartNumberingAfterBreak="0">
+  <w:abstractNum w:abstractNumId="2" w15:restartNumberingAfterBreak="0">
+    <w:nsid w:val="115F2726"/>
+    <w:multiLevelType w:val="hybridMultilevel"/>
+    <w:tmpl w:val="0A92D970"/>
+    <w:lvl w:ilvl="0" w:tplc="08090001">
+      <w:start w:val="1"/>
+      <w:numFmt w:val="bullet"/>
+      <w:lvlText w:val=""/>
+      <w:lvlJc w:val="left"/>
+      <w:pPr>
+        <w:ind w:left="720" w:hanging="360"/>
+      </w:pPr>
+      <w:rPr>
+        <w:rFonts w:ascii="Symbol" w:hAnsi="Symbol" w:hint="default"/>
+      </w:rPr>
+    </w:lvl>
+    <w:lvl w:ilvl="1" w:tplc="08090003" w:tentative="1">
+      <w:start w:val="1"/>
+      <w:numFmt w:val="bullet"/>
+      <w:lvlText w:val="o"/>
+      <w:lvlJc w:val="left"/>
+      <w:pPr>
+        <w:ind w:left="1440" w:hanging="360"/>
+      </w:pPr>
+      <w:rPr>
+        <w:rFonts w:ascii="Courier New" w:hAnsi="Courier New" w:cs="Courier New" w:hint="default"/>
+      </w:rPr>
+    </w:lvl>
+    <w:lvl w:ilvl="2" w:tplc="08090005" w:tentative="1">
+      <w:start w:val="1"/>
+      <w:numFmt w:val="bullet"/>
+      <w:lvlText w:val=""/>
+      <w:lvlJc w:val="left"/>
+      <w:pPr>
+        <w:ind w:left="2160" w:hanging="360"/>
+      </w:pPr>
+      <w:rPr>
+        <w:rFonts w:ascii="Wingdings" w:hAnsi="Wingdings" w:hint="default"/>
+      </w:rPr>
+    </w:lvl>
+    <w:lvl w:ilvl="3" w:tplc="08090001" w:tentative="1">
+      <w:start w:val="1"/>
+      <w:numFmt w:val="bullet"/>
+      <w:lvlText w:val=""/>
+      <w:lvlJc w:val="left"/>
+      <w:pPr>
+        <w:ind w:left="2880" w:hanging="360"/>
+      </w:pPr>
+      <w:rPr>
+        <w:rFonts w:ascii="Symbol" w:hAnsi="Symbol" w:hint="default"/>
+      </w:rPr>
+    </w:lvl>
+    <w:lvl w:ilvl="4" w:tplc="08090003" w:tentative="1">
+      <w:start w:val="1"/>
+      <w:numFmt w:val="bullet"/>
+      <w:lvlText w:val="o"/>
+      <w:lvlJc w:val="left"/>
+      <w:pPr>
+        <w:ind w:left="3600" w:hanging="360"/>
+      </w:pPr>
+      <w:rPr>
+        <w:rFonts w:ascii="Courier New" w:hAnsi="Courier New" w:cs="Courier New" w:hint="default"/>
+      </w:rPr>
+    </w:lvl>
+    <w:lvl w:ilvl="5" w:tplc="08090005" w:tentative="1">
+      <w:start w:val="1"/>
+      <w:numFmt w:val="bullet"/>
+      <w:lvlText w:val=""/>
+      <w:lvlJc w:val="left"/>
+      <w:pPr>
+        <w:ind w:left="4320" w:hanging="360"/>
+      </w:pPr>
+      <w:rPr>
+        <w:rFonts w:ascii="Wingdings" w:hAnsi="Wingdings" w:hint="default"/>
+      </w:rPr>
+    </w:lvl>
+    <w:lvl w:ilvl="6" w:tplc="08090001" w:tentative="1">
+      <w:start w:val="1"/>
+      <w:numFmt w:val="bullet"/>
+      <w:lvlText w:val=""/>
+      <w:lvlJc w:val="left"/>
+      <w:pPr>
+        <w:ind w:left="5040" w:hanging="360"/>
+      </w:pPr>
+      <w:rPr>
+        <w:rFonts w:ascii="Symbol" w:hAnsi="Symbol" w:hint="default"/>
+      </w:rPr>
+    </w:lvl>
+    <w:lvl w:ilvl="7" w:tplc="08090003" w:tentative="1">
+      <w:start w:val="1"/>
+      <w:numFmt w:val="bullet"/>
+      <w:lvlText w:val="o"/>
+      <w:lvlJc w:val="left"/>
+      <w:pPr>
+        <w:ind w:left="5760" w:hanging="360"/>
+      </w:pPr>
+      <w:rPr>
+        <w:rFonts w:ascii="Courier New" w:hAnsi="Courier New" w:cs="Courier New" w:hint="default"/>
+      </w:rPr>
+    </w:lvl>
+    <w:lvl w:ilvl="8" w:tplc="08090005" w:tentative="1">
+      <w:start w:val="1"/>
+      <w:numFmt w:val="bullet"/>
+      <w:lvlText w:val=""/>
+      <w:lvlJc w:val="left"/>
+      <w:pPr>
+        <w:ind w:left="6480" w:hanging="360"/>
+      </w:pPr>
+      <w:rPr>
+        <w:rFonts w:ascii="Wingdings" w:hAnsi="Wingdings" w:hint="default"/>
+      </w:rPr>
+    </w:lvl>
+  </w:abstractNum>
+  <w:abstractNum w:abstractNumId="3" w15:restartNumberingAfterBreak="0">
+    <w:nsid w:val="48372DCF"/>
+    <w:multiLevelType w:val="hybridMultilevel"/>
+    <w:tmpl w:val="3656DDE4"/>
+    <w:lvl w:ilvl="0" w:tplc="08090001">
+      <w:start w:val="1"/>
+      <w:numFmt w:val="bullet"/>
+      <w:lvlText w:val=""/>
+      <w:lvlJc w:val="left"/>
+      <w:pPr>
+        <w:ind w:left="720" w:hanging="360"/>
+      </w:pPr>
+      <w:rPr>
+        <w:rFonts w:ascii="Symbol" w:hAnsi="Symbol" w:hint="default"/>
+      </w:rPr>
+    </w:lvl>
+    <w:lvl w:ilvl="1" w:tplc="08090003" w:tentative="1">
+      <w:start w:val="1"/>
+      <w:numFmt w:val="bullet"/>
+      <w:lvlText w:val="o"/>
+      <w:lvlJc w:val="left"/>
+      <w:pPr>
+        <w:ind w:left="1440" w:hanging="360"/>
+      </w:pPr>
+      <w:rPr>
+        <w:rFonts w:ascii="Courier New" w:hAnsi="Courier New" w:cs="Courier New" w:hint="default"/>
+      </w:rPr>
+    </w:lvl>
+    <w:lvl w:ilvl="2" w:tplc="08090005" w:tentative="1">
+      <w:start w:val="1"/>
+      <w:numFmt w:val="bullet"/>
+      <w:lvlText w:val=""/>
+      <w:lvlJc w:val="left"/>
+      <w:pPr>
+        <w:ind w:left="2160" w:hanging="360"/>
+      </w:pPr>
+      <w:rPr>
+        <w:rFonts w:ascii="Wingdings" w:hAnsi="Wingdings" w:hint="default"/>
+      </w:rPr>
+    </w:lvl>
+    <w:lvl w:ilvl="3" w:tplc="08090001" w:tentative="1">
+      <w:start w:val="1"/>
+      <w:numFmt w:val="bullet"/>
+      <w:lvlText w:val=""/>
+      <w:lvlJc w:val="left"/>
+      <w:pPr>
+        <w:ind w:left="2880" w:hanging="360"/>
+      </w:pPr>
+      <w:rPr>
+        <w:rFonts w:ascii="Symbol" w:hAnsi="Symbol" w:hint="default"/>
+      </w:rPr>
+    </w:lvl>
+    <w:lvl w:ilvl="4" w:tplc="08090003" w:tentative="1">
+      <w:start w:val="1"/>
+      <w:numFmt w:val="bullet"/>
+      <w:lvlText w:val="o"/>
+      <w:lvlJc w:val="left"/>
+      <w:pPr>
+        <w:ind w:left="3600" w:hanging="360"/>
+      </w:pPr>
+      <w:rPr>
+        <w:rFonts w:ascii="Courier New" w:hAnsi="Courier New" w:cs="Courier New" w:hint="default"/>
+      </w:rPr>
+    </w:lvl>
+    <w:lvl w:ilvl="5" w:tplc="08090005" w:tentative="1">
+      <w:start w:val="1"/>
+      <w:numFmt w:val="bullet"/>
+      <w:lvlText w:val=""/>
+      <w:lvlJc w:val="left"/>
+      <w:pPr>
+        <w:ind w:left="4320" w:hanging="360"/>
+      </w:pPr>
+      <w:rPr>
+        <w:rFonts w:ascii="Wingdings" w:hAnsi="Wingdings" w:hint="default"/>
+      </w:rPr>
+    </w:lvl>
+    <w:lvl w:ilvl="6" w:tplc="08090001" w:tentative="1">
+      <w:start w:val="1"/>
+      <w:numFmt w:val="bullet"/>
+      <w:lvlText w:val=""/>
+      <w:lvlJc w:val="left"/>
+      <w:pPr>
+        <w:ind w:left="5040" w:hanging="360"/>
+      </w:pPr>
+      <w:rPr>
+        <w:rFonts w:ascii="Symbol" w:hAnsi="Symbol" w:hint="default"/>
+      </w:rPr>
+    </w:lvl>
+    <w:lvl w:ilvl="7" w:tplc="08090003" w:tentative="1">
+      <w:start w:val="1"/>
+      <w:numFmt w:val="bullet"/>
+      <w:lvlText w:val="o"/>
+      <w:lvlJc w:val="left"/>
+      <w:pPr>
+        <w:ind w:left="5760" w:hanging="360"/>
+      </w:pPr>
+      <w:rPr>
+        <w:rFonts w:ascii="Courier New" w:hAnsi="Courier New" w:cs="Courier New" w:hint="default"/>
+      </w:rPr>
+    </w:lvl>
+    <w:lvl w:ilvl="8" w:tplc="08090005" w:tentative="1">
+      <w:start w:val="1"/>
+      <w:numFmt w:val="bullet"/>
+      <w:lvlText w:val=""/>
+      <w:lvlJc w:val="left"/>
+      <w:pPr>
+        <w:ind w:left="6480" w:hanging="360"/>
+      </w:pPr>
+      <w:rPr>
+        <w:rFonts w:ascii="Wingdings" w:hAnsi="Wingdings" w:hint="default"/>
+      </w:rPr>
+    </w:lvl>
+  </w:abstractNum>
+  <w:abstractNum w:abstractNumId="4" w15:restartNumberingAfterBreak="0">
+    <w:nsid w:val="51D766A7"/>
+    <w:multiLevelType w:val="hybridMultilevel"/>
+    <w:tmpl w:val="D6028E70"/>
+    <w:lvl w:ilvl="0" w:tplc="08090001">
+      <w:start w:val="1"/>
+      <w:numFmt w:val="bullet"/>
+      <w:lvlText w:val=""/>
+      <w:lvlJc w:val="left"/>
+      <w:pPr>
+        <w:ind w:left="720" w:hanging="360"/>
+      </w:pPr>
+      <w:rPr>
+        <w:rFonts w:ascii="Symbol" w:hAnsi="Symbol" w:hint="default"/>
+      </w:rPr>
+    </w:lvl>
+    <w:lvl w:ilvl="1" w:tplc="08090003" w:tentative="1">
+      <w:start w:val="1"/>
+      <w:numFmt w:val="bullet"/>
+      <w:lvlText w:val="o"/>
+      <w:lvlJc w:val="left"/>
+      <w:pPr>
+        <w:ind w:left="1440" w:hanging="360"/>
+      </w:pPr>
+      <w:rPr>
+        <w:rFonts w:ascii="Courier New" w:hAnsi="Courier New" w:cs="Courier New" w:hint="default"/>
+      </w:rPr>
+    </w:lvl>
+    <w:lvl w:ilvl="2" w:tplc="08090005" w:tentative="1">
+      <w:start w:val="1"/>
+      <w:numFmt w:val="bullet"/>
+      <w:lvlText w:val=""/>
+      <w:lvlJc w:val="left"/>
+      <w:pPr>
+        <w:ind w:left="2160" w:hanging="360"/>
+      </w:pPr>
+      <w:rPr>
+        <w:rFonts w:ascii="Wingdings" w:hAnsi="Wingdings" w:hint="default"/>
+      </w:rPr>
+    </w:lvl>
+    <w:lvl w:ilvl="3" w:tplc="08090001" w:tentative="1">
+      <w:start w:val="1"/>
+      <w:numFmt w:val="bullet"/>
+      <w:lvlText w:val=""/>
+      <w:lvlJc w:val="left"/>
+      <w:pPr>
+        <w:ind w:left="2880" w:hanging="360"/>
+      </w:pPr>
+      <w:rPr>
+        <w:rFonts w:ascii="Symbol" w:hAnsi="Symbol" w:hint="default"/>
+      </w:rPr>
+    </w:lvl>
+    <w:lvl w:ilvl="4" w:tplc="08090003" w:tentative="1">
+      <w:start w:val="1"/>
+      <w:numFmt w:val="bullet"/>
+      <w:lvlText w:val="o"/>
+      <w:lvlJc w:val="left"/>
+      <w:pPr>
+        <w:ind w:left="3600" w:hanging="360"/>
+      </w:pPr>
+      <w:rPr>
+        <w:rFonts w:ascii="Courier New" w:hAnsi="Courier New" w:cs="Courier New" w:hint="default"/>
+      </w:rPr>
+    </w:lvl>
+    <w:lvl w:ilvl="5" w:tplc="08090005" w:tentative="1">
+      <w:start w:val="1"/>
+      <w:numFmt w:val="bullet"/>
+      <w:lvlText w:val=""/>
+      <w:lvlJc w:val="left"/>
+      <w:pPr>
+        <w:ind w:left="4320" w:hanging="360"/>
+      </w:pPr>
+      <w:rPr>
+        <w:rFonts w:ascii="Wingdings" w:hAnsi="Wingdings" w:hint="default"/>
+      </w:rPr>
+    </w:lvl>
+    <w:lvl w:ilvl="6" w:tplc="08090001" w:tentative="1">
+      <w:start w:val="1"/>
+      <w:numFmt w:val="bullet"/>
+      <w:lvlText w:val=""/>
+      <w:lvlJc w:val="left"/>
+      <w:pPr>
+        <w:ind w:left="5040" w:hanging="360"/>
+      </w:pPr>
+      <w:rPr>
+        <w:rFonts w:ascii="Symbol" w:hAnsi="Symbol" w:hint="default"/>
+      </w:rPr>
+    </w:lvl>
+    <w:lvl w:ilvl="7" w:tplc="08090003" w:tentative="1">
+      <w:start w:val="1"/>
+      <w:numFmt w:val="bullet"/>
+      <w:lvlText w:val="o"/>
+      <w:lvlJc w:val="left"/>
+      <w:pPr>
+        <w:ind w:left="5760" w:hanging="360"/>
+      </w:pPr>
+      <w:rPr>
+        <w:rFonts w:ascii="Courier New" w:hAnsi="Courier New" w:cs="Courier New" w:hint="default"/>
+      </w:rPr>
+    </w:lvl>
+    <w:lvl w:ilvl="8" w:tplc="08090005" w:tentative="1">
+      <w:start w:val="1"/>
+      <w:numFmt w:val="bullet"/>
+      <w:lvlText w:val=""/>
+      <w:lvlJc w:val="left"/>
+      <w:pPr>
+        <w:ind w:left="6480" w:hanging="360"/>
+      </w:pPr>
+      <w:rPr>
+        <w:rFonts w:ascii="Wingdings" w:hAnsi="Wingdings" w:hint="default"/>
+      </w:rPr>
+    </w:lvl>
+  </w:abstractNum>
+  <w:abstractNum w:abstractNumId="5" w15:restartNumberingAfterBreak="0">
     <w:nsid w:val="5CED2E66"/>
     <w:multiLevelType w:val="hybridMultilevel"/>
     <w:tmpl w:val="89863AE4"/>
@@ -2721,7 +6433,120 @@
       </w:rPr>
     </w:lvl>
   </w:abstractNum>
-  <w:abstractNum w:abstractNumId="2" w15:restartNumberingAfterBreak="0">
+  <w:abstractNum w:abstractNumId="6" w15:restartNumberingAfterBreak="0">
+    <w:nsid w:val="68F425E7"/>
+    <w:multiLevelType w:val="hybridMultilevel"/>
+    <w:tmpl w:val="AF30635A"/>
+    <w:lvl w:ilvl="0" w:tplc="08090001">
+      <w:start w:val="1"/>
+      <w:numFmt w:val="bullet"/>
+      <w:lvlText w:val=""/>
+      <w:lvlJc w:val="left"/>
+      <w:pPr>
+        <w:ind w:left="720" w:hanging="360"/>
+      </w:pPr>
+      <w:rPr>
+        <w:rFonts w:ascii="Symbol" w:hAnsi="Symbol" w:hint="default"/>
+      </w:rPr>
+    </w:lvl>
+    <w:lvl w:ilvl="1" w:tplc="08090003" w:tentative="1">
+      <w:start w:val="1"/>
+      <w:numFmt w:val="bullet"/>
+      <w:lvlText w:val="o"/>
+      <w:lvlJc w:val="left"/>
+      <w:pPr>
+        <w:ind w:left="1440" w:hanging="360"/>
+      </w:pPr>
+      <w:rPr>
+        <w:rFonts w:ascii="Courier New" w:hAnsi="Courier New" w:cs="Courier New" w:hint="default"/>
+      </w:rPr>
+    </w:lvl>
+    <w:lvl w:ilvl="2" w:tplc="08090005" w:tentative="1">
+      <w:start w:val="1"/>
+      <w:numFmt w:val="bullet"/>
+      <w:lvlText w:val=""/>
+      <w:lvlJc w:val="left"/>
+      <w:pPr>
+        <w:ind w:left="2160" w:hanging="360"/>
+      </w:pPr>
+      <w:rPr>
+        <w:rFonts w:ascii="Wingdings" w:hAnsi="Wingdings" w:hint="default"/>
+      </w:rPr>
+    </w:lvl>
+    <w:lvl w:ilvl="3" w:tplc="08090001" w:tentative="1">
+      <w:start w:val="1"/>
+      <w:numFmt w:val="bullet"/>
+      <w:lvlText w:val=""/>
+      <w:lvlJc w:val="left"/>
+      <w:pPr>
+        <w:ind w:left="2880" w:hanging="360"/>
+      </w:pPr>
+      <w:rPr>
+        <w:rFonts w:ascii="Symbol" w:hAnsi="Symbol" w:hint="default"/>
+      </w:rPr>
+    </w:lvl>
+    <w:lvl w:ilvl="4" w:tplc="08090003" w:tentative="1">
+      <w:start w:val="1"/>
+      <w:numFmt w:val="bullet"/>
+      <w:lvlText w:val="o"/>
+      <w:lvlJc w:val="left"/>
+      <w:pPr>
+        <w:ind w:left="3600" w:hanging="360"/>
+      </w:pPr>
+      <w:rPr>
+        <w:rFonts w:ascii="Courier New" w:hAnsi="Courier New" w:cs="Courier New" w:hint="default"/>
+      </w:rPr>
+    </w:lvl>
+    <w:lvl w:ilvl="5" w:tplc="08090005" w:tentative="1">
+      <w:start w:val="1"/>
+      <w:numFmt w:val="bullet"/>
+      <w:lvlText w:val=""/>
+      <w:lvlJc w:val="left"/>
+      <w:pPr>
+        <w:ind w:left="4320" w:hanging="360"/>
+      </w:pPr>
+      <w:rPr>
+        <w:rFonts w:ascii="Wingdings" w:hAnsi="Wingdings" w:hint="default"/>
+      </w:rPr>
+    </w:lvl>
+    <w:lvl w:ilvl="6" w:tplc="08090001" w:tentative="1">
+      <w:start w:val="1"/>
+      <w:numFmt w:val="bullet"/>
+      <w:lvlText w:val=""/>
+      <w:lvlJc w:val="left"/>
+      <w:pPr>
+        <w:ind w:left="5040" w:hanging="360"/>
+      </w:pPr>
+      <w:rPr>
+        <w:rFonts w:ascii="Symbol" w:hAnsi="Symbol" w:hint="default"/>
+      </w:rPr>
+    </w:lvl>
+    <w:lvl w:ilvl="7" w:tplc="08090003" w:tentative="1">
+      <w:start w:val="1"/>
+      <w:numFmt w:val="bullet"/>
+      <w:lvlText w:val="o"/>
+      <w:lvlJc w:val="left"/>
+      <w:pPr>
+        <w:ind w:left="5760" w:hanging="360"/>
+      </w:pPr>
+      <w:rPr>
+        <w:rFonts w:ascii="Courier New" w:hAnsi="Courier New" w:cs="Courier New" w:hint="default"/>
+      </w:rPr>
+    </w:lvl>
+    <w:lvl w:ilvl="8" w:tplc="08090005" w:tentative="1">
+      <w:start w:val="1"/>
+      <w:numFmt w:val="bullet"/>
+      <w:lvlText w:val=""/>
+      <w:lvlJc w:val="left"/>
+      <w:pPr>
+        <w:ind w:left="6480" w:hanging="360"/>
+      </w:pPr>
+      <w:rPr>
+        <w:rFonts w:ascii="Wingdings" w:hAnsi="Wingdings" w:hint="default"/>
+      </w:rPr>
+    </w:lvl>
+  </w:abstractNum>
+  <w:abstractNum w:abstractNumId="7" w15:restartNumberingAfterBreak="0">
     <w:nsid w:val="787E3B7D"/>
     <w:multiLevelType w:val="hybridMultilevel"/>
     <w:tmpl w:val="DE7CD1DE"/>
@@ -2834,14 +6659,144 @@
       </w:rPr>
     </w:lvl>
   </w:abstractNum>
+  <w:abstractNum w:abstractNumId="8" w15:restartNumberingAfterBreak="0">
+    <w:nsid w:val="7A850DE4"/>
+    <w:multiLevelType w:val="hybridMultilevel"/>
+    <w:tmpl w:val="4BECF5DC"/>
+    <w:lvl w:ilvl="0" w:tplc="4AD433A8">
+      <w:numFmt w:val="bullet"/>
+      <w:lvlText w:val="-"/>
+      <w:lvlJc w:val="left"/>
+      <w:pPr>
+        <w:ind w:left="720" w:hanging="360"/>
+      </w:pPr>
+      <w:rPr>
+        <w:rFonts w:ascii="Arial" w:eastAsia="Times New Roman" w:hAnsi="Arial" w:cs="Arial" w:hint="default"/>
+      </w:rPr>
+    </w:lvl>
+    <w:lvl w:ilvl="1" w:tplc="08090003" w:tentative="1">
+      <w:start w:val="1"/>
+      <w:numFmt w:val="bullet"/>
+      <w:lvlText w:val="o"/>
+      <w:lvlJc w:val="left"/>
+      <w:pPr>
+        <w:ind w:left="1440" w:hanging="360"/>
+      </w:pPr>
+      <w:rPr>
+        <w:rFonts w:ascii="Courier New" w:hAnsi="Courier New" w:cs="Courier New" w:hint="default"/>
+      </w:rPr>
+    </w:lvl>
+    <w:lvl w:ilvl="2" w:tplc="08090005" w:tentative="1">
+      <w:start w:val="1"/>
+      <w:numFmt w:val="bullet"/>
+      <w:lvlText w:val=""/>
+      <w:lvlJc w:val="left"/>
+      <w:pPr>
+        <w:ind w:left="2160" w:hanging="360"/>
+      </w:pPr>
+      <w:rPr>
+        <w:rFonts w:ascii="Wingdings" w:hAnsi="Wingdings" w:hint="default"/>
+      </w:rPr>
+    </w:lvl>
+    <w:lvl w:ilvl="3" w:tplc="08090001" w:tentative="1">
+      <w:start w:val="1"/>
+      <w:numFmt w:val="bullet"/>
+      <w:lvlText w:val=""/>
+      <w:lvlJc w:val="left"/>
+      <w:pPr>
+        <w:ind w:left="2880" w:hanging="360"/>
+      </w:pPr>
+      <w:rPr>
+        <w:rFonts w:ascii="Symbol" w:hAnsi="Symbol" w:hint="default"/>
+      </w:rPr>
+    </w:lvl>
+    <w:lvl w:ilvl="4" w:tplc="08090003" w:tentative="1">
+      <w:start w:val="1"/>
+      <w:numFmt w:val="bullet"/>
+      <w:lvlText w:val="o"/>
+      <w:lvlJc w:val="left"/>
+      <w:pPr>
+        <w:ind w:left="3600" w:hanging="360"/>
+      </w:pPr>
+      <w:rPr>
+        <w:rFonts w:ascii="Courier New" w:hAnsi="Courier New" w:cs="Courier New" w:hint="default"/>
+      </w:rPr>
+    </w:lvl>
+    <w:lvl w:ilvl="5" w:tplc="08090005" w:tentative="1">
+      <w:start w:val="1"/>
+      <w:numFmt w:val="bullet"/>
+      <w:lvlText w:val=""/>
+      <w:lvlJc w:val="left"/>
+      <w:pPr>
+        <w:ind w:left="4320" w:hanging="360"/>
+      </w:pPr>
+      <w:rPr>
+        <w:rFonts w:ascii="Wingdings" w:hAnsi="Wingdings" w:hint="default"/>
+      </w:rPr>
+    </w:lvl>
+    <w:lvl w:ilvl="6" w:tplc="08090001" w:tentative="1">
+      <w:start w:val="1"/>
+      <w:numFmt w:val="bullet"/>
+      <w:lvlText w:val=""/>
+      <w:lvlJc w:val="left"/>
+      <w:pPr>
+        <w:ind w:left="5040" w:hanging="360"/>
+      </w:pPr>
+      <w:rPr>
+        <w:rFonts w:ascii="Symbol" w:hAnsi="Symbol" w:hint="default"/>
+      </w:rPr>
+    </w:lvl>
+    <w:lvl w:ilvl="7" w:tplc="08090003" w:tentative="1">
+      <w:start w:val="1"/>
+      <w:numFmt w:val="bullet"/>
+      <w:lvlText w:val="o"/>
+      <w:lvlJc w:val="left"/>
+      <w:pPr>
+        <w:ind w:left="5760" w:hanging="360"/>
+      </w:pPr>
+      <w:rPr>
+        <w:rFonts w:ascii="Courier New" w:hAnsi="Courier New" w:cs="Courier New" w:hint="default"/>
+      </w:rPr>
+    </w:lvl>
+    <w:lvl w:ilvl="8" w:tplc="08090005" w:tentative="1">
+      <w:start w:val="1"/>
+      <w:numFmt w:val="bullet"/>
+      <w:lvlText w:val=""/>
+      <w:lvlJc w:val="left"/>
+      <w:pPr>
+        <w:ind w:left="6480" w:hanging="360"/>
+      </w:pPr>
+      <w:rPr>
+        <w:rFonts w:ascii="Wingdings" w:hAnsi="Wingdings" w:hint="default"/>
+      </w:rPr>
+    </w:lvl>
+  </w:abstractNum>
   <w:num w:numId="1">
+    <w:abstractNumId w:val="7"/>
+  </w:num>
+  <w:num w:numId="2">
+    <w:abstractNumId w:val="1"/>
+  </w:num>
+  <w:num w:numId="3">
+    <w:abstractNumId w:val="5"/>
+  </w:num>
+  <w:num w:numId="4">
+    <w:abstractNumId w:val="4"/>
+  </w:num>
+  <w:num w:numId="5">
+    <w:abstractNumId w:val="0"/>
+  </w:num>
+  <w:num w:numId="6">
+    <w:abstractNumId w:val="8"/>
+  </w:num>
+  <w:num w:numId="7">
+    <w:abstractNumId w:val="6"/>
+  </w:num>
+  <w:num w:numId="8">
     <w:abstractNumId w:val="2"/>
   </w:num>
-  <w:num w:numId="2">
-    <w:abstractNumId w:val="0"/>
-  </w:num>
-  <w:num w:numId="3">
-    <w:abstractNumId w:val="1"/>
+  <w:num w:numId="9">
+    <w:abstractNumId w:val="3"/>
   </w:num>
 </w:numbering>
 </file>
@@ -3240,10 +7195,28 @@
   <w:style w:type="paragraph" w:default="1" w:styleId="Normal">
     <w:name w:val="Normal"/>
     <w:qFormat/>
-    <w:rsid w:val="0036110C"/>
+    <w:rsid w:val="00533555"/>
     <w:rPr>
       <w:rFonts w:ascii="Times New Roman" w:eastAsia="Times New Roman" w:hAnsi="Times New Roman" w:cs="Times New Roman"/>
       <w:lang w:eastAsia="en-GB"/>
+    </w:rPr>
+  </w:style>
+  <w:style w:type="paragraph" w:styleId="Heading2">
+    <w:name w:val="heading 2"/>
+    <w:basedOn w:val="Normal"/>
+    <w:link w:val="Heading2Char"/>
+    <w:uiPriority w:val="9"/>
+    <w:qFormat/>
+    <w:rsid w:val="00596527"/>
+    <w:pPr>
+      <w:spacing w:before="100" w:beforeAutospacing="1" w:after="100" w:afterAutospacing="1"/>
+      <w:outlineLvl w:val="1"/>
+    </w:pPr>
+    <w:rPr>
+      <w:b/>
+      <w:bCs/>
+      <w:sz w:val="36"/>
+      <w:szCs w:val="36"/>
     </w:rPr>
   </w:style>
   <w:style w:type="character" w:default="1" w:styleId="DefaultParagraphFont">
@@ -3346,6 +7319,55 @@
       <w:sz w:val="18"/>
       <w:szCs w:val="18"/>
       <w:lang w:eastAsia="en-GB"/>
+    </w:rPr>
+  </w:style>
+  <w:style w:type="character" w:styleId="FollowedHyperlink">
+    <w:name w:val="FollowedHyperlink"/>
+    <w:basedOn w:val="DefaultParagraphFont"/>
+    <w:uiPriority w:val="99"/>
+    <w:semiHidden/>
+    <w:unhideWhenUsed/>
+    <w:rsid w:val="00B74479"/>
+    <w:rPr>
+      <w:color w:val="954F72" w:themeColor="followedHyperlink"/>
+      <w:u w:val="single"/>
+    </w:rPr>
+  </w:style>
+  <w:style w:type="character" w:customStyle="1" w:styleId="Heading2Char">
+    <w:name w:val="Heading 2 Char"/>
+    <w:basedOn w:val="DefaultParagraphFont"/>
+    <w:link w:val="Heading2"/>
+    <w:uiPriority w:val="9"/>
+    <w:rsid w:val="00596527"/>
+    <w:rPr>
+      <w:rFonts w:ascii="Times New Roman" w:eastAsia="Times New Roman" w:hAnsi="Times New Roman" w:cs="Times New Roman"/>
+      <w:b/>
+      <w:bCs/>
+      <w:sz w:val="36"/>
+      <w:szCs w:val="36"/>
+      <w:lang w:eastAsia="en-GB"/>
+    </w:rPr>
+  </w:style>
+  <w:style w:type="paragraph" w:styleId="NormalWeb">
+    <w:name w:val="Normal (Web)"/>
+    <w:basedOn w:val="Normal"/>
+    <w:uiPriority w:val="99"/>
+    <w:semiHidden/>
+    <w:unhideWhenUsed/>
+    <w:rsid w:val="00596527"/>
+    <w:pPr>
+      <w:spacing w:before="100" w:beforeAutospacing="1" w:after="100" w:afterAutospacing="1"/>
+    </w:pPr>
+  </w:style>
+  <w:style w:type="character" w:styleId="Strong">
+    <w:name w:val="Strong"/>
+    <w:basedOn w:val="DefaultParagraphFont"/>
+    <w:uiPriority w:val="22"/>
+    <w:qFormat/>
+    <w:rsid w:val="00596527"/>
+    <w:rPr>
+      <w:b/>
+      <w:bCs/>
     </w:rPr>
   </w:style>
 </w:styles>

</xml_diff>

<commit_message>
q 14 e f
</commit_message>
<xml_diff>
--- a/T2A1_workbook.docx
+++ b/T2A1_workbook.docx
@@ -78,7 +78,23 @@
           <w:rFonts w:ascii="Arial" w:hAnsi="Arial" w:cs="Arial"/>
           <w:color w:val="24292E"/>
         </w:rPr>
-        <w:t>A common way clients assess this for a specific project is to release a </w:t>
+        <w:t xml:space="preserve">A </w:t>
+      </w:r>
+      <w:proofErr w:type="gramStart"/>
+      <w:r>
+        <w:rPr>
+          <w:rFonts w:ascii="Arial" w:hAnsi="Arial" w:cs="Arial"/>
+          <w:color w:val="24292E"/>
+        </w:rPr>
+        <w:t>common way clients</w:t>
+      </w:r>
+      <w:proofErr w:type="gramEnd"/>
+      <w:r>
+        <w:rPr>
+          <w:rFonts w:ascii="Arial" w:hAnsi="Arial" w:cs="Arial"/>
+          <w:color w:val="24292E"/>
+        </w:rPr>
+        <w:t xml:space="preserve"> assess this for a specific project is to release a </w:t>
       </w:r>
       <w:r>
         <w:rPr>
@@ -273,6 +289,7 @@
         <w:t xml:space="preserve"> for one of </w:t>
       </w:r>
       <w:proofErr w:type="spellStart"/>
+      <w:proofErr w:type="gramStart"/>
       <w:r>
         <w:rPr>
           <w:rFonts w:ascii="Arial" w:hAnsi="Arial" w:cs="Arial"/>
@@ -281,6 +298,7 @@
         <w:t>it’s</w:t>
       </w:r>
       <w:proofErr w:type="spellEnd"/>
+      <w:proofErr w:type="gramEnd"/>
       <w:r>
         <w:rPr>
           <w:rFonts w:ascii="Arial" w:hAnsi="Arial" w:cs="Arial"/>
@@ -444,7 +462,15 @@
           <w:rFonts w:ascii="Arial" w:hAnsi="Arial" w:cs="Arial"/>
           <w:color w:val="6A737D"/>
         </w:rPr>
-        <w:t>Being a highly valued junior </w:t>
+        <w:t xml:space="preserve">Being </w:t>
+      </w:r>
+      <w:proofErr w:type="gramStart"/>
+      <w:r>
+        <w:rPr>
+          <w:rFonts w:ascii="Arial" w:hAnsi="Arial" w:cs="Arial"/>
+          <w:color w:val="6A737D"/>
+        </w:rPr>
+        <w:t>a highly valued junior </w:t>
       </w:r>
       <w:r>
         <w:rPr>
@@ -455,6 +481,7 @@
         </w:rPr>
         <w:t>dev</w:t>
       </w:r>
+      <w:proofErr w:type="gramEnd"/>
       <w:r>
         <w:rPr>
           <w:rFonts w:ascii="Arial" w:hAnsi="Arial" w:cs="Arial"/>
@@ -4729,7 +4756,23 @@
           <w:rFonts w:ascii="Arial" w:hAnsi="Arial" w:cs="Arial"/>
           <w:color w:val="000000" w:themeColor="text1"/>
         </w:rPr>
-        <w:t>This step in risk assessment works hand in hand with the authentication methods as mentioned above. Either analysing controls already in plan or plan to put them in place. Technical ones can be encryption and authentication methods; however, some controls are nontechnical such as security policies and ensuring they are up to date. Controls also fall into two categories, preventative which is controls such as encryption that stop security threats and detective controls that are in place to discover any attacks.</w:t>
+        <w:t xml:space="preserve">This </w:t>
+      </w:r>
+      <w:proofErr w:type="gramStart"/>
+      <w:r>
+        <w:rPr>
+          <w:rFonts w:ascii="Arial" w:hAnsi="Arial" w:cs="Arial"/>
+          <w:color w:val="000000" w:themeColor="text1"/>
+        </w:rPr>
+        <w:t>step in</w:t>
+      </w:r>
+      <w:proofErr w:type="gramEnd"/>
+      <w:r>
+        <w:rPr>
+          <w:rFonts w:ascii="Arial" w:hAnsi="Arial" w:cs="Arial"/>
+          <w:color w:val="000000" w:themeColor="text1"/>
+        </w:rPr>
+        <w:t xml:space="preserve"> risk assessment works hand in hand with the authentication methods as mentioned above. Either analysing controls already in plan or plan to put them in place. Technical ones can be encryption and authentication methods; however, some controls are nontechnical such as security policies and ensuring they are up to date. Controls also fall into two categories, preventative which is controls such as encryption that stop security threats and detective controls that are in place to discover any attacks.</w:t>
       </w:r>
     </w:p>
     <w:p>
@@ -5337,7 +5380,23 @@
           <w:rFonts w:ascii="Arial" w:hAnsi="Arial" w:cs="Arial"/>
           <w:color w:val="000000" w:themeColor="text1"/>
         </w:rPr>
-        <w:t xml:space="preserve">Basic authentication involves transmitted the user ID and password credentials as a pair and encoding them using base64(which is a binary-to-text encoding scheme). Using the aforementioned user ID and password is the basis of HTTP authentication, however it is not secure enough to be used on its own. It should be used as HTTPS which is HTTP used along with an SSL certification, using the encryption methods as mentioned before ensures more secure user information.  </w:t>
+        <w:t xml:space="preserve">Basic authentication involves transmitted the user ID and password credentials as a pair and encoding them using base64(which is a binary-to-text encoding scheme). Using the aforementioned user ID and password is the basis of HTTP authentication, however it is not secure enough to be used on its own. It should be used as </w:t>
+      </w:r>
+      <w:proofErr w:type="gramStart"/>
+      <w:r>
+        <w:rPr>
+          <w:rFonts w:ascii="Arial" w:hAnsi="Arial" w:cs="Arial"/>
+          <w:color w:val="000000" w:themeColor="text1"/>
+        </w:rPr>
+        <w:t>HTTPS</w:t>
+      </w:r>
+      <w:proofErr w:type="gramEnd"/>
+      <w:r>
+        <w:rPr>
+          <w:rFonts w:ascii="Arial" w:hAnsi="Arial" w:cs="Arial"/>
+          <w:color w:val="000000" w:themeColor="text1"/>
+        </w:rPr>
+        <w:t xml:space="preserve"> which is HTTP used along with an SSL certification, using the encryption methods as mentioned before ensures more secure user information.  </w:t>
       </w:r>
     </w:p>
     <w:p>
@@ -5387,8 +5446,17 @@
           <w:rFonts w:ascii="Arial" w:hAnsi="Arial" w:cs="Arial"/>
           <w:color w:val="000000" w:themeColor="text1"/>
         </w:rPr>
-        <w:t>o separate</w:t>
-      </w:r>
+        <w:t xml:space="preserve">o </w:t>
+      </w:r>
+      <w:proofErr w:type="gramStart"/>
+      <w:r>
+        <w:rPr>
+          <w:rFonts w:ascii="Arial" w:hAnsi="Arial" w:cs="Arial"/>
+          <w:color w:val="000000" w:themeColor="text1"/>
+        </w:rPr>
+        <w:t>separate</w:t>
+      </w:r>
+      <w:proofErr w:type="gramEnd"/>
       <w:r>
         <w:rPr>
           <w:rFonts w:ascii="Arial" w:hAnsi="Arial" w:cs="Arial"/>
@@ -7154,7 +7222,21 @@
         <w:rPr>
           <w:rFonts w:ascii="Arial" w:hAnsi="Arial" w:cs="Arial"/>
         </w:rPr>
-        <w:t>It is possible to have multiple attributes with clear unique values, these are referred to as candidate primary keys.</w:t>
+        <w:t xml:space="preserve">It is possible to have multiple attributes with clear unique </w:t>
+      </w:r>
+      <w:proofErr w:type="gramStart"/>
+      <w:r>
+        <w:rPr>
+          <w:rFonts w:ascii="Arial" w:hAnsi="Arial" w:cs="Arial"/>
+        </w:rPr>
+        <w:t>values,</w:t>
+      </w:r>
+      <w:proofErr w:type="gramEnd"/>
+      <w:r>
+        <w:rPr>
+          <w:rFonts w:ascii="Arial" w:hAnsi="Arial" w:cs="Arial"/>
+        </w:rPr>
+        <w:t xml:space="preserve"> these are referred to as candidate primary keys.</w:t>
       </w:r>
     </w:p>
     <w:p>
@@ -7218,7 +7300,21 @@
         <w:rPr>
           <w:rFonts w:ascii="Arial" w:hAnsi="Arial" w:cs="Arial"/>
         </w:rPr>
-        <w:t xml:space="preserve">Domain integrity does permit a null placeholder in an attribute, however this is not representative of a value, it is just a placeholder. </w:t>
+        <w:t xml:space="preserve">Domain integrity does permit a null placeholder in an </w:t>
+      </w:r>
+      <w:proofErr w:type="gramStart"/>
+      <w:r>
+        <w:rPr>
+          <w:rFonts w:ascii="Arial" w:hAnsi="Arial" w:cs="Arial"/>
+        </w:rPr>
+        <w:t>attribute,</w:t>
+      </w:r>
+      <w:proofErr w:type="gramEnd"/>
+      <w:r>
+        <w:rPr>
+          <w:rFonts w:ascii="Arial" w:hAnsi="Arial" w:cs="Arial"/>
+        </w:rPr>
+        <w:t xml:space="preserve"> however this is not representative of a value, it is just a placeholder. </w:t>
       </w:r>
     </w:p>
     <w:p>
@@ -7855,7 +7951,23 @@
           <w:rFonts w:ascii="Arial" w:hAnsi="Arial" w:cs="Arial"/>
           <w:lang w:val="en-US"/>
         </w:rPr>
-        <w:t xml:space="preserve">is used for adding singular or multiple records to a table. The basis of an insert statement is INSERT INTO then specifying the columns and values. It is important to note the number of columns in the table you are inserting to, the column name may not need to be specified, but the values in the statement must be in the correct order to match up with the columns they will insert into. Using the additional phrase VALUES enables multi row inserting. </w:t>
+        <w:t xml:space="preserve">is used for adding singular or multiple records to a table. The basis of an insert statement is INSERT INTO then specifying the columns and values. It is important to note the number of columns in the table you are inserting </w:t>
+      </w:r>
+      <w:proofErr w:type="gramStart"/>
+      <w:r>
+        <w:rPr>
+          <w:rFonts w:ascii="Arial" w:hAnsi="Arial" w:cs="Arial"/>
+          <w:lang w:val="en-US"/>
+        </w:rPr>
+        <w:t>to,</w:t>
+      </w:r>
+      <w:proofErr w:type="gramEnd"/>
+      <w:r>
+        <w:rPr>
+          <w:rFonts w:ascii="Arial" w:hAnsi="Arial" w:cs="Arial"/>
+          <w:lang w:val="en-US"/>
+        </w:rPr>
+        <w:t xml:space="preserve"> the column name may not need to be specified, but the values in the statement must be in the correct order to match up with the columns they will insert into. Using the additional phrase VALUES enables multi row inserting. </w:t>
       </w:r>
     </w:p>
     <w:p>
@@ -7975,7 +8087,25 @@
           <w:b/>
           <w:bCs/>
         </w:rPr>
-        <w:t xml:space="preserve"> ... ])   </w:t>
+        <w:t xml:space="preserve"> </w:t>
+      </w:r>
+      <w:proofErr w:type="gramStart"/>
+      <w:r>
+        <w:rPr>
+          <w:rFonts w:ascii="Arial" w:hAnsi="Arial" w:cs="Arial"/>
+          <w:b/>
+          <w:bCs/>
+        </w:rPr>
+        <w:t>... ]</w:t>
+      </w:r>
+      <w:proofErr w:type="gramEnd"/>
+      <w:r>
+        <w:rPr>
+          <w:rFonts w:ascii="Arial" w:hAnsi="Arial" w:cs="Arial"/>
+          <w:b/>
+          <w:bCs/>
+        </w:rPr>
+        <w:t xml:space="preserve">)   </w:t>
       </w:r>
     </w:p>
     <w:p>
@@ -9207,6 +9337,7 @@
         <w:t>partition(</w:t>
       </w:r>
       <w:proofErr w:type="spellStart"/>
+      <w:proofErr w:type="gramStart"/>
       <w:r>
         <w:rPr>
           <w:rFonts w:ascii="Arial" w:hAnsi="Arial" w:cs="Arial"/>
@@ -9222,7 +9353,16 @@
           <w:sz w:val="23"/>
           <w:szCs w:val="23"/>
         </w:rPr>
-        <w:t xml:space="preserve">[], lo, hi) </w:t>
+        <w:t>[</w:t>
+      </w:r>
+      <w:proofErr w:type="gramEnd"/>
+      <w:r>
+        <w:rPr>
+          <w:rFonts w:ascii="Arial" w:hAnsi="Arial" w:cs="Arial"/>
+          <w:sz w:val="23"/>
+          <w:szCs w:val="23"/>
+        </w:rPr>
+        <w:t xml:space="preserve">], lo, hi) </w:t>
       </w:r>
     </w:p>
     <w:p>
@@ -9372,7 +9512,25 @@
           <w:sz w:val="23"/>
           <w:szCs w:val="23"/>
         </w:rPr>
-        <w:t xml:space="preserve">    for j := lo to hi – 1 do</w:t>
+        <w:t xml:space="preserve">    for </w:t>
+      </w:r>
+      <w:proofErr w:type="gramStart"/>
+      <w:r>
+        <w:rPr>
+          <w:rFonts w:ascii="Arial" w:hAnsi="Arial" w:cs="Arial"/>
+          <w:sz w:val="23"/>
+          <w:szCs w:val="23"/>
+        </w:rPr>
+        <w:t>j :</w:t>
+      </w:r>
+      <w:proofErr w:type="gramEnd"/>
+      <w:r>
+        <w:rPr>
+          <w:rFonts w:ascii="Arial" w:hAnsi="Arial" w:cs="Arial"/>
+          <w:sz w:val="23"/>
+          <w:szCs w:val="23"/>
+        </w:rPr>
+        <w:t>= lo to hi – 1 do</w:t>
       </w:r>
     </w:p>
     <w:p>
@@ -9816,6 +9974,7 @@
         <w:t>(</w:t>
       </w:r>
       <w:proofErr w:type="spellStart"/>
+      <w:proofErr w:type="gramStart"/>
       <w:r>
         <w:rPr>
           <w:rFonts w:ascii="Arial" w:hAnsi="Arial" w:cs="Arial"/>
@@ -9831,7 +9990,16 @@
           <w:sz w:val="23"/>
           <w:szCs w:val="23"/>
         </w:rPr>
-        <w:t>[], lo, hi)</w:t>
+        <w:t>[</w:t>
+      </w:r>
+      <w:proofErr w:type="gramEnd"/>
+      <w:r>
+        <w:rPr>
+          <w:rFonts w:ascii="Arial" w:hAnsi="Arial" w:cs="Arial"/>
+          <w:sz w:val="23"/>
+          <w:szCs w:val="23"/>
+        </w:rPr>
+        <w:t>], lo, hi)</w:t>
       </w:r>
     </w:p>
     <w:p>
@@ -9981,9 +10149,19 @@
           <w:sz w:val="23"/>
           <w:szCs w:val="23"/>
         </w:rPr>
-        <w:t xml:space="preserve">    return partition(</w:t>
+        <w:t xml:space="preserve">    return </w:t>
+      </w:r>
+      <w:proofErr w:type="gramStart"/>
+      <w:r>
+        <w:rPr>
+          <w:rFonts w:ascii="Arial" w:hAnsi="Arial" w:cs="Arial"/>
+          <w:sz w:val="23"/>
+          <w:szCs w:val="23"/>
+        </w:rPr>
+        <w:t>partition(</w:t>
       </w:r>
       <w:proofErr w:type="spellStart"/>
+      <w:proofErr w:type="gramEnd"/>
       <w:r>
         <w:rPr>
           <w:rFonts w:ascii="Arial" w:hAnsi="Arial" w:cs="Arial"/>
@@ -10070,6 +10248,7 @@
         <w:t>quicksort(</w:t>
       </w:r>
       <w:proofErr w:type="spellStart"/>
+      <w:proofErr w:type="gramStart"/>
       <w:r>
         <w:rPr>
           <w:rFonts w:ascii="Arial" w:hAnsi="Arial" w:cs="Arial"/>
@@ -10085,7 +10264,16 @@
           <w:sz w:val="23"/>
           <w:szCs w:val="23"/>
         </w:rPr>
-        <w:t>[], lo, hi)</w:t>
+        <w:t>[</w:t>
+      </w:r>
+      <w:proofErr w:type="gramEnd"/>
+      <w:r>
+        <w:rPr>
+          <w:rFonts w:ascii="Arial" w:hAnsi="Arial" w:cs="Arial"/>
+          <w:sz w:val="23"/>
+          <w:szCs w:val="23"/>
+        </w:rPr>
+        <w:t>], lo, hi)</w:t>
       </w:r>
     </w:p>
     <w:p>
@@ -10170,18 +10358,28 @@
           <w:sz w:val="23"/>
           <w:szCs w:val="23"/>
         </w:rPr>
-        <w:t>partition_r</w:t>
-      </w:r>
-      <w:proofErr w:type="spellEnd"/>
+        <w:t>partition_</w:t>
+      </w:r>
+      <w:proofErr w:type="gramStart"/>
       <w:r>
         <w:rPr>
           <w:rFonts w:ascii="Arial" w:hAnsi="Arial" w:cs="Arial"/>
           <w:sz w:val="23"/>
           <w:szCs w:val="23"/>
         </w:rPr>
+        <w:t>r</w:t>
+      </w:r>
+      <w:proofErr w:type="spellEnd"/>
+      <w:r>
+        <w:rPr>
+          <w:rFonts w:ascii="Arial" w:hAnsi="Arial" w:cs="Arial"/>
+          <w:sz w:val="23"/>
+          <w:szCs w:val="23"/>
+        </w:rPr>
         <w:t>(</w:t>
       </w:r>
       <w:proofErr w:type="spellStart"/>
+      <w:proofErr w:type="gramEnd"/>
       <w:r>
         <w:rPr>
           <w:rFonts w:ascii="Arial" w:hAnsi="Arial" w:cs="Arial"/>
@@ -10235,9 +10433,19 @@
           <w:sz w:val="23"/>
           <w:szCs w:val="23"/>
         </w:rPr>
-        <w:t xml:space="preserve">        quicksort(</w:t>
+        <w:t xml:space="preserve">        </w:t>
+      </w:r>
+      <w:proofErr w:type="gramStart"/>
+      <w:r>
+        <w:rPr>
+          <w:rFonts w:ascii="Arial" w:hAnsi="Arial" w:cs="Arial"/>
+          <w:sz w:val="23"/>
+          <w:szCs w:val="23"/>
+        </w:rPr>
+        <w:t>quicksort(</w:t>
       </w:r>
       <w:proofErr w:type="spellStart"/>
+      <w:proofErr w:type="gramEnd"/>
       <w:r>
         <w:rPr>
           <w:rFonts w:ascii="Arial" w:hAnsi="Arial" w:cs="Arial"/>
@@ -10291,9 +10499,19 @@
           <w:sz w:val="23"/>
           <w:szCs w:val="23"/>
         </w:rPr>
-        <w:t xml:space="preserve">        quicksort(</w:t>
+        <w:t xml:space="preserve">        </w:t>
+      </w:r>
+      <w:proofErr w:type="gramStart"/>
+      <w:r>
+        <w:rPr>
+          <w:rFonts w:ascii="Arial" w:hAnsi="Arial" w:cs="Arial"/>
+          <w:sz w:val="23"/>
+          <w:szCs w:val="23"/>
+        </w:rPr>
+        <w:t>quicksort(</w:t>
       </w:r>
       <w:proofErr w:type="spellStart"/>
+      <w:proofErr w:type="gramEnd"/>
       <w:r>
         <w:rPr>
           <w:rFonts w:ascii="Arial" w:hAnsi="Arial" w:cs="Arial"/>
@@ -10645,13 +10863,23 @@
         </w:rPr>
         <w:t xml:space="preserve"> </w:t>
       </w:r>
+      <w:proofErr w:type="gramStart"/>
       <w:r>
         <w:rPr>
           <w:rFonts w:ascii="Arial" w:hAnsi="Arial" w:cs="Arial"/>
           <w:color w:val="24292E"/>
           <w:shd w:val="clear" w:color="auto" w:fill="FFFFFF"/>
         </w:rPr>
-        <w:t>Ο(n</w:t>
+        <w:t>Ο(</w:t>
+      </w:r>
+      <w:proofErr w:type="gramEnd"/>
+      <w:r>
+        <w:rPr>
+          <w:rFonts w:ascii="Arial" w:hAnsi="Arial" w:cs="Arial"/>
+          <w:color w:val="24292E"/>
+          <w:shd w:val="clear" w:color="auto" w:fill="FFFFFF"/>
+        </w:rPr>
+        <w:t>n</w:t>
       </w:r>
       <w:r>
         <w:rPr>
@@ -10814,6 +11042,7 @@
         <w:t>=</w:t>
       </w:r>
       <w:proofErr w:type="spellStart"/>
+      <w:proofErr w:type="gramStart"/>
       <w:r>
         <w:rPr>
           <w:rFonts w:ascii="Arial" w:hAnsi="Arial" w:cs="Arial"/>
@@ -10842,6 +11071,7 @@
         <w:t>length</w:t>
       </w:r>
       <w:proofErr w:type="spellEnd"/>
+      <w:proofErr w:type="gramEnd"/>
     </w:p>
     <w:p>
       <w:pPr>
@@ -11079,6 +11309,7 @@
         </w:rPr>
         <w:t>+</w:t>
       </w:r>
+      <w:proofErr w:type="gramStart"/>
       <w:r>
         <w:rPr>
           <w:rFonts w:ascii="Arial" w:hAnsi="Arial" w:cs="Arial"/>
@@ -11097,6 +11328,7 @@
         </w:rPr>
         <w:t>)...</w:t>
       </w:r>
+      <w:proofErr w:type="gramEnd"/>
       <w:r>
         <w:rPr>
           <w:rFonts w:ascii="Arial" w:hAnsi="Arial" w:cs="Arial"/>
@@ -11759,7 +11991,17 @@
           <w:sz w:val="18"/>
           <w:szCs w:val="18"/>
         </w:rPr>
-        <w:t>selection_sort</w:t>
+        <w:t>selection_</w:t>
+      </w:r>
+      <w:proofErr w:type="gramStart"/>
+      <w:r>
+        <w:rPr>
+          <w:rFonts w:ascii="Arial" w:hAnsi="Arial" w:cs="Arial"/>
+          <w:color w:val="A6ACCD"/>
+          <w:sz w:val="18"/>
+          <w:szCs w:val="18"/>
+        </w:rPr>
+        <w:t>sort</w:t>
       </w:r>
       <w:proofErr w:type="spellEnd"/>
       <w:r>
@@ -11769,7 +12011,17 @@
           <w:sz w:val="18"/>
           <w:szCs w:val="18"/>
         </w:rPr>
-        <w:t>([</w:t>
+        <w:t>(</w:t>
+      </w:r>
+      <w:proofErr w:type="gramEnd"/>
+      <w:r>
+        <w:rPr>
+          <w:rFonts w:ascii="Arial" w:hAnsi="Arial" w:cs="Arial"/>
+          <w:color w:val="89DDFF"/>
+          <w:sz w:val="18"/>
+          <w:szCs w:val="18"/>
+        </w:rPr>
+        <w:t>[</w:t>
       </w:r>
       <w:r>
         <w:rPr>
@@ -12426,7 +12678,23 @@
           <w:rFonts w:ascii="Arial" w:hAnsi="Arial" w:cs="Arial"/>
           <w:lang w:val="en-US"/>
         </w:rPr>
-        <w:t>, so 100 item array, is 100 steps.</w:t>
+        <w:t xml:space="preserve">, so 100 item </w:t>
+      </w:r>
+      <w:proofErr w:type="gramStart"/>
+      <w:r>
+        <w:rPr>
+          <w:rFonts w:ascii="Arial" w:hAnsi="Arial" w:cs="Arial"/>
+          <w:lang w:val="en-US"/>
+        </w:rPr>
+        <w:t>array</w:t>
+      </w:r>
+      <w:proofErr w:type="gramEnd"/>
+      <w:r>
+        <w:rPr>
+          <w:rFonts w:ascii="Arial" w:hAnsi="Arial" w:cs="Arial"/>
+          <w:lang w:val="en-US"/>
+        </w:rPr>
+        <w:t>, is 100 steps.</w:t>
       </w:r>
     </w:p>
     <w:p>
@@ -12877,6 +13145,7 @@
         <w:t xml:space="preserve">  </w:t>
       </w:r>
       <w:proofErr w:type="spellStart"/>
+      <w:proofErr w:type="gramStart"/>
       <w:r>
         <w:rPr>
           <w:rFonts w:ascii="Arial" w:hAnsi="Arial" w:cs="Arial"/>
@@ -12905,6 +13174,7 @@
         <w:t>each</w:t>
       </w:r>
       <w:proofErr w:type="spellEnd"/>
+      <w:proofErr w:type="gramEnd"/>
       <w:r>
         <w:rPr>
           <w:rFonts w:ascii="Arial" w:hAnsi="Arial" w:cs="Arial"/>
@@ -13448,7 +13718,25 @@
           <w:b/>
           <w:bCs/>
         </w:rPr>
-        <w:t xml:space="preserve"> O(log </w:t>
+        <w:t xml:space="preserve"> </w:t>
+      </w:r>
+      <w:proofErr w:type="gramStart"/>
+      <w:r>
+        <w:rPr>
+          <w:rFonts w:ascii="Arial" w:hAnsi="Arial" w:cs="Arial"/>
+          <w:b/>
+          <w:bCs/>
+        </w:rPr>
+        <w:t>O(</w:t>
+      </w:r>
+      <w:proofErr w:type="gramEnd"/>
+      <w:r>
+        <w:rPr>
+          <w:rFonts w:ascii="Arial" w:hAnsi="Arial" w:cs="Arial"/>
+          <w:b/>
+          <w:bCs/>
+        </w:rPr>
+        <w:t>log </w:t>
       </w:r>
       <w:r>
         <w:rPr>
@@ -13580,6 +13868,7 @@
         <w:t xml:space="preserve"> </w:t>
       </w:r>
       <w:proofErr w:type="spellStart"/>
+      <w:proofErr w:type="gramStart"/>
       <w:r>
         <w:rPr>
           <w:rFonts w:ascii="Arial" w:hAnsi="Arial" w:cs="Arial"/>
@@ -13600,6 +13889,7 @@
         <w:t>(</w:t>
       </w:r>
       <w:proofErr w:type="spellStart"/>
+      <w:proofErr w:type="gramEnd"/>
       <w:r>
         <w:rPr>
           <w:rFonts w:ascii="Arial" w:hAnsi="Arial" w:cs="Arial"/>
@@ -13724,7 +14014,17 @@
           <w:sz w:val="18"/>
           <w:szCs w:val="18"/>
         </w:rPr>
-        <w:t xml:space="preserve"> arr</w:t>
+        <w:t xml:space="preserve"> </w:t>
+      </w:r>
+      <w:proofErr w:type="gramStart"/>
+      <w:r>
+        <w:rPr>
+          <w:rFonts w:ascii="Arial" w:hAnsi="Arial" w:cs="Arial"/>
+          <w:color w:val="A6ACCD"/>
+          <w:sz w:val="18"/>
+          <w:szCs w:val="18"/>
+        </w:rPr>
+        <w:t>arr</w:t>
       </w:r>
       <w:r>
         <w:rPr>
@@ -13744,6 +14044,7 @@
         </w:rPr>
         <w:t>length</w:t>
       </w:r>
+      <w:proofErr w:type="gramEnd"/>
       <w:r>
         <w:rPr>
           <w:rFonts w:ascii="Arial" w:hAnsi="Arial" w:cs="Arial"/>
@@ -14521,6 +14822,7 @@
         <w:t xml:space="preserve"> </w:t>
       </w:r>
       <w:proofErr w:type="spellStart"/>
+      <w:proofErr w:type="gramStart"/>
       <w:r>
         <w:rPr>
           <w:rFonts w:ascii="Arial" w:hAnsi="Arial" w:cs="Arial"/>
@@ -14538,7 +14840,17 @@
           <w:sz w:val="18"/>
           <w:szCs w:val="18"/>
         </w:rPr>
-        <w:t>([</w:t>
+        <w:t>(</w:t>
+      </w:r>
+      <w:proofErr w:type="gramEnd"/>
+      <w:r>
+        <w:rPr>
+          <w:rFonts w:ascii="Arial" w:hAnsi="Arial" w:cs="Arial"/>
+          <w:color w:val="89DDFF"/>
+          <w:sz w:val="18"/>
+          <w:szCs w:val="18"/>
+        </w:rPr>
+        <w:t>[</w:t>
       </w:r>
       <w:r>
         <w:rPr>
@@ -15638,7 +15950,25 @@
         <w:rPr>
           <w:rFonts w:ascii="Arial" w:hAnsi="Arial" w:cs="Arial"/>
         </w:rPr>
-        <w:t xml:space="preserve">As Depop is an application on the web, iOS and Android, it uses a selection of languages for each application component. </w:t>
+        <w:t xml:space="preserve">As Depop is an application on the web, iOS and Android, it uses a selection of </w:t>
+      </w:r>
+      <w:r>
+        <w:rPr>
+          <w:rFonts w:ascii="Arial" w:hAnsi="Arial" w:cs="Arial"/>
+        </w:rPr>
+        <w:t>software components</w:t>
+      </w:r>
+      <w:r>
+        <w:rPr>
+          <w:rFonts w:ascii="Arial" w:hAnsi="Arial" w:cs="Arial"/>
+        </w:rPr>
+        <w:t xml:space="preserve"> for each application component. </w:t>
+      </w:r>
+      <w:r>
+        <w:rPr>
+          <w:rFonts w:ascii="Arial" w:hAnsi="Arial" w:cs="Arial"/>
+        </w:rPr>
+        <w:t>A large portion of these being:</w:t>
       </w:r>
     </w:p>
     <w:p>
@@ -16390,7 +16720,23 @@
           <w:rFonts w:ascii="Arial" w:hAnsi="Arial" w:cs="Arial"/>
           <w:shd w:val="clear" w:color="auto" w:fill="FFFFFF"/>
         </w:rPr>
-        <w:t xml:space="preserve">Scala is a high-level concise programming language supporting both object-oriented programming and functional programming and seamlessly integrates both. Its qualities are conciseness, elegance and type-safe. A key advantage of Scala is the Scala code is intended to be complied to </w:t>
+        <w:t xml:space="preserve">Scala is a high-level concise programming language supporting both object-oriented programming and functional programming and seamlessly integrates both. Its qualities are conciseness, elegance and </w:t>
+      </w:r>
+      <w:proofErr w:type="gramStart"/>
+      <w:r>
+        <w:rPr>
+          <w:rFonts w:ascii="Arial" w:hAnsi="Arial" w:cs="Arial"/>
+          <w:shd w:val="clear" w:color="auto" w:fill="FFFFFF"/>
+        </w:rPr>
+        <w:t>type-safe</w:t>
+      </w:r>
+      <w:proofErr w:type="gramEnd"/>
+      <w:r>
+        <w:rPr>
+          <w:rFonts w:ascii="Arial" w:hAnsi="Arial" w:cs="Arial"/>
+          <w:shd w:val="clear" w:color="auto" w:fill="FFFFFF"/>
+        </w:rPr>
+        <w:t xml:space="preserve">. A key advantage of Scala is the Scala code is intended to be complied to </w:t>
       </w:r>
       <w:r>
         <w:rPr>
@@ -16866,17 +17212,6 @@
     </w:p>
     <w:p>
       <w:pPr>
-        <w:rPr>
-          <w:rFonts w:ascii="Arial" w:hAnsi="Arial" w:cs="Arial"/>
-          <w:b/>
-          <w:bCs/>
-          <w:color w:val="FF0000"/>
-        </w:rPr>
-      </w:pPr>
-    </w:p>
-    <w:p>
-      <w:pPr>
-        <w:pStyle w:val="ListParagraph"/>
         <w:rPr>
           <w:rFonts w:ascii="Arial" w:hAnsi="Arial" w:cs="Arial"/>
           <w:b/>
@@ -17412,13 +17747,6 @@
       <w:pPr>
         <w:rPr>
           <w:rFonts w:ascii="Arial" w:hAnsi="Arial" w:cs="Arial"/>
-        </w:rPr>
-      </w:pPr>
-    </w:p>
-    <w:p>
-      <w:pPr>
-        <w:rPr>
-          <w:rFonts w:ascii="Arial" w:hAnsi="Arial" w:cs="Arial"/>
           <w:b/>
           <w:bCs/>
         </w:rPr>
@@ -17632,6 +17960,7 @@
         <w:rPr>
           <w:rFonts w:ascii="Arial" w:hAnsi="Arial" w:cs="Arial"/>
         </w:rPr>
+        <w:lastRenderedPageBreak/>
         <w:t xml:space="preserve">EC2 is a part of Amazon Web Services cloud computing system. Its purpose is to provide its users with virtual computers, called instances, to enable </w:t>
       </w:r>
       <w:r>
@@ -17814,7 +18143,21 @@
         <w:rPr>
           <w:rFonts w:ascii="Arial" w:hAnsi="Arial" w:cs="Arial"/>
         </w:rPr>
-        <w:t>a container management service, again with the approach of scalability and fast management. Dockers Containers are ran on a cluster, hosted on a serverless infrastructure with Amazon ECS manages. Via simple API calls, container-base applications are able to be launched and stop</w:t>
+        <w:t xml:space="preserve">a container management service, again with the approach of scalability and fast management. Dockers Containers are </w:t>
+      </w:r>
+      <w:proofErr w:type="gramStart"/>
+      <w:r>
+        <w:rPr>
+          <w:rFonts w:ascii="Arial" w:hAnsi="Arial" w:cs="Arial"/>
+        </w:rPr>
+        <w:t>ran</w:t>
+      </w:r>
+      <w:proofErr w:type="gramEnd"/>
+      <w:r>
+        <w:rPr>
+          <w:rFonts w:ascii="Arial" w:hAnsi="Arial" w:cs="Arial"/>
+        </w:rPr>
+        <w:t xml:space="preserve"> on a cluster, hosted on a serverless infrastructure with Amazon ECS manages. Via simple API calls, container-base applications are able to be launched and stop</w:t>
       </w:r>
       <w:r>
         <w:rPr>
@@ -17944,22 +18287,28 @@
         <w:rPr>
           <w:rFonts w:ascii="Arial" w:hAnsi="Arial" w:cs="Arial"/>
         </w:rPr>
+        <w:t xml:space="preserve">As mentioned above, due to a scale-out time frame issues, Depop implemented a </w:t>
+      </w:r>
+      <w:proofErr w:type="spellStart"/>
+      <w:r>
+        <w:rPr>
+          <w:rFonts w:ascii="Arial" w:hAnsi="Arial" w:cs="Arial"/>
+        </w:rPr>
+        <w:t>Lamba</w:t>
+      </w:r>
+      <w:proofErr w:type="spellEnd"/>
+      <w:r>
+        <w:rPr>
+          <w:rFonts w:ascii="Arial" w:hAnsi="Arial" w:cs="Arial"/>
+        </w:rPr>
+        <w:t xml:space="preserve"> function in which the ECS cluster utilisation is periodically read, and then </w:t>
+      </w:r>
+      <w:r>
+        <w:rPr>
+          <w:rFonts w:ascii="Arial" w:hAnsi="Arial" w:cs="Arial"/>
+        </w:rPr>
         <w:lastRenderedPageBreak/>
-        <w:t xml:space="preserve">As mentioned above, due to a scale-out time frame issues, Depop implemented a </w:t>
-      </w:r>
-      <w:proofErr w:type="spellStart"/>
-      <w:r>
-        <w:rPr>
-          <w:rFonts w:ascii="Arial" w:hAnsi="Arial" w:cs="Arial"/>
-        </w:rPr>
-        <w:t>Lamba</w:t>
-      </w:r>
-      <w:proofErr w:type="spellEnd"/>
-      <w:r>
-        <w:rPr>
-          <w:rFonts w:ascii="Arial" w:hAnsi="Arial" w:cs="Arial"/>
-        </w:rPr>
-        <w:t xml:space="preserve"> function in which the ECS cluster utilisation is periodically read, and then calculated the number of containers that can be scheduled that moment and then publishes these results as a CloudWatch metric, which in turn sets off an alarm based on said metric to then execute the auto scaling action. In short, this function was set in place to ensure space is always available for </w:t>
+        <w:t xml:space="preserve">calculated the number of containers that can be scheduled that moment and then publishes these results as a CloudWatch metric, which in turn sets off an alarm based on said metric to then execute the auto scaling action. In short, this function was set in place to ensure space is always available for </w:t>
       </w:r>
       <w:r>
         <w:rPr>
@@ -18342,14 +18691,7 @@
         <w:rPr>
           <w:rFonts w:ascii="Arial" w:hAnsi="Arial" w:cs="Arial"/>
         </w:rPr>
-        <w:t xml:space="preserve">then writing to persistent storage such as Consul, Dynamic secret generation and full data encryption properties. Depop highlights using Vault </w:t>
-      </w:r>
-      <w:r>
-        <w:rPr>
-          <w:rFonts w:ascii="Arial" w:hAnsi="Arial" w:cs="Arial"/>
-        </w:rPr>
-        <w:lastRenderedPageBreak/>
-        <w:t xml:space="preserve">for their secrets housing and along with utilisation of Consul to configure services where needed for this housing. </w:t>
+        <w:t xml:space="preserve">then writing to persistent storage such as Consul, Dynamic secret generation and full data encryption properties. Depop highlights using Vault for their secrets housing and along with utilisation of Consul to configure services where needed for this housing. </w:t>
       </w:r>
     </w:p>
     <w:p>
@@ -18496,11 +18838,10 @@
           <w:szCs w:val="20"/>
           <w:shd w:val="clear" w:color="auto" w:fill="FFFFFF"/>
         </w:rPr>
-        <w:t>Shows a complete understanding of the data structure of two sided marketplace apps</w:t>
-      </w:r>
-    </w:p>
-    <w:p>
-      <w:pPr>
+        <w:t xml:space="preserve">Shows a complete understanding of the data structure of </w:t>
+      </w:r>
+      <w:proofErr w:type="gramStart"/>
+      <w:r>
         <w:rPr>
           <w:rFonts w:ascii="Arial" w:hAnsi="Arial" w:cs="Arial"/>
           <w:color w:val="1C3C5C"/>
@@ -18508,24 +18849,53 @@
           <w:szCs w:val="20"/>
           <w:shd w:val="clear" w:color="auto" w:fill="FFFFFF"/>
         </w:rPr>
-      </w:pPr>
-    </w:p>
-    <w:p>
-      <w:pPr>
-        <w:rPr>
-          <w:rFonts w:ascii="Arial" w:hAnsi="Arial" w:cs="Arial"/>
-          <w:shd w:val="clear" w:color="auto" w:fill="FFFFFF"/>
-        </w:rPr>
-      </w:pPr>
-      <w:proofErr w:type="spellStart"/>
-      <w:r>
-        <w:rPr>
-          <w:rFonts w:ascii="Arial" w:hAnsi="Arial" w:cs="Arial"/>
-          <w:shd w:val="clear" w:color="auto" w:fill="FFFFFF"/>
-        </w:rPr>
-        <w:t>ikkk</w:t>
-      </w:r>
-      <w:proofErr w:type="spellEnd"/>
+        <w:t>two sided</w:t>
+      </w:r>
+      <w:proofErr w:type="gramEnd"/>
+      <w:r>
+        <w:rPr>
+          <w:rFonts w:ascii="Arial" w:hAnsi="Arial" w:cs="Arial"/>
+          <w:color w:val="1C3C5C"/>
+          <w:sz w:val="20"/>
+          <w:szCs w:val="20"/>
+          <w:shd w:val="clear" w:color="auto" w:fill="FFFFFF"/>
+        </w:rPr>
+        <w:t xml:space="preserve"> marketplace apps</w:t>
+      </w:r>
+    </w:p>
+    <w:p>
+      <w:pPr>
+        <w:rPr>
+          <w:rFonts w:ascii="Arial" w:hAnsi="Arial" w:cs="Arial"/>
+          <w:color w:val="1C3C5C"/>
+          <w:sz w:val="20"/>
+          <w:szCs w:val="20"/>
+          <w:shd w:val="clear" w:color="auto" w:fill="FFFFFF"/>
+        </w:rPr>
+      </w:pPr>
+    </w:p>
+    <w:p>
+      <w:pPr>
+        <w:rPr>
+          <w:rFonts w:ascii="Arial" w:hAnsi="Arial" w:cs="Arial"/>
+          <w:shd w:val="clear" w:color="auto" w:fill="FFFFFF"/>
+        </w:rPr>
+      </w:pPr>
+    </w:p>
+    <w:p>
+      <w:pPr>
+        <w:rPr>
+          <w:rFonts w:ascii="Arial" w:hAnsi="Arial" w:cs="Arial"/>
+          <w:shd w:val="clear" w:color="auto" w:fill="FFFFFF"/>
+        </w:rPr>
+      </w:pPr>
+      <w:r>
+        <w:rPr>
+          <w:rFonts w:ascii="Arial" w:hAnsi="Arial" w:cs="Arial"/>
+          <w:shd w:val="clear" w:color="auto" w:fill="FFFFFF"/>
+        </w:rPr>
+        <w:t xml:space="preserve">Depop being a two-sided marketplace application, the main structure of this application would be two groups, these being the buyers and sellers. </w:t>
+      </w:r>
     </w:p>
     <w:p>
       <w:pPr>
@@ -18757,6 +19127,7 @@
           <w:shd w:val="clear" w:color="auto" w:fill="FFFFFF"/>
         </w:rPr>
       </w:pPr>
+      <w:proofErr w:type="gramStart"/>
       <w:r>
         <w:rPr>
           <w:rFonts w:ascii="Arial" w:hAnsi="Arial" w:cs="Arial"/>
@@ -18764,6 +19135,7 @@
         </w:rPr>
         <w:t>Sub categories</w:t>
       </w:r>
+      <w:proofErr w:type="gramEnd"/>
     </w:p>
     <w:p>
       <w:pPr>
@@ -18793,26 +19165,14 @@
           <w:rFonts w:ascii="Arial" w:hAnsi="Arial" w:cs="Arial"/>
           <w:shd w:val="clear" w:color="auto" w:fill="FFFFFF"/>
         </w:rPr>
-        <w:t>womensear</w:t>
-      </w:r>
-      <w:proofErr w:type="spellEnd"/>
-    </w:p>
-    <w:p>
-      <w:pPr>
-        <w:rPr>
-          <w:rFonts w:ascii="Arial" w:hAnsi="Arial" w:cs="Arial"/>
-          <w:b/>
-          <w:bCs/>
-        </w:rPr>
-      </w:pPr>
-      <w:proofErr w:type="spellStart"/>
-      <w:r>
-        <w:rPr>
-          <w:rFonts w:ascii="Arial" w:hAnsi="Arial" w:cs="Arial"/>
-          <w:b/>
-          <w:bCs/>
-        </w:rPr>
-        <w:t>Paypal</w:t>
+        <w:t>W</w:t>
+      </w:r>
+      <w:r>
+        <w:rPr>
+          <w:rFonts w:ascii="Arial" w:hAnsi="Arial" w:cs="Arial"/>
+          <w:shd w:val="clear" w:color="auto" w:fill="FFFFFF"/>
+        </w:rPr>
+        <w:t>omensear</w:t>
       </w:r>
       <w:proofErr w:type="spellEnd"/>
     </w:p>
@@ -18884,9 +19244,1323 @@
         <w:pStyle w:val="ListParagraph"/>
         <w:rPr>
           <w:rFonts w:ascii="Arial" w:hAnsi="Arial" w:cs="Arial"/>
-          <w:b/>
-          <w:bCs/>
-          <w:color w:val="FF0000"/>
+          <w:shd w:val="clear" w:color="auto" w:fill="FFFFFF"/>
+        </w:rPr>
+      </w:pPr>
+      <w:r>
+        <w:rPr>
+          <w:rFonts w:ascii="Arial" w:hAnsi="Arial" w:cs="Arial"/>
+          <w:shd w:val="clear" w:color="auto" w:fill="FFFFFF"/>
+        </w:rPr>
+        <w:t xml:space="preserve">User </w:t>
+      </w:r>
+      <w:proofErr w:type="spellStart"/>
+      <w:r>
+        <w:rPr>
+          <w:rFonts w:ascii="Arial" w:hAnsi="Arial" w:cs="Arial"/>
+          <w:shd w:val="clear" w:color="auto" w:fill="FFFFFF"/>
+        </w:rPr>
+        <w:t>has</w:t>
+      </w:r>
+      <w:r>
+        <w:rPr>
+          <w:rFonts w:ascii="Arial" w:hAnsi="Arial" w:cs="Arial"/>
+          <w:shd w:val="clear" w:color="auto" w:fill="FFFFFF"/>
+        </w:rPr>
+        <w:t>_</w:t>
+      </w:r>
+      <w:r>
+        <w:rPr>
+          <w:rFonts w:ascii="Arial" w:hAnsi="Arial" w:cs="Arial"/>
+          <w:shd w:val="clear" w:color="auto" w:fill="FFFFFF"/>
+        </w:rPr>
+        <w:t>many</w:t>
+      </w:r>
+      <w:proofErr w:type="spellEnd"/>
+      <w:r>
+        <w:rPr>
+          <w:rFonts w:ascii="Arial" w:hAnsi="Arial" w:cs="Arial"/>
+          <w:shd w:val="clear" w:color="auto" w:fill="FFFFFF"/>
+        </w:rPr>
+        <w:t xml:space="preserve"> items</w:t>
+      </w:r>
+    </w:p>
+    <w:p>
+      <w:pPr>
+        <w:pStyle w:val="ListParagraph"/>
+        <w:rPr>
+          <w:rFonts w:ascii="Arial" w:hAnsi="Arial" w:cs="Arial"/>
+          <w:shd w:val="clear" w:color="auto" w:fill="FFFFFF"/>
+        </w:rPr>
+      </w:pPr>
+      <w:r>
+        <w:rPr>
+          <w:rFonts w:ascii="Arial" w:hAnsi="Arial" w:cs="Arial"/>
+          <w:shd w:val="clear" w:color="auto" w:fill="FFFFFF"/>
+        </w:rPr>
+        <w:t xml:space="preserve">User </w:t>
+      </w:r>
+      <w:proofErr w:type="spellStart"/>
+      <w:r>
+        <w:rPr>
+          <w:rFonts w:ascii="Arial" w:hAnsi="Arial" w:cs="Arial"/>
+          <w:shd w:val="clear" w:color="auto" w:fill="FFFFFF"/>
+        </w:rPr>
+        <w:t>has</w:t>
+      </w:r>
+      <w:r>
+        <w:rPr>
+          <w:rFonts w:ascii="Arial" w:hAnsi="Arial" w:cs="Arial"/>
+          <w:shd w:val="clear" w:color="auto" w:fill="FFFFFF"/>
+        </w:rPr>
+        <w:t>_</w:t>
+      </w:r>
+      <w:r>
+        <w:rPr>
+          <w:rFonts w:ascii="Arial" w:hAnsi="Arial" w:cs="Arial"/>
+          <w:shd w:val="clear" w:color="auto" w:fill="FFFFFF"/>
+        </w:rPr>
+        <w:t>many</w:t>
+      </w:r>
+      <w:proofErr w:type="spellEnd"/>
+      <w:r>
+        <w:rPr>
+          <w:rFonts w:ascii="Arial" w:hAnsi="Arial" w:cs="Arial"/>
+          <w:shd w:val="clear" w:color="auto" w:fill="FFFFFF"/>
+        </w:rPr>
+        <w:t xml:space="preserve"> </w:t>
+      </w:r>
+      <w:proofErr w:type="spellStart"/>
+      <w:r>
+        <w:rPr>
+          <w:rFonts w:ascii="Arial" w:hAnsi="Arial" w:cs="Arial"/>
+          <w:shd w:val="clear" w:color="auto" w:fill="FFFFFF"/>
+        </w:rPr>
+        <w:t>user_followers</w:t>
+      </w:r>
+      <w:proofErr w:type="spellEnd"/>
+    </w:p>
+    <w:p>
+      <w:pPr>
+        <w:pStyle w:val="ListParagraph"/>
+        <w:rPr>
+          <w:rFonts w:ascii="Arial" w:hAnsi="Arial" w:cs="Arial"/>
+          <w:shd w:val="clear" w:color="auto" w:fill="FFFFFF"/>
+        </w:rPr>
+      </w:pPr>
+      <w:r>
+        <w:rPr>
+          <w:rFonts w:ascii="Arial" w:hAnsi="Arial" w:cs="Arial"/>
+          <w:shd w:val="clear" w:color="auto" w:fill="FFFFFF"/>
+        </w:rPr>
+        <w:t xml:space="preserve">User </w:t>
+      </w:r>
+      <w:proofErr w:type="spellStart"/>
+      <w:r>
+        <w:rPr>
+          <w:rFonts w:ascii="Arial" w:hAnsi="Arial" w:cs="Arial"/>
+          <w:shd w:val="clear" w:color="auto" w:fill="FFFFFF"/>
+        </w:rPr>
+        <w:t>has</w:t>
+      </w:r>
+      <w:r>
+        <w:rPr>
+          <w:rFonts w:ascii="Arial" w:hAnsi="Arial" w:cs="Arial"/>
+          <w:shd w:val="clear" w:color="auto" w:fill="FFFFFF"/>
+        </w:rPr>
+        <w:t>_</w:t>
+      </w:r>
+      <w:r>
+        <w:rPr>
+          <w:rFonts w:ascii="Arial" w:hAnsi="Arial" w:cs="Arial"/>
+          <w:shd w:val="clear" w:color="auto" w:fill="FFFFFF"/>
+        </w:rPr>
+        <w:t>one</w:t>
+      </w:r>
+      <w:proofErr w:type="spellEnd"/>
+      <w:r>
+        <w:rPr>
+          <w:rFonts w:ascii="Arial" w:hAnsi="Arial" w:cs="Arial"/>
+          <w:shd w:val="clear" w:color="auto" w:fill="FFFFFF"/>
+        </w:rPr>
+        <w:t xml:space="preserve"> seller</w:t>
+      </w:r>
+    </w:p>
+    <w:p>
+      <w:pPr>
+        <w:pStyle w:val="ListParagraph"/>
+        <w:rPr>
+          <w:rFonts w:ascii="Arial" w:hAnsi="Arial" w:cs="Arial"/>
+          <w:shd w:val="clear" w:color="auto" w:fill="FFFFFF"/>
+        </w:rPr>
+      </w:pPr>
+    </w:p>
+    <w:p>
+      <w:pPr>
+        <w:pStyle w:val="ListParagraph"/>
+        <w:rPr>
+          <w:rFonts w:ascii="Arial" w:hAnsi="Arial" w:cs="Arial"/>
+          <w:shd w:val="clear" w:color="auto" w:fill="FFFFFF"/>
+        </w:rPr>
+      </w:pPr>
+      <w:r>
+        <w:rPr>
+          <w:rFonts w:ascii="Arial" w:hAnsi="Arial" w:cs="Arial"/>
+          <w:shd w:val="clear" w:color="auto" w:fill="FFFFFF"/>
+        </w:rPr>
+        <w:t xml:space="preserve">Seller </w:t>
+      </w:r>
+      <w:proofErr w:type="spellStart"/>
+      <w:r>
+        <w:rPr>
+          <w:rFonts w:ascii="Arial" w:hAnsi="Arial" w:cs="Arial"/>
+          <w:shd w:val="clear" w:color="auto" w:fill="FFFFFF"/>
+        </w:rPr>
+        <w:t>belong</w:t>
+      </w:r>
+      <w:r>
+        <w:rPr>
+          <w:rFonts w:ascii="Arial" w:hAnsi="Arial" w:cs="Arial"/>
+          <w:shd w:val="clear" w:color="auto" w:fill="FFFFFF"/>
+        </w:rPr>
+        <w:t>s_</w:t>
+      </w:r>
+      <w:r>
+        <w:rPr>
+          <w:rFonts w:ascii="Arial" w:hAnsi="Arial" w:cs="Arial"/>
+          <w:shd w:val="clear" w:color="auto" w:fill="FFFFFF"/>
+        </w:rPr>
+        <w:t>to</w:t>
+      </w:r>
+      <w:proofErr w:type="spellEnd"/>
+      <w:r>
+        <w:rPr>
+          <w:rFonts w:ascii="Arial" w:hAnsi="Arial" w:cs="Arial"/>
+          <w:shd w:val="clear" w:color="auto" w:fill="FFFFFF"/>
+        </w:rPr>
+        <w:t xml:space="preserve"> user</w:t>
+      </w:r>
+    </w:p>
+    <w:p>
+      <w:pPr>
+        <w:pStyle w:val="ListParagraph"/>
+        <w:rPr>
+          <w:rFonts w:ascii="Arial" w:hAnsi="Arial" w:cs="Arial"/>
+          <w:shd w:val="clear" w:color="auto" w:fill="FFFFFF"/>
+        </w:rPr>
+      </w:pPr>
+      <w:r>
+        <w:rPr>
+          <w:rFonts w:ascii="Arial" w:hAnsi="Arial" w:cs="Arial"/>
+          <w:shd w:val="clear" w:color="auto" w:fill="FFFFFF"/>
+        </w:rPr>
+        <w:t xml:space="preserve">Seller </w:t>
+      </w:r>
+      <w:proofErr w:type="spellStart"/>
+      <w:r>
+        <w:rPr>
+          <w:rFonts w:ascii="Arial" w:hAnsi="Arial" w:cs="Arial"/>
+          <w:shd w:val="clear" w:color="auto" w:fill="FFFFFF"/>
+        </w:rPr>
+        <w:t>has</w:t>
+      </w:r>
+      <w:r>
+        <w:rPr>
+          <w:rFonts w:ascii="Arial" w:hAnsi="Arial" w:cs="Arial"/>
+          <w:shd w:val="clear" w:color="auto" w:fill="FFFFFF"/>
+        </w:rPr>
+        <w:t>_</w:t>
+      </w:r>
+      <w:r>
+        <w:rPr>
+          <w:rFonts w:ascii="Arial" w:hAnsi="Arial" w:cs="Arial"/>
+          <w:shd w:val="clear" w:color="auto" w:fill="FFFFFF"/>
+        </w:rPr>
+        <w:t>many</w:t>
+      </w:r>
+      <w:proofErr w:type="spellEnd"/>
+      <w:r>
+        <w:rPr>
+          <w:rFonts w:ascii="Arial" w:hAnsi="Arial" w:cs="Arial"/>
+          <w:shd w:val="clear" w:color="auto" w:fill="FFFFFF"/>
+        </w:rPr>
+        <w:t xml:space="preserve"> items</w:t>
+      </w:r>
+    </w:p>
+    <w:p>
+      <w:pPr>
+        <w:pStyle w:val="ListParagraph"/>
+        <w:rPr>
+          <w:rFonts w:ascii="Arial" w:hAnsi="Arial" w:cs="Arial"/>
+          <w:shd w:val="clear" w:color="auto" w:fill="FFFFFF"/>
+        </w:rPr>
+      </w:pPr>
+      <w:r>
+        <w:rPr>
+          <w:rFonts w:ascii="Arial" w:hAnsi="Arial" w:cs="Arial"/>
+          <w:shd w:val="clear" w:color="auto" w:fill="FFFFFF"/>
+        </w:rPr>
+        <w:t xml:space="preserve">Seller </w:t>
+      </w:r>
+      <w:proofErr w:type="spellStart"/>
+      <w:r>
+        <w:rPr>
+          <w:rFonts w:ascii="Arial" w:hAnsi="Arial" w:cs="Arial"/>
+          <w:shd w:val="clear" w:color="auto" w:fill="FFFFFF"/>
+        </w:rPr>
+        <w:t>has</w:t>
+      </w:r>
+      <w:r>
+        <w:rPr>
+          <w:rFonts w:ascii="Arial" w:hAnsi="Arial" w:cs="Arial"/>
+          <w:shd w:val="clear" w:color="auto" w:fill="FFFFFF"/>
+        </w:rPr>
+        <w:t>_</w:t>
+      </w:r>
+      <w:r>
+        <w:rPr>
+          <w:rFonts w:ascii="Arial" w:hAnsi="Arial" w:cs="Arial"/>
+          <w:shd w:val="clear" w:color="auto" w:fill="FFFFFF"/>
+        </w:rPr>
+        <w:t>many</w:t>
+      </w:r>
+      <w:proofErr w:type="spellEnd"/>
+      <w:r>
+        <w:rPr>
+          <w:rFonts w:ascii="Arial" w:hAnsi="Arial" w:cs="Arial"/>
+          <w:shd w:val="clear" w:color="auto" w:fill="FFFFFF"/>
+        </w:rPr>
+        <w:t xml:space="preserve"> reviews</w:t>
+      </w:r>
+    </w:p>
+    <w:p>
+      <w:pPr>
+        <w:rPr>
+          <w:rFonts w:ascii="Arial" w:hAnsi="Arial" w:cs="Arial"/>
+          <w:shd w:val="clear" w:color="auto" w:fill="FFFFFF"/>
+        </w:rPr>
+      </w:pPr>
+    </w:p>
+    <w:p>
+      <w:pPr>
+        <w:pStyle w:val="ListParagraph"/>
+        <w:rPr>
+          <w:rFonts w:ascii="Arial" w:hAnsi="Arial" w:cs="Arial"/>
+          <w:shd w:val="clear" w:color="auto" w:fill="FFFFFF"/>
+        </w:rPr>
+      </w:pPr>
+      <w:r>
+        <w:rPr>
+          <w:rFonts w:ascii="Arial" w:hAnsi="Arial" w:cs="Arial"/>
+          <w:shd w:val="clear" w:color="auto" w:fill="FFFFFF"/>
+        </w:rPr>
+        <w:t xml:space="preserve">Buyer </w:t>
+      </w:r>
+      <w:proofErr w:type="spellStart"/>
+      <w:r>
+        <w:rPr>
+          <w:rFonts w:ascii="Arial" w:hAnsi="Arial" w:cs="Arial"/>
+          <w:shd w:val="clear" w:color="auto" w:fill="FFFFFF"/>
+        </w:rPr>
+        <w:t>has_many</w:t>
+      </w:r>
+      <w:proofErr w:type="spellEnd"/>
+      <w:r>
+        <w:rPr>
+          <w:rFonts w:ascii="Arial" w:hAnsi="Arial" w:cs="Arial"/>
+          <w:shd w:val="clear" w:color="auto" w:fill="FFFFFF"/>
+        </w:rPr>
+        <w:t xml:space="preserve"> items</w:t>
+      </w:r>
+    </w:p>
+    <w:p>
+      <w:pPr>
+        <w:pStyle w:val="ListParagraph"/>
+        <w:rPr>
+          <w:rFonts w:ascii="Arial" w:hAnsi="Arial" w:cs="Arial"/>
+          <w:shd w:val="clear" w:color="auto" w:fill="FFFFFF"/>
+        </w:rPr>
+      </w:pPr>
+      <w:r>
+        <w:rPr>
+          <w:rFonts w:ascii="Arial" w:hAnsi="Arial" w:cs="Arial"/>
+          <w:shd w:val="clear" w:color="auto" w:fill="FFFFFF"/>
+        </w:rPr>
+        <w:t xml:space="preserve">Buyer </w:t>
+      </w:r>
+      <w:proofErr w:type="spellStart"/>
+      <w:r>
+        <w:rPr>
+          <w:rFonts w:ascii="Arial" w:hAnsi="Arial" w:cs="Arial"/>
+          <w:shd w:val="clear" w:color="auto" w:fill="FFFFFF"/>
+        </w:rPr>
+        <w:t>has_many</w:t>
+      </w:r>
+      <w:proofErr w:type="spellEnd"/>
+      <w:r>
+        <w:rPr>
+          <w:rFonts w:ascii="Arial" w:hAnsi="Arial" w:cs="Arial"/>
+          <w:shd w:val="clear" w:color="auto" w:fill="FFFFFF"/>
+        </w:rPr>
+        <w:t xml:space="preserve"> reviews</w:t>
+      </w:r>
+    </w:p>
+    <w:p>
+      <w:pPr>
+        <w:pStyle w:val="ListParagraph"/>
+        <w:rPr>
+          <w:rFonts w:ascii="Arial" w:hAnsi="Arial" w:cs="Arial"/>
+          <w:shd w:val="clear" w:color="auto" w:fill="FFFFFF"/>
+        </w:rPr>
+      </w:pPr>
+      <w:r>
+        <w:rPr>
+          <w:rFonts w:ascii="Arial" w:hAnsi="Arial" w:cs="Arial"/>
+          <w:shd w:val="clear" w:color="auto" w:fill="FFFFFF"/>
+        </w:rPr>
+        <w:t xml:space="preserve">Buyer </w:t>
+      </w:r>
+      <w:proofErr w:type="spellStart"/>
+      <w:r>
+        <w:rPr>
+          <w:rFonts w:ascii="Arial" w:hAnsi="Arial" w:cs="Arial"/>
+          <w:shd w:val="clear" w:color="auto" w:fill="FFFFFF"/>
+        </w:rPr>
+        <w:t>has_one</w:t>
+      </w:r>
+      <w:proofErr w:type="spellEnd"/>
+      <w:r>
+        <w:rPr>
+          <w:rFonts w:ascii="Arial" w:hAnsi="Arial" w:cs="Arial"/>
+          <w:shd w:val="clear" w:color="auto" w:fill="FFFFFF"/>
+        </w:rPr>
+        <w:t xml:space="preserve"> shopping bag</w:t>
+      </w:r>
+    </w:p>
+    <w:p>
+      <w:pPr>
+        <w:pStyle w:val="ListParagraph"/>
+        <w:rPr>
+          <w:rFonts w:ascii="Arial" w:hAnsi="Arial" w:cs="Arial"/>
+          <w:shd w:val="clear" w:color="auto" w:fill="FFFFFF"/>
+        </w:rPr>
+      </w:pPr>
+    </w:p>
+    <w:p>
+      <w:pPr>
+        <w:pStyle w:val="ListParagraph"/>
+        <w:rPr>
+          <w:rFonts w:ascii="Arial" w:hAnsi="Arial" w:cs="Arial"/>
+          <w:shd w:val="clear" w:color="auto" w:fill="FFFFFF"/>
+        </w:rPr>
+      </w:pPr>
+      <w:r>
+        <w:rPr>
+          <w:rFonts w:ascii="Arial" w:hAnsi="Arial" w:cs="Arial"/>
+          <w:shd w:val="clear" w:color="auto" w:fill="FFFFFF"/>
+        </w:rPr>
+        <w:t xml:space="preserve">Review </w:t>
+      </w:r>
+      <w:proofErr w:type="spellStart"/>
+      <w:r>
+        <w:rPr>
+          <w:rFonts w:ascii="Arial" w:hAnsi="Arial" w:cs="Arial"/>
+          <w:shd w:val="clear" w:color="auto" w:fill="FFFFFF"/>
+        </w:rPr>
+        <w:t>belongs_to</w:t>
+      </w:r>
+      <w:proofErr w:type="spellEnd"/>
+      <w:r>
+        <w:rPr>
+          <w:rFonts w:ascii="Arial" w:hAnsi="Arial" w:cs="Arial"/>
+          <w:shd w:val="clear" w:color="auto" w:fill="FFFFFF"/>
+        </w:rPr>
+        <w:t xml:space="preserve"> one seller</w:t>
+      </w:r>
+    </w:p>
+    <w:p>
+      <w:pPr>
+        <w:pStyle w:val="ListParagraph"/>
+        <w:rPr>
+          <w:rFonts w:ascii="Arial" w:hAnsi="Arial" w:cs="Arial"/>
+          <w:shd w:val="clear" w:color="auto" w:fill="FFFFFF"/>
+        </w:rPr>
+      </w:pPr>
+      <w:r>
+        <w:rPr>
+          <w:rFonts w:ascii="Arial" w:hAnsi="Arial" w:cs="Arial"/>
+          <w:shd w:val="clear" w:color="auto" w:fill="FFFFFF"/>
+        </w:rPr>
+        <w:t xml:space="preserve">Review </w:t>
+      </w:r>
+      <w:proofErr w:type="spellStart"/>
+      <w:r>
+        <w:rPr>
+          <w:rFonts w:ascii="Arial" w:hAnsi="Arial" w:cs="Arial"/>
+          <w:shd w:val="clear" w:color="auto" w:fill="FFFFFF"/>
+        </w:rPr>
+        <w:t>belongs_to</w:t>
+      </w:r>
+      <w:proofErr w:type="spellEnd"/>
+      <w:r>
+        <w:rPr>
+          <w:rFonts w:ascii="Arial" w:hAnsi="Arial" w:cs="Arial"/>
+          <w:shd w:val="clear" w:color="auto" w:fill="FFFFFF"/>
+        </w:rPr>
+        <w:t xml:space="preserve"> one buyer</w:t>
+      </w:r>
+    </w:p>
+    <w:p>
+      <w:pPr>
+        <w:pStyle w:val="ListParagraph"/>
+        <w:rPr>
+          <w:rFonts w:ascii="Arial" w:hAnsi="Arial" w:cs="Arial"/>
+          <w:shd w:val="clear" w:color="auto" w:fill="FFFFFF"/>
+        </w:rPr>
+      </w:pPr>
+    </w:p>
+    <w:p>
+      <w:pPr>
+        <w:pStyle w:val="ListParagraph"/>
+        <w:rPr>
+          <w:rFonts w:ascii="Arial" w:hAnsi="Arial" w:cs="Arial"/>
+          <w:shd w:val="clear" w:color="auto" w:fill="FFFFFF"/>
+        </w:rPr>
+      </w:pPr>
+      <w:proofErr w:type="spellStart"/>
+      <w:r>
+        <w:rPr>
+          <w:rFonts w:ascii="Arial" w:hAnsi="Arial" w:cs="Arial"/>
+          <w:shd w:val="clear" w:color="auto" w:fill="FFFFFF"/>
+        </w:rPr>
+        <w:t>Shopping_bag</w:t>
+      </w:r>
+      <w:proofErr w:type="spellEnd"/>
+      <w:r>
+        <w:rPr>
+          <w:rFonts w:ascii="Arial" w:hAnsi="Arial" w:cs="Arial"/>
+          <w:shd w:val="clear" w:color="auto" w:fill="FFFFFF"/>
+        </w:rPr>
+        <w:t xml:space="preserve"> </w:t>
+      </w:r>
+      <w:proofErr w:type="spellStart"/>
+      <w:r>
+        <w:rPr>
+          <w:rFonts w:ascii="Arial" w:hAnsi="Arial" w:cs="Arial"/>
+          <w:shd w:val="clear" w:color="auto" w:fill="FFFFFF"/>
+        </w:rPr>
+        <w:t>has_many</w:t>
+      </w:r>
+      <w:proofErr w:type="spellEnd"/>
+      <w:r>
+        <w:rPr>
+          <w:rFonts w:ascii="Arial" w:hAnsi="Arial" w:cs="Arial"/>
+          <w:shd w:val="clear" w:color="auto" w:fill="FFFFFF"/>
+        </w:rPr>
+        <w:t xml:space="preserve"> </w:t>
+      </w:r>
+      <w:proofErr w:type="spellStart"/>
+      <w:r>
+        <w:rPr>
+          <w:rFonts w:ascii="Arial" w:hAnsi="Arial" w:cs="Arial"/>
+          <w:shd w:val="clear" w:color="auto" w:fill="FFFFFF"/>
+        </w:rPr>
+        <w:t>seller_items</w:t>
+      </w:r>
+      <w:proofErr w:type="spellEnd"/>
+    </w:p>
+    <w:p>
+      <w:pPr>
+        <w:pStyle w:val="ListParagraph"/>
+        <w:rPr>
+          <w:rFonts w:ascii="Arial" w:hAnsi="Arial" w:cs="Arial"/>
+          <w:shd w:val="clear" w:color="auto" w:fill="FFFFFF"/>
+        </w:rPr>
+      </w:pPr>
+      <w:proofErr w:type="spellStart"/>
+      <w:r>
+        <w:rPr>
+          <w:rFonts w:ascii="Arial" w:hAnsi="Arial" w:cs="Arial"/>
+          <w:shd w:val="clear" w:color="auto" w:fill="FFFFFF"/>
+        </w:rPr>
+        <w:t>Shopping_bag</w:t>
+      </w:r>
+      <w:proofErr w:type="spellEnd"/>
+      <w:r>
+        <w:rPr>
+          <w:rFonts w:ascii="Arial" w:hAnsi="Arial" w:cs="Arial"/>
+          <w:shd w:val="clear" w:color="auto" w:fill="FFFFFF"/>
+        </w:rPr>
+        <w:t xml:space="preserve"> </w:t>
+      </w:r>
+      <w:proofErr w:type="spellStart"/>
+      <w:r>
+        <w:rPr>
+          <w:rFonts w:ascii="Arial" w:hAnsi="Arial" w:cs="Arial"/>
+          <w:shd w:val="clear" w:color="auto" w:fill="FFFFFF"/>
+        </w:rPr>
+        <w:t>belongs_to</w:t>
+      </w:r>
+      <w:proofErr w:type="spellEnd"/>
+      <w:r>
+        <w:rPr>
+          <w:rFonts w:ascii="Arial" w:hAnsi="Arial" w:cs="Arial"/>
+          <w:shd w:val="clear" w:color="auto" w:fill="FFFFFF"/>
+        </w:rPr>
+        <w:t xml:space="preserve"> one buyer</w:t>
+      </w:r>
+    </w:p>
+    <w:p>
+      <w:pPr>
+        <w:pStyle w:val="ListParagraph"/>
+        <w:rPr>
+          <w:rFonts w:ascii="Arial" w:hAnsi="Arial" w:cs="Arial"/>
+          <w:shd w:val="clear" w:color="auto" w:fill="FFFFFF"/>
+        </w:rPr>
+      </w:pPr>
+    </w:p>
+    <w:p>
+      <w:pPr>
+        <w:pStyle w:val="ListParagraph"/>
+        <w:rPr>
+          <w:rFonts w:ascii="Arial" w:hAnsi="Arial" w:cs="Arial"/>
+          <w:shd w:val="clear" w:color="auto" w:fill="FFFFFF"/>
+        </w:rPr>
+      </w:pPr>
+      <w:r>
+        <w:rPr>
+          <w:rFonts w:ascii="Arial" w:hAnsi="Arial" w:cs="Arial"/>
+          <w:shd w:val="clear" w:color="auto" w:fill="FFFFFF"/>
+        </w:rPr>
+        <w:t xml:space="preserve">Followers </w:t>
+      </w:r>
+      <w:proofErr w:type="spellStart"/>
+      <w:r>
+        <w:rPr>
+          <w:rFonts w:ascii="Arial" w:hAnsi="Arial" w:cs="Arial"/>
+          <w:shd w:val="clear" w:color="auto" w:fill="FFFFFF"/>
+        </w:rPr>
+        <w:t>has_and_belongs_to_many</w:t>
+      </w:r>
+      <w:proofErr w:type="spellEnd"/>
+      <w:r>
+        <w:rPr>
+          <w:rFonts w:ascii="Arial" w:hAnsi="Arial" w:cs="Arial"/>
+          <w:shd w:val="clear" w:color="auto" w:fill="FFFFFF"/>
+        </w:rPr>
+        <w:t xml:space="preserve"> </w:t>
+      </w:r>
+      <w:r>
+        <w:rPr>
+          <w:rFonts w:ascii="Arial" w:hAnsi="Arial" w:cs="Arial"/>
+          <w:shd w:val="clear" w:color="auto" w:fill="FFFFFF"/>
+        </w:rPr>
+        <w:t>users</w:t>
+      </w:r>
+    </w:p>
+    <w:p>
+      <w:pPr>
+        <w:pStyle w:val="ListParagraph"/>
+        <w:rPr>
+          <w:rFonts w:ascii="Arial" w:hAnsi="Arial" w:cs="Arial"/>
+          <w:shd w:val="clear" w:color="auto" w:fill="FFFFFF"/>
+        </w:rPr>
+      </w:pPr>
+      <w:r>
+        <w:rPr>
+          <w:rFonts w:ascii="Arial" w:hAnsi="Arial" w:cs="Arial"/>
+          <w:shd w:val="clear" w:color="auto" w:fill="FFFFFF"/>
+        </w:rPr>
+        <w:t xml:space="preserve">User </w:t>
+      </w:r>
+      <w:proofErr w:type="spellStart"/>
+      <w:r>
+        <w:rPr>
+          <w:rFonts w:ascii="Arial" w:hAnsi="Arial" w:cs="Arial"/>
+          <w:shd w:val="clear" w:color="auto" w:fill="FFFFFF"/>
+        </w:rPr>
+        <w:t>has_and_belongs_to_many</w:t>
+      </w:r>
+      <w:proofErr w:type="spellEnd"/>
+      <w:r>
+        <w:rPr>
+          <w:rFonts w:ascii="Arial" w:hAnsi="Arial" w:cs="Arial"/>
+          <w:shd w:val="clear" w:color="auto" w:fill="FFFFFF"/>
+        </w:rPr>
+        <w:t xml:space="preserve"> followers</w:t>
+      </w:r>
+    </w:p>
+    <w:p>
+      <w:pPr>
+        <w:pStyle w:val="ListParagraph"/>
+        <w:rPr>
+          <w:rFonts w:ascii="Arial" w:hAnsi="Arial" w:cs="Arial"/>
+          <w:shd w:val="clear" w:color="auto" w:fill="FFFFFF"/>
+        </w:rPr>
+      </w:pPr>
+    </w:p>
+    <w:p>
+      <w:pPr>
+        <w:pStyle w:val="ListParagraph"/>
+        <w:rPr>
+          <w:rFonts w:ascii="Arial" w:hAnsi="Arial" w:cs="Arial"/>
+          <w:shd w:val="clear" w:color="auto" w:fill="FFFFFF"/>
+        </w:rPr>
+      </w:pPr>
+      <w:r>
+        <w:rPr>
+          <w:rFonts w:ascii="Arial" w:hAnsi="Arial" w:cs="Arial"/>
+          <w:shd w:val="clear" w:color="auto" w:fill="FFFFFF"/>
+        </w:rPr>
+        <w:t xml:space="preserve">Item </w:t>
+      </w:r>
+      <w:proofErr w:type="spellStart"/>
+      <w:r>
+        <w:rPr>
+          <w:rFonts w:ascii="Arial" w:hAnsi="Arial" w:cs="Arial"/>
+          <w:shd w:val="clear" w:color="auto" w:fill="FFFFFF"/>
+        </w:rPr>
+        <w:t>belongs</w:t>
+      </w:r>
+      <w:r>
+        <w:rPr>
+          <w:rFonts w:ascii="Arial" w:hAnsi="Arial" w:cs="Arial"/>
+          <w:shd w:val="clear" w:color="auto" w:fill="FFFFFF"/>
+        </w:rPr>
+        <w:t>_</w:t>
+      </w:r>
+      <w:r>
+        <w:rPr>
+          <w:rFonts w:ascii="Arial" w:hAnsi="Arial" w:cs="Arial"/>
+          <w:shd w:val="clear" w:color="auto" w:fill="FFFFFF"/>
+        </w:rPr>
+        <w:t>to</w:t>
+      </w:r>
+      <w:proofErr w:type="spellEnd"/>
+      <w:r>
+        <w:rPr>
+          <w:rFonts w:ascii="Arial" w:hAnsi="Arial" w:cs="Arial"/>
+          <w:shd w:val="clear" w:color="auto" w:fill="FFFFFF"/>
+        </w:rPr>
+        <w:t xml:space="preserve"> </w:t>
+      </w:r>
+      <w:r>
+        <w:rPr>
+          <w:rFonts w:ascii="Arial" w:hAnsi="Arial" w:cs="Arial"/>
+          <w:shd w:val="clear" w:color="auto" w:fill="FFFFFF"/>
+        </w:rPr>
+        <w:t>seller</w:t>
+      </w:r>
+    </w:p>
+    <w:p>
+      <w:pPr>
+        <w:pStyle w:val="ListParagraph"/>
+        <w:rPr>
+          <w:rFonts w:ascii="Arial" w:hAnsi="Arial" w:cs="Arial"/>
+          <w:shd w:val="clear" w:color="auto" w:fill="FFFFFF"/>
+        </w:rPr>
+      </w:pPr>
+      <w:r>
+        <w:rPr>
+          <w:rFonts w:ascii="Arial" w:hAnsi="Arial" w:cs="Arial"/>
+          <w:shd w:val="clear" w:color="auto" w:fill="FFFFFF"/>
+        </w:rPr>
+        <w:t xml:space="preserve">Item </w:t>
+      </w:r>
+      <w:proofErr w:type="spellStart"/>
+      <w:r>
+        <w:rPr>
+          <w:rFonts w:ascii="Arial" w:hAnsi="Arial" w:cs="Arial"/>
+          <w:shd w:val="clear" w:color="auto" w:fill="FFFFFF"/>
+        </w:rPr>
+        <w:t>belongs_to</w:t>
+      </w:r>
+      <w:proofErr w:type="spellEnd"/>
+      <w:r>
+        <w:rPr>
+          <w:rFonts w:ascii="Arial" w:hAnsi="Arial" w:cs="Arial"/>
+          <w:shd w:val="clear" w:color="auto" w:fill="FFFFFF"/>
+        </w:rPr>
+        <w:t xml:space="preserve"> buyer optional true</w:t>
+      </w:r>
+    </w:p>
+    <w:p>
+      <w:pPr>
+        <w:pStyle w:val="ListParagraph"/>
+        <w:rPr>
+          <w:rFonts w:ascii="Arial" w:hAnsi="Arial" w:cs="Arial"/>
+          <w:shd w:val="clear" w:color="auto" w:fill="FFFFFF"/>
+        </w:rPr>
+      </w:pPr>
+      <w:r>
+        <w:rPr>
+          <w:rFonts w:ascii="Arial" w:hAnsi="Arial" w:cs="Arial"/>
+          <w:shd w:val="clear" w:color="auto" w:fill="FFFFFF"/>
+        </w:rPr>
+        <w:t xml:space="preserve">Item </w:t>
+      </w:r>
+      <w:proofErr w:type="spellStart"/>
+      <w:r>
+        <w:rPr>
+          <w:rFonts w:ascii="Arial" w:hAnsi="Arial" w:cs="Arial"/>
+          <w:shd w:val="clear" w:color="auto" w:fill="FFFFFF"/>
+        </w:rPr>
+        <w:t>has</w:t>
+      </w:r>
+      <w:r>
+        <w:rPr>
+          <w:rFonts w:ascii="Arial" w:hAnsi="Arial" w:cs="Arial"/>
+          <w:shd w:val="clear" w:color="auto" w:fill="FFFFFF"/>
+        </w:rPr>
+        <w:t>_</w:t>
+      </w:r>
+      <w:r>
+        <w:rPr>
+          <w:rFonts w:ascii="Arial" w:hAnsi="Arial" w:cs="Arial"/>
+          <w:shd w:val="clear" w:color="auto" w:fill="FFFFFF"/>
+        </w:rPr>
+        <w:t>many</w:t>
+      </w:r>
+      <w:proofErr w:type="spellEnd"/>
+      <w:r>
+        <w:rPr>
+          <w:rFonts w:ascii="Arial" w:hAnsi="Arial" w:cs="Arial"/>
+          <w:shd w:val="clear" w:color="auto" w:fill="FFFFFF"/>
+        </w:rPr>
+        <w:t xml:space="preserve"> sizes</w:t>
+      </w:r>
+    </w:p>
+    <w:p>
+      <w:pPr>
+        <w:pStyle w:val="ListParagraph"/>
+        <w:rPr>
+          <w:rFonts w:ascii="Arial" w:hAnsi="Arial" w:cs="Arial"/>
+          <w:shd w:val="clear" w:color="auto" w:fill="FFFFFF"/>
+        </w:rPr>
+      </w:pPr>
+      <w:r>
+        <w:rPr>
+          <w:rFonts w:ascii="Arial" w:hAnsi="Arial" w:cs="Arial"/>
+          <w:shd w:val="clear" w:color="auto" w:fill="FFFFFF"/>
+        </w:rPr>
+        <w:t xml:space="preserve">Item </w:t>
+      </w:r>
+      <w:proofErr w:type="spellStart"/>
+      <w:r>
+        <w:rPr>
+          <w:rFonts w:ascii="Arial" w:hAnsi="Arial" w:cs="Arial"/>
+          <w:shd w:val="clear" w:color="auto" w:fill="FFFFFF"/>
+        </w:rPr>
+        <w:t>has</w:t>
+      </w:r>
+      <w:r>
+        <w:rPr>
+          <w:rFonts w:ascii="Arial" w:hAnsi="Arial" w:cs="Arial"/>
+          <w:shd w:val="clear" w:color="auto" w:fill="FFFFFF"/>
+        </w:rPr>
+        <w:t>_</w:t>
+      </w:r>
+      <w:r>
+        <w:rPr>
+          <w:rFonts w:ascii="Arial" w:hAnsi="Arial" w:cs="Arial"/>
+          <w:shd w:val="clear" w:color="auto" w:fill="FFFFFF"/>
+        </w:rPr>
+        <w:t>many</w:t>
+      </w:r>
+      <w:proofErr w:type="spellEnd"/>
+      <w:r>
+        <w:rPr>
+          <w:rFonts w:ascii="Arial" w:hAnsi="Arial" w:cs="Arial"/>
+          <w:shd w:val="clear" w:color="auto" w:fill="FFFFFF"/>
+        </w:rPr>
+        <w:t xml:space="preserve"> brands</w:t>
+      </w:r>
+    </w:p>
+    <w:p>
+      <w:pPr>
+        <w:pStyle w:val="ListParagraph"/>
+        <w:rPr>
+          <w:rFonts w:ascii="Arial" w:hAnsi="Arial" w:cs="Arial"/>
+          <w:shd w:val="clear" w:color="auto" w:fill="FFFFFF"/>
+        </w:rPr>
+      </w:pPr>
+      <w:r>
+        <w:rPr>
+          <w:rFonts w:ascii="Arial" w:hAnsi="Arial" w:cs="Arial"/>
+          <w:shd w:val="clear" w:color="auto" w:fill="FFFFFF"/>
+        </w:rPr>
+        <w:t xml:space="preserve">Item </w:t>
+      </w:r>
+      <w:proofErr w:type="spellStart"/>
+      <w:r>
+        <w:rPr>
+          <w:rFonts w:ascii="Arial" w:hAnsi="Arial" w:cs="Arial"/>
+          <w:shd w:val="clear" w:color="auto" w:fill="FFFFFF"/>
+        </w:rPr>
+        <w:t>ha</w:t>
+      </w:r>
+      <w:r>
+        <w:rPr>
+          <w:rFonts w:ascii="Arial" w:hAnsi="Arial" w:cs="Arial"/>
+          <w:shd w:val="clear" w:color="auto" w:fill="FFFFFF"/>
+        </w:rPr>
+        <w:t>s_</w:t>
+      </w:r>
+      <w:r>
+        <w:rPr>
+          <w:rFonts w:ascii="Arial" w:hAnsi="Arial" w:cs="Arial"/>
+          <w:shd w:val="clear" w:color="auto" w:fill="FFFFFF"/>
+        </w:rPr>
+        <w:t>many</w:t>
+      </w:r>
+      <w:proofErr w:type="spellEnd"/>
+      <w:r>
+        <w:rPr>
+          <w:rFonts w:ascii="Arial" w:hAnsi="Arial" w:cs="Arial"/>
+          <w:shd w:val="clear" w:color="auto" w:fill="FFFFFF"/>
+        </w:rPr>
+        <w:t xml:space="preserve"> delivery types</w:t>
+      </w:r>
+    </w:p>
+    <w:p>
+      <w:pPr>
+        <w:pStyle w:val="ListParagraph"/>
+        <w:rPr>
+          <w:rFonts w:ascii="Arial" w:hAnsi="Arial" w:cs="Arial"/>
+          <w:shd w:val="clear" w:color="auto" w:fill="FFFFFF"/>
+        </w:rPr>
+      </w:pPr>
+      <w:r>
+        <w:rPr>
+          <w:rFonts w:ascii="Arial" w:hAnsi="Arial" w:cs="Arial"/>
+          <w:shd w:val="clear" w:color="auto" w:fill="FFFFFF"/>
+        </w:rPr>
+        <w:t xml:space="preserve">Item </w:t>
+      </w:r>
+      <w:proofErr w:type="spellStart"/>
+      <w:r>
+        <w:rPr>
+          <w:rFonts w:ascii="Arial" w:hAnsi="Arial" w:cs="Arial"/>
+          <w:shd w:val="clear" w:color="auto" w:fill="FFFFFF"/>
+        </w:rPr>
+        <w:t>has</w:t>
+      </w:r>
+      <w:r>
+        <w:rPr>
+          <w:rFonts w:ascii="Arial" w:hAnsi="Arial" w:cs="Arial"/>
+          <w:shd w:val="clear" w:color="auto" w:fill="FFFFFF"/>
+        </w:rPr>
+        <w:t>_</w:t>
+      </w:r>
+      <w:r>
+        <w:rPr>
+          <w:rFonts w:ascii="Arial" w:hAnsi="Arial" w:cs="Arial"/>
+          <w:shd w:val="clear" w:color="auto" w:fill="FFFFFF"/>
+        </w:rPr>
+        <w:t>many</w:t>
+      </w:r>
+      <w:proofErr w:type="spellEnd"/>
+      <w:r>
+        <w:rPr>
+          <w:rFonts w:ascii="Arial" w:hAnsi="Arial" w:cs="Arial"/>
+          <w:shd w:val="clear" w:color="auto" w:fill="FFFFFF"/>
+        </w:rPr>
+        <w:t xml:space="preserve"> categories</w:t>
+      </w:r>
+    </w:p>
+    <w:p>
+      <w:pPr>
+        <w:pStyle w:val="ListParagraph"/>
+        <w:rPr>
+          <w:rFonts w:ascii="Arial" w:hAnsi="Arial" w:cs="Arial"/>
+          <w:shd w:val="clear" w:color="auto" w:fill="FFFFFF"/>
+        </w:rPr>
+      </w:pPr>
+      <w:r>
+        <w:rPr>
+          <w:rFonts w:ascii="Arial" w:hAnsi="Arial" w:cs="Arial"/>
+          <w:shd w:val="clear" w:color="auto" w:fill="FFFFFF"/>
+        </w:rPr>
+        <w:t xml:space="preserve">Item </w:t>
+      </w:r>
+      <w:proofErr w:type="spellStart"/>
+      <w:r>
+        <w:rPr>
+          <w:rFonts w:ascii="Arial" w:hAnsi="Arial" w:cs="Arial"/>
+          <w:shd w:val="clear" w:color="auto" w:fill="FFFFFF"/>
+        </w:rPr>
+        <w:t>has</w:t>
+      </w:r>
+      <w:r>
+        <w:rPr>
+          <w:rFonts w:ascii="Arial" w:hAnsi="Arial" w:cs="Arial"/>
+          <w:shd w:val="clear" w:color="auto" w:fill="FFFFFF"/>
+        </w:rPr>
+        <w:t>_</w:t>
+      </w:r>
+      <w:r>
+        <w:rPr>
+          <w:rFonts w:ascii="Arial" w:hAnsi="Arial" w:cs="Arial"/>
+          <w:shd w:val="clear" w:color="auto" w:fill="FFFFFF"/>
+        </w:rPr>
+        <w:t>many</w:t>
+      </w:r>
+      <w:proofErr w:type="spellEnd"/>
+      <w:r>
+        <w:rPr>
+          <w:rFonts w:ascii="Arial" w:hAnsi="Arial" w:cs="Arial"/>
+          <w:shd w:val="clear" w:color="auto" w:fill="FFFFFF"/>
+        </w:rPr>
+        <w:t xml:space="preserve"> comments through user</w:t>
+      </w:r>
+    </w:p>
+    <w:p>
+      <w:pPr>
+        <w:pStyle w:val="ListParagraph"/>
+        <w:rPr>
+          <w:rFonts w:ascii="Arial" w:hAnsi="Arial" w:cs="Arial"/>
+          <w:shd w:val="clear" w:color="auto" w:fill="FFFFFF"/>
+        </w:rPr>
+      </w:pPr>
+    </w:p>
+    <w:p>
+      <w:pPr>
+        <w:pStyle w:val="ListParagraph"/>
+        <w:rPr>
+          <w:rFonts w:ascii="Arial" w:hAnsi="Arial" w:cs="Arial"/>
+          <w:shd w:val="clear" w:color="auto" w:fill="FFFFFF"/>
+        </w:rPr>
+      </w:pPr>
+      <w:r>
+        <w:rPr>
+          <w:rFonts w:ascii="Arial" w:hAnsi="Arial" w:cs="Arial"/>
+          <w:shd w:val="clear" w:color="auto" w:fill="FFFFFF"/>
+        </w:rPr>
+        <w:t xml:space="preserve">Comment </w:t>
+      </w:r>
+      <w:proofErr w:type="spellStart"/>
+      <w:r>
+        <w:rPr>
+          <w:rFonts w:ascii="Arial" w:hAnsi="Arial" w:cs="Arial"/>
+          <w:shd w:val="clear" w:color="auto" w:fill="FFFFFF"/>
+        </w:rPr>
+        <w:t>belong_to</w:t>
+      </w:r>
+      <w:proofErr w:type="spellEnd"/>
+      <w:r>
+        <w:rPr>
+          <w:rFonts w:ascii="Arial" w:hAnsi="Arial" w:cs="Arial"/>
+          <w:shd w:val="clear" w:color="auto" w:fill="FFFFFF"/>
+        </w:rPr>
+        <w:t xml:space="preserve"> one user</w:t>
+      </w:r>
+    </w:p>
+    <w:p>
+      <w:pPr>
+        <w:pStyle w:val="ListParagraph"/>
+        <w:rPr>
+          <w:rFonts w:ascii="Arial" w:hAnsi="Arial" w:cs="Arial"/>
+          <w:shd w:val="clear" w:color="auto" w:fill="FFFFFF"/>
+        </w:rPr>
+      </w:pPr>
+    </w:p>
+    <w:p>
+      <w:pPr>
+        <w:pStyle w:val="ListParagraph"/>
+        <w:rPr>
+          <w:rFonts w:ascii="Arial" w:hAnsi="Arial" w:cs="Arial"/>
+          <w:shd w:val="clear" w:color="auto" w:fill="FFFFFF"/>
+        </w:rPr>
+      </w:pPr>
+      <w:r>
+        <w:rPr>
+          <w:rFonts w:ascii="Arial" w:hAnsi="Arial" w:cs="Arial"/>
+          <w:shd w:val="clear" w:color="auto" w:fill="FFFFFF"/>
+        </w:rPr>
+        <w:t xml:space="preserve">Categories </w:t>
+      </w:r>
+      <w:proofErr w:type="spellStart"/>
+      <w:r>
+        <w:rPr>
+          <w:rFonts w:ascii="Arial" w:hAnsi="Arial" w:cs="Arial"/>
+          <w:shd w:val="clear" w:color="auto" w:fill="FFFFFF"/>
+        </w:rPr>
+        <w:t>has</w:t>
+      </w:r>
+      <w:r>
+        <w:rPr>
+          <w:rFonts w:ascii="Arial" w:hAnsi="Arial" w:cs="Arial"/>
+          <w:shd w:val="clear" w:color="auto" w:fill="FFFFFF"/>
+        </w:rPr>
+        <w:t>_</w:t>
+      </w:r>
+      <w:r>
+        <w:rPr>
+          <w:rFonts w:ascii="Arial" w:hAnsi="Arial" w:cs="Arial"/>
+          <w:shd w:val="clear" w:color="auto" w:fill="FFFFFF"/>
+        </w:rPr>
+        <w:t>many</w:t>
+      </w:r>
+      <w:proofErr w:type="spellEnd"/>
+      <w:r>
+        <w:rPr>
+          <w:rFonts w:ascii="Arial" w:hAnsi="Arial" w:cs="Arial"/>
+          <w:shd w:val="clear" w:color="auto" w:fill="FFFFFF"/>
+        </w:rPr>
+        <w:t xml:space="preserve"> </w:t>
+      </w:r>
+      <w:proofErr w:type="spellStart"/>
+      <w:r>
+        <w:rPr>
+          <w:rFonts w:ascii="Arial" w:hAnsi="Arial" w:cs="Arial"/>
+          <w:shd w:val="clear" w:color="auto" w:fill="FFFFFF"/>
+        </w:rPr>
+        <w:t>sub_categories</w:t>
+      </w:r>
+      <w:proofErr w:type="spellEnd"/>
+    </w:p>
+    <w:p>
+      <w:pPr>
+        <w:pStyle w:val="ListParagraph"/>
+        <w:rPr>
+          <w:rFonts w:ascii="Arial" w:hAnsi="Arial" w:cs="Arial"/>
+          <w:shd w:val="clear" w:color="auto" w:fill="FFFFFF"/>
+        </w:rPr>
+      </w:pPr>
+      <w:r>
+        <w:rPr>
+          <w:rFonts w:ascii="Arial" w:hAnsi="Arial" w:cs="Arial"/>
+          <w:shd w:val="clear" w:color="auto" w:fill="FFFFFF"/>
+        </w:rPr>
+        <w:t xml:space="preserve">Categories </w:t>
+      </w:r>
+      <w:proofErr w:type="spellStart"/>
+      <w:r>
+        <w:rPr>
+          <w:rFonts w:ascii="Arial" w:hAnsi="Arial" w:cs="Arial"/>
+          <w:shd w:val="clear" w:color="auto" w:fill="FFFFFF"/>
+        </w:rPr>
+        <w:t>has</w:t>
+      </w:r>
+      <w:r>
+        <w:rPr>
+          <w:rFonts w:ascii="Arial" w:hAnsi="Arial" w:cs="Arial"/>
+          <w:shd w:val="clear" w:color="auto" w:fill="FFFFFF"/>
+        </w:rPr>
+        <w:t>_</w:t>
+      </w:r>
+      <w:r>
+        <w:rPr>
+          <w:rFonts w:ascii="Arial" w:hAnsi="Arial" w:cs="Arial"/>
+          <w:shd w:val="clear" w:color="auto" w:fill="FFFFFF"/>
+        </w:rPr>
+        <w:t>many</w:t>
+      </w:r>
+      <w:proofErr w:type="spellEnd"/>
+      <w:r>
+        <w:rPr>
+          <w:rFonts w:ascii="Arial" w:hAnsi="Arial" w:cs="Arial"/>
+          <w:shd w:val="clear" w:color="auto" w:fill="FFFFFF"/>
+        </w:rPr>
+        <w:t xml:space="preserve"> </w:t>
+      </w:r>
+      <w:proofErr w:type="spellStart"/>
+      <w:r>
+        <w:rPr>
+          <w:rFonts w:ascii="Arial" w:hAnsi="Arial" w:cs="Arial"/>
+          <w:shd w:val="clear" w:color="auto" w:fill="FFFFFF"/>
+        </w:rPr>
+        <w:t>womenwear</w:t>
+      </w:r>
+      <w:proofErr w:type="spellEnd"/>
+    </w:p>
+    <w:p>
+      <w:pPr>
+        <w:pStyle w:val="ListParagraph"/>
+        <w:rPr>
+          <w:rFonts w:ascii="Arial" w:hAnsi="Arial" w:cs="Arial"/>
+          <w:shd w:val="clear" w:color="auto" w:fill="FFFFFF"/>
+        </w:rPr>
+      </w:pPr>
+      <w:r>
+        <w:rPr>
+          <w:rFonts w:ascii="Arial" w:hAnsi="Arial" w:cs="Arial"/>
+          <w:shd w:val="clear" w:color="auto" w:fill="FFFFFF"/>
+        </w:rPr>
+        <w:t xml:space="preserve">Categories </w:t>
+      </w:r>
+      <w:proofErr w:type="spellStart"/>
+      <w:r>
+        <w:rPr>
+          <w:rFonts w:ascii="Arial" w:hAnsi="Arial" w:cs="Arial"/>
+          <w:shd w:val="clear" w:color="auto" w:fill="FFFFFF"/>
+        </w:rPr>
+        <w:t>has</w:t>
+      </w:r>
+      <w:r>
+        <w:rPr>
+          <w:rFonts w:ascii="Arial" w:hAnsi="Arial" w:cs="Arial"/>
+          <w:shd w:val="clear" w:color="auto" w:fill="FFFFFF"/>
+        </w:rPr>
+        <w:t>_</w:t>
+      </w:r>
+      <w:r>
+        <w:rPr>
+          <w:rFonts w:ascii="Arial" w:hAnsi="Arial" w:cs="Arial"/>
+          <w:shd w:val="clear" w:color="auto" w:fill="FFFFFF"/>
+        </w:rPr>
+        <w:t>many</w:t>
+      </w:r>
+      <w:proofErr w:type="spellEnd"/>
+      <w:r>
+        <w:rPr>
+          <w:rFonts w:ascii="Arial" w:hAnsi="Arial" w:cs="Arial"/>
+          <w:shd w:val="clear" w:color="auto" w:fill="FFFFFF"/>
+        </w:rPr>
+        <w:t xml:space="preserve"> menswear</w:t>
+      </w:r>
+    </w:p>
+    <w:p>
+      <w:pPr>
+        <w:pStyle w:val="ListParagraph"/>
+        <w:rPr>
+          <w:rFonts w:ascii="Arial" w:hAnsi="Arial" w:cs="Arial"/>
+          <w:shd w:val="clear" w:color="auto" w:fill="FFFFFF"/>
+        </w:rPr>
+      </w:pPr>
+    </w:p>
+    <w:p>
+      <w:pPr>
+        <w:pStyle w:val="ListParagraph"/>
+        <w:rPr>
+          <w:rFonts w:ascii="Arial" w:hAnsi="Arial" w:cs="Arial"/>
+          <w:shd w:val="clear" w:color="auto" w:fill="FFFFFF"/>
+        </w:rPr>
+      </w:pPr>
+      <w:r>
+        <w:rPr>
+          <w:rFonts w:ascii="Arial" w:hAnsi="Arial" w:cs="Arial"/>
+          <w:shd w:val="clear" w:color="auto" w:fill="FFFFFF"/>
+        </w:rPr>
+        <w:t xml:space="preserve">Womenswear </w:t>
+      </w:r>
+      <w:proofErr w:type="spellStart"/>
+      <w:r>
+        <w:rPr>
+          <w:rFonts w:ascii="Arial" w:hAnsi="Arial" w:cs="Arial"/>
+          <w:shd w:val="clear" w:color="auto" w:fill="FFFFFF"/>
+        </w:rPr>
+        <w:t>has</w:t>
+      </w:r>
+      <w:r>
+        <w:rPr>
+          <w:rFonts w:ascii="Arial" w:hAnsi="Arial" w:cs="Arial"/>
+          <w:shd w:val="clear" w:color="auto" w:fill="FFFFFF"/>
+        </w:rPr>
+        <w:t>_</w:t>
+      </w:r>
+      <w:r>
+        <w:rPr>
+          <w:rFonts w:ascii="Arial" w:hAnsi="Arial" w:cs="Arial"/>
+          <w:shd w:val="clear" w:color="auto" w:fill="FFFFFF"/>
+        </w:rPr>
+        <w:t>many</w:t>
+      </w:r>
+      <w:proofErr w:type="spellEnd"/>
+      <w:r>
+        <w:rPr>
+          <w:rFonts w:ascii="Arial" w:hAnsi="Arial" w:cs="Arial"/>
+          <w:shd w:val="clear" w:color="auto" w:fill="FFFFFF"/>
+        </w:rPr>
+        <w:t xml:space="preserve"> </w:t>
+      </w:r>
+      <w:proofErr w:type="spellStart"/>
+      <w:r>
+        <w:rPr>
+          <w:rFonts w:ascii="Arial" w:hAnsi="Arial" w:cs="Arial"/>
+          <w:shd w:val="clear" w:color="auto" w:fill="FFFFFF"/>
+        </w:rPr>
+        <w:t>sub_categories</w:t>
+      </w:r>
+      <w:proofErr w:type="spellEnd"/>
+    </w:p>
+    <w:p>
+      <w:pPr>
+        <w:pStyle w:val="ListParagraph"/>
+        <w:rPr>
+          <w:rFonts w:ascii="Arial" w:hAnsi="Arial" w:cs="Arial"/>
+          <w:shd w:val="clear" w:color="auto" w:fill="FFFFFF"/>
+        </w:rPr>
+      </w:pPr>
+      <w:r>
+        <w:rPr>
+          <w:rFonts w:ascii="Arial" w:hAnsi="Arial" w:cs="Arial"/>
+          <w:shd w:val="clear" w:color="auto" w:fill="FFFFFF"/>
+        </w:rPr>
+        <w:t xml:space="preserve">Menswear </w:t>
+      </w:r>
+      <w:proofErr w:type="spellStart"/>
+      <w:r>
+        <w:rPr>
+          <w:rFonts w:ascii="Arial" w:hAnsi="Arial" w:cs="Arial"/>
+          <w:shd w:val="clear" w:color="auto" w:fill="FFFFFF"/>
+        </w:rPr>
+        <w:t>has</w:t>
+      </w:r>
+      <w:r>
+        <w:rPr>
+          <w:rFonts w:ascii="Arial" w:hAnsi="Arial" w:cs="Arial"/>
+          <w:shd w:val="clear" w:color="auto" w:fill="FFFFFF"/>
+        </w:rPr>
+        <w:t>_</w:t>
+      </w:r>
+      <w:r>
+        <w:rPr>
+          <w:rFonts w:ascii="Arial" w:hAnsi="Arial" w:cs="Arial"/>
+          <w:shd w:val="clear" w:color="auto" w:fill="FFFFFF"/>
+        </w:rPr>
+        <w:t>many</w:t>
+      </w:r>
+      <w:proofErr w:type="spellEnd"/>
+      <w:r>
+        <w:rPr>
+          <w:rFonts w:ascii="Arial" w:hAnsi="Arial" w:cs="Arial"/>
+          <w:shd w:val="clear" w:color="auto" w:fill="FFFFFF"/>
+        </w:rPr>
+        <w:t xml:space="preserve"> </w:t>
+      </w:r>
+      <w:proofErr w:type="spellStart"/>
+      <w:r>
+        <w:rPr>
+          <w:rFonts w:ascii="Arial" w:hAnsi="Arial" w:cs="Arial"/>
+          <w:shd w:val="clear" w:color="auto" w:fill="FFFFFF"/>
+        </w:rPr>
+        <w:t>sub_categories</w:t>
+      </w:r>
+      <w:proofErr w:type="spellEnd"/>
+    </w:p>
+    <w:p>
+      <w:pPr>
+        <w:pStyle w:val="ListParagraph"/>
+        <w:rPr>
+          <w:rFonts w:ascii="Arial" w:hAnsi="Arial" w:cs="Arial"/>
+          <w:shd w:val="clear" w:color="auto" w:fill="FFFFFF"/>
+        </w:rPr>
+      </w:pPr>
+    </w:p>
+    <w:p>
+      <w:pPr>
+        <w:rPr>
+          <w:rFonts w:ascii="Arial" w:hAnsi="Arial" w:cs="Arial"/>
+          <w:shd w:val="clear" w:color="auto" w:fill="FFFFFF"/>
+        </w:rPr>
+      </w:pPr>
+    </w:p>
+    <w:p>
+      <w:pPr>
+        <w:rPr>
+          <w:rFonts w:ascii="Arial" w:hAnsi="Arial" w:cs="Arial"/>
+          <w:shd w:val="clear" w:color="auto" w:fill="FFFFFF"/>
         </w:rPr>
       </w:pPr>
     </w:p>
@@ -18966,6 +20640,13 @@
           <w:lang w:val="en-US"/>
         </w:rPr>
       </w:pPr>
+      <w:r>
+        <w:rPr>
+          <w:rFonts w:ascii="Arial" w:hAnsi="Arial" w:cs="Arial"/>
+          <w:lang w:val="en-US"/>
+        </w:rPr>
+        <w:t>DONE</w:t>
+      </w:r>
     </w:p>
     <w:sectPr>
       <w:pgSz w:w="11900" w:h="16840"/>

</xml_diff>

<commit_message>
final q14 part done
</commit_message>
<xml_diff>
--- a/T2A1_workbook.docx
+++ b/T2A1_workbook.docx
@@ -17297,7 +17297,21 @@
             <w:rStyle w:val="Hyperlink"/>
             <w:rFonts w:ascii="Arial" w:hAnsi="Arial" w:cs="Arial"/>
           </w:rPr>
-          <w:t>https://engineering.depop.com/</w:t>
+          <w:t>https://engin</w:t>
+        </w:r>
+        <w:r>
+          <w:rPr>
+            <w:rStyle w:val="Hyperlink"/>
+            <w:rFonts w:ascii="Arial" w:hAnsi="Arial" w:cs="Arial"/>
+          </w:rPr>
+          <w:t>e</w:t>
+        </w:r>
+        <w:r>
+          <w:rPr>
+            <w:rStyle w:val="Hyperlink"/>
+            <w:rFonts w:ascii="Arial" w:hAnsi="Arial" w:cs="Arial"/>
+          </w:rPr>
+          <w:t>ering.depop.com/</w:t>
         </w:r>
       </w:hyperlink>
     </w:p>
@@ -17323,7 +17337,21 @@
             <w:rStyle w:val="Hyperlink"/>
             <w:rFonts w:ascii="Arial" w:hAnsi="Arial" w:cs="Arial"/>
           </w:rPr>
-          <w:t>https://engineering.depop.com/aws-migration-a-depop-story-1444e9aaad31</w:t>
+          <w:t>https://engineering.depop.com/aws-migration-a-depop-story-144</w:t>
+        </w:r>
+        <w:r>
+          <w:rPr>
+            <w:rStyle w:val="Hyperlink"/>
+            <w:rFonts w:ascii="Arial" w:hAnsi="Arial" w:cs="Arial"/>
+          </w:rPr>
+          <w:t>4</w:t>
+        </w:r>
+        <w:r>
+          <w:rPr>
+            <w:rStyle w:val="Hyperlink"/>
+            <w:rFonts w:ascii="Arial" w:hAnsi="Arial" w:cs="Arial"/>
+          </w:rPr>
+          <w:t>e9aaad31</w:t>
         </w:r>
       </w:hyperlink>
     </w:p>
@@ -17442,7 +17470,21 @@
             <w:rStyle w:val="Hyperlink"/>
             <w:rFonts w:ascii="Arial" w:hAnsi="Arial" w:cs="Arial"/>
           </w:rPr>
-          <w:t>https://engineering.depop.com/ahead-of-time-scheduling-on-ecs-ec2-d4ef124b1d9e</w:t>
+          <w:t>https://engineering.d</w:t>
+        </w:r>
+        <w:r>
+          <w:rPr>
+            <w:rStyle w:val="Hyperlink"/>
+            <w:rFonts w:ascii="Arial" w:hAnsi="Arial" w:cs="Arial"/>
+          </w:rPr>
+          <w:t>e</w:t>
+        </w:r>
+        <w:r>
+          <w:rPr>
+            <w:rStyle w:val="Hyperlink"/>
+            <w:rFonts w:ascii="Arial" w:hAnsi="Arial" w:cs="Arial"/>
+          </w:rPr>
+          <w:t>pop.com/ahead-of-time-scheduling-on-ecs-ec2-d4ef124b1d9e</w:t>
         </w:r>
       </w:hyperlink>
     </w:p>
@@ -17510,7 +17552,21 @@
             <w:rStyle w:val="Hyperlink"/>
             <w:rFonts w:ascii="Arial" w:hAnsi="Arial" w:cs="Arial"/>
           </w:rPr>
-          <w:t>https://engineering.depop.com/ahead-of-time-scheduling-on-ecs-ec2-d4ef124b1d9e</w:t>
+          <w:t>https://engineering.depop.com/ahead-o</w:t>
+        </w:r>
+        <w:r>
+          <w:rPr>
+            <w:rStyle w:val="Hyperlink"/>
+            <w:rFonts w:ascii="Arial" w:hAnsi="Arial" w:cs="Arial"/>
+          </w:rPr>
+          <w:t>f</w:t>
+        </w:r>
+        <w:r>
+          <w:rPr>
+            <w:rStyle w:val="Hyperlink"/>
+            <w:rFonts w:ascii="Arial" w:hAnsi="Arial" w:cs="Arial"/>
+          </w:rPr>
+          <w:t>-time-scheduling-on-ecs-ec2-d4ef124b1d9e</w:t>
         </w:r>
       </w:hyperlink>
     </w:p>
@@ -18722,15 +18778,15 @@
           <w:rFonts w:ascii="Arial" w:hAnsi="Arial" w:cs="Arial"/>
           <w:b/>
           <w:bCs/>
-          <w:color w:val="FF0000"/>
-        </w:rPr>
-      </w:pPr>
-      <w:r>
-        <w:rPr>
-          <w:rFonts w:ascii="Arial" w:hAnsi="Arial" w:cs="Arial"/>
-          <w:b/>
-          <w:bCs/>
-          <w:color w:val="FF0000"/>
+          <w:highlight w:val="yellow"/>
+        </w:rPr>
+      </w:pPr>
+      <w:r>
+        <w:rPr>
+          <w:rFonts w:ascii="Arial" w:hAnsi="Arial" w:cs="Arial"/>
+          <w:b/>
+          <w:bCs/>
+          <w:highlight w:val="yellow"/>
         </w:rPr>
         <w:t>Describe the interaction of technologies within the </w:t>
       </w:r>
@@ -18741,18 +18797,13 @@
           <w:bCs/>
           <w:i/>
           <w:iCs/>
-          <w:color w:val="FF0000"/>
+          <w:highlight w:val="yellow"/>
         </w:rPr>
         <w:t>app</w:t>
       </w:r>
     </w:p>
     <w:p>
       <w:pPr>
-        <w:rPr>
-          <w:rFonts w:ascii="Arial" w:hAnsi="Arial" w:cs="Arial"/>
-        </w:rPr>
-      </w:pPr>
-      <w:r>
         <w:rPr>
           <w:rFonts w:ascii="Arial" w:hAnsi="Arial" w:cs="Arial"/>
           <w:color w:val="1C3C5C"/>
@@ -18760,11 +18811,75 @@
           <w:szCs w:val="20"/>
           <w:shd w:val="clear" w:color="auto" w:fill="FFFFFF"/>
         </w:rPr>
+      </w:pPr>
+      <w:r>
+        <w:rPr>
+          <w:rFonts w:ascii="Arial" w:hAnsi="Arial" w:cs="Arial"/>
+          <w:color w:val="1C3C5C"/>
+          <w:sz w:val="20"/>
+          <w:szCs w:val="20"/>
+          <w:shd w:val="clear" w:color="auto" w:fill="FFFFFF"/>
+        </w:rPr>
         <w:t>Complete and detailed description of the interaction of technologies and their role and purpose in the system</w:t>
       </w:r>
     </w:p>
     <w:p>
       <w:pPr>
+        <w:rPr>
+          <w:rFonts w:ascii="Arial" w:hAnsi="Arial" w:cs="Arial"/>
+          <w:color w:val="1C3C5C"/>
+          <w:sz w:val="20"/>
+          <w:szCs w:val="20"/>
+          <w:shd w:val="clear" w:color="auto" w:fill="FFFFFF"/>
+        </w:rPr>
+      </w:pPr>
+    </w:p>
+    <w:p>
+      <w:r>
+        <w:rPr>
+          <w:rFonts w:ascii="Arial" w:hAnsi="Arial" w:cs="Arial"/>
+          <w:color w:val="1C3C5C"/>
+          <w:sz w:val="20"/>
+          <w:szCs w:val="20"/>
+          <w:shd w:val="clear" w:color="auto" w:fill="FFFFFF"/>
+        </w:rPr>
+        <w:t xml:space="preserve">REF </w:t>
+      </w:r>
+      <w:hyperlink r:id="rId130" w:history="1">
+        <w:r>
+          <w:rPr>
+            <w:color w:val="0000FF"/>
+            <w:u w:val="single"/>
+          </w:rPr>
+          <w:t>https://www.moesif.com/blog/graphql/technical/Ways-To-Add-GraphQL-To-Your-Postgres-Database-Comparing-Hasura-Prisma-and-Others/</w:t>
+        </w:r>
+      </w:hyperlink>
+    </w:p>
+    <w:p>
+      <w:r>
+        <w:rPr>
+          <w:rFonts w:ascii="Arial" w:hAnsi="Arial" w:cs="Arial"/>
+        </w:rPr>
+        <w:t xml:space="preserve">REF </w:t>
+      </w:r>
+      <w:hyperlink r:id="rId131" w:history="1">
+        <w:r>
+          <w:rPr>
+            <w:rStyle w:val="Hyperlink"/>
+          </w:rPr>
+          <w:t>https://github.com/kriasoft/nodejs-api-starter</w:t>
+        </w:r>
+      </w:hyperlink>
+    </w:p>
+    <w:p>
+      <w:pPr>
+        <w:rPr>
+          <w:rFonts w:ascii="Arial" w:hAnsi="Arial" w:cs="Arial"/>
+        </w:rPr>
+      </w:pPr>
+    </w:p>
+    <w:p>
+      <w:pPr>
         <w:pStyle w:val="ListParagraph"/>
         <w:rPr>
           <w:rFonts w:ascii="Arial" w:hAnsi="Arial" w:cs="Arial"/>
@@ -18773,6 +18888,247 @@
           <w:color w:val="FF0000"/>
         </w:rPr>
       </w:pPr>
+    </w:p>
+    <w:p>
+      <w:pPr>
+        <w:rPr>
+          <w:rFonts w:ascii="Arial" w:hAnsi="Arial" w:cs="Arial"/>
+          <w:shd w:val="clear" w:color="auto" w:fill="FFFFFF"/>
+        </w:rPr>
+      </w:pPr>
+      <w:r>
+        <w:rPr>
+          <w:rFonts w:ascii="Arial" w:hAnsi="Arial" w:cs="Arial"/>
+          <w:shd w:val="clear" w:color="auto" w:fill="FFFFFF"/>
+        </w:rPr>
+        <w:t>Depop</w:t>
+      </w:r>
+      <w:r>
+        <w:rPr>
+          <w:rFonts w:ascii="Arial" w:hAnsi="Arial" w:cs="Arial"/>
+          <w:shd w:val="clear" w:color="auto" w:fill="FFFFFF"/>
+        </w:rPr>
+        <w:t xml:space="preserve"> being a global web and smart phone application, means it does use quite a plethora of various software and hardware as shown by Stack Share. This being said, the aforementioned software and hardware highlighted does have clear relations and interactions.</w:t>
+      </w:r>
+    </w:p>
+    <w:p>
+      <w:pPr>
+        <w:rPr>
+          <w:rFonts w:ascii="Arial" w:hAnsi="Arial" w:cs="Arial"/>
+          <w:shd w:val="clear" w:color="auto" w:fill="FFFFFF"/>
+        </w:rPr>
+      </w:pPr>
+    </w:p>
+    <w:p>
+      <w:pPr>
+        <w:rPr>
+          <w:rFonts w:ascii="Arial" w:hAnsi="Arial" w:cs="Arial"/>
+          <w:shd w:val="clear" w:color="auto" w:fill="FFFFFF"/>
+        </w:rPr>
+      </w:pPr>
+      <w:r>
+        <w:rPr>
+          <w:rFonts w:ascii="Arial" w:hAnsi="Arial" w:cs="Arial"/>
+          <w:shd w:val="clear" w:color="auto" w:fill="FFFFFF"/>
+        </w:rPr>
+        <w:t>To start with, Depop utilises Java and JavaScript programming, possibly for portions of their web application. This goes hand in hand with React</w:t>
+      </w:r>
+      <w:r>
+        <w:rPr>
+          <w:rFonts w:ascii="Arial" w:hAnsi="Arial" w:cs="Arial"/>
+          <w:shd w:val="clear" w:color="auto" w:fill="FFFFFF"/>
+        </w:rPr>
+        <w:t>, a JavaScript Library</w:t>
+      </w:r>
+      <w:r>
+        <w:rPr>
+          <w:rFonts w:ascii="Arial" w:hAnsi="Arial" w:cs="Arial"/>
+          <w:shd w:val="clear" w:color="auto" w:fill="FFFFFF"/>
+        </w:rPr>
+        <w:t xml:space="preserve"> and Redux</w:t>
+      </w:r>
+      <w:r>
+        <w:rPr>
+          <w:rFonts w:ascii="Arial" w:hAnsi="Arial" w:cs="Arial"/>
+          <w:shd w:val="clear" w:color="auto" w:fill="FFFFFF"/>
+        </w:rPr>
+        <w:t xml:space="preserve">, a state container management platform and Node.js being a JavaScript runtime engine. They utilise Nginx possible for its main web server capabilities, but they could also utilise its other capabilities such as caching and load balancing. PostgreSQL is highlighted as a database system they employ. </w:t>
+      </w:r>
+      <w:r>
+        <w:rPr>
+          <w:rFonts w:ascii="Arial" w:hAnsi="Arial" w:cs="Arial"/>
+          <w:shd w:val="clear" w:color="auto" w:fill="FFFFFF"/>
+        </w:rPr>
+        <w:t xml:space="preserve">In using </w:t>
+      </w:r>
+      <w:proofErr w:type="spellStart"/>
+      <w:r>
+        <w:rPr>
+          <w:rFonts w:ascii="Arial" w:hAnsi="Arial" w:cs="Arial"/>
+          <w:shd w:val="clear" w:color="auto" w:fill="FFFFFF"/>
+        </w:rPr>
+        <w:t>GraphQL</w:t>
+      </w:r>
+      <w:proofErr w:type="spellEnd"/>
+      <w:r>
+        <w:rPr>
+          <w:rFonts w:ascii="Arial" w:hAnsi="Arial" w:cs="Arial"/>
+          <w:shd w:val="clear" w:color="auto" w:fill="FFFFFF"/>
+        </w:rPr>
+        <w:t xml:space="preserve">, an example is utilising Node.js API starter kit which is a boilerplate project for authoring data API backends using Node.js and </w:t>
+      </w:r>
+      <w:proofErr w:type="spellStart"/>
+      <w:r>
+        <w:rPr>
+          <w:rFonts w:ascii="Arial" w:hAnsi="Arial" w:cs="Arial"/>
+          <w:shd w:val="clear" w:color="auto" w:fill="FFFFFF"/>
+        </w:rPr>
+        <w:t>GraphQL</w:t>
+      </w:r>
+      <w:proofErr w:type="spellEnd"/>
+      <w:r>
+        <w:rPr>
+          <w:rFonts w:ascii="Arial" w:hAnsi="Arial" w:cs="Arial"/>
+          <w:shd w:val="clear" w:color="auto" w:fill="FFFFFF"/>
+        </w:rPr>
+        <w:t xml:space="preserve">, enabling connection to PostgreSQL for data access. This boilerplate could be a part of Depop’s system. </w:t>
+      </w:r>
+    </w:p>
+    <w:p>
+      <w:pPr>
+        <w:rPr>
+          <w:rFonts w:ascii="Arial" w:hAnsi="Arial" w:cs="Arial"/>
+          <w:shd w:val="clear" w:color="auto" w:fill="FFFFFF"/>
+        </w:rPr>
+      </w:pPr>
+    </w:p>
+    <w:p>
+      <w:pPr>
+        <w:rPr>
+          <w:rFonts w:ascii="Arial" w:hAnsi="Arial" w:cs="Arial"/>
+          <w:shd w:val="clear" w:color="auto" w:fill="FFFFFF"/>
+        </w:rPr>
+      </w:pPr>
+      <w:r>
+        <w:rPr>
+          <w:rFonts w:ascii="Arial" w:hAnsi="Arial" w:cs="Arial"/>
+          <w:shd w:val="clear" w:color="auto" w:fill="FFFFFF"/>
+        </w:rPr>
+        <w:t>Depop’s uses a large Stack of hardware, thought the ones highlighted do operate as a part of the core application. Terraform is highlighted as the platform used in setting up hardware infrastructure. Docker is used for application packaging, Depop has referenced in keeping Docker as the main packaging provider over EC2, as this was the best process for their requirements. They do utilise AWS EC2 for the main application</w:t>
+      </w:r>
+      <w:r>
+        <w:rPr>
+          <w:rFonts w:ascii="Arial" w:hAnsi="Arial" w:cs="Arial"/>
+          <w:shd w:val="clear" w:color="auto" w:fill="FFFFFF"/>
+        </w:rPr>
+        <w:t xml:space="preserve"> container launching, and AWS ECS for works and task running on the Docker containers ran on a cluster in </w:t>
+      </w:r>
+      <w:r>
+        <w:rPr>
+          <w:rFonts w:ascii="Arial" w:hAnsi="Arial" w:cs="Arial"/>
+          <w:shd w:val="clear" w:color="auto" w:fill="FFFFFF"/>
+        </w:rPr>
+        <w:t>which</w:t>
+      </w:r>
+      <w:r>
+        <w:rPr>
+          <w:rFonts w:ascii="Arial" w:hAnsi="Arial" w:cs="Arial"/>
+          <w:shd w:val="clear" w:color="auto" w:fill="FFFFFF"/>
+        </w:rPr>
+        <w:t xml:space="preserve"> AWS ECS manages. AWS Lambda is utilised for various task execution, in which Depop has implemented certain Lambda functions. One of which mentioned was a Lambda function which was implemented to resolve scale-out time frame issues. A</w:t>
+      </w:r>
+      <w:r>
+        <w:rPr>
+          <w:rFonts w:ascii="Arial" w:hAnsi="Arial" w:cs="Arial"/>
+          <w:shd w:val="clear" w:color="auto" w:fill="FFFFFF"/>
+        </w:rPr>
+        <w:t>W</w:t>
+      </w:r>
+      <w:r>
+        <w:rPr>
+          <w:rFonts w:ascii="Arial" w:hAnsi="Arial" w:cs="Arial"/>
+          <w:shd w:val="clear" w:color="auto" w:fill="FFFFFF"/>
+        </w:rPr>
+        <w:t xml:space="preserve">S Kinesis and </w:t>
+      </w:r>
+      <w:proofErr w:type="spellStart"/>
+      <w:r>
+        <w:rPr>
+          <w:rFonts w:ascii="Arial" w:hAnsi="Arial" w:cs="Arial"/>
+          <w:shd w:val="clear" w:color="auto" w:fill="FFFFFF"/>
+        </w:rPr>
+        <w:t>Fluentd</w:t>
+      </w:r>
+      <w:proofErr w:type="spellEnd"/>
+      <w:r>
+        <w:rPr>
+          <w:rFonts w:ascii="Arial" w:hAnsi="Arial" w:cs="Arial"/>
+          <w:shd w:val="clear" w:color="auto" w:fill="FFFFFF"/>
+        </w:rPr>
+        <w:t xml:space="preserve"> work together for logging, in which </w:t>
+      </w:r>
+      <w:r>
+        <w:rPr>
+          <w:rFonts w:ascii="Arial" w:hAnsi="Arial" w:cs="Arial"/>
+          <w:shd w:val="clear" w:color="auto" w:fill="FFFFFF"/>
+        </w:rPr>
+        <w:t xml:space="preserve">Depop describes using this </w:t>
+      </w:r>
+      <w:proofErr w:type="spellStart"/>
+      <w:r>
+        <w:rPr>
+          <w:rFonts w:ascii="Arial" w:hAnsi="Arial" w:cs="Arial"/>
+          <w:shd w:val="clear" w:color="auto" w:fill="FFFFFF"/>
+        </w:rPr>
+        <w:t>Fluentd</w:t>
+      </w:r>
+      <w:proofErr w:type="spellEnd"/>
+      <w:r>
+        <w:rPr>
+          <w:rFonts w:ascii="Arial" w:hAnsi="Arial" w:cs="Arial"/>
+          <w:shd w:val="clear" w:color="auto" w:fill="FFFFFF"/>
+        </w:rPr>
+        <w:t xml:space="preserve"> container for all of their logs, which uses the Kinesis plug in from AWS to send all of these logs in via JSON format to Kinesis, following is processing in a Lambda.</w:t>
+      </w:r>
+      <w:r>
+        <w:rPr>
+          <w:rFonts w:ascii="Arial" w:hAnsi="Arial" w:cs="Arial"/>
+          <w:shd w:val="clear" w:color="auto" w:fill="FFFFFF"/>
+        </w:rPr>
+        <w:t xml:space="preserve"> Datadog is employed by Depop for monitoring on their instances directly, they might also utilise Datadog elsewhere on the application. Lastly Vault is utilised for housing secrets </w:t>
+      </w:r>
+      <w:r>
+        <w:rPr>
+          <w:rFonts w:ascii="Arial" w:hAnsi="Arial" w:cs="Arial"/>
+          <w:shd w:val="clear" w:color="auto" w:fill="FFFFFF"/>
+        </w:rPr>
+        <w:t>along with utilisation of Consul to configure services where needed for this housing.</w:t>
+      </w:r>
+    </w:p>
+    <w:p>
+      <w:pPr>
+        <w:rPr>
+          <w:rFonts w:ascii="Arial" w:hAnsi="Arial" w:cs="Arial"/>
+          <w:shd w:val="clear" w:color="auto" w:fill="FFFFFF"/>
+        </w:rPr>
+      </w:pPr>
+    </w:p>
+    <w:p>
+      <w:pPr>
+        <w:rPr>
+          <w:rFonts w:ascii="Arial" w:hAnsi="Arial" w:cs="Arial"/>
+          <w:b/>
+          <w:bCs/>
+          <w:color w:val="FF0000"/>
+        </w:rPr>
+      </w:pPr>
+      <w:r>
+        <w:rPr>
+          <w:rFonts w:ascii="Arial" w:hAnsi="Arial" w:cs="Arial"/>
+          <w:shd w:val="clear" w:color="auto" w:fill="FFFFFF"/>
+        </w:rPr>
+        <w:t xml:space="preserve">Along with their web application, their core application is via smart phone, iOS and Android. The languages used for this programming is Scala and Java for Android and Objective-C and more prominently Swift for iOS development. </w:t>
+      </w:r>
     </w:p>
     <w:p>
       <w:pPr>
@@ -18806,7 +19162,18 @@
           <w:bCs/>
           <w:color w:val="FF0000"/>
         </w:rPr>
-        <w:t>Describe the way data is structured within the </w:t>
+        <w:t xml:space="preserve">Describe the way </w:t>
+      </w:r>
+      <w:bookmarkStart w:id="0" w:name="OLE_LINK1"/>
+      <w:bookmarkStart w:id="1" w:name="OLE_LINK2"/>
+      <w:r>
+        <w:rPr>
+          <w:rFonts w:ascii="Arial" w:hAnsi="Arial" w:cs="Arial"/>
+          <w:b/>
+          <w:bCs/>
+          <w:color w:val="FF0000"/>
+        </w:rPr>
+        <w:t>data is structured within the </w:t>
       </w:r>
       <w:r>
         <w:rPr>
@@ -18820,6 +19187,8 @@
         <w:t>app</w:t>
       </w:r>
     </w:p>
+    <w:bookmarkEnd w:id="0"/>
+    <w:bookmarkEnd w:id="1"/>
     <w:p>
       <w:pPr>
         <w:rPr>
@@ -18867,35 +19236,93 @@
       <w:pPr>
         <w:rPr>
           <w:rFonts w:ascii="Arial" w:hAnsi="Arial" w:cs="Arial"/>
-          <w:color w:val="1C3C5C"/>
-          <w:sz w:val="20"/>
-          <w:szCs w:val="20"/>
-          <w:shd w:val="clear" w:color="auto" w:fill="FFFFFF"/>
-        </w:rPr>
-      </w:pPr>
-    </w:p>
-    <w:p>
-      <w:pPr>
-        <w:rPr>
-          <w:rFonts w:ascii="Arial" w:hAnsi="Arial" w:cs="Arial"/>
-          <w:shd w:val="clear" w:color="auto" w:fill="FFFFFF"/>
-        </w:rPr>
-      </w:pPr>
-    </w:p>
-    <w:p>
-      <w:pPr>
-        <w:rPr>
-          <w:rFonts w:ascii="Arial" w:hAnsi="Arial" w:cs="Arial"/>
-          <w:shd w:val="clear" w:color="auto" w:fill="FFFFFF"/>
-        </w:rPr>
-      </w:pPr>
-      <w:r>
-        <w:rPr>
-          <w:rFonts w:ascii="Arial" w:hAnsi="Arial" w:cs="Arial"/>
-          <w:shd w:val="clear" w:color="auto" w:fill="FFFFFF"/>
-        </w:rPr>
-        <w:t xml:space="preserve">Depop being a two-sided marketplace application, the main structure of this application would be two groups, these being the buyers and sellers. </w:t>
-      </w:r>
+          <w:shd w:val="clear" w:color="auto" w:fill="FFFFFF"/>
+        </w:rPr>
+      </w:pPr>
+    </w:p>
+    <w:p>
+      <w:pPr>
+        <w:rPr>
+          <w:rFonts w:ascii="Arial" w:hAnsi="Arial" w:cs="Arial"/>
+          <w:shd w:val="clear" w:color="auto" w:fill="FFFFFF"/>
+        </w:rPr>
+      </w:pPr>
+      <w:r>
+        <w:rPr>
+          <w:rFonts w:ascii="Arial" w:hAnsi="Arial" w:cs="Arial"/>
+          <w:shd w:val="clear" w:color="auto" w:fill="FFFFFF"/>
+        </w:rPr>
+        <w:t>Depop being a two-sided marketplace application, the main structure of this application would be two groups, these being the buyers and sellers.</w:t>
+      </w:r>
+      <w:r>
+        <w:rPr>
+          <w:rFonts w:ascii="Arial" w:hAnsi="Arial" w:cs="Arial"/>
+          <w:shd w:val="clear" w:color="auto" w:fill="FFFFFF"/>
+        </w:rPr>
+        <w:t xml:space="preserve"> Both of these </w:t>
+      </w:r>
+      <w:r>
+        <w:rPr>
+          <w:rFonts w:ascii="Arial" w:hAnsi="Arial" w:cs="Arial"/>
+          <w:shd w:val="clear" w:color="auto" w:fill="FFFFFF"/>
+        </w:rPr>
+        <w:lastRenderedPageBreak/>
+        <w:t xml:space="preserve">falling under the main user which gets created before even access to the application is allowed. </w:t>
+      </w:r>
+    </w:p>
+    <w:p>
+      <w:pPr>
+        <w:rPr>
+          <w:rFonts w:ascii="Arial" w:hAnsi="Arial" w:cs="Arial"/>
+          <w:shd w:val="clear" w:color="auto" w:fill="FFFFFF"/>
+        </w:rPr>
+      </w:pPr>
+    </w:p>
+    <w:p>
+      <w:pPr>
+        <w:rPr>
+          <w:rFonts w:ascii="Arial" w:hAnsi="Arial" w:cs="Arial"/>
+          <w:shd w:val="clear" w:color="auto" w:fill="FFFFFF"/>
+        </w:rPr>
+      </w:pPr>
+      <w:r>
+        <w:rPr>
+          <w:rFonts w:ascii="Arial" w:hAnsi="Arial" w:cs="Arial"/>
+          <w:shd w:val="clear" w:color="auto" w:fill="FFFFFF"/>
+        </w:rPr>
+        <w:t xml:space="preserve">Now sellers require large following of buyers, and buyers want a plethora of sellers. As the application operates as a social based fashion app, this explains why a user account must be created before usage of the application. Which then enables to use to buy and seller straight away with ease. Almost encourage the user to buy, as opposed to just scrolling through listings not logged into an account. </w:t>
+      </w:r>
+    </w:p>
+    <w:p>
+      <w:pPr>
+        <w:rPr>
+          <w:rFonts w:ascii="Arial" w:hAnsi="Arial" w:cs="Arial"/>
+          <w:shd w:val="clear" w:color="auto" w:fill="FFFFFF"/>
+        </w:rPr>
+      </w:pPr>
+    </w:p>
+    <w:p>
+      <w:pPr>
+        <w:rPr>
+          <w:rFonts w:ascii="Arial" w:hAnsi="Arial" w:cs="Arial"/>
+          <w:shd w:val="clear" w:color="auto" w:fill="FFFFFF"/>
+        </w:rPr>
+      </w:pPr>
+      <w:r>
+        <w:rPr>
+          <w:rFonts w:ascii="Arial" w:hAnsi="Arial" w:cs="Arial"/>
+          <w:shd w:val="clear" w:color="auto" w:fill="FFFFFF"/>
+        </w:rPr>
+        <w:t xml:space="preserve">Once an account has been made and the user is logged in then they are welcomed with a main home page highlighting some key sellers to view, otherwise the main tab is the search tab. This is how to user can search for any item, brand, style etc they would like. Once a search has been made the interface display any items matching this search. </w:t>
+      </w:r>
+    </w:p>
+    <w:p>
+      <w:pPr>
+        <w:rPr>
+          <w:rFonts w:ascii="Arial" w:hAnsi="Arial" w:cs="Arial"/>
+          <w:shd w:val="clear" w:color="auto" w:fill="FFFFFF"/>
+        </w:rPr>
+      </w:pPr>
     </w:p>
     <w:p>
       <w:pPr>
@@ -18906,6 +19333,13 @@
           <w:color w:val="FF0000"/>
         </w:rPr>
       </w:pPr>
+      <w:r>
+        <w:rPr>
+          <w:rFonts w:ascii="Arial" w:hAnsi="Arial" w:cs="Arial"/>
+          <w:shd w:val="clear" w:color="auto" w:fill="FFFFFF"/>
+        </w:rPr>
+        <w:t xml:space="preserve">When </w:t>
+      </w:r>
     </w:p>
     <w:p>
       <w:pPr>
@@ -18914,7 +19348,6 @@
           <w:rFonts w:ascii="Arial" w:hAnsi="Arial" w:cs="Arial"/>
           <w:b/>
           <w:bCs/>
-          <w:color w:val="FF0000"/>
         </w:rPr>
       </w:pPr>
     </w:p>
@@ -18929,15 +19362,15 @@
           <w:rFonts w:ascii="Arial" w:hAnsi="Arial" w:cs="Arial"/>
           <w:b/>
           <w:bCs/>
-          <w:color w:val="FF0000"/>
-        </w:rPr>
-      </w:pPr>
-      <w:r>
-        <w:rPr>
-          <w:rFonts w:ascii="Arial" w:hAnsi="Arial" w:cs="Arial"/>
-          <w:b/>
-          <w:bCs/>
-          <w:color w:val="FF0000"/>
+          <w:highlight w:val="yellow"/>
+        </w:rPr>
+      </w:pPr>
+      <w:r>
+        <w:rPr>
+          <w:rFonts w:ascii="Arial" w:hAnsi="Arial" w:cs="Arial"/>
+          <w:b/>
+          <w:bCs/>
+          <w:highlight w:val="yellow"/>
         </w:rPr>
         <w:t>Identify entities which must be tracked by the </w:t>
       </w:r>
@@ -18948,7 +19381,7 @@
           <w:bCs/>
           <w:i/>
           <w:iCs/>
-          <w:color w:val="FF0000"/>
+          <w:highlight w:val="yellow"/>
         </w:rPr>
         <w:t>app</w:t>
       </w:r>
@@ -18957,33 +19390,11 @@
       <w:pPr>
         <w:rPr>
           <w:rFonts w:ascii="Arial" w:hAnsi="Arial" w:cs="Arial"/>
-          <w:color w:val="1C3C5C"/>
           <w:sz w:val="20"/>
           <w:szCs w:val="20"/>
           <w:shd w:val="clear" w:color="auto" w:fill="FFFFFF"/>
         </w:rPr>
       </w:pPr>
-      <w:r>
-        <w:rPr>
-          <w:rFonts w:ascii="Arial" w:hAnsi="Arial" w:cs="Arial"/>
-          <w:color w:val="1C3C5C"/>
-          <w:sz w:val="20"/>
-          <w:szCs w:val="20"/>
-          <w:shd w:val="clear" w:color="auto" w:fill="FFFFFF"/>
-        </w:rPr>
-        <w:t>Identifies all significant entities, as well as additional entities</w:t>
-      </w:r>
-    </w:p>
-    <w:p>
-      <w:pPr>
-        <w:rPr>
-          <w:rFonts w:ascii="Arial" w:hAnsi="Arial" w:cs="Arial"/>
-          <w:color w:val="1C3C5C"/>
-          <w:sz w:val="20"/>
-          <w:szCs w:val="20"/>
-          <w:shd w:val="clear" w:color="auto" w:fill="FFFFFF"/>
-        </w:rPr>
-      </w:pPr>
     </w:p>
     <w:p>
       <w:pPr>
@@ -19012,6 +19423,43 @@
           <w:rFonts w:ascii="Arial" w:hAnsi="Arial" w:cs="Arial"/>
           <w:shd w:val="clear" w:color="auto" w:fill="FFFFFF"/>
         </w:rPr>
+        <w:t xml:space="preserve">  Buyers</w:t>
+      </w:r>
+    </w:p>
+    <w:p>
+      <w:pPr>
+        <w:rPr>
+          <w:rFonts w:ascii="Arial" w:hAnsi="Arial" w:cs="Arial"/>
+          <w:shd w:val="clear" w:color="auto" w:fill="FFFFFF"/>
+        </w:rPr>
+      </w:pPr>
+      <w:r>
+        <w:rPr>
+          <w:rFonts w:ascii="Arial" w:hAnsi="Arial" w:cs="Arial"/>
+          <w:shd w:val="clear" w:color="auto" w:fill="FFFFFF"/>
+        </w:rPr>
+        <w:t xml:space="preserve">  Sellers</w:t>
+      </w:r>
+    </w:p>
+    <w:p>
+      <w:pPr>
+        <w:rPr>
+          <w:rFonts w:ascii="Arial" w:hAnsi="Arial" w:cs="Arial"/>
+          <w:shd w:val="clear" w:color="auto" w:fill="FFFFFF"/>
+        </w:rPr>
+      </w:pPr>
+      <w:r>
+        <w:rPr>
+          <w:rFonts w:ascii="Arial" w:hAnsi="Arial" w:cs="Arial"/>
+          <w:shd w:val="clear" w:color="auto" w:fill="FFFFFF"/>
+        </w:rPr>
+        <w:t xml:space="preserve">   </w:t>
+      </w:r>
+      <w:r>
+        <w:rPr>
+          <w:rFonts w:ascii="Arial" w:hAnsi="Arial" w:cs="Arial"/>
+          <w:shd w:val="clear" w:color="auto" w:fill="FFFFFF"/>
+        </w:rPr>
         <w:t>Followers</w:t>
       </w:r>
     </w:p>
@@ -19027,6 +19475,13 @@
           <w:rFonts w:ascii="Arial" w:hAnsi="Arial" w:cs="Arial"/>
           <w:shd w:val="clear" w:color="auto" w:fill="FFFFFF"/>
         </w:rPr>
+        <w:t xml:space="preserve">   </w:t>
+      </w:r>
+      <w:r>
+        <w:rPr>
+          <w:rFonts w:ascii="Arial" w:hAnsi="Arial" w:cs="Arial"/>
+          <w:shd w:val="clear" w:color="auto" w:fill="FFFFFF"/>
+        </w:rPr>
         <w:t>Comments</w:t>
       </w:r>
     </w:p>
@@ -19042,6 +19497,13 @@
           <w:rFonts w:ascii="Arial" w:hAnsi="Arial" w:cs="Arial"/>
           <w:shd w:val="clear" w:color="auto" w:fill="FFFFFF"/>
         </w:rPr>
+        <w:t xml:space="preserve">   </w:t>
+      </w:r>
+      <w:r>
+        <w:rPr>
+          <w:rFonts w:ascii="Arial" w:hAnsi="Arial" w:cs="Arial"/>
+          <w:shd w:val="clear" w:color="auto" w:fill="FFFFFF"/>
+        </w:rPr>
         <w:t>Reviews</w:t>
       </w:r>
     </w:p>
@@ -19072,6 +19534,13 @@
           <w:rFonts w:ascii="Arial" w:hAnsi="Arial" w:cs="Arial"/>
           <w:shd w:val="clear" w:color="auto" w:fill="FFFFFF"/>
         </w:rPr>
+        <w:t xml:space="preserve">  </w:t>
+      </w:r>
+      <w:r>
+        <w:rPr>
+          <w:rFonts w:ascii="Arial" w:hAnsi="Arial" w:cs="Arial"/>
+          <w:shd w:val="clear" w:color="auto" w:fill="FFFFFF"/>
+        </w:rPr>
         <w:t>Sizes</w:t>
       </w:r>
     </w:p>
@@ -19087,6 +19556,13 @@
           <w:rFonts w:ascii="Arial" w:hAnsi="Arial" w:cs="Arial"/>
           <w:shd w:val="clear" w:color="auto" w:fill="FFFFFF"/>
         </w:rPr>
+        <w:t xml:space="preserve">  </w:t>
+      </w:r>
+      <w:r>
+        <w:rPr>
+          <w:rFonts w:ascii="Arial" w:hAnsi="Arial" w:cs="Arial"/>
+          <w:shd w:val="clear" w:color="auto" w:fill="FFFFFF"/>
+        </w:rPr>
         <w:t>Brands</w:t>
       </w:r>
     </w:p>
@@ -19102,6 +19578,13 @@
           <w:rFonts w:ascii="Arial" w:hAnsi="Arial" w:cs="Arial"/>
           <w:shd w:val="clear" w:color="auto" w:fill="FFFFFF"/>
         </w:rPr>
+        <w:t xml:space="preserve">  </w:t>
+      </w:r>
+      <w:r>
+        <w:rPr>
+          <w:rFonts w:ascii="Arial" w:hAnsi="Arial" w:cs="Arial"/>
+          <w:shd w:val="clear" w:color="auto" w:fill="FFFFFF"/>
+        </w:rPr>
         <w:t>Delivery</w:t>
       </w:r>
     </w:p>
@@ -19117,6 +19600,13 @@
           <w:rFonts w:ascii="Arial" w:hAnsi="Arial" w:cs="Arial"/>
           <w:shd w:val="clear" w:color="auto" w:fill="FFFFFF"/>
         </w:rPr>
+        <w:t xml:space="preserve">  </w:t>
+      </w:r>
+      <w:r>
+        <w:rPr>
+          <w:rFonts w:ascii="Arial" w:hAnsi="Arial" w:cs="Arial"/>
+          <w:shd w:val="clear" w:color="auto" w:fill="FFFFFF"/>
+        </w:rPr>
         <w:t>Categories</w:t>
       </w:r>
     </w:p>
@@ -19127,44 +19617,79 @@
           <w:shd w:val="clear" w:color="auto" w:fill="FFFFFF"/>
         </w:rPr>
       </w:pPr>
-      <w:proofErr w:type="gramStart"/>
-      <w:r>
-        <w:rPr>
-          <w:rFonts w:ascii="Arial" w:hAnsi="Arial" w:cs="Arial"/>
-          <w:shd w:val="clear" w:color="auto" w:fill="FFFFFF"/>
-        </w:rPr>
-        <w:t>Sub categories</w:t>
-      </w:r>
-      <w:proofErr w:type="gramEnd"/>
-    </w:p>
-    <w:p>
-      <w:pPr>
-        <w:rPr>
-          <w:rFonts w:ascii="Arial" w:hAnsi="Arial" w:cs="Arial"/>
-          <w:shd w:val="clear" w:color="auto" w:fill="FFFFFF"/>
-        </w:rPr>
-      </w:pPr>
-      <w:r>
-        <w:rPr>
-          <w:rFonts w:ascii="Arial" w:hAnsi="Arial" w:cs="Arial"/>
-          <w:shd w:val="clear" w:color="auto" w:fill="FFFFFF"/>
-        </w:rPr>
-        <w:t xml:space="preserve">Menswear </w:t>
-      </w:r>
-    </w:p>
-    <w:p>
-      <w:pPr>
-        <w:rPr>
-          <w:rFonts w:ascii="Arial" w:hAnsi="Arial" w:cs="Arial"/>
-          <w:shd w:val="clear" w:color="auto" w:fill="FFFFFF"/>
-        </w:rPr>
-      </w:pPr>
+      <w:r>
+        <w:rPr>
+          <w:rFonts w:ascii="Arial" w:hAnsi="Arial" w:cs="Arial"/>
+          <w:shd w:val="clear" w:color="auto" w:fill="FFFFFF"/>
+        </w:rPr>
+        <w:t xml:space="preserve">    </w:t>
+      </w:r>
+      <w:r>
+        <w:rPr>
+          <w:rFonts w:ascii="Arial" w:hAnsi="Arial" w:cs="Arial"/>
+          <w:shd w:val="clear" w:color="auto" w:fill="FFFFFF"/>
+        </w:rPr>
+        <w:t>Subcategories</w:t>
+      </w:r>
+    </w:p>
+    <w:p>
+      <w:pPr>
+        <w:rPr>
+          <w:rFonts w:ascii="Arial" w:hAnsi="Arial" w:cs="Arial"/>
+          <w:shd w:val="clear" w:color="auto" w:fill="FFFFFF"/>
+        </w:rPr>
+      </w:pPr>
+      <w:r>
+        <w:rPr>
+          <w:rFonts w:ascii="Arial" w:hAnsi="Arial" w:cs="Arial"/>
+          <w:shd w:val="clear" w:color="auto" w:fill="FFFFFF"/>
+        </w:rPr>
+        <w:t xml:space="preserve">    </w:t>
+      </w:r>
       <w:proofErr w:type="spellStart"/>
       <w:r>
         <w:rPr>
           <w:rFonts w:ascii="Arial" w:hAnsi="Arial" w:cs="Arial"/>
           <w:shd w:val="clear" w:color="auto" w:fill="FFFFFF"/>
         </w:rPr>
+        <w:t>Mens</w:t>
+      </w:r>
+      <w:proofErr w:type="spellEnd"/>
+      <w:r>
+        <w:rPr>
+          <w:rFonts w:ascii="Arial" w:hAnsi="Arial" w:cs="Arial"/>
+          <w:shd w:val="clear" w:color="auto" w:fill="FFFFFF"/>
+        </w:rPr>
+        <w:t xml:space="preserve"> </w:t>
+      </w:r>
+      <w:r>
+        <w:rPr>
+          <w:rFonts w:ascii="Arial" w:hAnsi="Arial" w:cs="Arial"/>
+          <w:shd w:val="clear" w:color="auto" w:fill="FFFFFF"/>
+        </w:rPr>
+        <w:t xml:space="preserve">wear </w:t>
+      </w:r>
+    </w:p>
+    <w:p>
+      <w:pPr>
+        <w:rPr>
+          <w:rFonts w:ascii="Arial" w:hAnsi="Arial" w:cs="Arial"/>
+          <w:shd w:val="clear" w:color="auto" w:fill="FFFFFF"/>
+        </w:rPr>
+      </w:pPr>
+      <w:r>
+        <w:rPr>
+          <w:rFonts w:ascii="Arial" w:hAnsi="Arial" w:cs="Arial"/>
+          <w:shd w:val="clear" w:color="auto" w:fill="FFFFFF"/>
+        </w:rPr>
+        <w:t xml:space="preserve">    </w:t>
+      </w:r>
+      <w:proofErr w:type="spellStart"/>
+      <w:r>
+        <w:rPr>
+          <w:rFonts w:ascii="Arial" w:hAnsi="Arial" w:cs="Arial"/>
+          <w:shd w:val="clear" w:color="auto" w:fill="FFFFFF"/>
+        </w:rPr>
         <w:t>W</w:t>
       </w:r>
       <w:r>
@@ -19172,9 +19697,30 @@
           <w:rFonts w:ascii="Arial" w:hAnsi="Arial" w:cs="Arial"/>
           <w:shd w:val="clear" w:color="auto" w:fill="FFFFFF"/>
         </w:rPr>
-        <w:t>omensear</w:t>
+        <w:t>omens</w:t>
       </w:r>
       <w:proofErr w:type="spellEnd"/>
+      <w:r>
+        <w:rPr>
+          <w:rFonts w:ascii="Arial" w:hAnsi="Arial" w:cs="Arial"/>
+          <w:shd w:val="clear" w:color="auto" w:fill="FFFFFF"/>
+        </w:rPr>
+        <w:t xml:space="preserve"> </w:t>
+      </w:r>
+      <w:r>
+        <w:rPr>
+          <w:rFonts w:ascii="Arial" w:hAnsi="Arial" w:cs="Arial"/>
+          <w:shd w:val="clear" w:color="auto" w:fill="FFFFFF"/>
+        </w:rPr>
+        <w:t>w</w:t>
+      </w:r>
+      <w:r>
+        <w:rPr>
+          <w:rFonts w:ascii="Arial" w:hAnsi="Arial" w:cs="Arial"/>
+          <w:shd w:val="clear" w:color="auto" w:fill="FFFFFF"/>
+        </w:rPr>
+        <w:t>ear</w:t>
+      </w:r>
     </w:p>
     <w:p>
       <w:pPr>
@@ -19198,46 +19744,84 @@
           <w:rFonts w:ascii="Arial" w:hAnsi="Arial" w:cs="Arial"/>
           <w:b/>
           <w:bCs/>
+          <w:highlight w:val="yellow"/>
+        </w:rPr>
+      </w:pPr>
+      <w:r>
+        <w:rPr>
+          <w:rFonts w:ascii="Arial" w:hAnsi="Arial" w:cs="Arial"/>
+          <w:b/>
+          <w:bCs/>
+          <w:highlight w:val="yellow"/>
+        </w:rPr>
+        <w:t>Identify the relationships and associations between the entities you have identified in part (e)</w:t>
+      </w:r>
+    </w:p>
+    <w:p>
+      <w:pPr>
+        <w:pStyle w:val="ListParagraph"/>
+        <w:rPr>
+          <w:rFonts w:ascii="Arial" w:hAnsi="Arial" w:cs="Arial"/>
+          <w:b/>
+          <w:bCs/>
           <w:color w:val="FF0000"/>
         </w:rPr>
       </w:pPr>
-      <w:r>
-        <w:rPr>
-          <w:rFonts w:ascii="Arial" w:hAnsi="Arial" w:cs="Arial"/>
-          <w:b/>
-          <w:bCs/>
-          <w:color w:val="FF0000"/>
-        </w:rPr>
-        <w:t>Identify the relationships and associations between the entities you have identified in part (e)</w:t>
-      </w:r>
-    </w:p>
-    <w:p>
-      <w:pPr>
-        <w:rPr>
-          <w:rFonts w:ascii="Arial" w:hAnsi="Arial" w:cs="Arial"/>
-        </w:rPr>
-      </w:pPr>
-      <w:r>
-        <w:rPr>
-          <w:rFonts w:ascii="Arial" w:hAnsi="Arial" w:cs="Arial"/>
-          <w:color w:val="1C3C5C"/>
-          <w:sz w:val="20"/>
-          <w:szCs w:val="20"/>
-          <w:shd w:val="clear" w:color="auto" w:fill="FFFFFF"/>
-        </w:rPr>
-        <w:t>Identifies all relationships / associations in a sophisticated relational model</w:t>
-      </w:r>
     </w:p>
     <w:p>
       <w:pPr>
         <w:pStyle w:val="ListParagraph"/>
         <w:rPr>
           <w:rFonts w:ascii="Arial" w:hAnsi="Arial" w:cs="Arial"/>
-          <w:b/>
-          <w:bCs/>
-          <w:color w:val="FF0000"/>
-        </w:rPr>
-      </w:pPr>
+          <w:shd w:val="clear" w:color="auto" w:fill="FFFFFF"/>
+        </w:rPr>
+      </w:pPr>
+      <w:r>
+        <w:rPr>
+          <w:rFonts w:ascii="Arial" w:hAnsi="Arial" w:cs="Arial"/>
+          <w:shd w:val="clear" w:color="auto" w:fill="FFFFFF"/>
+        </w:rPr>
+        <w:t xml:space="preserve">User </w:t>
+      </w:r>
+      <w:proofErr w:type="spellStart"/>
+      <w:r>
+        <w:rPr>
+          <w:rFonts w:ascii="Arial" w:hAnsi="Arial" w:cs="Arial"/>
+          <w:shd w:val="clear" w:color="auto" w:fill="FFFFFF"/>
+        </w:rPr>
+        <w:t>has</w:t>
+      </w:r>
+      <w:r>
+        <w:rPr>
+          <w:rFonts w:ascii="Arial" w:hAnsi="Arial" w:cs="Arial"/>
+          <w:shd w:val="clear" w:color="auto" w:fill="FFFFFF"/>
+        </w:rPr>
+        <w:t>_</w:t>
+      </w:r>
+      <w:r>
+        <w:rPr>
+          <w:rFonts w:ascii="Arial" w:hAnsi="Arial" w:cs="Arial"/>
+          <w:shd w:val="clear" w:color="auto" w:fill="FFFFFF"/>
+        </w:rPr>
+        <w:t>many</w:t>
+      </w:r>
+      <w:proofErr w:type="spellEnd"/>
+      <w:r>
+        <w:rPr>
+          <w:rFonts w:ascii="Arial" w:hAnsi="Arial" w:cs="Arial"/>
+          <w:shd w:val="clear" w:color="auto" w:fill="FFFFFF"/>
+        </w:rPr>
+        <w:t xml:space="preserve"> </w:t>
+      </w:r>
+      <w:proofErr w:type="spellStart"/>
+      <w:r>
+        <w:rPr>
+          <w:rFonts w:ascii="Arial" w:hAnsi="Arial" w:cs="Arial"/>
+          <w:shd w:val="clear" w:color="auto" w:fill="FFFFFF"/>
+        </w:rPr>
+        <w:t>user_followers</w:t>
+      </w:r>
+      <w:proofErr w:type="spellEnd"/>
     </w:p>
     <w:p>
       <w:pPr>
@@ -19274,6 +19858,148 @@
           <w:rFonts w:ascii="Arial" w:hAnsi="Arial" w:cs="Arial"/>
           <w:shd w:val="clear" w:color="auto" w:fill="FFFFFF"/>
         </w:rPr>
+        <w:t>one</w:t>
+      </w:r>
+      <w:proofErr w:type="spellEnd"/>
+      <w:r>
+        <w:rPr>
+          <w:rFonts w:ascii="Arial" w:hAnsi="Arial" w:cs="Arial"/>
+          <w:shd w:val="clear" w:color="auto" w:fill="FFFFFF"/>
+        </w:rPr>
+        <w:t xml:space="preserve"> seller</w:t>
+      </w:r>
+    </w:p>
+    <w:p>
+      <w:pPr>
+        <w:pStyle w:val="ListParagraph"/>
+        <w:rPr>
+          <w:rFonts w:ascii="Arial" w:hAnsi="Arial" w:cs="Arial"/>
+          <w:shd w:val="clear" w:color="auto" w:fill="FFFFFF"/>
+        </w:rPr>
+      </w:pPr>
+      <w:r>
+        <w:rPr>
+          <w:rFonts w:ascii="Arial" w:hAnsi="Arial" w:cs="Arial"/>
+          <w:shd w:val="clear" w:color="auto" w:fill="FFFFFF"/>
+        </w:rPr>
+        <w:t xml:space="preserve">User </w:t>
+      </w:r>
+      <w:proofErr w:type="spellStart"/>
+      <w:r>
+        <w:rPr>
+          <w:rFonts w:ascii="Arial" w:hAnsi="Arial" w:cs="Arial"/>
+          <w:shd w:val="clear" w:color="auto" w:fill="FFFFFF"/>
+        </w:rPr>
+        <w:t>has_and_belongs_to_many</w:t>
+      </w:r>
+      <w:proofErr w:type="spellEnd"/>
+      <w:r>
+        <w:rPr>
+          <w:rFonts w:ascii="Arial" w:hAnsi="Arial" w:cs="Arial"/>
+          <w:shd w:val="clear" w:color="auto" w:fill="FFFFFF"/>
+        </w:rPr>
+        <w:t xml:space="preserve"> followers</w:t>
+      </w:r>
+    </w:p>
+    <w:p>
+      <w:pPr>
+        <w:pStyle w:val="ListParagraph"/>
+        <w:rPr>
+          <w:rFonts w:ascii="Arial" w:hAnsi="Arial" w:cs="Arial"/>
+          <w:shd w:val="clear" w:color="auto" w:fill="FFFFFF"/>
+        </w:rPr>
+      </w:pPr>
+    </w:p>
+    <w:p>
+      <w:pPr>
+        <w:pStyle w:val="ListParagraph"/>
+        <w:rPr>
+          <w:rFonts w:ascii="Arial" w:hAnsi="Arial" w:cs="Arial"/>
+          <w:shd w:val="clear" w:color="auto" w:fill="FFFFFF"/>
+        </w:rPr>
+      </w:pPr>
+    </w:p>
+    <w:p>
+      <w:pPr>
+        <w:pStyle w:val="ListParagraph"/>
+        <w:rPr>
+          <w:rFonts w:ascii="Arial" w:hAnsi="Arial" w:cs="Arial"/>
+          <w:shd w:val="clear" w:color="auto" w:fill="FFFFFF"/>
+        </w:rPr>
+      </w:pPr>
+      <w:r>
+        <w:rPr>
+          <w:rFonts w:ascii="Arial" w:hAnsi="Arial" w:cs="Arial"/>
+          <w:shd w:val="clear" w:color="auto" w:fill="FFFFFF"/>
+        </w:rPr>
+        <w:t xml:space="preserve">Seller </w:t>
+      </w:r>
+      <w:proofErr w:type="spellStart"/>
+      <w:r>
+        <w:rPr>
+          <w:rFonts w:ascii="Arial" w:hAnsi="Arial" w:cs="Arial"/>
+          <w:shd w:val="clear" w:color="auto" w:fill="FFFFFF"/>
+        </w:rPr>
+        <w:t>belong</w:t>
+      </w:r>
+      <w:r>
+        <w:rPr>
+          <w:rFonts w:ascii="Arial" w:hAnsi="Arial" w:cs="Arial"/>
+          <w:shd w:val="clear" w:color="auto" w:fill="FFFFFF"/>
+        </w:rPr>
+        <w:t>s_</w:t>
+      </w:r>
+      <w:r>
+        <w:rPr>
+          <w:rFonts w:ascii="Arial" w:hAnsi="Arial" w:cs="Arial"/>
+          <w:shd w:val="clear" w:color="auto" w:fill="FFFFFF"/>
+        </w:rPr>
+        <w:t>to</w:t>
+      </w:r>
+      <w:proofErr w:type="spellEnd"/>
+      <w:r>
+        <w:rPr>
+          <w:rFonts w:ascii="Arial" w:hAnsi="Arial" w:cs="Arial"/>
+          <w:shd w:val="clear" w:color="auto" w:fill="FFFFFF"/>
+        </w:rPr>
+        <w:t xml:space="preserve"> user</w:t>
+      </w:r>
+    </w:p>
+    <w:p>
+      <w:pPr>
+        <w:pStyle w:val="ListParagraph"/>
+        <w:rPr>
+          <w:rFonts w:ascii="Arial" w:hAnsi="Arial" w:cs="Arial"/>
+          <w:shd w:val="clear" w:color="auto" w:fill="FFFFFF"/>
+        </w:rPr>
+      </w:pPr>
+      <w:r>
+        <w:rPr>
+          <w:rFonts w:ascii="Arial" w:hAnsi="Arial" w:cs="Arial"/>
+          <w:shd w:val="clear" w:color="auto" w:fill="FFFFFF"/>
+        </w:rPr>
+        <w:t xml:space="preserve">Seller </w:t>
+      </w:r>
+      <w:proofErr w:type="spellStart"/>
+      <w:r>
+        <w:rPr>
+          <w:rFonts w:ascii="Arial" w:hAnsi="Arial" w:cs="Arial"/>
+          <w:shd w:val="clear" w:color="auto" w:fill="FFFFFF"/>
+        </w:rPr>
+        <w:t>has</w:t>
+      </w:r>
+      <w:r>
+        <w:rPr>
+          <w:rFonts w:ascii="Arial" w:hAnsi="Arial" w:cs="Arial"/>
+          <w:shd w:val="clear" w:color="auto" w:fill="FFFFFF"/>
+        </w:rPr>
+        <w:t>_</w:t>
+      </w:r>
+      <w:r>
+        <w:rPr>
+          <w:rFonts w:ascii="Arial" w:hAnsi="Arial" w:cs="Arial"/>
+          <w:shd w:val="clear" w:color="auto" w:fill="FFFFFF"/>
+        </w:rPr>
         <w:t>many</w:t>
       </w:r>
       <w:proofErr w:type="spellEnd"/>
@@ -19298,7 +20024,7 @@
           <w:rFonts w:ascii="Arial" w:hAnsi="Arial" w:cs="Arial"/>
           <w:shd w:val="clear" w:color="auto" w:fill="FFFFFF"/>
         </w:rPr>
-        <w:t xml:space="preserve">User </w:t>
+        <w:t xml:space="preserve">Seller </w:t>
       </w:r>
       <w:proofErr w:type="spellStart"/>
       <w:r>
@@ -19306,6 +20032,464 @@
           <w:rFonts w:ascii="Arial" w:hAnsi="Arial" w:cs="Arial"/>
           <w:shd w:val="clear" w:color="auto" w:fill="FFFFFF"/>
         </w:rPr>
+        <w:t>has_many</w:t>
+      </w:r>
+      <w:proofErr w:type="spellEnd"/>
+      <w:r>
+        <w:rPr>
+          <w:rFonts w:ascii="Arial" w:hAnsi="Arial" w:cs="Arial"/>
+          <w:shd w:val="clear" w:color="auto" w:fill="FFFFFF"/>
+        </w:rPr>
+        <w:t xml:space="preserve"> reviews</w:t>
+      </w:r>
+    </w:p>
+    <w:p>
+      <w:pPr>
+        <w:rPr>
+          <w:rFonts w:ascii="Arial" w:hAnsi="Arial" w:cs="Arial"/>
+          <w:shd w:val="clear" w:color="auto" w:fill="FFFFFF"/>
+        </w:rPr>
+      </w:pPr>
+    </w:p>
+    <w:p>
+      <w:pPr>
+        <w:pStyle w:val="ListParagraph"/>
+        <w:rPr>
+          <w:rFonts w:ascii="Arial" w:hAnsi="Arial" w:cs="Arial"/>
+          <w:shd w:val="clear" w:color="auto" w:fill="FFFFFF"/>
+        </w:rPr>
+      </w:pPr>
+      <w:r>
+        <w:rPr>
+          <w:rFonts w:ascii="Arial" w:hAnsi="Arial" w:cs="Arial"/>
+          <w:shd w:val="clear" w:color="auto" w:fill="FFFFFF"/>
+        </w:rPr>
+        <w:t xml:space="preserve">Buyer </w:t>
+      </w:r>
+      <w:proofErr w:type="spellStart"/>
+      <w:r>
+        <w:rPr>
+          <w:rFonts w:ascii="Arial" w:hAnsi="Arial" w:cs="Arial"/>
+          <w:shd w:val="clear" w:color="auto" w:fill="FFFFFF"/>
+        </w:rPr>
+        <w:t>has_many</w:t>
+      </w:r>
+      <w:proofErr w:type="spellEnd"/>
+      <w:r>
+        <w:rPr>
+          <w:rFonts w:ascii="Arial" w:hAnsi="Arial" w:cs="Arial"/>
+          <w:shd w:val="clear" w:color="auto" w:fill="FFFFFF"/>
+        </w:rPr>
+        <w:t xml:space="preserve"> items</w:t>
+      </w:r>
+    </w:p>
+    <w:p>
+      <w:pPr>
+        <w:pStyle w:val="ListParagraph"/>
+        <w:rPr>
+          <w:rFonts w:ascii="Arial" w:hAnsi="Arial" w:cs="Arial"/>
+          <w:shd w:val="clear" w:color="auto" w:fill="FFFFFF"/>
+        </w:rPr>
+      </w:pPr>
+      <w:r>
+        <w:rPr>
+          <w:rFonts w:ascii="Arial" w:hAnsi="Arial" w:cs="Arial"/>
+          <w:shd w:val="clear" w:color="auto" w:fill="FFFFFF"/>
+        </w:rPr>
+        <w:t xml:space="preserve">Buyer </w:t>
+      </w:r>
+      <w:proofErr w:type="spellStart"/>
+      <w:r>
+        <w:rPr>
+          <w:rFonts w:ascii="Arial" w:hAnsi="Arial" w:cs="Arial"/>
+          <w:shd w:val="clear" w:color="auto" w:fill="FFFFFF"/>
+        </w:rPr>
+        <w:t>has_many</w:t>
+      </w:r>
+      <w:proofErr w:type="spellEnd"/>
+      <w:r>
+        <w:rPr>
+          <w:rFonts w:ascii="Arial" w:hAnsi="Arial" w:cs="Arial"/>
+          <w:shd w:val="clear" w:color="auto" w:fill="FFFFFF"/>
+        </w:rPr>
+        <w:t xml:space="preserve"> reviews</w:t>
+      </w:r>
+    </w:p>
+    <w:p>
+      <w:pPr>
+        <w:pStyle w:val="ListParagraph"/>
+        <w:rPr>
+          <w:rFonts w:ascii="Arial" w:hAnsi="Arial" w:cs="Arial"/>
+          <w:shd w:val="clear" w:color="auto" w:fill="FFFFFF"/>
+        </w:rPr>
+      </w:pPr>
+      <w:r>
+        <w:rPr>
+          <w:rFonts w:ascii="Arial" w:hAnsi="Arial" w:cs="Arial"/>
+          <w:shd w:val="clear" w:color="auto" w:fill="FFFFFF"/>
+        </w:rPr>
+        <w:t xml:space="preserve">Buyer </w:t>
+      </w:r>
+      <w:proofErr w:type="spellStart"/>
+      <w:r>
+        <w:rPr>
+          <w:rFonts w:ascii="Arial" w:hAnsi="Arial" w:cs="Arial"/>
+          <w:shd w:val="clear" w:color="auto" w:fill="FFFFFF"/>
+        </w:rPr>
+        <w:t>has_one</w:t>
+      </w:r>
+      <w:proofErr w:type="spellEnd"/>
+      <w:r>
+        <w:rPr>
+          <w:rFonts w:ascii="Arial" w:hAnsi="Arial" w:cs="Arial"/>
+          <w:shd w:val="clear" w:color="auto" w:fill="FFFFFF"/>
+        </w:rPr>
+        <w:t xml:space="preserve"> shopping bag</w:t>
+      </w:r>
+    </w:p>
+    <w:p>
+      <w:pPr>
+        <w:pStyle w:val="ListParagraph"/>
+        <w:rPr>
+          <w:rFonts w:ascii="Arial" w:hAnsi="Arial" w:cs="Arial"/>
+          <w:shd w:val="clear" w:color="auto" w:fill="FFFFFF"/>
+        </w:rPr>
+      </w:pPr>
+    </w:p>
+    <w:p>
+      <w:pPr>
+        <w:pStyle w:val="ListParagraph"/>
+        <w:rPr>
+          <w:rFonts w:ascii="Arial" w:hAnsi="Arial" w:cs="Arial"/>
+          <w:shd w:val="clear" w:color="auto" w:fill="FFFFFF"/>
+        </w:rPr>
+      </w:pPr>
+      <w:r>
+        <w:rPr>
+          <w:rFonts w:ascii="Arial" w:hAnsi="Arial" w:cs="Arial"/>
+          <w:shd w:val="clear" w:color="auto" w:fill="FFFFFF"/>
+        </w:rPr>
+        <w:lastRenderedPageBreak/>
+        <w:t xml:space="preserve">Review </w:t>
+      </w:r>
+      <w:proofErr w:type="spellStart"/>
+      <w:r>
+        <w:rPr>
+          <w:rFonts w:ascii="Arial" w:hAnsi="Arial" w:cs="Arial"/>
+          <w:shd w:val="clear" w:color="auto" w:fill="FFFFFF"/>
+        </w:rPr>
+        <w:t>belongs_to</w:t>
+      </w:r>
+      <w:proofErr w:type="spellEnd"/>
+      <w:r>
+        <w:rPr>
+          <w:rFonts w:ascii="Arial" w:hAnsi="Arial" w:cs="Arial"/>
+          <w:shd w:val="clear" w:color="auto" w:fill="FFFFFF"/>
+        </w:rPr>
+        <w:t xml:space="preserve"> one seller</w:t>
+      </w:r>
+    </w:p>
+    <w:p>
+      <w:pPr>
+        <w:pStyle w:val="ListParagraph"/>
+        <w:rPr>
+          <w:rFonts w:ascii="Arial" w:hAnsi="Arial" w:cs="Arial"/>
+          <w:shd w:val="clear" w:color="auto" w:fill="FFFFFF"/>
+        </w:rPr>
+      </w:pPr>
+      <w:r>
+        <w:rPr>
+          <w:rFonts w:ascii="Arial" w:hAnsi="Arial" w:cs="Arial"/>
+          <w:shd w:val="clear" w:color="auto" w:fill="FFFFFF"/>
+        </w:rPr>
+        <w:t xml:space="preserve">Review </w:t>
+      </w:r>
+      <w:proofErr w:type="spellStart"/>
+      <w:r>
+        <w:rPr>
+          <w:rFonts w:ascii="Arial" w:hAnsi="Arial" w:cs="Arial"/>
+          <w:shd w:val="clear" w:color="auto" w:fill="FFFFFF"/>
+        </w:rPr>
+        <w:t>belongs_to</w:t>
+      </w:r>
+      <w:proofErr w:type="spellEnd"/>
+      <w:r>
+        <w:rPr>
+          <w:rFonts w:ascii="Arial" w:hAnsi="Arial" w:cs="Arial"/>
+          <w:shd w:val="clear" w:color="auto" w:fill="FFFFFF"/>
+        </w:rPr>
+        <w:t xml:space="preserve"> one buyer</w:t>
+      </w:r>
+    </w:p>
+    <w:p>
+      <w:pPr>
+        <w:pStyle w:val="ListParagraph"/>
+        <w:rPr>
+          <w:rFonts w:ascii="Arial" w:hAnsi="Arial" w:cs="Arial"/>
+          <w:shd w:val="clear" w:color="auto" w:fill="FFFFFF"/>
+        </w:rPr>
+      </w:pPr>
+    </w:p>
+    <w:p>
+      <w:pPr>
+        <w:pStyle w:val="ListParagraph"/>
+        <w:rPr>
+          <w:rFonts w:ascii="Arial" w:hAnsi="Arial" w:cs="Arial"/>
+          <w:shd w:val="clear" w:color="auto" w:fill="FFFFFF"/>
+        </w:rPr>
+      </w:pPr>
+      <w:proofErr w:type="spellStart"/>
+      <w:r>
+        <w:rPr>
+          <w:rFonts w:ascii="Arial" w:hAnsi="Arial" w:cs="Arial"/>
+          <w:shd w:val="clear" w:color="auto" w:fill="FFFFFF"/>
+        </w:rPr>
+        <w:t>Shopping_bag</w:t>
+      </w:r>
+      <w:proofErr w:type="spellEnd"/>
+      <w:r>
+        <w:rPr>
+          <w:rFonts w:ascii="Arial" w:hAnsi="Arial" w:cs="Arial"/>
+          <w:shd w:val="clear" w:color="auto" w:fill="FFFFFF"/>
+        </w:rPr>
+        <w:t xml:space="preserve"> </w:t>
+      </w:r>
+      <w:proofErr w:type="spellStart"/>
+      <w:r>
+        <w:rPr>
+          <w:rFonts w:ascii="Arial" w:hAnsi="Arial" w:cs="Arial"/>
+          <w:shd w:val="clear" w:color="auto" w:fill="FFFFFF"/>
+        </w:rPr>
+        <w:t>has_many</w:t>
+      </w:r>
+      <w:proofErr w:type="spellEnd"/>
+      <w:r>
+        <w:rPr>
+          <w:rFonts w:ascii="Arial" w:hAnsi="Arial" w:cs="Arial"/>
+          <w:shd w:val="clear" w:color="auto" w:fill="FFFFFF"/>
+        </w:rPr>
+        <w:t xml:space="preserve"> </w:t>
+      </w:r>
+      <w:proofErr w:type="spellStart"/>
+      <w:r>
+        <w:rPr>
+          <w:rFonts w:ascii="Arial" w:hAnsi="Arial" w:cs="Arial"/>
+          <w:shd w:val="clear" w:color="auto" w:fill="FFFFFF"/>
+        </w:rPr>
+        <w:t>seller_items</w:t>
+      </w:r>
+      <w:proofErr w:type="spellEnd"/>
+    </w:p>
+    <w:p>
+      <w:pPr>
+        <w:pStyle w:val="ListParagraph"/>
+        <w:rPr>
+          <w:rFonts w:ascii="Arial" w:hAnsi="Arial" w:cs="Arial"/>
+          <w:shd w:val="clear" w:color="auto" w:fill="FFFFFF"/>
+        </w:rPr>
+      </w:pPr>
+      <w:proofErr w:type="spellStart"/>
+      <w:r>
+        <w:rPr>
+          <w:rFonts w:ascii="Arial" w:hAnsi="Arial" w:cs="Arial"/>
+          <w:shd w:val="clear" w:color="auto" w:fill="FFFFFF"/>
+        </w:rPr>
+        <w:t>Shopping_bag</w:t>
+      </w:r>
+      <w:proofErr w:type="spellEnd"/>
+      <w:r>
+        <w:rPr>
+          <w:rFonts w:ascii="Arial" w:hAnsi="Arial" w:cs="Arial"/>
+          <w:shd w:val="clear" w:color="auto" w:fill="FFFFFF"/>
+        </w:rPr>
+        <w:t xml:space="preserve"> </w:t>
+      </w:r>
+      <w:proofErr w:type="spellStart"/>
+      <w:r>
+        <w:rPr>
+          <w:rFonts w:ascii="Arial" w:hAnsi="Arial" w:cs="Arial"/>
+          <w:shd w:val="clear" w:color="auto" w:fill="FFFFFF"/>
+        </w:rPr>
+        <w:t>belongs_to</w:t>
+      </w:r>
+      <w:proofErr w:type="spellEnd"/>
+      <w:r>
+        <w:rPr>
+          <w:rFonts w:ascii="Arial" w:hAnsi="Arial" w:cs="Arial"/>
+          <w:shd w:val="clear" w:color="auto" w:fill="FFFFFF"/>
+        </w:rPr>
+        <w:t xml:space="preserve"> one buyer</w:t>
+      </w:r>
+    </w:p>
+    <w:p>
+      <w:pPr>
+        <w:pStyle w:val="ListParagraph"/>
+        <w:rPr>
+          <w:rFonts w:ascii="Arial" w:hAnsi="Arial" w:cs="Arial"/>
+          <w:shd w:val="clear" w:color="auto" w:fill="FFFFFF"/>
+        </w:rPr>
+      </w:pPr>
+    </w:p>
+    <w:p>
+      <w:pPr>
+        <w:pStyle w:val="ListParagraph"/>
+        <w:rPr>
+          <w:rFonts w:ascii="Arial" w:hAnsi="Arial" w:cs="Arial"/>
+          <w:shd w:val="clear" w:color="auto" w:fill="FFFFFF"/>
+        </w:rPr>
+      </w:pPr>
+      <w:r>
+        <w:rPr>
+          <w:rFonts w:ascii="Arial" w:hAnsi="Arial" w:cs="Arial"/>
+          <w:shd w:val="clear" w:color="auto" w:fill="FFFFFF"/>
+        </w:rPr>
+        <w:t>Follower</w:t>
+      </w:r>
+      <w:r>
+        <w:rPr>
+          <w:rFonts w:ascii="Arial" w:hAnsi="Arial" w:cs="Arial"/>
+          <w:shd w:val="clear" w:color="auto" w:fill="FFFFFF"/>
+        </w:rPr>
+        <w:t>s</w:t>
+      </w:r>
+      <w:r>
+        <w:rPr>
+          <w:rFonts w:ascii="Arial" w:hAnsi="Arial" w:cs="Arial"/>
+          <w:shd w:val="clear" w:color="auto" w:fill="FFFFFF"/>
+        </w:rPr>
+        <w:t xml:space="preserve"> </w:t>
+      </w:r>
+      <w:proofErr w:type="spellStart"/>
+      <w:r>
+        <w:rPr>
+          <w:rFonts w:ascii="Arial" w:hAnsi="Arial" w:cs="Arial"/>
+          <w:shd w:val="clear" w:color="auto" w:fill="FFFFFF"/>
+        </w:rPr>
+        <w:t>has_and_belongs_to_many</w:t>
+      </w:r>
+      <w:proofErr w:type="spellEnd"/>
+      <w:r>
+        <w:rPr>
+          <w:rFonts w:ascii="Arial" w:hAnsi="Arial" w:cs="Arial"/>
+          <w:shd w:val="clear" w:color="auto" w:fill="FFFFFF"/>
+        </w:rPr>
+        <w:t xml:space="preserve"> users</w:t>
+      </w:r>
+    </w:p>
+    <w:p>
+      <w:pPr>
+        <w:rPr>
+          <w:rFonts w:ascii="Arial" w:hAnsi="Arial" w:cs="Arial"/>
+          <w:shd w:val="clear" w:color="auto" w:fill="FFFFFF"/>
+        </w:rPr>
+      </w:pPr>
+    </w:p>
+    <w:p>
+      <w:pPr>
+        <w:pStyle w:val="ListParagraph"/>
+        <w:rPr>
+          <w:rFonts w:ascii="Arial" w:hAnsi="Arial" w:cs="Arial"/>
+          <w:shd w:val="clear" w:color="auto" w:fill="FFFFFF"/>
+        </w:rPr>
+      </w:pPr>
+      <w:r>
+        <w:rPr>
+          <w:rFonts w:ascii="Arial" w:hAnsi="Arial" w:cs="Arial"/>
+          <w:shd w:val="clear" w:color="auto" w:fill="FFFFFF"/>
+        </w:rPr>
+        <w:t xml:space="preserve">Item </w:t>
+      </w:r>
+      <w:proofErr w:type="spellStart"/>
+      <w:r>
+        <w:rPr>
+          <w:rFonts w:ascii="Arial" w:hAnsi="Arial" w:cs="Arial"/>
+          <w:shd w:val="clear" w:color="auto" w:fill="FFFFFF"/>
+        </w:rPr>
+        <w:t>belongs</w:t>
+      </w:r>
+      <w:r>
+        <w:rPr>
+          <w:rFonts w:ascii="Arial" w:hAnsi="Arial" w:cs="Arial"/>
+          <w:shd w:val="clear" w:color="auto" w:fill="FFFFFF"/>
+        </w:rPr>
+        <w:t>_</w:t>
+      </w:r>
+      <w:r>
+        <w:rPr>
+          <w:rFonts w:ascii="Arial" w:hAnsi="Arial" w:cs="Arial"/>
+          <w:shd w:val="clear" w:color="auto" w:fill="FFFFFF"/>
+        </w:rPr>
+        <w:t>to</w:t>
+      </w:r>
+      <w:proofErr w:type="spellEnd"/>
+      <w:r>
+        <w:rPr>
+          <w:rFonts w:ascii="Arial" w:hAnsi="Arial" w:cs="Arial"/>
+          <w:shd w:val="clear" w:color="auto" w:fill="FFFFFF"/>
+        </w:rPr>
+        <w:t xml:space="preserve"> </w:t>
+      </w:r>
+      <w:r>
+        <w:rPr>
+          <w:rFonts w:ascii="Arial" w:hAnsi="Arial" w:cs="Arial"/>
+          <w:shd w:val="clear" w:color="auto" w:fill="FFFFFF"/>
+        </w:rPr>
+        <w:t>seller</w:t>
+      </w:r>
+    </w:p>
+    <w:p>
+      <w:pPr>
+        <w:pStyle w:val="ListParagraph"/>
+        <w:rPr>
+          <w:rFonts w:ascii="Arial" w:hAnsi="Arial" w:cs="Arial"/>
+          <w:shd w:val="clear" w:color="auto" w:fill="FFFFFF"/>
+        </w:rPr>
+      </w:pPr>
+      <w:r>
+        <w:rPr>
+          <w:rFonts w:ascii="Arial" w:hAnsi="Arial" w:cs="Arial"/>
+          <w:shd w:val="clear" w:color="auto" w:fill="FFFFFF"/>
+        </w:rPr>
+        <w:t xml:space="preserve">Item </w:t>
+      </w:r>
+      <w:proofErr w:type="spellStart"/>
+      <w:r>
+        <w:rPr>
+          <w:rFonts w:ascii="Arial" w:hAnsi="Arial" w:cs="Arial"/>
+          <w:shd w:val="clear" w:color="auto" w:fill="FFFFFF"/>
+        </w:rPr>
+        <w:t>belongs_to</w:t>
+      </w:r>
+      <w:proofErr w:type="spellEnd"/>
+      <w:r>
+        <w:rPr>
+          <w:rFonts w:ascii="Arial" w:hAnsi="Arial" w:cs="Arial"/>
+          <w:shd w:val="clear" w:color="auto" w:fill="FFFFFF"/>
+        </w:rPr>
+        <w:t xml:space="preserve"> buyer optional true</w:t>
+      </w:r>
+    </w:p>
+    <w:p>
+      <w:pPr>
+        <w:pStyle w:val="ListParagraph"/>
+        <w:rPr>
+          <w:rFonts w:ascii="Arial" w:hAnsi="Arial" w:cs="Arial"/>
+          <w:shd w:val="clear" w:color="auto" w:fill="FFFFFF"/>
+        </w:rPr>
+      </w:pPr>
+      <w:r>
+        <w:rPr>
+          <w:rFonts w:ascii="Arial" w:hAnsi="Arial" w:cs="Arial"/>
+          <w:shd w:val="clear" w:color="auto" w:fill="FFFFFF"/>
+        </w:rPr>
+        <w:t xml:space="preserve">Item </w:t>
+      </w:r>
+      <w:proofErr w:type="spellStart"/>
+      <w:r>
+        <w:rPr>
+          <w:rFonts w:ascii="Arial" w:hAnsi="Arial" w:cs="Arial"/>
+          <w:shd w:val="clear" w:color="auto" w:fill="FFFFFF"/>
+        </w:rPr>
         <w:t>has</w:t>
       </w:r>
       <w:r>
@@ -19328,6 +20512,286 @@
           <w:rFonts w:ascii="Arial" w:hAnsi="Arial" w:cs="Arial"/>
           <w:shd w:val="clear" w:color="auto" w:fill="FFFFFF"/>
         </w:rPr>
+        <w:t xml:space="preserve"> sizes</w:t>
+      </w:r>
+    </w:p>
+    <w:p>
+      <w:pPr>
+        <w:pStyle w:val="ListParagraph"/>
+        <w:rPr>
+          <w:rFonts w:ascii="Arial" w:hAnsi="Arial" w:cs="Arial"/>
+          <w:shd w:val="clear" w:color="auto" w:fill="FFFFFF"/>
+        </w:rPr>
+      </w:pPr>
+      <w:r>
+        <w:rPr>
+          <w:rFonts w:ascii="Arial" w:hAnsi="Arial" w:cs="Arial"/>
+          <w:shd w:val="clear" w:color="auto" w:fill="FFFFFF"/>
+        </w:rPr>
+        <w:t xml:space="preserve">Item </w:t>
+      </w:r>
+      <w:proofErr w:type="spellStart"/>
+      <w:r>
+        <w:rPr>
+          <w:rFonts w:ascii="Arial" w:hAnsi="Arial" w:cs="Arial"/>
+          <w:shd w:val="clear" w:color="auto" w:fill="FFFFFF"/>
+        </w:rPr>
+        <w:t>has</w:t>
+      </w:r>
+      <w:r>
+        <w:rPr>
+          <w:rFonts w:ascii="Arial" w:hAnsi="Arial" w:cs="Arial"/>
+          <w:shd w:val="clear" w:color="auto" w:fill="FFFFFF"/>
+        </w:rPr>
+        <w:t>_</w:t>
+      </w:r>
+      <w:r>
+        <w:rPr>
+          <w:rFonts w:ascii="Arial" w:hAnsi="Arial" w:cs="Arial"/>
+          <w:shd w:val="clear" w:color="auto" w:fill="FFFFFF"/>
+        </w:rPr>
+        <w:t>many</w:t>
+      </w:r>
+      <w:proofErr w:type="spellEnd"/>
+      <w:r>
+        <w:rPr>
+          <w:rFonts w:ascii="Arial" w:hAnsi="Arial" w:cs="Arial"/>
+          <w:shd w:val="clear" w:color="auto" w:fill="FFFFFF"/>
+        </w:rPr>
+        <w:t xml:space="preserve"> brands</w:t>
+      </w:r>
+    </w:p>
+    <w:p>
+      <w:pPr>
+        <w:pStyle w:val="ListParagraph"/>
+        <w:rPr>
+          <w:rFonts w:ascii="Arial" w:hAnsi="Arial" w:cs="Arial"/>
+          <w:shd w:val="clear" w:color="auto" w:fill="FFFFFF"/>
+        </w:rPr>
+      </w:pPr>
+      <w:r>
+        <w:rPr>
+          <w:rFonts w:ascii="Arial" w:hAnsi="Arial" w:cs="Arial"/>
+          <w:shd w:val="clear" w:color="auto" w:fill="FFFFFF"/>
+        </w:rPr>
+        <w:t xml:space="preserve">Item </w:t>
+      </w:r>
+      <w:proofErr w:type="spellStart"/>
+      <w:r>
+        <w:rPr>
+          <w:rFonts w:ascii="Arial" w:hAnsi="Arial" w:cs="Arial"/>
+          <w:shd w:val="clear" w:color="auto" w:fill="FFFFFF"/>
+        </w:rPr>
+        <w:t>ha</w:t>
+      </w:r>
+      <w:r>
+        <w:rPr>
+          <w:rFonts w:ascii="Arial" w:hAnsi="Arial" w:cs="Arial"/>
+          <w:shd w:val="clear" w:color="auto" w:fill="FFFFFF"/>
+        </w:rPr>
+        <w:t>s_</w:t>
+      </w:r>
+      <w:r>
+        <w:rPr>
+          <w:rFonts w:ascii="Arial" w:hAnsi="Arial" w:cs="Arial"/>
+          <w:shd w:val="clear" w:color="auto" w:fill="FFFFFF"/>
+        </w:rPr>
+        <w:t>many</w:t>
+      </w:r>
+      <w:proofErr w:type="spellEnd"/>
+      <w:r>
+        <w:rPr>
+          <w:rFonts w:ascii="Arial" w:hAnsi="Arial" w:cs="Arial"/>
+          <w:shd w:val="clear" w:color="auto" w:fill="FFFFFF"/>
+        </w:rPr>
+        <w:t xml:space="preserve"> delivery types</w:t>
+      </w:r>
+    </w:p>
+    <w:p>
+      <w:pPr>
+        <w:pStyle w:val="ListParagraph"/>
+        <w:rPr>
+          <w:rFonts w:ascii="Arial" w:hAnsi="Arial" w:cs="Arial"/>
+          <w:shd w:val="clear" w:color="auto" w:fill="FFFFFF"/>
+        </w:rPr>
+      </w:pPr>
+      <w:r>
+        <w:rPr>
+          <w:rFonts w:ascii="Arial" w:hAnsi="Arial" w:cs="Arial"/>
+          <w:shd w:val="clear" w:color="auto" w:fill="FFFFFF"/>
+        </w:rPr>
+        <w:t xml:space="preserve">Item </w:t>
+      </w:r>
+      <w:proofErr w:type="spellStart"/>
+      <w:r>
+        <w:rPr>
+          <w:rFonts w:ascii="Arial" w:hAnsi="Arial" w:cs="Arial"/>
+          <w:shd w:val="clear" w:color="auto" w:fill="FFFFFF"/>
+        </w:rPr>
+        <w:t>has</w:t>
+      </w:r>
+      <w:r>
+        <w:rPr>
+          <w:rFonts w:ascii="Arial" w:hAnsi="Arial" w:cs="Arial"/>
+          <w:shd w:val="clear" w:color="auto" w:fill="FFFFFF"/>
+        </w:rPr>
+        <w:t>_</w:t>
+      </w:r>
+      <w:r>
+        <w:rPr>
+          <w:rFonts w:ascii="Arial" w:hAnsi="Arial" w:cs="Arial"/>
+          <w:shd w:val="clear" w:color="auto" w:fill="FFFFFF"/>
+        </w:rPr>
+        <w:t>many</w:t>
+      </w:r>
+      <w:proofErr w:type="spellEnd"/>
+      <w:r>
+        <w:rPr>
+          <w:rFonts w:ascii="Arial" w:hAnsi="Arial" w:cs="Arial"/>
+          <w:shd w:val="clear" w:color="auto" w:fill="FFFFFF"/>
+        </w:rPr>
+        <w:t xml:space="preserve"> categories</w:t>
+      </w:r>
+    </w:p>
+    <w:p>
+      <w:pPr>
+        <w:pStyle w:val="ListParagraph"/>
+        <w:rPr>
+          <w:rFonts w:ascii="Arial" w:hAnsi="Arial" w:cs="Arial"/>
+          <w:shd w:val="clear" w:color="auto" w:fill="FFFFFF"/>
+        </w:rPr>
+      </w:pPr>
+      <w:r>
+        <w:rPr>
+          <w:rFonts w:ascii="Arial" w:hAnsi="Arial" w:cs="Arial"/>
+          <w:shd w:val="clear" w:color="auto" w:fill="FFFFFF"/>
+        </w:rPr>
+        <w:t xml:space="preserve">Item </w:t>
+      </w:r>
+      <w:proofErr w:type="spellStart"/>
+      <w:r>
+        <w:rPr>
+          <w:rFonts w:ascii="Arial" w:hAnsi="Arial" w:cs="Arial"/>
+          <w:shd w:val="clear" w:color="auto" w:fill="FFFFFF"/>
+        </w:rPr>
+        <w:t>has</w:t>
+      </w:r>
+      <w:r>
+        <w:rPr>
+          <w:rFonts w:ascii="Arial" w:hAnsi="Arial" w:cs="Arial"/>
+          <w:shd w:val="clear" w:color="auto" w:fill="FFFFFF"/>
+        </w:rPr>
+        <w:t>_</w:t>
+      </w:r>
+      <w:r>
+        <w:rPr>
+          <w:rFonts w:ascii="Arial" w:hAnsi="Arial" w:cs="Arial"/>
+          <w:shd w:val="clear" w:color="auto" w:fill="FFFFFF"/>
+        </w:rPr>
+        <w:t>many</w:t>
+      </w:r>
+      <w:proofErr w:type="spellEnd"/>
+      <w:r>
+        <w:rPr>
+          <w:rFonts w:ascii="Arial" w:hAnsi="Arial" w:cs="Arial"/>
+          <w:shd w:val="clear" w:color="auto" w:fill="FFFFFF"/>
+        </w:rPr>
+        <w:t xml:space="preserve"> comments through user</w:t>
+      </w:r>
+    </w:p>
+    <w:p>
+      <w:pPr>
+        <w:pStyle w:val="ListParagraph"/>
+        <w:rPr>
+          <w:rFonts w:ascii="Arial" w:hAnsi="Arial" w:cs="Arial"/>
+          <w:shd w:val="clear" w:color="auto" w:fill="FFFFFF"/>
+        </w:rPr>
+      </w:pPr>
+    </w:p>
+    <w:p>
+      <w:pPr>
+        <w:pStyle w:val="ListParagraph"/>
+        <w:rPr>
+          <w:rFonts w:ascii="Arial" w:hAnsi="Arial" w:cs="Arial"/>
+          <w:shd w:val="clear" w:color="auto" w:fill="FFFFFF"/>
+        </w:rPr>
+      </w:pPr>
+      <w:r>
+        <w:rPr>
+          <w:rFonts w:ascii="Arial" w:hAnsi="Arial" w:cs="Arial"/>
+          <w:shd w:val="clear" w:color="auto" w:fill="FFFFFF"/>
+        </w:rPr>
+        <w:t xml:space="preserve">Comment </w:t>
+      </w:r>
+      <w:proofErr w:type="spellStart"/>
+      <w:r>
+        <w:rPr>
+          <w:rFonts w:ascii="Arial" w:hAnsi="Arial" w:cs="Arial"/>
+          <w:shd w:val="clear" w:color="auto" w:fill="FFFFFF"/>
+        </w:rPr>
+        <w:t>belong_to</w:t>
+      </w:r>
+      <w:proofErr w:type="spellEnd"/>
+      <w:r>
+        <w:rPr>
+          <w:rFonts w:ascii="Arial" w:hAnsi="Arial" w:cs="Arial"/>
+          <w:shd w:val="clear" w:color="auto" w:fill="FFFFFF"/>
+        </w:rPr>
+        <w:t xml:space="preserve"> one user</w:t>
+      </w:r>
+    </w:p>
+    <w:p>
+      <w:pPr>
+        <w:pStyle w:val="ListParagraph"/>
+        <w:rPr>
+          <w:rFonts w:ascii="Arial" w:hAnsi="Arial" w:cs="Arial"/>
+          <w:shd w:val="clear" w:color="auto" w:fill="FFFFFF"/>
+        </w:rPr>
+      </w:pPr>
+    </w:p>
+    <w:p>
+      <w:pPr>
+        <w:pStyle w:val="ListParagraph"/>
+        <w:rPr>
+          <w:rFonts w:ascii="Arial" w:hAnsi="Arial" w:cs="Arial"/>
+          <w:shd w:val="clear" w:color="auto" w:fill="FFFFFF"/>
+        </w:rPr>
+      </w:pPr>
+      <w:r>
+        <w:rPr>
+          <w:rFonts w:ascii="Arial" w:hAnsi="Arial" w:cs="Arial"/>
+          <w:shd w:val="clear" w:color="auto" w:fill="FFFFFF"/>
+        </w:rPr>
+        <w:t xml:space="preserve">Categories </w:t>
+      </w:r>
+      <w:proofErr w:type="spellStart"/>
+      <w:r>
+        <w:rPr>
+          <w:rFonts w:ascii="Arial" w:hAnsi="Arial" w:cs="Arial"/>
+          <w:shd w:val="clear" w:color="auto" w:fill="FFFFFF"/>
+        </w:rPr>
+        <w:t>has</w:t>
+      </w:r>
+      <w:r>
+        <w:rPr>
+          <w:rFonts w:ascii="Arial" w:hAnsi="Arial" w:cs="Arial"/>
+          <w:shd w:val="clear" w:color="auto" w:fill="FFFFFF"/>
+        </w:rPr>
+        <w:t>_</w:t>
+      </w:r>
+      <w:r>
+        <w:rPr>
+          <w:rFonts w:ascii="Arial" w:hAnsi="Arial" w:cs="Arial"/>
+          <w:shd w:val="clear" w:color="auto" w:fill="FFFFFF"/>
+        </w:rPr>
+        <w:t>many</w:t>
+      </w:r>
+      <w:proofErr w:type="spellEnd"/>
+      <w:r>
+        <w:rPr>
+          <w:rFonts w:ascii="Arial" w:hAnsi="Arial" w:cs="Arial"/>
+          <w:shd w:val="clear" w:color="auto" w:fill="FFFFFF"/>
+        </w:rPr>
         <w:t xml:space="preserve"> </w:t>
       </w:r>
       <w:proofErr w:type="spellStart"/>
@@ -19336,7 +20800,14 @@
           <w:rFonts w:ascii="Arial" w:hAnsi="Arial" w:cs="Arial"/>
           <w:shd w:val="clear" w:color="auto" w:fill="FFFFFF"/>
         </w:rPr>
-        <w:t>user_followers</w:t>
+        <w:t>other_</w:t>
+      </w:r>
+      <w:r>
+        <w:rPr>
+          <w:rFonts w:ascii="Arial" w:hAnsi="Arial" w:cs="Arial"/>
+          <w:shd w:val="clear" w:color="auto" w:fill="FFFFFF"/>
+        </w:rPr>
+        <w:t>sub_categories</w:t>
       </w:r>
       <w:proofErr w:type="spellEnd"/>
     </w:p>
@@ -19353,7 +20824,7 @@
           <w:rFonts w:ascii="Arial" w:hAnsi="Arial" w:cs="Arial"/>
           <w:shd w:val="clear" w:color="auto" w:fill="FFFFFF"/>
         </w:rPr>
-        <w:t xml:space="preserve">User </w:t>
+        <w:t xml:space="preserve">Categories </w:t>
       </w:r>
       <w:proofErr w:type="spellStart"/>
       <w:r>
@@ -19375,7 +20846,7 @@
           <w:rFonts w:ascii="Arial" w:hAnsi="Arial" w:cs="Arial"/>
           <w:shd w:val="clear" w:color="auto" w:fill="FFFFFF"/>
         </w:rPr>
-        <w:t>one</w:t>
+        <w:t>many</w:t>
       </w:r>
       <w:proofErr w:type="spellEnd"/>
       <w:r>
@@ -19383,8 +20854,31 @@
           <w:rFonts w:ascii="Arial" w:hAnsi="Arial" w:cs="Arial"/>
           <w:shd w:val="clear" w:color="auto" w:fill="FFFFFF"/>
         </w:rPr>
-        <w:t xml:space="preserve"> seller</w:t>
-      </w:r>
+        <w:t xml:space="preserve"> </w:t>
+      </w:r>
+      <w:proofErr w:type="spellStart"/>
+      <w:r>
+        <w:rPr>
+          <w:rFonts w:ascii="Arial" w:hAnsi="Arial" w:cs="Arial"/>
+          <w:shd w:val="clear" w:color="auto" w:fill="FFFFFF"/>
+        </w:rPr>
+        <w:t>women</w:t>
+      </w:r>
+      <w:r>
+        <w:rPr>
+          <w:rFonts w:ascii="Arial" w:hAnsi="Arial" w:cs="Arial"/>
+          <w:shd w:val="clear" w:color="auto" w:fill="FFFFFF"/>
+        </w:rPr>
+        <w:t>s_</w:t>
+      </w:r>
+      <w:r>
+        <w:rPr>
+          <w:rFonts w:ascii="Arial" w:hAnsi="Arial" w:cs="Arial"/>
+          <w:shd w:val="clear" w:color="auto" w:fill="FFFFFF"/>
+        </w:rPr>
+        <w:t>wear</w:t>
+      </w:r>
+      <w:proofErr w:type="spellEnd"/>
     </w:p>
     <w:p>
       <w:pPr>
@@ -19394,6 +20888,66 @@
           <w:shd w:val="clear" w:color="auto" w:fill="FFFFFF"/>
         </w:rPr>
       </w:pPr>
+      <w:r>
+        <w:rPr>
+          <w:rFonts w:ascii="Arial" w:hAnsi="Arial" w:cs="Arial"/>
+          <w:shd w:val="clear" w:color="auto" w:fill="FFFFFF"/>
+        </w:rPr>
+        <w:t xml:space="preserve">Categories </w:t>
+      </w:r>
+      <w:proofErr w:type="spellStart"/>
+      <w:r>
+        <w:rPr>
+          <w:rFonts w:ascii="Arial" w:hAnsi="Arial" w:cs="Arial"/>
+          <w:shd w:val="clear" w:color="auto" w:fill="FFFFFF"/>
+        </w:rPr>
+        <w:t>has</w:t>
+      </w:r>
+      <w:r>
+        <w:rPr>
+          <w:rFonts w:ascii="Arial" w:hAnsi="Arial" w:cs="Arial"/>
+          <w:shd w:val="clear" w:color="auto" w:fill="FFFFFF"/>
+        </w:rPr>
+        <w:t>_</w:t>
+      </w:r>
+      <w:r>
+        <w:rPr>
+          <w:rFonts w:ascii="Arial" w:hAnsi="Arial" w:cs="Arial"/>
+          <w:shd w:val="clear" w:color="auto" w:fill="FFFFFF"/>
+        </w:rPr>
+        <w:t>many</w:t>
+      </w:r>
+      <w:proofErr w:type="spellEnd"/>
+      <w:r>
+        <w:rPr>
+          <w:rFonts w:ascii="Arial" w:hAnsi="Arial" w:cs="Arial"/>
+          <w:shd w:val="clear" w:color="auto" w:fill="FFFFFF"/>
+        </w:rPr>
+        <w:t xml:space="preserve"> </w:t>
+      </w:r>
+      <w:proofErr w:type="spellStart"/>
+      <w:r>
+        <w:rPr>
+          <w:rFonts w:ascii="Arial" w:hAnsi="Arial" w:cs="Arial"/>
+          <w:shd w:val="clear" w:color="auto" w:fill="FFFFFF"/>
+        </w:rPr>
+        <w:t>mens</w:t>
+      </w:r>
+      <w:r>
+        <w:rPr>
+          <w:rFonts w:ascii="Arial" w:hAnsi="Arial" w:cs="Arial"/>
+          <w:shd w:val="clear" w:color="auto" w:fill="FFFFFF"/>
+        </w:rPr>
+        <w:t>_</w:t>
+      </w:r>
+      <w:r>
+        <w:rPr>
+          <w:rFonts w:ascii="Arial" w:hAnsi="Arial" w:cs="Arial"/>
+          <w:shd w:val="clear" w:color="auto" w:fill="FFFFFF"/>
+        </w:rPr>
+        <w:t>wear</w:t>
+      </w:r>
+      <w:proofErr w:type="spellEnd"/>
     </w:p>
     <w:p>
       <w:pPr>
@@ -19403,1141 +20957,6 @@
           <w:shd w:val="clear" w:color="auto" w:fill="FFFFFF"/>
         </w:rPr>
       </w:pPr>
-      <w:r>
-        <w:rPr>
-          <w:rFonts w:ascii="Arial" w:hAnsi="Arial" w:cs="Arial"/>
-          <w:shd w:val="clear" w:color="auto" w:fill="FFFFFF"/>
-        </w:rPr>
-        <w:t xml:space="preserve">Seller </w:t>
-      </w:r>
-      <w:proofErr w:type="spellStart"/>
-      <w:r>
-        <w:rPr>
-          <w:rFonts w:ascii="Arial" w:hAnsi="Arial" w:cs="Arial"/>
-          <w:shd w:val="clear" w:color="auto" w:fill="FFFFFF"/>
-        </w:rPr>
-        <w:t>belong</w:t>
-      </w:r>
-      <w:r>
-        <w:rPr>
-          <w:rFonts w:ascii="Arial" w:hAnsi="Arial" w:cs="Arial"/>
-          <w:shd w:val="clear" w:color="auto" w:fill="FFFFFF"/>
-        </w:rPr>
-        <w:t>s_</w:t>
-      </w:r>
-      <w:r>
-        <w:rPr>
-          <w:rFonts w:ascii="Arial" w:hAnsi="Arial" w:cs="Arial"/>
-          <w:shd w:val="clear" w:color="auto" w:fill="FFFFFF"/>
-        </w:rPr>
-        <w:t>to</w:t>
-      </w:r>
-      <w:proofErr w:type="spellEnd"/>
-      <w:r>
-        <w:rPr>
-          <w:rFonts w:ascii="Arial" w:hAnsi="Arial" w:cs="Arial"/>
-          <w:shd w:val="clear" w:color="auto" w:fill="FFFFFF"/>
-        </w:rPr>
-        <w:t xml:space="preserve"> user</w:t>
-      </w:r>
-    </w:p>
-    <w:p>
-      <w:pPr>
-        <w:pStyle w:val="ListParagraph"/>
-        <w:rPr>
-          <w:rFonts w:ascii="Arial" w:hAnsi="Arial" w:cs="Arial"/>
-          <w:shd w:val="clear" w:color="auto" w:fill="FFFFFF"/>
-        </w:rPr>
-      </w:pPr>
-      <w:r>
-        <w:rPr>
-          <w:rFonts w:ascii="Arial" w:hAnsi="Arial" w:cs="Arial"/>
-          <w:shd w:val="clear" w:color="auto" w:fill="FFFFFF"/>
-        </w:rPr>
-        <w:t xml:space="preserve">Seller </w:t>
-      </w:r>
-      <w:proofErr w:type="spellStart"/>
-      <w:r>
-        <w:rPr>
-          <w:rFonts w:ascii="Arial" w:hAnsi="Arial" w:cs="Arial"/>
-          <w:shd w:val="clear" w:color="auto" w:fill="FFFFFF"/>
-        </w:rPr>
-        <w:t>has</w:t>
-      </w:r>
-      <w:r>
-        <w:rPr>
-          <w:rFonts w:ascii="Arial" w:hAnsi="Arial" w:cs="Arial"/>
-          <w:shd w:val="clear" w:color="auto" w:fill="FFFFFF"/>
-        </w:rPr>
-        <w:t>_</w:t>
-      </w:r>
-      <w:r>
-        <w:rPr>
-          <w:rFonts w:ascii="Arial" w:hAnsi="Arial" w:cs="Arial"/>
-          <w:shd w:val="clear" w:color="auto" w:fill="FFFFFF"/>
-        </w:rPr>
-        <w:t>many</w:t>
-      </w:r>
-      <w:proofErr w:type="spellEnd"/>
-      <w:r>
-        <w:rPr>
-          <w:rFonts w:ascii="Arial" w:hAnsi="Arial" w:cs="Arial"/>
-          <w:shd w:val="clear" w:color="auto" w:fill="FFFFFF"/>
-        </w:rPr>
-        <w:t xml:space="preserve"> items</w:t>
-      </w:r>
-    </w:p>
-    <w:p>
-      <w:pPr>
-        <w:pStyle w:val="ListParagraph"/>
-        <w:rPr>
-          <w:rFonts w:ascii="Arial" w:hAnsi="Arial" w:cs="Arial"/>
-          <w:shd w:val="clear" w:color="auto" w:fill="FFFFFF"/>
-        </w:rPr>
-      </w:pPr>
-      <w:r>
-        <w:rPr>
-          <w:rFonts w:ascii="Arial" w:hAnsi="Arial" w:cs="Arial"/>
-          <w:shd w:val="clear" w:color="auto" w:fill="FFFFFF"/>
-        </w:rPr>
-        <w:t xml:space="preserve">Seller </w:t>
-      </w:r>
-      <w:proofErr w:type="spellStart"/>
-      <w:r>
-        <w:rPr>
-          <w:rFonts w:ascii="Arial" w:hAnsi="Arial" w:cs="Arial"/>
-          <w:shd w:val="clear" w:color="auto" w:fill="FFFFFF"/>
-        </w:rPr>
-        <w:t>has</w:t>
-      </w:r>
-      <w:r>
-        <w:rPr>
-          <w:rFonts w:ascii="Arial" w:hAnsi="Arial" w:cs="Arial"/>
-          <w:shd w:val="clear" w:color="auto" w:fill="FFFFFF"/>
-        </w:rPr>
-        <w:t>_</w:t>
-      </w:r>
-      <w:r>
-        <w:rPr>
-          <w:rFonts w:ascii="Arial" w:hAnsi="Arial" w:cs="Arial"/>
-          <w:shd w:val="clear" w:color="auto" w:fill="FFFFFF"/>
-        </w:rPr>
-        <w:t>many</w:t>
-      </w:r>
-      <w:proofErr w:type="spellEnd"/>
-      <w:r>
-        <w:rPr>
-          <w:rFonts w:ascii="Arial" w:hAnsi="Arial" w:cs="Arial"/>
-          <w:shd w:val="clear" w:color="auto" w:fill="FFFFFF"/>
-        </w:rPr>
-        <w:t xml:space="preserve"> reviews</w:t>
-      </w:r>
-    </w:p>
-    <w:p>
-      <w:pPr>
-        <w:rPr>
-          <w:rFonts w:ascii="Arial" w:hAnsi="Arial" w:cs="Arial"/>
-          <w:shd w:val="clear" w:color="auto" w:fill="FFFFFF"/>
-        </w:rPr>
-      </w:pPr>
-    </w:p>
-    <w:p>
-      <w:pPr>
-        <w:pStyle w:val="ListParagraph"/>
-        <w:rPr>
-          <w:rFonts w:ascii="Arial" w:hAnsi="Arial" w:cs="Arial"/>
-          <w:shd w:val="clear" w:color="auto" w:fill="FFFFFF"/>
-        </w:rPr>
-      </w:pPr>
-      <w:r>
-        <w:rPr>
-          <w:rFonts w:ascii="Arial" w:hAnsi="Arial" w:cs="Arial"/>
-          <w:shd w:val="clear" w:color="auto" w:fill="FFFFFF"/>
-        </w:rPr>
-        <w:t xml:space="preserve">Buyer </w:t>
-      </w:r>
-      <w:proofErr w:type="spellStart"/>
-      <w:r>
-        <w:rPr>
-          <w:rFonts w:ascii="Arial" w:hAnsi="Arial" w:cs="Arial"/>
-          <w:shd w:val="clear" w:color="auto" w:fill="FFFFFF"/>
-        </w:rPr>
-        <w:t>has_many</w:t>
-      </w:r>
-      <w:proofErr w:type="spellEnd"/>
-      <w:r>
-        <w:rPr>
-          <w:rFonts w:ascii="Arial" w:hAnsi="Arial" w:cs="Arial"/>
-          <w:shd w:val="clear" w:color="auto" w:fill="FFFFFF"/>
-        </w:rPr>
-        <w:t xml:space="preserve"> items</w:t>
-      </w:r>
-    </w:p>
-    <w:p>
-      <w:pPr>
-        <w:pStyle w:val="ListParagraph"/>
-        <w:rPr>
-          <w:rFonts w:ascii="Arial" w:hAnsi="Arial" w:cs="Arial"/>
-          <w:shd w:val="clear" w:color="auto" w:fill="FFFFFF"/>
-        </w:rPr>
-      </w:pPr>
-      <w:r>
-        <w:rPr>
-          <w:rFonts w:ascii="Arial" w:hAnsi="Arial" w:cs="Arial"/>
-          <w:shd w:val="clear" w:color="auto" w:fill="FFFFFF"/>
-        </w:rPr>
-        <w:t xml:space="preserve">Buyer </w:t>
-      </w:r>
-      <w:proofErr w:type="spellStart"/>
-      <w:r>
-        <w:rPr>
-          <w:rFonts w:ascii="Arial" w:hAnsi="Arial" w:cs="Arial"/>
-          <w:shd w:val="clear" w:color="auto" w:fill="FFFFFF"/>
-        </w:rPr>
-        <w:t>has_many</w:t>
-      </w:r>
-      <w:proofErr w:type="spellEnd"/>
-      <w:r>
-        <w:rPr>
-          <w:rFonts w:ascii="Arial" w:hAnsi="Arial" w:cs="Arial"/>
-          <w:shd w:val="clear" w:color="auto" w:fill="FFFFFF"/>
-        </w:rPr>
-        <w:t xml:space="preserve"> reviews</w:t>
-      </w:r>
-    </w:p>
-    <w:p>
-      <w:pPr>
-        <w:pStyle w:val="ListParagraph"/>
-        <w:rPr>
-          <w:rFonts w:ascii="Arial" w:hAnsi="Arial" w:cs="Arial"/>
-          <w:shd w:val="clear" w:color="auto" w:fill="FFFFFF"/>
-        </w:rPr>
-      </w:pPr>
-      <w:r>
-        <w:rPr>
-          <w:rFonts w:ascii="Arial" w:hAnsi="Arial" w:cs="Arial"/>
-          <w:shd w:val="clear" w:color="auto" w:fill="FFFFFF"/>
-        </w:rPr>
-        <w:t xml:space="preserve">Buyer </w:t>
-      </w:r>
-      <w:proofErr w:type="spellStart"/>
-      <w:r>
-        <w:rPr>
-          <w:rFonts w:ascii="Arial" w:hAnsi="Arial" w:cs="Arial"/>
-          <w:shd w:val="clear" w:color="auto" w:fill="FFFFFF"/>
-        </w:rPr>
-        <w:t>has_one</w:t>
-      </w:r>
-      <w:proofErr w:type="spellEnd"/>
-      <w:r>
-        <w:rPr>
-          <w:rFonts w:ascii="Arial" w:hAnsi="Arial" w:cs="Arial"/>
-          <w:shd w:val="clear" w:color="auto" w:fill="FFFFFF"/>
-        </w:rPr>
-        <w:t xml:space="preserve"> shopping bag</w:t>
-      </w:r>
-    </w:p>
-    <w:p>
-      <w:pPr>
-        <w:pStyle w:val="ListParagraph"/>
-        <w:rPr>
-          <w:rFonts w:ascii="Arial" w:hAnsi="Arial" w:cs="Arial"/>
-          <w:shd w:val="clear" w:color="auto" w:fill="FFFFFF"/>
-        </w:rPr>
-      </w:pPr>
-    </w:p>
-    <w:p>
-      <w:pPr>
-        <w:pStyle w:val="ListParagraph"/>
-        <w:rPr>
-          <w:rFonts w:ascii="Arial" w:hAnsi="Arial" w:cs="Arial"/>
-          <w:shd w:val="clear" w:color="auto" w:fill="FFFFFF"/>
-        </w:rPr>
-      </w:pPr>
-      <w:r>
-        <w:rPr>
-          <w:rFonts w:ascii="Arial" w:hAnsi="Arial" w:cs="Arial"/>
-          <w:shd w:val="clear" w:color="auto" w:fill="FFFFFF"/>
-        </w:rPr>
-        <w:t xml:space="preserve">Review </w:t>
-      </w:r>
-      <w:proofErr w:type="spellStart"/>
-      <w:r>
-        <w:rPr>
-          <w:rFonts w:ascii="Arial" w:hAnsi="Arial" w:cs="Arial"/>
-          <w:shd w:val="clear" w:color="auto" w:fill="FFFFFF"/>
-        </w:rPr>
-        <w:t>belongs_to</w:t>
-      </w:r>
-      <w:proofErr w:type="spellEnd"/>
-      <w:r>
-        <w:rPr>
-          <w:rFonts w:ascii="Arial" w:hAnsi="Arial" w:cs="Arial"/>
-          <w:shd w:val="clear" w:color="auto" w:fill="FFFFFF"/>
-        </w:rPr>
-        <w:t xml:space="preserve"> one seller</w:t>
-      </w:r>
-    </w:p>
-    <w:p>
-      <w:pPr>
-        <w:pStyle w:val="ListParagraph"/>
-        <w:rPr>
-          <w:rFonts w:ascii="Arial" w:hAnsi="Arial" w:cs="Arial"/>
-          <w:shd w:val="clear" w:color="auto" w:fill="FFFFFF"/>
-        </w:rPr>
-      </w:pPr>
-      <w:r>
-        <w:rPr>
-          <w:rFonts w:ascii="Arial" w:hAnsi="Arial" w:cs="Arial"/>
-          <w:shd w:val="clear" w:color="auto" w:fill="FFFFFF"/>
-        </w:rPr>
-        <w:t xml:space="preserve">Review </w:t>
-      </w:r>
-      <w:proofErr w:type="spellStart"/>
-      <w:r>
-        <w:rPr>
-          <w:rFonts w:ascii="Arial" w:hAnsi="Arial" w:cs="Arial"/>
-          <w:shd w:val="clear" w:color="auto" w:fill="FFFFFF"/>
-        </w:rPr>
-        <w:t>belongs_to</w:t>
-      </w:r>
-      <w:proofErr w:type="spellEnd"/>
-      <w:r>
-        <w:rPr>
-          <w:rFonts w:ascii="Arial" w:hAnsi="Arial" w:cs="Arial"/>
-          <w:shd w:val="clear" w:color="auto" w:fill="FFFFFF"/>
-        </w:rPr>
-        <w:t xml:space="preserve"> one buyer</w:t>
-      </w:r>
-    </w:p>
-    <w:p>
-      <w:pPr>
-        <w:pStyle w:val="ListParagraph"/>
-        <w:rPr>
-          <w:rFonts w:ascii="Arial" w:hAnsi="Arial" w:cs="Arial"/>
-          <w:shd w:val="clear" w:color="auto" w:fill="FFFFFF"/>
-        </w:rPr>
-      </w:pPr>
-    </w:p>
-    <w:p>
-      <w:pPr>
-        <w:pStyle w:val="ListParagraph"/>
-        <w:rPr>
-          <w:rFonts w:ascii="Arial" w:hAnsi="Arial" w:cs="Arial"/>
-          <w:shd w:val="clear" w:color="auto" w:fill="FFFFFF"/>
-        </w:rPr>
-      </w:pPr>
-      <w:proofErr w:type="spellStart"/>
-      <w:r>
-        <w:rPr>
-          <w:rFonts w:ascii="Arial" w:hAnsi="Arial" w:cs="Arial"/>
-          <w:shd w:val="clear" w:color="auto" w:fill="FFFFFF"/>
-        </w:rPr>
-        <w:t>Shopping_bag</w:t>
-      </w:r>
-      <w:proofErr w:type="spellEnd"/>
-      <w:r>
-        <w:rPr>
-          <w:rFonts w:ascii="Arial" w:hAnsi="Arial" w:cs="Arial"/>
-          <w:shd w:val="clear" w:color="auto" w:fill="FFFFFF"/>
-        </w:rPr>
-        <w:t xml:space="preserve"> </w:t>
-      </w:r>
-      <w:proofErr w:type="spellStart"/>
-      <w:r>
-        <w:rPr>
-          <w:rFonts w:ascii="Arial" w:hAnsi="Arial" w:cs="Arial"/>
-          <w:shd w:val="clear" w:color="auto" w:fill="FFFFFF"/>
-        </w:rPr>
-        <w:t>has_many</w:t>
-      </w:r>
-      <w:proofErr w:type="spellEnd"/>
-      <w:r>
-        <w:rPr>
-          <w:rFonts w:ascii="Arial" w:hAnsi="Arial" w:cs="Arial"/>
-          <w:shd w:val="clear" w:color="auto" w:fill="FFFFFF"/>
-        </w:rPr>
-        <w:t xml:space="preserve"> </w:t>
-      </w:r>
-      <w:proofErr w:type="spellStart"/>
-      <w:r>
-        <w:rPr>
-          <w:rFonts w:ascii="Arial" w:hAnsi="Arial" w:cs="Arial"/>
-          <w:shd w:val="clear" w:color="auto" w:fill="FFFFFF"/>
-        </w:rPr>
-        <w:t>seller_items</w:t>
-      </w:r>
-      <w:proofErr w:type="spellEnd"/>
-    </w:p>
-    <w:p>
-      <w:pPr>
-        <w:pStyle w:val="ListParagraph"/>
-        <w:rPr>
-          <w:rFonts w:ascii="Arial" w:hAnsi="Arial" w:cs="Arial"/>
-          <w:shd w:val="clear" w:color="auto" w:fill="FFFFFF"/>
-        </w:rPr>
-      </w:pPr>
-      <w:proofErr w:type="spellStart"/>
-      <w:r>
-        <w:rPr>
-          <w:rFonts w:ascii="Arial" w:hAnsi="Arial" w:cs="Arial"/>
-          <w:shd w:val="clear" w:color="auto" w:fill="FFFFFF"/>
-        </w:rPr>
-        <w:t>Shopping_bag</w:t>
-      </w:r>
-      <w:proofErr w:type="spellEnd"/>
-      <w:r>
-        <w:rPr>
-          <w:rFonts w:ascii="Arial" w:hAnsi="Arial" w:cs="Arial"/>
-          <w:shd w:val="clear" w:color="auto" w:fill="FFFFFF"/>
-        </w:rPr>
-        <w:t xml:space="preserve"> </w:t>
-      </w:r>
-      <w:proofErr w:type="spellStart"/>
-      <w:r>
-        <w:rPr>
-          <w:rFonts w:ascii="Arial" w:hAnsi="Arial" w:cs="Arial"/>
-          <w:shd w:val="clear" w:color="auto" w:fill="FFFFFF"/>
-        </w:rPr>
-        <w:t>belongs_to</w:t>
-      </w:r>
-      <w:proofErr w:type="spellEnd"/>
-      <w:r>
-        <w:rPr>
-          <w:rFonts w:ascii="Arial" w:hAnsi="Arial" w:cs="Arial"/>
-          <w:shd w:val="clear" w:color="auto" w:fill="FFFFFF"/>
-        </w:rPr>
-        <w:t xml:space="preserve"> one buyer</w:t>
-      </w:r>
-    </w:p>
-    <w:p>
-      <w:pPr>
-        <w:pStyle w:val="ListParagraph"/>
-        <w:rPr>
-          <w:rFonts w:ascii="Arial" w:hAnsi="Arial" w:cs="Arial"/>
-          <w:shd w:val="clear" w:color="auto" w:fill="FFFFFF"/>
-        </w:rPr>
-      </w:pPr>
-    </w:p>
-    <w:p>
-      <w:pPr>
-        <w:pStyle w:val="ListParagraph"/>
-        <w:rPr>
-          <w:rFonts w:ascii="Arial" w:hAnsi="Arial" w:cs="Arial"/>
-          <w:shd w:val="clear" w:color="auto" w:fill="FFFFFF"/>
-        </w:rPr>
-      </w:pPr>
-      <w:r>
-        <w:rPr>
-          <w:rFonts w:ascii="Arial" w:hAnsi="Arial" w:cs="Arial"/>
-          <w:shd w:val="clear" w:color="auto" w:fill="FFFFFF"/>
-        </w:rPr>
-        <w:t xml:space="preserve">Followers </w:t>
-      </w:r>
-      <w:proofErr w:type="spellStart"/>
-      <w:r>
-        <w:rPr>
-          <w:rFonts w:ascii="Arial" w:hAnsi="Arial" w:cs="Arial"/>
-          <w:shd w:val="clear" w:color="auto" w:fill="FFFFFF"/>
-        </w:rPr>
-        <w:t>has_and_belongs_to_many</w:t>
-      </w:r>
-      <w:proofErr w:type="spellEnd"/>
-      <w:r>
-        <w:rPr>
-          <w:rFonts w:ascii="Arial" w:hAnsi="Arial" w:cs="Arial"/>
-          <w:shd w:val="clear" w:color="auto" w:fill="FFFFFF"/>
-        </w:rPr>
-        <w:t xml:space="preserve"> </w:t>
-      </w:r>
-      <w:r>
-        <w:rPr>
-          <w:rFonts w:ascii="Arial" w:hAnsi="Arial" w:cs="Arial"/>
-          <w:shd w:val="clear" w:color="auto" w:fill="FFFFFF"/>
-        </w:rPr>
-        <w:t>users</w:t>
-      </w:r>
-    </w:p>
-    <w:p>
-      <w:pPr>
-        <w:pStyle w:val="ListParagraph"/>
-        <w:rPr>
-          <w:rFonts w:ascii="Arial" w:hAnsi="Arial" w:cs="Arial"/>
-          <w:shd w:val="clear" w:color="auto" w:fill="FFFFFF"/>
-        </w:rPr>
-      </w:pPr>
-      <w:r>
-        <w:rPr>
-          <w:rFonts w:ascii="Arial" w:hAnsi="Arial" w:cs="Arial"/>
-          <w:shd w:val="clear" w:color="auto" w:fill="FFFFFF"/>
-        </w:rPr>
-        <w:t xml:space="preserve">User </w:t>
-      </w:r>
-      <w:proofErr w:type="spellStart"/>
-      <w:r>
-        <w:rPr>
-          <w:rFonts w:ascii="Arial" w:hAnsi="Arial" w:cs="Arial"/>
-          <w:shd w:val="clear" w:color="auto" w:fill="FFFFFF"/>
-        </w:rPr>
-        <w:t>has_and_belongs_to_many</w:t>
-      </w:r>
-      <w:proofErr w:type="spellEnd"/>
-      <w:r>
-        <w:rPr>
-          <w:rFonts w:ascii="Arial" w:hAnsi="Arial" w:cs="Arial"/>
-          <w:shd w:val="clear" w:color="auto" w:fill="FFFFFF"/>
-        </w:rPr>
-        <w:t xml:space="preserve"> followers</w:t>
-      </w:r>
-    </w:p>
-    <w:p>
-      <w:pPr>
-        <w:pStyle w:val="ListParagraph"/>
-        <w:rPr>
-          <w:rFonts w:ascii="Arial" w:hAnsi="Arial" w:cs="Arial"/>
-          <w:shd w:val="clear" w:color="auto" w:fill="FFFFFF"/>
-        </w:rPr>
-      </w:pPr>
-    </w:p>
-    <w:p>
-      <w:pPr>
-        <w:pStyle w:val="ListParagraph"/>
-        <w:rPr>
-          <w:rFonts w:ascii="Arial" w:hAnsi="Arial" w:cs="Arial"/>
-          <w:shd w:val="clear" w:color="auto" w:fill="FFFFFF"/>
-        </w:rPr>
-      </w:pPr>
-      <w:r>
-        <w:rPr>
-          <w:rFonts w:ascii="Arial" w:hAnsi="Arial" w:cs="Arial"/>
-          <w:shd w:val="clear" w:color="auto" w:fill="FFFFFF"/>
-        </w:rPr>
-        <w:t xml:space="preserve">Item </w:t>
-      </w:r>
-      <w:proofErr w:type="spellStart"/>
-      <w:r>
-        <w:rPr>
-          <w:rFonts w:ascii="Arial" w:hAnsi="Arial" w:cs="Arial"/>
-          <w:shd w:val="clear" w:color="auto" w:fill="FFFFFF"/>
-        </w:rPr>
-        <w:t>belongs</w:t>
-      </w:r>
-      <w:r>
-        <w:rPr>
-          <w:rFonts w:ascii="Arial" w:hAnsi="Arial" w:cs="Arial"/>
-          <w:shd w:val="clear" w:color="auto" w:fill="FFFFFF"/>
-        </w:rPr>
-        <w:t>_</w:t>
-      </w:r>
-      <w:r>
-        <w:rPr>
-          <w:rFonts w:ascii="Arial" w:hAnsi="Arial" w:cs="Arial"/>
-          <w:shd w:val="clear" w:color="auto" w:fill="FFFFFF"/>
-        </w:rPr>
-        <w:t>to</w:t>
-      </w:r>
-      <w:proofErr w:type="spellEnd"/>
-      <w:r>
-        <w:rPr>
-          <w:rFonts w:ascii="Arial" w:hAnsi="Arial" w:cs="Arial"/>
-          <w:shd w:val="clear" w:color="auto" w:fill="FFFFFF"/>
-        </w:rPr>
-        <w:t xml:space="preserve"> </w:t>
-      </w:r>
-      <w:r>
-        <w:rPr>
-          <w:rFonts w:ascii="Arial" w:hAnsi="Arial" w:cs="Arial"/>
-          <w:shd w:val="clear" w:color="auto" w:fill="FFFFFF"/>
-        </w:rPr>
-        <w:t>seller</w:t>
-      </w:r>
-    </w:p>
-    <w:p>
-      <w:pPr>
-        <w:pStyle w:val="ListParagraph"/>
-        <w:rPr>
-          <w:rFonts w:ascii="Arial" w:hAnsi="Arial" w:cs="Arial"/>
-          <w:shd w:val="clear" w:color="auto" w:fill="FFFFFF"/>
-        </w:rPr>
-      </w:pPr>
-      <w:r>
-        <w:rPr>
-          <w:rFonts w:ascii="Arial" w:hAnsi="Arial" w:cs="Arial"/>
-          <w:shd w:val="clear" w:color="auto" w:fill="FFFFFF"/>
-        </w:rPr>
-        <w:t xml:space="preserve">Item </w:t>
-      </w:r>
-      <w:proofErr w:type="spellStart"/>
-      <w:r>
-        <w:rPr>
-          <w:rFonts w:ascii="Arial" w:hAnsi="Arial" w:cs="Arial"/>
-          <w:shd w:val="clear" w:color="auto" w:fill="FFFFFF"/>
-        </w:rPr>
-        <w:t>belongs_to</w:t>
-      </w:r>
-      <w:proofErr w:type="spellEnd"/>
-      <w:r>
-        <w:rPr>
-          <w:rFonts w:ascii="Arial" w:hAnsi="Arial" w:cs="Arial"/>
-          <w:shd w:val="clear" w:color="auto" w:fill="FFFFFF"/>
-        </w:rPr>
-        <w:t xml:space="preserve"> buyer optional true</w:t>
-      </w:r>
-    </w:p>
-    <w:p>
-      <w:pPr>
-        <w:pStyle w:val="ListParagraph"/>
-        <w:rPr>
-          <w:rFonts w:ascii="Arial" w:hAnsi="Arial" w:cs="Arial"/>
-          <w:shd w:val="clear" w:color="auto" w:fill="FFFFFF"/>
-        </w:rPr>
-      </w:pPr>
-      <w:r>
-        <w:rPr>
-          <w:rFonts w:ascii="Arial" w:hAnsi="Arial" w:cs="Arial"/>
-          <w:shd w:val="clear" w:color="auto" w:fill="FFFFFF"/>
-        </w:rPr>
-        <w:t xml:space="preserve">Item </w:t>
-      </w:r>
-      <w:proofErr w:type="spellStart"/>
-      <w:r>
-        <w:rPr>
-          <w:rFonts w:ascii="Arial" w:hAnsi="Arial" w:cs="Arial"/>
-          <w:shd w:val="clear" w:color="auto" w:fill="FFFFFF"/>
-        </w:rPr>
-        <w:t>has</w:t>
-      </w:r>
-      <w:r>
-        <w:rPr>
-          <w:rFonts w:ascii="Arial" w:hAnsi="Arial" w:cs="Arial"/>
-          <w:shd w:val="clear" w:color="auto" w:fill="FFFFFF"/>
-        </w:rPr>
-        <w:t>_</w:t>
-      </w:r>
-      <w:r>
-        <w:rPr>
-          <w:rFonts w:ascii="Arial" w:hAnsi="Arial" w:cs="Arial"/>
-          <w:shd w:val="clear" w:color="auto" w:fill="FFFFFF"/>
-        </w:rPr>
-        <w:t>many</w:t>
-      </w:r>
-      <w:proofErr w:type="spellEnd"/>
-      <w:r>
-        <w:rPr>
-          <w:rFonts w:ascii="Arial" w:hAnsi="Arial" w:cs="Arial"/>
-          <w:shd w:val="clear" w:color="auto" w:fill="FFFFFF"/>
-        </w:rPr>
-        <w:t xml:space="preserve"> sizes</w:t>
-      </w:r>
-    </w:p>
-    <w:p>
-      <w:pPr>
-        <w:pStyle w:val="ListParagraph"/>
-        <w:rPr>
-          <w:rFonts w:ascii="Arial" w:hAnsi="Arial" w:cs="Arial"/>
-          <w:shd w:val="clear" w:color="auto" w:fill="FFFFFF"/>
-        </w:rPr>
-      </w:pPr>
-      <w:r>
-        <w:rPr>
-          <w:rFonts w:ascii="Arial" w:hAnsi="Arial" w:cs="Arial"/>
-          <w:shd w:val="clear" w:color="auto" w:fill="FFFFFF"/>
-        </w:rPr>
-        <w:t xml:space="preserve">Item </w:t>
-      </w:r>
-      <w:proofErr w:type="spellStart"/>
-      <w:r>
-        <w:rPr>
-          <w:rFonts w:ascii="Arial" w:hAnsi="Arial" w:cs="Arial"/>
-          <w:shd w:val="clear" w:color="auto" w:fill="FFFFFF"/>
-        </w:rPr>
-        <w:t>has</w:t>
-      </w:r>
-      <w:r>
-        <w:rPr>
-          <w:rFonts w:ascii="Arial" w:hAnsi="Arial" w:cs="Arial"/>
-          <w:shd w:val="clear" w:color="auto" w:fill="FFFFFF"/>
-        </w:rPr>
-        <w:t>_</w:t>
-      </w:r>
-      <w:r>
-        <w:rPr>
-          <w:rFonts w:ascii="Arial" w:hAnsi="Arial" w:cs="Arial"/>
-          <w:shd w:val="clear" w:color="auto" w:fill="FFFFFF"/>
-        </w:rPr>
-        <w:t>many</w:t>
-      </w:r>
-      <w:proofErr w:type="spellEnd"/>
-      <w:r>
-        <w:rPr>
-          <w:rFonts w:ascii="Arial" w:hAnsi="Arial" w:cs="Arial"/>
-          <w:shd w:val="clear" w:color="auto" w:fill="FFFFFF"/>
-        </w:rPr>
-        <w:t xml:space="preserve"> brands</w:t>
-      </w:r>
-    </w:p>
-    <w:p>
-      <w:pPr>
-        <w:pStyle w:val="ListParagraph"/>
-        <w:rPr>
-          <w:rFonts w:ascii="Arial" w:hAnsi="Arial" w:cs="Arial"/>
-          <w:shd w:val="clear" w:color="auto" w:fill="FFFFFF"/>
-        </w:rPr>
-      </w:pPr>
-      <w:r>
-        <w:rPr>
-          <w:rFonts w:ascii="Arial" w:hAnsi="Arial" w:cs="Arial"/>
-          <w:shd w:val="clear" w:color="auto" w:fill="FFFFFF"/>
-        </w:rPr>
-        <w:t xml:space="preserve">Item </w:t>
-      </w:r>
-      <w:proofErr w:type="spellStart"/>
-      <w:r>
-        <w:rPr>
-          <w:rFonts w:ascii="Arial" w:hAnsi="Arial" w:cs="Arial"/>
-          <w:shd w:val="clear" w:color="auto" w:fill="FFFFFF"/>
-        </w:rPr>
-        <w:t>ha</w:t>
-      </w:r>
-      <w:r>
-        <w:rPr>
-          <w:rFonts w:ascii="Arial" w:hAnsi="Arial" w:cs="Arial"/>
-          <w:shd w:val="clear" w:color="auto" w:fill="FFFFFF"/>
-        </w:rPr>
-        <w:t>s_</w:t>
-      </w:r>
-      <w:r>
-        <w:rPr>
-          <w:rFonts w:ascii="Arial" w:hAnsi="Arial" w:cs="Arial"/>
-          <w:shd w:val="clear" w:color="auto" w:fill="FFFFFF"/>
-        </w:rPr>
-        <w:t>many</w:t>
-      </w:r>
-      <w:proofErr w:type="spellEnd"/>
-      <w:r>
-        <w:rPr>
-          <w:rFonts w:ascii="Arial" w:hAnsi="Arial" w:cs="Arial"/>
-          <w:shd w:val="clear" w:color="auto" w:fill="FFFFFF"/>
-        </w:rPr>
-        <w:t xml:space="preserve"> delivery types</w:t>
-      </w:r>
-    </w:p>
-    <w:p>
-      <w:pPr>
-        <w:pStyle w:val="ListParagraph"/>
-        <w:rPr>
-          <w:rFonts w:ascii="Arial" w:hAnsi="Arial" w:cs="Arial"/>
-          <w:shd w:val="clear" w:color="auto" w:fill="FFFFFF"/>
-        </w:rPr>
-      </w:pPr>
-      <w:r>
-        <w:rPr>
-          <w:rFonts w:ascii="Arial" w:hAnsi="Arial" w:cs="Arial"/>
-          <w:shd w:val="clear" w:color="auto" w:fill="FFFFFF"/>
-        </w:rPr>
-        <w:t xml:space="preserve">Item </w:t>
-      </w:r>
-      <w:proofErr w:type="spellStart"/>
-      <w:r>
-        <w:rPr>
-          <w:rFonts w:ascii="Arial" w:hAnsi="Arial" w:cs="Arial"/>
-          <w:shd w:val="clear" w:color="auto" w:fill="FFFFFF"/>
-        </w:rPr>
-        <w:t>has</w:t>
-      </w:r>
-      <w:r>
-        <w:rPr>
-          <w:rFonts w:ascii="Arial" w:hAnsi="Arial" w:cs="Arial"/>
-          <w:shd w:val="clear" w:color="auto" w:fill="FFFFFF"/>
-        </w:rPr>
-        <w:t>_</w:t>
-      </w:r>
-      <w:r>
-        <w:rPr>
-          <w:rFonts w:ascii="Arial" w:hAnsi="Arial" w:cs="Arial"/>
-          <w:shd w:val="clear" w:color="auto" w:fill="FFFFFF"/>
-        </w:rPr>
-        <w:t>many</w:t>
-      </w:r>
-      <w:proofErr w:type="spellEnd"/>
-      <w:r>
-        <w:rPr>
-          <w:rFonts w:ascii="Arial" w:hAnsi="Arial" w:cs="Arial"/>
-          <w:shd w:val="clear" w:color="auto" w:fill="FFFFFF"/>
-        </w:rPr>
-        <w:t xml:space="preserve"> categories</w:t>
-      </w:r>
-    </w:p>
-    <w:p>
-      <w:pPr>
-        <w:pStyle w:val="ListParagraph"/>
-        <w:rPr>
-          <w:rFonts w:ascii="Arial" w:hAnsi="Arial" w:cs="Arial"/>
-          <w:shd w:val="clear" w:color="auto" w:fill="FFFFFF"/>
-        </w:rPr>
-      </w:pPr>
-      <w:r>
-        <w:rPr>
-          <w:rFonts w:ascii="Arial" w:hAnsi="Arial" w:cs="Arial"/>
-          <w:shd w:val="clear" w:color="auto" w:fill="FFFFFF"/>
-        </w:rPr>
-        <w:t xml:space="preserve">Item </w:t>
-      </w:r>
-      <w:proofErr w:type="spellStart"/>
-      <w:r>
-        <w:rPr>
-          <w:rFonts w:ascii="Arial" w:hAnsi="Arial" w:cs="Arial"/>
-          <w:shd w:val="clear" w:color="auto" w:fill="FFFFFF"/>
-        </w:rPr>
-        <w:t>has</w:t>
-      </w:r>
-      <w:r>
-        <w:rPr>
-          <w:rFonts w:ascii="Arial" w:hAnsi="Arial" w:cs="Arial"/>
-          <w:shd w:val="clear" w:color="auto" w:fill="FFFFFF"/>
-        </w:rPr>
-        <w:t>_</w:t>
-      </w:r>
-      <w:r>
-        <w:rPr>
-          <w:rFonts w:ascii="Arial" w:hAnsi="Arial" w:cs="Arial"/>
-          <w:shd w:val="clear" w:color="auto" w:fill="FFFFFF"/>
-        </w:rPr>
-        <w:t>many</w:t>
-      </w:r>
-      <w:proofErr w:type="spellEnd"/>
-      <w:r>
-        <w:rPr>
-          <w:rFonts w:ascii="Arial" w:hAnsi="Arial" w:cs="Arial"/>
-          <w:shd w:val="clear" w:color="auto" w:fill="FFFFFF"/>
-        </w:rPr>
-        <w:t xml:space="preserve"> comments through user</w:t>
-      </w:r>
-    </w:p>
-    <w:p>
-      <w:pPr>
-        <w:pStyle w:val="ListParagraph"/>
-        <w:rPr>
-          <w:rFonts w:ascii="Arial" w:hAnsi="Arial" w:cs="Arial"/>
-          <w:shd w:val="clear" w:color="auto" w:fill="FFFFFF"/>
-        </w:rPr>
-      </w:pPr>
-    </w:p>
-    <w:p>
-      <w:pPr>
-        <w:pStyle w:val="ListParagraph"/>
-        <w:rPr>
-          <w:rFonts w:ascii="Arial" w:hAnsi="Arial" w:cs="Arial"/>
-          <w:shd w:val="clear" w:color="auto" w:fill="FFFFFF"/>
-        </w:rPr>
-      </w:pPr>
-      <w:r>
-        <w:rPr>
-          <w:rFonts w:ascii="Arial" w:hAnsi="Arial" w:cs="Arial"/>
-          <w:shd w:val="clear" w:color="auto" w:fill="FFFFFF"/>
-        </w:rPr>
-        <w:t xml:space="preserve">Comment </w:t>
-      </w:r>
-      <w:proofErr w:type="spellStart"/>
-      <w:r>
-        <w:rPr>
-          <w:rFonts w:ascii="Arial" w:hAnsi="Arial" w:cs="Arial"/>
-          <w:shd w:val="clear" w:color="auto" w:fill="FFFFFF"/>
-        </w:rPr>
-        <w:t>belong_to</w:t>
-      </w:r>
-      <w:proofErr w:type="spellEnd"/>
-      <w:r>
-        <w:rPr>
-          <w:rFonts w:ascii="Arial" w:hAnsi="Arial" w:cs="Arial"/>
-          <w:shd w:val="clear" w:color="auto" w:fill="FFFFFF"/>
-        </w:rPr>
-        <w:t xml:space="preserve"> one user</w:t>
-      </w:r>
-    </w:p>
-    <w:p>
-      <w:pPr>
-        <w:pStyle w:val="ListParagraph"/>
-        <w:rPr>
-          <w:rFonts w:ascii="Arial" w:hAnsi="Arial" w:cs="Arial"/>
-          <w:shd w:val="clear" w:color="auto" w:fill="FFFFFF"/>
-        </w:rPr>
-      </w:pPr>
-    </w:p>
-    <w:p>
-      <w:pPr>
-        <w:pStyle w:val="ListParagraph"/>
-        <w:rPr>
-          <w:rFonts w:ascii="Arial" w:hAnsi="Arial" w:cs="Arial"/>
-          <w:shd w:val="clear" w:color="auto" w:fill="FFFFFF"/>
-        </w:rPr>
-      </w:pPr>
-      <w:r>
-        <w:rPr>
-          <w:rFonts w:ascii="Arial" w:hAnsi="Arial" w:cs="Arial"/>
-          <w:shd w:val="clear" w:color="auto" w:fill="FFFFFF"/>
-        </w:rPr>
-        <w:t xml:space="preserve">Categories </w:t>
-      </w:r>
-      <w:proofErr w:type="spellStart"/>
-      <w:r>
-        <w:rPr>
-          <w:rFonts w:ascii="Arial" w:hAnsi="Arial" w:cs="Arial"/>
-          <w:shd w:val="clear" w:color="auto" w:fill="FFFFFF"/>
-        </w:rPr>
-        <w:t>has</w:t>
-      </w:r>
-      <w:r>
-        <w:rPr>
-          <w:rFonts w:ascii="Arial" w:hAnsi="Arial" w:cs="Arial"/>
-          <w:shd w:val="clear" w:color="auto" w:fill="FFFFFF"/>
-        </w:rPr>
-        <w:t>_</w:t>
-      </w:r>
-      <w:r>
-        <w:rPr>
-          <w:rFonts w:ascii="Arial" w:hAnsi="Arial" w:cs="Arial"/>
-          <w:shd w:val="clear" w:color="auto" w:fill="FFFFFF"/>
-        </w:rPr>
-        <w:t>many</w:t>
-      </w:r>
-      <w:proofErr w:type="spellEnd"/>
-      <w:r>
-        <w:rPr>
-          <w:rFonts w:ascii="Arial" w:hAnsi="Arial" w:cs="Arial"/>
-          <w:shd w:val="clear" w:color="auto" w:fill="FFFFFF"/>
-        </w:rPr>
-        <w:t xml:space="preserve"> </w:t>
-      </w:r>
-      <w:proofErr w:type="spellStart"/>
-      <w:r>
-        <w:rPr>
-          <w:rFonts w:ascii="Arial" w:hAnsi="Arial" w:cs="Arial"/>
-          <w:shd w:val="clear" w:color="auto" w:fill="FFFFFF"/>
-        </w:rPr>
-        <w:t>sub_categories</w:t>
-      </w:r>
-      <w:proofErr w:type="spellEnd"/>
-    </w:p>
-    <w:p>
-      <w:pPr>
-        <w:pStyle w:val="ListParagraph"/>
-        <w:rPr>
-          <w:rFonts w:ascii="Arial" w:hAnsi="Arial" w:cs="Arial"/>
-          <w:shd w:val="clear" w:color="auto" w:fill="FFFFFF"/>
-        </w:rPr>
-      </w:pPr>
-      <w:r>
-        <w:rPr>
-          <w:rFonts w:ascii="Arial" w:hAnsi="Arial" w:cs="Arial"/>
-          <w:shd w:val="clear" w:color="auto" w:fill="FFFFFF"/>
-        </w:rPr>
-        <w:t xml:space="preserve">Categories </w:t>
-      </w:r>
-      <w:proofErr w:type="spellStart"/>
-      <w:r>
-        <w:rPr>
-          <w:rFonts w:ascii="Arial" w:hAnsi="Arial" w:cs="Arial"/>
-          <w:shd w:val="clear" w:color="auto" w:fill="FFFFFF"/>
-        </w:rPr>
-        <w:t>has</w:t>
-      </w:r>
-      <w:r>
-        <w:rPr>
-          <w:rFonts w:ascii="Arial" w:hAnsi="Arial" w:cs="Arial"/>
-          <w:shd w:val="clear" w:color="auto" w:fill="FFFFFF"/>
-        </w:rPr>
-        <w:t>_</w:t>
-      </w:r>
-      <w:r>
-        <w:rPr>
-          <w:rFonts w:ascii="Arial" w:hAnsi="Arial" w:cs="Arial"/>
-          <w:shd w:val="clear" w:color="auto" w:fill="FFFFFF"/>
-        </w:rPr>
-        <w:t>many</w:t>
-      </w:r>
-      <w:proofErr w:type="spellEnd"/>
-      <w:r>
-        <w:rPr>
-          <w:rFonts w:ascii="Arial" w:hAnsi="Arial" w:cs="Arial"/>
-          <w:shd w:val="clear" w:color="auto" w:fill="FFFFFF"/>
-        </w:rPr>
-        <w:t xml:space="preserve"> </w:t>
-      </w:r>
-      <w:proofErr w:type="spellStart"/>
-      <w:r>
-        <w:rPr>
-          <w:rFonts w:ascii="Arial" w:hAnsi="Arial" w:cs="Arial"/>
-          <w:shd w:val="clear" w:color="auto" w:fill="FFFFFF"/>
-        </w:rPr>
-        <w:t>womenwear</w:t>
-      </w:r>
-      <w:proofErr w:type="spellEnd"/>
-    </w:p>
-    <w:p>
-      <w:pPr>
-        <w:pStyle w:val="ListParagraph"/>
-        <w:rPr>
-          <w:rFonts w:ascii="Arial" w:hAnsi="Arial" w:cs="Arial"/>
-          <w:shd w:val="clear" w:color="auto" w:fill="FFFFFF"/>
-        </w:rPr>
-      </w:pPr>
-      <w:r>
-        <w:rPr>
-          <w:rFonts w:ascii="Arial" w:hAnsi="Arial" w:cs="Arial"/>
-          <w:shd w:val="clear" w:color="auto" w:fill="FFFFFF"/>
-        </w:rPr>
-        <w:t xml:space="preserve">Categories </w:t>
-      </w:r>
-      <w:proofErr w:type="spellStart"/>
-      <w:r>
-        <w:rPr>
-          <w:rFonts w:ascii="Arial" w:hAnsi="Arial" w:cs="Arial"/>
-          <w:shd w:val="clear" w:color="auto" w:fill="FFFFFF"/>
-        </w:rPr>
-        <w:t>has</w:t>
-      </w:r>
-      <w:r>
-        <w:rPr>
-          <w:rFonts w:ascii="Arial" w:hAnsi="Arial" w:cs="Arial"/>
-          <w:shd w:val="clear" w:color="auto" w:fill="FFFFFF"/>
-        </w:rPr>
-        <w:t>_</w:t>
-      </w:r>
-      <w:r>
-        <w:rPr>
-          <w:rFonts w:ascii="Arial" w:hAnsi="Arial" w:cs="Arial"/>
-          <w:shd w:val="clear" w:color="auto" w:fill="FFFFFF"/>
-        </w:rPr>
-        <w:t>many</w:t>
-      </w:r>
-      <w:proofErr w:type="spellEnd"/>
-      <w:r>
-        <w:rPr>
-          <w:rFonts w:ascii="Arial" w:hAnsi="Arial" w:cs="Arial"/>
-          <w:shd w:val="clear" w:color="auto" w:fill="FFFFFF"/>
-        </w:rPr>
-        <w:t xml:space="preserve"> menswear</w:t>
-      </w:r>
-    </w:p>
-    <w:p>
-      <w:pPr>
-        <w:pStyle w:val="ListParagraph"/>
-        <w:rPr>
-          <w:rFonts w:ascii="Arial" w:hAnsi="Arial" w:cs="Arial"/>
-          <w:shd w:val="clear" w:color="auto" w:fill="FFFFFF"/>
-        </w:rPr>
-      </w:pPr>
-    </w:p>
-    <w:p>
-      <w:pPr>
-        <w:pStyle w:val="ListParagraph"/>
-        <w:rPr>
-          <w:rFonts w:ascii="Arial" w:hAnsi="Arial" w:cs="Arial"/>
-          <w:shd w:val="clear" w:color="auto" w:fill="FFFFFF"/>
-        </w:rPr>
-      </w:pPr>
-      <w:r>
-        <w:rPr>
-          <w:rFonts w:ascii="Arial" w:hAnsi="Arial" w:cs="Arial"/>
-          <w:shd w:val="clear" w:color="auto" w:fill="FFFFFF"/>
-        </w:rPr>
-        <w:t xml:space="preserve">Womenswear </w:t>
-      </w:r>
-      <w:proofErr w:type="spellStart"/>
-      <w:r>
-        <w:rPr>
-          <w:rFonts w:ascii="Arial" w:hAnsi="Arial" w:cs="Arial"/>
-          <w:shd w:val="clear" w:color="auto" w:fill="FFFFFF"/>
-        </w:rPr>
-        <w:t>has</w:t>
-      </w:r>
-      <w:r>
-        <w:rPr>
-          <w:rFonts w:ascii="Arial" w:hAnsi="Arial" w:cs="Arial"/>
-          <w:shd w:val="clear" w:color="auto" w:fill="FFFFFF"/>
-        </w:rPr>
-        <w:t>_</w:t>
-      </w:r>
-      <w:r>
-        <w:rPr>
-          <w:rFonts w:ascii="Arial" w:hAnsi="Arial" w:cs="Arial"/>
-          <w:shd w:val="clear" w:color="auto" w:fill="FFFFFF"/>
-        </w:rPr>
-        <w:t>many</w:t>
-      </w:r>
-      <w:proofErr w:type="spellEnd"/>
-      <w:r>
-        <w:rPr>
-          <w:rFonts w:ascii="Arial" w:hAnsi="Arial" w:cs="Arial"/>
-          <w:shd w:val="clear" w:color="auto" w:fill="FFFFFF"/>
-        </w:rPr>
-        <w:t xml:space="preserve"> </w:t>
-      </w:r>
-      <w:proofErr w:type="spellStart"/>
-      <w:r>
-        <w:rPr>
-          <w:rFonts w:ascii="Arial" w:hAnsi="Arial" w:cs="Arial"/>
-          <w:shd w:val="clear" w:color="auto" w:fill="FFFFFF"/>
-        </w:rPr>
-        <w:t>sub_categories</w:t>
-      </w:r>
-      <w:proofErr w:type="spellEnd"/>
-    </w:p>
-    <w:p>
-      <w:pPr>
-        <w:pStyle w:val="ListParagraph"/>
-        <w:rPr>
-          <w:rFonts w:ascii="Arial" w:hAnsi="Arial" w:cs="Arial"/>
-          <w:shd w:val="clear" w:color="auto" w:fill="FFFFFF"/>
-        </w:rPr>
-      </w:pPr>
-      <w:r>
-        <w:rPr>
-          <w:rFonts w:ascii="Arial" w:hAnsi="Arial" w:cs="Arial"/>
-          <w:shd w:val="clear" w:color="auto" w:fill="FFFFFF"/>
-        </w:rPr>
-        <w:t xml:space="preserve">Menswear </w:t>
-      </w:r>
-      <w:proofErr w:type="spellStart"/>
-      <w:r>
-        <w:rPr>
-          <w:rFonts w:ascii="Arial" w:hAnsi="Arial" w:cs="Arial"/>
-          <w:shd w:val="clear" w:color="auto" w:fill="FFFFFF"/>
-        </w:rPr>
-        <w:t>has</w:t>
-      </w:r>
-      <w:r>
-        <w:rPr>
-          <w:rFonts w:ascii="Arial" w:hAnsi="Arial" w:cs="Arial"/>
-          <w:shd w:val="clear" w:color="auto" w:fill="FFFFFF"/>
-        </w:rPr>
-        <w:t>_</w:t>
-      </w:r>
-      <w:r>
-        <w:rPr>
-          <w:rFonts w:ascii="Arial" w:hAnsi="Arial" w:cs="Arial"/>
-          <w:shd w:val="clear" w:color="auto" w:fill="FFFFFF"/>
-        </w:rPr>
-        <w:t>many</w:t>
-      </w:r>
-      <w:proofErr w:type="spellEnd"/>
-      <w:r>
-        <w:rPr>
-          <w:rFonts w:ascii="Arial" w:hAnsi="Arial" w:cs="Arial"/>
-          <w:shd w:val="clear" w:color="auto" w:fill="FFFFFF"/>
-        </w:rPr>
-        <w:t xml:space="preserve"> </w:t>
-      </w:r>
-      <w:proofErr w:type="spellStart"/>
-      <w:r>
-        <w:rPr>
-          <w:rFonts w:ascii="Arial" w:hAnsi="Arial" w:cs="Arial"/>
-          <w:shd w:val="clear" w:color="auto" w:fill="FFFFFF"/>
-        </w:rPr>
-        <w:t>sub_categories</w:t>
-      </w:r>
-      <w:proofErr w:type="spellEnd"/>
     </w:p>
     <w:p>
       <w:pPr>
@@ -22512,7 +22931,7 @@
   <w:style w:type="paragraph" w:default="1" w:styleId="Normal">
     <w:name w:val="Normal"/>
     <w:qFormat/>
-    <w:rsid w:val="005E5D2A"/>
+    <w:rsid w:val="00F21DD4"/>
     <w:rPr>
       <w:rFonts w:ascii="Times New Roman" w:eastAsia="Times New Roman" w:hAnsi="Times New Roman" w:cs="Times New Roman"/>
       <w:lang w:eastAsia="en-GB"/>
@@ -22539,7 +22958,6 @@
   <w:style w:type="character" w:default="1" w:styleId="DefaultParagraphFont">
     <w:name w:val="Default Paragraph Font"/>
     <w:uiPriority w:val="1"/>
-    <w:semiHidden/>
     <w:unhideWhenUsed/>
   </w:style>
   <w:style w:type="table" w:default="1" w:styleId="TableNormal">

</xml_diff>